<commit_message>
added design rationale for environment and player related classes, and also for the driver and JurassicWorld
</commit_message>
<xml_diff>
--- a/docs/Assignment 3 docs/Design rationale Assignment 3.docx
+++ b/docs/Assignment 3 docs/Design rationale Assignment 3.docx
@@ -1996,27 +1996,7 @@
           <w:sz w:val="22"/>
           <w:szCs w:val="22"/>
         </w:rPr>
-        <w:t xml:space="preserve">there might be a possibility that when the system is extended, new kinds of Actors will be </w:t>
-      </w:r>
-      <w:proofErr w:type="gramStart"/>
-      <w:r>
-        <w:rPr>
-          <w:b w:val="0"/>
-          <w:bCs w:val="0"/>
-          <w:sz w:val="22"/>
-          <w:szCs w:val="22"/>
-        </w:rPr>
-        <w:t>added</w:t>
-      </w:r>
-      <w:proofErr w:type="gramEnd"/>
-      <w:r>
-        <w:rPr>
-          <w:b w:val="0"/>
-          <w:bCs w:val="0"/>
-          <w:sz w:val="22"/>
-          <w:szCs w:val="22"/>
-        </w:rPr>
-        <w:t xml:space="preserve"> and they might share the same capabilities as dinosaurs. Then, those Actors can inherit from this class too to share the methods in this class. </w:t>
+        <w:t xml:space="preserve">there might be a possibility that when the system is extended, new kinds of Actors will be added and they might share the same capabilities as dinosaurs. Then, those Actors can inherit from this class too to share the methods in this class. </w:t>
       </w:r>
       <w:proofErr w:type="spellStart"/>
       <w:r>
@@ -3566,13 +3546,8 @@
         </w:rPr>
         <w:t xml:space="preserve">       </w:t>
       </w:r>
-      <w:proofErr w:type="gramStart"/>
-      <w:r>
-        <w:t>In order to</w:t>
-      </w:r>
-      <w:proofErr w:type="gramEnd"/>
-      <w:r>
-        <w:t xml:space="preserve"> have a standardized set of values necessary for initialization or any other</w:t>
+      <w:r>
+        <w:t>In order to have a standardized set of values necessary for initialization or any other</w:t>
       </w:r>
       <w:r>
         <w:rPr>
@@ -4653,11 +4628,9 @@
               </w:numPr>
               <w:spacing w:before="101"/>
             </w:pPr>
-            <w:proofErr w:type="spellStart"/>
             <w:r>
               <w:t>FollowBirthingSpotBehaviour</w:t>
             </w:r>
-            <w:proofErr w:type="spellEnd"/>
           </w:p>
           <w:p>
             <w:pPr>
@@ -5614,15 +5587,7 @@
       </w:r>
       <w:proofErr w:type="spellEnd"/>
       <w:r>
-        <w:t xml:space="preserve">, the programmers can just </w:t>
-      </w:r>
-      <w:proofErr w:type="gramStart"/>
-      <w:r>
-        <w:t>look into</w:t>
-      </w:r>
-      <w:proofErr w:type="gramEnd"/>
-      <w:r>
-        <w:t xml:space="preserve"> that to find</w:t>
+        <w:t>, the programmers can just look into that to find</w:t>
       </w:r>
       <w:r>
         <w:rPr>
@@ -6188,21 +6153,7 @@
         <w:rPr>
           <w:rFonts w:ascii="Arial" w:hAnsi="Arial" w:cs="Arial"/>
         </w:rPr>
-        <w:t xml:space="preserve"> following mates, </w:t>
-      </w:r>
-      <w:proofErr w:type="gramStart"/>
-      <w:r>
-        <w:rPr>
-          <w:rFonts w:ascii="Arial" w:hAnsi="Arial" w:cs="Arial"/>
-        </w:rPr>
-        <w:t>food</w:t>
-      </w:r>
-      <w:proofErr w:type="gramEnd"/>
-      <w:r>
-        <w:rPr>
-          <w:rFonts w:ascii="Arial" w:hAnsi="Arial" w:cs="Arial"/>
-        </w:rPr>
-        <w:t xml:space="preserve"> or victims</w:t>
+        <w:t xml:space="preserve"> following mates, food or victims</w:t>
       </w:r>
       <w:r>
         <w:rPr>
@@ -6698,21 +6649,7 @@
         <w:rPr>
           <w:rFonts w:ascii="Arial" w:hAnsi="Arial" w:cs="Arial"/>
         </w:rPr>
-        <w:t xml:space="preserve">This helps to reduce redundancies </w:t>
-      </w:r>
-      <w:proofErr w:type="gramStart"/>
-      <w:r>
-        <w:rPr>
-          <w:rFonts w:ascii="Arial" w:hAnsi="Arial" w:cs="Arial"/>
-        </w:rPr>
-        <w:t>significantly, and</w:t>
-      </w:r>
-      <w:proofErr w:type="gramEnd"/>
-      <w:r>
-        <w:rPr>
-          <w:rFonts w:ascii="Arial" w:hAnsi="Arial" w:cs="Arial"/>
-        </w:rPr>
-        <w:t xml:space="preserve"> will also make any future extensions</w:t>
+        <w:t>This helps to reduce redundancies significantly, and will also make any future extensions</w:t>
       </w:r>
       <w:r>
         <w:rPr>
@@ -7030,17 +6967,8 @@
           <w:rFonts w:ascii="Arial"/>
           <w:b/>
         </w:rPr>
-        <w:t xml:space="preserve"> and </w:t>
-      </w:r>
-      <w:proofErr w:type="spellStart"/>
-      <w:r>
-        <w:rPr>
-          <w:rFonts w:ascii="Arial"/>
-          <w:b/>
-        </w:rPr>
-        <w:t>FollowBirthingSpotBehaviour</w:t>
-      </w:r>
-      <w:proofErr w:type="spellEnd"/>
+        <w:t xml:space="preserve"> and FollowBirthingSpotBehaviour</w:t>
+      </w:r>
     </w:p>
     <w:p>
       <w:pPr>
@@ -7488,15 +7416,7 @@
         <w:ind w:right="496"/>
       </w:pPr>
       <w:r>
-        <w:t xml:space="preserve">Adherence to the </w:t>
-      </w:r>
-      <w:proofErr w:type="gramStart"/>
-      <w:r>
-        <w:t>Don’t</w:t>
-      </w:r>
-      <w:proofErr w:type="gramEnd"/>
-      <w:r>
-        <w:t xml:space="preserve"> Repeat Yourself Principle by utilizing abstraction, inheritance</w:t>
+        <w:t>Adherence to the Don’t Repeat Yourself Principle by utilizing abstraction, inheritance</w:t>
       </w:r>
       <w:r>
         <w:rPr>
@@ -7656,15 +7576,7 @@
       </w:r>
       <w:proofErr w:type="spellEnd"/>
       <w:r>
-        <w:t xml:space="preserve"> and </w:t>
-      </w:r>
-      <w:proofErr w:type="spellStart"/>
-      <w:r>
-        <w:t>FollowBirthingSpotBehaviour</w:t>
-      </w:r>
-      <w:proofErr w:type="spellEnd"/>
-      <w:r>
-        <w:t xml:space="preserve"> could be easily added, without changing anything in the </w:t>
+        <w:t xml:space="preserve"> and FollowBirthingSpotBehaviour could be easily added, without changing anything in the </w:t>
       </w:r>
       <w:proofErr w:type="spellStart"/>
       <w:r>
@@ -8548,15 +8460,7 @@
       </w:r>
       <w:proofErr w:type="spellEnd"/>
       <w:r>
-        <w:t xml:space="preserve"> on </w:t>
-      </w:r>
-      <w:proofErr w:type="spellStart"/>
-      <w:r>
-        <w:t>FollowBirthingSpotBehaviour</w:t>
-      </w:r>
-      <w:proofErr w:type="spellEnd"/>
-      <w:r>
-        <w:t>)</w:t>
+        <w:t xml:space="preserve"> on FollowBirthingSpotBehaviour)</w:t>
       </w:r>
       <w:r>
         <w:t xml:space="preserve"> is returned for the Pterodactyl to find a tree to lay its egg on.</w:t>
@@ -8816,27 +8720,7 @@
           <w:sz w:val="22"/>
           <w:szCs w:val="22"/>
         </w:rPr>
-        <w:t xml:space="preserve"> is added into this interface </w:t>
-      </w:r>
-      <w:proofErr w:type="gramStart"/>
-      <w:r>
-        <w:rPr>
-          <w:b w:val="0"/>
-          <w:bCs w:val="0"/>
-          <w:sz w:val="22"/>
-          <w:szCs w:val="22"/>
-        </w:rPr>
-        <w:t>in order to</w:t>
-      </w:r>
-      <w:proofErr w:type="gramEnd"/>
-      <w:r>
-        <w:rPr>
-          <w:b w:val="0"/>
-          <w:bCs w:val="0"/>
-          <w:sz w:val="22"/>
-          <w:szCs w:val="22"/>
-        </w:rPr>
-        <w:t xml:space="preserve"> work with the </w:t>
+        <w:t xml:space="preserve"> is added into this interface in order to work with the </w:t>
       </w:r>
       <w:proofErr w:type="spellStart"/>
       <w:r>
@@ -9189,15 +9073,7 @@
       </w:r>
       <w:proofErr w:type="spellEnd"/>
       <w:r>
-        <w:t xml:space="preserve"> significantly, since we </w:t>
-      </w:r>
-      <w:proofErr w:type="gramStart"/>
-      <w:r>
-        <w:t>won’t</w:t>
-      </w:r>
-      <w:proofErr w:type="gramEnd"/>
-      <w:r>
-        <w:t xml:space="preserve"> have a lot of checking to determine what kind of food is edible by the Actor and how much the </w:t>
+        <w:t xml:space="preserve"> significantly, since we won’t have a lot of checking to determine what kind of food is edible by the Actor and how much the </w:t>
       </w:r>
       <w:proofErr w:type="spellStart"/>
       <w:r>
@@ -9414,7 +9290,7 @@
           <w:sz w:val="22"/>
           <w:szCs w:val="22"/>
         </w:rPr>
-        <w:t>PortableItem</w:t>
+        <w:t>FoodItem</w:t>
       </w:r>
       <w:proofErr w:type="spellEnd"/>
     </w:p>
@@ -9611,7 +9487,7 @@
           <w:sz w:val="22"/>
           <w:szCs w:val="22"/>
         </w:rPr>
-        <w:t>PortableItem</w:t>
+        <w:t>FoodItem</w:t>
       </w:r>
       <w:proofErr w:type="spellEnd"/>
     </w:p>
@@ -9704,7 +9580,293 @@
     </w:p>
     <w:p>
       <w:pPr>
+        <w:spacing w:line="276" w:lineRule="auto"/>
+        <w:rPr>
+          <w:rFonts w:ascii="Arial" w:hAnsi="Arial" w:cs="Arial"/>
+          <w:b/>
+          <w:bCs/>
+          <w:sz w:val="26"/>
+          <w:szCs w:val="26"/>
+        </w:rPr>
+      </w:pPr>
+    </w:p>
+    <w:p>
+      <w:pPr>
+        <w:spacing w:line="276" w:lineRule="auto"/>
+        <w:rPr>
+          <w:rFonts w:ascii="Arial" w:hAnsi="Arial" w:cs="Arial"/>
+          <w:b/>
+          <w:bCs/>
+          <w:sz w:val="26"/>
+          <w:szCs w:val="26"/>
+        </w:rPr>
+      </w:pPr>
+    </w:p>
+    <w:p>
+      <w:pPr>
+        <w:spacing w:line="276" w:lineRule="auto"/>
+        <w:ind w:firstLine="100"/>
+        <w:rPr>
+          <w:rFonts w:ascii="Arial" w:hAnsi="Arial" w:cs="Arial"/>
+          <w:sz w:val="26"/>
+          <w:szCs w:val="26"/>
+        </w:rPr>
+      </w:pPr>
+      <w:proofErr w:type="spellStart"/>
+      <w:r>
+        <w:rPr>
+          <w:rFonts w:ascii="Arial" w:hAnsi="Arial" w:cs="Arial"/>
+          <w:b/>
+          <w:bCs/>
+          <w:sz w:val="26"/>
+          <w:szCs w:val="26"/>
+        </w:rPr>
+        <w:lastRenderedPageBreak/>
+        <w:t>MealKitsIte</w:t>
+      </w:r>
+      <w:r>
+        <w:rPr>
+          <w:rFonts w:ascii="Arial" w:hAnsi="Arial" w:cs="Arial"/>
+          <w:b/>
+          <w:bCs/>
+          <w:sz w:val="26"/>
+          <w:szCs w:val="26"/>
+        </w:rPr>
+        <w:t>m</w:t>
+      </w:r>
+      <w:proofErr w:type="spellEnd"/>
+      <w:r>
+        <w:rPr>
+          <w:rFonts w:ascii="Arial" w:hAnsi="Arial" w:cs="Arial"/>
+          <w:b/>
+          <w:bCs/>
+          <w:sz w:val="26"/>
+          <w:szCs w:val="26"/>
+        </w:rPr>
+        <w:t xml:space="preserve"> – </w:t>
+      </w:r>
+      <w:r>
+        <w:rPr>
+          <w:rFonts w:ascii="Arial" w:hAnsi="Arial" w:cs="Arial"/>
+          <w:b/>
+          <w:bCs/>
+        </w:rPr>
+        <w:t xml:space="preserve">extends </w:t>
+      </w:r>
+      <w:proofErr w:type="spellStart"/>
+      <w:r>
+        <w:rPr>
+          <w:rFonts w:ascii="Arial" w:hAnsi="Arial" w:cs="Arial"/>
+          <w:b/>
+          <w:bCs/>
+        </w:rPr>
+        <w:t>FoodItem</w:t>
+      </w:r>
+      <w:proofErr w:type="spellEnd"/>
+    </w:p>
+    <w:p>
+      <w:pPr>
+        <w:spacing w:line="276" w:lineRule="auto"/>
+        <w:ind w:left="100"/>
+        <w:rPr>
+          <w:rFonts w:ascii="Arial" w:hAnsi="Arial" w:cs="Arial"/>
+        </w:rPr>
+      </w:pPr>
+      <w:r>
+        <w:rPr>
+          <w:rFonts w:ascii="Arial" w:hAnsi="Arial" w:cs="Arial"/>
+        </w:rPr>
+        <w:t xml:space="preserve">Only the constructor is used here and it only used to call the superclass constructor with a parameter list. There will be two different types of meal kits - Carnivore meal and Vegetarian meal kit, which will be differentiated through the usage of the values from the </w:t>
+      </w:r>
+      <w:proofErr w:type="spellStart"/>
+      <w:r>
+        <w:rPr>
+          <w:rFonts w:ascii="Arial" w:hAnsi="Arial" w:cs="Arial"/>
+        </w:rPr>
+        <w:t>FoodType</w:t>
+      </w:r>
+      <w:proofErr w:type="spellEnd"/>
+      <w:r>
+        <w:rPr>
+          <w:rFonts w:ascii="Arial" w:hAnsi="Arial" w:cs="Arial"/>
+        </w:rPr>
+        <w:t xml:space="preserve"> Enum (see </w:t>
+      </w:r>
+      <w:proofErr w:type="spellStart"/>
+      <w:r>
+        <w:rPr>
+          <w:rFonts w:ascii="Arial" w:hAnsi="Arial" w:cs="Arial"/>
+        </w:rPr>
+        <w:t>FoodType</w:t>
+      </w:r>
+      <w:proofErr w:type="spellEnd"/>
+      <w:r>
+        <w:rPr>
+          <w:rFonts w:ascii="Arial" w:hAnsi="Arial" w:cs="Arial"/>
+        </w:rPr>
+        <w:t xml:space="preserve"> class above). </w:t>
+      </w:r>
+    </w:p>
+    <w:p>
+      <w:pPr>
+        <w:spacing w:line="276" w:lineRule="auto"/>
+        <w:ind w:left="100"/>
+        <w:rPr>
+          <w:rFonts w:ascii="Arial" w:hAnsi="Arial" w:cs="Arial"/>
+          <w:sz w:val="26"/>
+          <w:szCs w:val="26"/>
+        </w:rPr>
+      </w:pPr>
+      <w:r>
+        <w:rPr>
+          <w:rFonts w:ascii="Arial" w:hAnsi="Arial" w:cs="Arial"/>
+          <w:b/>
+          <w:bCs/>
+          <w:sz w:val="26"/>
+          <w:szCs w:val="26"/>
+        </w:rPr>
+        <w:t xml:space="preserve">Fruit – </w:t>
+      </w:r>
+      <w:r>
+        <w:rPr>
+          <w:rFonts w:ascii="Arial" w:hAnsi="Arial" w:cs="Arial"/>
+          <w:b/>
+          <w:bCs/>
+        </w:rPr>
+        <w:t xml:space="preserve">extends </w:t>
+      </w:r>
+      <w:proofErr w:type="spellStart"/>
+      <w:r>
+        <w:rPr>
+          <w:rFonts w:ascii="Arial" w:hAnsi="Arial" w:cs="Arial"/>
+          <w:b/>
+          <w:bCs/>
+        </w:rPr>
+        <w:t>FoodItem</w:t>
+      </w:r>
+      <w:proofErr w:type="spellEnd"/>
+      <w:r>
+        <w:rPr>
+          <w:rFonts w:ascii="Arial" w:hAnsi="Arial" w:cs="Arial"/>
+          <w:b/>
+          <w:bCs/>
+          <w:sz w:val="26"/>
+          <w:szCs w:val="26"/>
+        </w:rPr>
+        <w:t xml:space="preserve"> </w:t>
+      </w:r>
+    </w:p>
+    <w:p>
+      <w:pPr>
+        <w:spacing w:line="276" w:lineRule="auto"/>
+        <w:ind w:left="100"/>
+        <w:rPr>
+          <w:rFonts w:ascii="Arial" w:hAnsi="Arial" w:cs="Arial"/>
+        </w:rPr>
+      </w:pPr>
+      <w:r>
+        <w:rPr>
+          <w:rFonts w:ascii="Arial" w:hAnsi="Arial" w:cs="Arial"/>
+        </w:rPr>
+        <w:t xml:space="preserve">This class have one additional attribute which is the </w:t>
+      </w:r>
+      <w:proofErr w:type="spellStart"/>
+      <w:r>
+        <w:rPr>
+          <w:rFonts w:ascii="Arial" w:hAnsi="Arial" w:cs="Arial"/>
+        </w:rPr>
+        <w:t>groundTime</w:t>
+      </w:r>
+      <w:proofErr w:type="spellEnd"/>
+      <w:r>
+        <w:rPr>
+          <w:rFonts w:ascii="Arial" w:hAnsi="Arial" w:cs="Arial"/>
+        </w:rPr>
+        <w:t xml:space="preserve"> that is used to keep track of the how long the Fruit has been on the ground.</w:t>
+      </w:r>
+      <w:r>
+        <w:rPr>
+          <w:rFonts w:ascii="Arial" w:hAnsi="Arial" w:cs="Arial"/>
+        </w:rPr>
+        <w:t xml:space="preserve"> This class is extended from the </w:t>
+      </w:r>
+      <w:proofErr w:type="spellStart"/>
+      <w:r>
+        <w:rPr>
+          <w:rFonts w:ascii="Arial" w:hAnsi="Arial" w:cs="Arial"/>
+        </w:rPr>
+        <w:t>PortableItem</w:t>
+      </w:r>
+      <w:proofErr w:type="spellEnd"/>
+      <w:r>
+        <w:rPr>
+          <w:rFonts w:ascii="Arial" w:hAnsi="Arial" w:cs="Arial"/>
+        </w:rPr>
+        <w:t xml:space="preserve"> class instead of the Item class. Item can be portable or not portable, directly inheriting from the </w:t>
+      </w:r>
+      <w:proofErr w:type="spellStart"/>
+      <w:r>
+        <w:rPr>
+          <w:rFonts w:ascii="Arial" w:hAnsi="Arial" w:cs="Arial"/>
+        </w:rPr>
+        <w:t>PortableItem</w:t>
+      </w:r>
+      <w:proofErr w:type="spellEnd"/>
+      <w:r>
+        <w:rPr>
+          <w:rFonts w:ascii="Arial" w:hAnsi="Arial" w:cs="Arial"/>
+        </w:rPr>
+        <w:t xml:space="preserve"> class allows the Fruit to be initialized to be portable. This prevents us from initializing the Item as not portable, therefore, there won’t be situations where we need change the portability and this prevents the risk of privacy leaks. </w:t>
+      </w:r>
+    </w:p>
+    <w:p>
+      <w:pPr>
+        <w:spacing w:line="276" w:lineRule="auto"/>
+        <w:ind w:left="100"/>
+        <w:rPr>
+          <w:rFonts w:ascii="Arial" w:hAnsi="Arial" w:cs="Arial"/>
+        </w:rPr>
+      </w:pPr>
+      <w:r>
+        <w:rPr>
+          <w:rFonts w:ascii="Arial" w:hAnsi="Arial" w:cs="Arial"/>
+        </w:rPr>
+        <w:t xml:space="preserve">There are two tick methods given to us from the Item class in engine. This class complies to the </w:t>
+      </w:r>
+      <w:proofErr w:type="spellStart"/>
+      <w:r>
+        <w:rPr>
+          <w:rFonts w:ascii="Arial" w:hAnsi="Arial" w:cs="Arial"/>
+        </w:rPr>
+        <w:t>Liskov</w:t>
+      </w:r>
+      <w:proofErr w:type="spellEnd"/>
+      <w:r>
+        <w:rPr>
+          <w:rFonts w:ascii="Arial" w:hAnsi="Arial" w:cs="Arial"/>
+        </w:rPr>
+        <w:t xml:space="preserve"> Substitution Principle as the input parameter accepted by the method overridden by the subclass is the same as the one from the superclass. This allows the subclass to behave the same way as the parent class and prevents the application from breaking.</w:t>
+      </w:r>
+    </w:p>
+    <w:p>
+      <w:pPr>
+        <w:spacing w:line="276" w:lineRule="auto"/>
+        <w:ind w:left="100"/>
+        <w:rPr>
+          <w:rFonts w:ascii="Arial" w:hAnsi="Arial" w:cs="Arial"/>
+        </w:rPr>
+      </w:pPr>
+      <w:r>
+        <w:rPr>
+          <w:rFonts w:ascii="Arial" w:hAnsi="Arial" w:cs="Arial"/>
+        </w:rPr>
+        <w:t>Making use of this tick method also reduces dependencies. The time the Fruit spent on the ground is being keep track of in this class instead of related classes such as the Tree class.</w:t>
+      </w:r>
+    </w:p>
+    <w:p>
+      <w:pPr>
         <w:pStyle w:val="Heading2"/>
+        <w:ind w:left="0"/>
         <w:rPr>
           <w:b w:val="0"/>
           <w:bCs w:val="0"/>
@@ -9716,6 +9878,7 @@
     <w:p>
       <w:pPr>
         <w:pStyle w:val="Heading2"/>
+        <w:ind w:left="0"/>
         <w:rPr>
           <w:b w:val="0"/>
           <w:bCs w:val="0"/>
@@ -9728,36 +9891,12 @@
       <w:pPr>
         <w:pStyle w:val="Heading2"/>
         <w:rPr>
-          <w:b w:val="0"/>
-          <w:bCs w:val="0"/>
           <w:sz w:val="22"/>
           <w:szCs w:val="22"/>
         </w:rPr>
       </w:pPr>
-    </w:p>
-    <w:p>
-      <w:pPr>
-        <w:pStyle w:val="Heading2"/>
-        <w:ind w:left="0"/>
-        <w:rPr>
-          <w:b w:val="0"/>
-          <w:bCs w:val="0"/>
-          <w:sz w:val="22"/>
-          <w:szCs w:val="22"/>
-        </w:rPr>
-      </w:pPr>
-    </w:p>
-    <w:p>
-      <w:pPr>
-        <w:pStyle w:val="Heading2"/>
-        <w:rPr>
-          <w:sz w:val="22"/>
-          <w:szCs w:val="22"/>
-        </w:rPr>
-      </w:pPr>
-      <w:proofErr w:type="spellStart"/>
-      <w:r>
-        <w:lastRenderedPageBreak/>
+      <w:proofErr w:type="spellStart"/>
+      <w:r>
         <w:t>DrinkingGround</w:t>
       </w:r>
       <w:proofErr w:type="spellEnd"/>
@@ -9793,46 +9932,2778 @@
         <w:t>, which is Lake in assignment 3</w:t>
       </w:r>
       <w:r>
-        <w:t xml:space="preserve">. By using this interface, we are practicing the dependency inversion principle. </w:t>
+        <w:t xml:space="preserve">. By using this interface, we are practicing the dependency inversion principle. In the event that other Ground that contains water, maybe pond or waterfall, needs to be added to the system, the code in </w:t>
+      </w:r>
+      <w:proofErr w:type="spellStart"/>
+      <w:r>
+        <w:t>DrinkingAction</w:t>
+      </w:r>
+      <w:proofErr w:type="spellEnd"/>
+      <w:r>
+        <w:t xml:space="preserve"> and </w:t>
+      </w:r>
+      <w:proofErr w:type="spellStart"/>
+      <w:r>
+        <w:t>DrinkingBehaviour</w:t>
+      </w:r>
+      <w:proofErr w:type="spellEnd"/>
+      <w:r>
+        <w:t xml:space="preserve"> can be reused readily without modification. We </w:t>
       </w:r>
       <w:proofErr w:type="gramStart"/>
       <w:r>
-        <w:t>In the event that</w:t>
+        <w:t>simple</w:t>
       </w:r>
       <w:proofErr w:type="gramEnd"/>
       <w:r>
-        <w:t xml:space="preserve"> other Ground that contains water, maybe pond or waterfall, needs to be added to the system, the code in </w:t>
-      </w:r>
-      <w:proofErr w:type="spellStart"/>
-      <w:r>
-        <w:t>DrinkingAction</w:t>
-      </w:r>
-      <w:proofErr w:type="spellEnd"/>
-      <w:r>
-        <w:t xml:space="preserve"> and </w:t>
-      </w:r>
-      <w:proofErr w:type="spellStart"/>
-      <w:r>
-        <w:t>DrinkingBehaviour</w:t>
-      </w:r>
-      <w:proofErr w:type="spellEnd"/>
-      <w:r>
-        <w:t xml:space="preserve"> can be reused readily without modification. We </w:t>
-      </w:r>
-      <w:proofErr w:type="gramStart"/>
-      <w:r>
-        <w:t>simple</w:t>
-      </w:r>
-      <w:proofErr w:type="gramEnd"/>
-      <w:r>
         <w:t xml:space="preserve"> need to ensure the added classes implements this interface.</w:t>
       </w:r>
+    </w:p>
+    <w:p>
+      <w:pPr>
+        <w:pStyle w:val="BodyText"/>
+        <w:spacing w:line="276" w:lineRule="auto"/>
+        <w:ind w:right="129"/>
+      </w:pPr>
     </w:p>
     <w:p>
       <w:pPr>
         <w:pStyle w:val="Heading2"/>
         <w:ind w:left="0"/>
       </w:pPr>
+    </w:p>
+    <w:p>
+      <w:pPr>
+        <w:spacing w:line="276" w:lineRule="auto"/>
+        <w:rPr>
+          <w:rFonts w:ascii="Arial" w:hAnsi="Arial" w:cs="Arial"/>
+          <w:b/>
+          <w:bCs/>
+          <w:sz w:val="28"/>
+          <w:szCs w:val="28"/>
+        </w:rPr>
+      </w:pPr>
+      <w:r>
+        <w:rPr>
+          <w:rFonts w:ascii="Arial" w:hAnsi="Arial" w:cs="Arial"/>
+          <w:b/>
+          <w:bCs/>
+          <w:sz w:val="28"/>
+          <w:szCs w:val="28"/>
+        </w:rPr>
+        <w:t>The “nature” part of the game:</w:t>
+      </w:r>
+    </w:p>
+    <w:p>
+      <w:pPr>
+        <w:spacing w:line="276" w:lineRule="auto"/>
+        <w:rPr>
+          <w:rFonts w:ascii="Arial" w:hAnsi="Arial" w:cs="Arial"/>
+        </w:rPr>
+      </w:pPr>
+      <w:r>
+        <w:rPr>
+          <w:rFonts w:ascii="Arial" w:hAnsi="Arial" w:cs="Arial"/>
+          <w:b/>
+          <w:bCs/>
+          <w:sz w:val="26"/>
+          <w:szCs w:val="26"/>
+        </w:rPr>
+        <w:t>Dirt</w:t>
+      </w:r>
+      <w:r>
+        <w:rPr>
+          <w:rFonts w:ascii="Arial" w:hAnsi="Arial" w:cs="Arial"/>
+          <w:sz w:val="26"/>
+          <w:szCs w:val="26"/>
+        </w:rPr>
+        <w:t xml:space="preserve"> – </w:t>
+      </w:r>
+      <w:r>
+        <w:rPr>
+          <w:rFonts w:ascii="Arial" w:hAnsi="Arial" w:cs="Arial"/>
+          <w:b/>
+          <w:bCs/>
+        </w:rPr>
+        <w:t>extends Ground</w:t>
+      </w:r>
+    </w:p>
+    <w:p>
+      <w:pPr>
+        <w:spacing w:line="276" w:lineRule="auto"/>
+        <w:rPr>
+          <w:rFonts w:ascii="Arial" w:hAnsi="Arial" w:cs="Arial"/>
+        </w:rPr>
+      </w:pPr>
+      <w:r>
+        <w:rPr>
+          <w:rFonts w:ascii="Arial" w:hAnsi="Arial" w:cs="Arial"/>
+        </w:rPr>
+        <w:t>The display character of Dirt is ‘.’. This class does not have any additional attributes and overrides only one method from Ground</w:t>
+      </w:r>
+      <w:r>
+        <w:rPr>
+          <w:rFonts w:ascii="Arial" w:hAnsi="Arial" w:cs="Arial"/>
+        </w:rPr>
+        <w:t xml:space="preserve"> which is the tick method.</w:t>
+      </w:r>
+    </w:p>
+    <w:p>
+      <w:pPr>
+        <w:spacing w:line="276" w:lineRule="auto"/>
+        <w:rPr>
+          <w:rFonts w:ascii="Arial" w:hAnsi="Arial" w:cs="Arial"/>
+        </w:rPr>
+      </w:pPr>
+      <w:r>
+        <w:rPr>
+          <w:rFonts w:ascii="Arial" w:hAnsi="Arial" w:cs="Arial"/>
+        </w:rPr>
+        <w:t xml:space="preserve">This class complies to the </w:t>
+      </w:r>
+      <w:r>
+        <w:rPr>
+          <w:rFonts w:ascii="Arial" w:hAnsi="Arial" w:cs="Arial"/>
+          <w:i/>
+          <w:iCs/>
+        </w:rPr>
+        <w:t>Single Responsibility Principle</w:t>
+      </w:r>
+      <w:r>
+        <w:rPr>
+          <w:rFonts w:ascii="Arial" w:hAnsi="Arial" w:cs="Arial"/>
+        </w:rPr>
+        <w:t xml:space="preserve"> as its only responsibility in the whole game is to decide whether or not a Bush will grow on each turn. It also takes the </w:t>
+      </w:r>
+      <w:proofErr w:type="spellStart"/>
+      <w:r>
+        <w:rPr>
+          <w:rFonts w:ascii="Arial" w:hAnsi="Arial" w:cs="Arial"/>
+          <w:i/>
+          <w:iCs/>
+        </w:rPr>
+        <w:t>Liskov</w:t>
+      </w:r>
+      <w:proofErr w:type="spellEnd"/>
+      <w:r>
+        <w:rPr>
+          <w:rFonts w:ascii="Arial" w:hAnsi="Arial" w:cs="Arial"/>
+          <w:i/>
+          <w:iCs/>
+        </w:rPr>
+        <w:t xml:space="preserve"> Substitution Principle</w:t>
+      </w:r>
+      <w:r>
+        <w:rPr>
+          <w:rFonts w:ascii="Arial" w:hAnsi="Arial" w:cs="Arial"/>
+        </w:rPr>
+        <w:t xml:space="preserve"> into account as the input parameter values and return values are the same as its parent class’s. Thus, when an instance of a base class is expected, the instance of this class can also be used, and the program does not break when this is done. </w:t>
+      </w:r>
+    </w:p>
+    <w:p>
+      <w:pPr>
+        <w:spacing w:line="276" w:lineRule="auto"/>
+        <w:rPr>
+          <w:rFonts w:ascii="Arial" w:hAnsi="Arial" w:cs="Arial"/>
+          <w:b/>
+          <w:bCs/>
+          <w:sz w:val="26"/>
+          <w:szCs w:val="26"/>
+        </w:rPr>
+      </w:pPr>
+    </w:p>
+    <w:p>
+      <w:pPr>
+        <w:spacing w:line="276" w:lineRule="auto"/>
+        <w:rPr>
+          <w:rFonts w:ascii="Arial" w:hAnsi="Arial" w:cs="Arial"/>
+          <w:b/>
+          <w:bCs/>
+          <w:sz w:val="26"/>
+          <w:szCs w:val="26"/>
+        </w:rPr>
+      </w:pPr>
+    </w:p>
+    <w:p>
+      <w:pPr>
+        <w:spacing w:line="276" w:lineRule="auto"/>
+        <w:rPr>
+          <w:rFonts w:ascii="Arial" w:hAnsi="Arial" w:cs="Arial"/>
+          <w:b/>
+          <w:bCs/>
+          <w:sz w:val="26"/>
+          <w:szCs w:val="26"/>
+        </w:rPr>
+      </w:pPr>
+      <w:proofErr w:type="spellStart"/>
+      <w:r>
+        <w:rPr>
+          <w:rFonts w:ascii="Arial" w:hAnsi="Arial" w:cs="Arial"/>
+          <w:b/>
+          <w:bCs/>
+          <w:sz w:val="26"/>
+          <w:szCs w:val="26"/>
+        </w:rPr>
+        <w:lastRenderedPageBreak/>
+        <w:t>FertileGround</w:t>
+      </w:r>
+      <w:proofErr w:type="spellEnd"/>
+      <w:r>
+        <w:rPr>
+          <w:rFonts w:ascii="Arial" w:hAnsi="Arial" w:cs="Arial"/>
+          <w:b/>
+          <w:bCs/>
+          <w:sz w:val="26"/>
+          <w:szCs w:val="26"/>
+        </w:rPr>
+        <w:t xml:space="preserve"> – </w:t>
+      </w:r>
+      <w:r>
+        <w:rPr>
+          <w:rFonts w:ascii="Arial" w:hAnsi="Arial" w:cs="Arial"/>
+          <w:b/>
+          <w:bCs/>
+        </w:rPr>
+        <w:t>extends Ground, implements Food</w:t>
+      </w:r>
+    </w:p>
+    <w:p>
+      <w:pPr>
+        <w:spacing w:line="276" w:lineRule="auto"/>
+        <w:rPr>
+          <w:rFonts w:ascii="Arial" w:hAnsi="Arial" w:cs="Arial"/>
+        </w:rPr>
+      </w:pPr>
+      <w:r>
+        <w:rPr>
+          <w:rFonts w:ascii="Arial" w:hAnsi="Arial" w:cs="Arial"/>
+        </w:rPr>
+        <w:t xml:space="preserve">This is an abstract class that inherits all functionalities of Ground and works as the parent class for Bush and Tree. The main reason that this class is necessary is to reduce redundancies. Tree and Bush class have a lot of methods with the same implementations and only differ in the naming. By making use of this class, we are complying to the rule of </w:t>
+      </w:r>
+      <w:r>
+        <w:rPr>
+          <w:rFonts w:ascii="Arial" w:hAnsi="Arial" w:cs="Arial"/>
+          <w:i/>
+          <w:iCs/>
+        </w:rPr>
+        <w:t>Don’t Repeat Yourself</w:t>
+      </w:r>
+      <w:r>
+        <w:rPr>
+          <w:rFonts w:ascii="Arial" w:hAnsi="Arial" w:cs="Arial"/>
+        </w:rPr>
+        <w:t>. In some of the methods, for example:</w:t>
+      </w:r>
+    </w:p>
+    <w:p>
+      <w:pPr>
+        <w:pStyle w:val="ListParagraph"/>
+        <w:widowControl/>
+        <w:numPr>
+          <w:ilvl w:val="0"/>
+          <w:numId w:val="19"/>
+        </w:numPr>
+        <w:autoSpaceDE/>
+        <w:autoSpaceDN/>
+        <w:spacing w:after="160" w:line="276" w:lineRule="auto"/>
+        <w:contextualSpacing/>
+        <w:rPr>
+          <w:rFonts w:ascii="Arial" w:hAnsi="Arial" w:cs="Arial"/>
+          <w:b/>
+          <w:bCs/>
+          <w:sz w:val="26"/>
+          <w:szCs w:val="26"/>
+        </w:rPr>
+      </w:pPr>
+      <w:proofErr w:type="spellStart"/>
+      <w:r>
+        <w:rPr>
+          <w:rFonts w:ascii="Arial" w:hAnsi="Arial" w:cs="Arial"/>
+        </w:rPr>
+        <w:t>isTree</w:t>
+      </w:r>
+      <w:proofErr w:type="spellEnd"/>
+      <w:r>
+        <w:rPr>
+          <w:rFonts w:ascii="Arial" w:hAnsi="Arial" w:cs="Arial"/>
+        </w:rPr>
+        <w:t xml:space="preserve"> method</w:t>
+      </w:r>
+    </w:p>
+    <w:p>
+      <w:pPr>
+        <w:spacing w:line="276" w:lineRule="auto"/>
+        <w:rPr>
+          <w:rFonts w:ascii="Arial" w:hAnsi="Arial" w:cs="Arial"/>
+        </w:rPr>
+      </w:pPr>
+      <w:r>
+        <w:rPr>
+          <w:rFonts w:ascii="Arial" w:hAnsi="Arial" w:cs="Arial"/>
+        </w:rPr>
+        <w:t xml:space="preserve">The role of this method is to check whether the Ground type is of Tree type by using the </w:t>
+      </w:r>
+      <w:proofErr w:type="spellStart"/>
+      <w:r>
+        <w:rPr>
+          <w:rFonts w:ascii="Arial" w:hAnsi="Arial" w:cs="Arial"/>
+        </w:rPr>
+        <w:t>hasCapability</w:t>
+      </w:r>
+      <w:proofErr w:type="spellEnd"/>
+      <w:r>
+        <w:rPr>
+          <w:rFonts w:ascii="Arial" w:hAnsi="Arial" w:cs="Arial"/>
+        </w:rPr>
+        <w:t xml:space="preserve"> method to see if the location is of </w:t>
+      </w:r>
+      <w:proofErr w:type="spellStart"/>
+      <w:r>
+        <w:rPr>
+          <w:rFonts w:ascii="Arial" w:hAnsi="Arial" w:cs="Arial"/>
+        </w:rPr>
+        <w:t>TerrainType.Tree</w:t>
+      </w:r>
+      <w:proofErr w:type="spellEnd"/>
+      <w:r>
+        <w:rPr>
+          <w:rFonts w:ascii="Arial" w:hAnsi="Arial" w:cs="Arial"/>
+        </w:rPr>
+        <w:t xml:space="preserve">. From here, it can be seen that we are making sensible use of the provided code which is the </w:t>
+      </w:r>
+      <w:proofErr w:type="spellStart"/>
+      <w:r>
+        <w:rPr>
+          <w:rFonts w:ascii="Arial" w:hAnsi="Arial" w:cs="Arial"/>
+        </w:rPr>
+        <w:t>hasCapability</w:t>
+      </w:r>
+      <w:proofErr w:type="spellEnd"/>
+      <w:r>
+        <w:rPr>
+          <w:rFonts w:ascii="Arial" w:hAnsi="Arial" w:cs="Arial"/>
+        </w:rPr>
+        <w:t xml:space="preserve"> method that has been provided by the Ground class in the engine. </w:t>
+      </w:r>
+    </w:p>
+    <w:p>
+      <w:pPr>
+        <w:spacing w:line="276" w:lineRule="auto"/>
+        <w:rPr>
+          <w:rFonts w:ascii="Arial" w:hAnsi="Arial" w:cs="Arial"/>
+        </w:rPr>
+      </w:pPr>
+    </w:p>
+    <w:p>
+      <w:pPr>
+        <w:spacing w:line="276" w:lineRule="auto"/>
+        <w:rPr>
+          <w:rFonts w:ascii="Arial" w:hAnsi="Arial" w:cs="Arial"/>
+          <w:sz w:val="26"/>
+          <w:szCs w:val="26"/>
+        </w:rPr>
+      </w:pPr>
+      <w:r>
+        <w:rPr>
+          <w:rFonts w:ascii="Arial" w:hAnsi="Arial" w:cs="Arial"/>
+          <w:b/>
+          <w:bCs/>
+          <w:sz w:val="26"/>
+          <w:szCs w:val="26"/>
+        </w:rPr>
+        <w:t xml:space="preserve">Bush </w:t>
+      </w:r>
+      <w:r>
+        <w:rPr>
+          <w:rFonts w:ascii="Arial" w:hAnsi="Arial" w:cs="Arial"/>
+          <w:b/>
+          <w:bCs/>
+          <w:sz w:val="26"/>
+          <w:szCs w:val="26"/>
+        </w:rPr>
+        <w:t xml:space="preserve">and Tree </w:t>
+      </w:r>
+      <w:r>
+        <w:rPr>
+          <w:rFonts w:ascii="Arial" w:hAnsi="Arial" w:cs="Arial"/>
+          <w:b/>
+          <w:bCs/>
+          <w:sz w:val="26"/>
+          <w:szCs w:val="26"/>
+        </w:rPr>
+        <w:t xml:space="preserve">– </w:t>
+      </w:r>
+      <w:r>
+        <w:rPr>
+          <w:rFonts w:ascii="Arial" w:hAnsi="Arial" w:cs="Arial"/>
+          <w:b/>
+          <w:bCs/>
+        </w:rPr>
+        <w:t xml:space="preserve">extend </w:t>
+      </w:r>
+      <w:proofErr w:type="spellStart"/>
+      <w:r>
+        <w:rPr>
+          <w:rFonts w:ascii="Arial" w:hAnsi="Arial" w:cs="Arial"/>
+          <w:b/>
+          <w:bCs/>
+        </w:rPr>
+        <w:t>FertileGround</w:t>
+      </w:r>
+      <w:proofErr w:type="spellEnd"/>
+    </w:p>
+    <w:p>
+      <w:pPr>
+        <w:spacing w:line="276" w:lineRule="auto"/>
+        <w:rPr>
+          <w:rFonts w:ascii="Arial" w:hAnsi="Arial" w:cs="Arial"/>
+        </w:rPr>
+      </w:pPr>
+      <w:r>
+        <w:rPr>
+          <w:rFonts w:ascii="Arial" w:hAnsi="Arial" w:cs="Arial"/>
+        </w:rPr>
+        <w:t>Display character of the Bush is ‘~’ when it is still young and will change into ‘*’ when it is fully grown. Display character of the Tree is ‘+’</w:t>
+      </w:r>
+      <w:r>
+        <w:rPr>
+          <w:rFonts w:ascii="Arial" w:hAnsi="Arial" w:cs="Arial"/>
+        </w:rPr>
+        <w:t xml:space="preserve"> at the start.</w:t>
+      </w:r>
+      <w:r>
+        <w:rPr>
+          <w:rFonts w:ascii="Arial" w:hAnsi="Arial" w:cs="Arial"/>
+        </w:rPr>
+        <w:t xml:space="preserve"> </w:t>
+      </w:r>
+      <w:r>
+        <w:rPr>
+          <w:rFonts w:ascii="Arial" w:hAnsi="Arial" w:cs="Arial"/>
+        </w:rPr>
+        <w:t>W</w:t>
+      </w:r>
+      <w:r>
+        <w:rPr>
+          <w:rFonts w:ascii="Arial" w:hAnsi="Arial" w:cs="Arial"/>
+        </w:rPr>
+        <w:t>hen it is still young, the character will be ‘t’ and change</w:t>
+      </w:r>
+      <w:r>
+        <w:rPr>
+          <w:rFonts w:ascii="Arial" w:hAnsi="Arial" w:cs="Arial"/>
+        </w:rPr>
+        <w:t>s</w:t>
+      </w:r>
+      <w:r>
+        <w:rPr>
+          <w:rFonts w:ascii="Arial" w:hAnsi="Arial" w:cs="Arial"/>
+        </w:rPr>
+        <w:t xml:space="preserve"> into ‘T’ when it is fully grown. </w:t>
+      </w:r>
+      <w:r>
+        <w:rPr>
+          <w:rFonts w:ascii="Arial" w:hAnsi="Arial" w:cs="Arial"/>
+        </w:rPr>
+        <w:t xml:space="preserve">Both of the </w:t>
+      </w:r>
+      <w:r>
+        <w:rPr>
+          <w:rFonts w:ascii="Arial" w:hAnsi="Arial" w:cs="Arial"/>
+        </w:rPr>
+        <w:t>class</w:t>
+      </w:r>
+      <w:r>
+        <w:rPr>
+          <w:rFonts w:ascii="Arial" w:hAnsi="Arial" w:cs="Arial"/>
+        </w:rPr>
+        <w:t>es</w:t>
+      </w:r>
+      <w:r>
+        <w:rPr>
+          <w:rFonts w:ascii="Arial" w:hAnsi="Arial" w:cs="Arial"/>
+        </w:rPr>
+        <w:t xml:space="preserve"> have two additional attributes which are the age, that is used to keep track of how old is </w:t>
+      </w:r>
+      <w:r>
+        <w:rPr>
+          <w:rFonts w:ascii="Arial" w:hAnsi="Arial" w:cs="Arial"/>
+        </w:rPr>
+        <w:t>are they</w:t>
+      </w:r>
+      <w:r>
+        <w:rPr>
+          <w:rFonts w:ascii="Arial" w:hAnsi="Arial" w:cs="Arial"/>
+        </w:rPr>
+        <w:t xml:space="preserve">, and an </w:t>
+      </w:r>
+      <w:proofErr w:type="spellStart"/>
+      <w:r>
+        <w:rPr>
+          <w:rFonts w:ascii="Arial" w:hAnsi="Arial" w:cs="Arial"/>
+        </w:rPr>
+        <w:t>ArrayList</w:t>
+      </w:r>
+      <w:proofErr w:type="spellEnd"/>
+      <w:r>
+        <w:rPr>
+          <w:rFonts w:ascii="Arial" w:hAnsi="Arial" w:cs="Arial"/>
+        </w:rPr>
+        <w:t xml:space="preserve"> that stores Fruit item grown on the </w:t>
+      </w:r>
+      <w:r>
+        <w:rPr>
+          <w:rFonts w:ascii="Arial" w:hAnsi="Arial" w:cs="Arial"/>
+        </w:rPr>
+        <w:t xml:space="preserve">Bush/Tree as time ticks. All of these further justifies why we made an abstract parent class for the two classes as they share common attributes and methods. The only difference is their terrain type and their tick method. </w:t>
+      </w:r>
+    </w:p>
+    <w:p>
+      <w:pPr>
+        <w:spacing w:line="276" w:lineRule="auto"/>
+        <w:rPr>
+          <w:rFonts w:ascii="Arial" w:hAnsi="Arial" w:cs="Arial"/>
+        </w:rPr>
+      </w:pPr>
+      <w:r>
+        <w:rPr>
+          <w:rFonts w:ascii="Arial" w:hAnsi="Arial" w:cs="Arial"/>
+        </w:rPr>
+        <w:t xml:space="preserve">Attributes such as the </w:t>
+      </w:r>
+      <w:proofErr w:type="spellStart"/>
+      <w:r>
+        <w:rPr>
+          <w:rFonts w:ascii="Arial" w:hAnsi="Arial" w:cs="Arial"/>
+        </w:rPr>
+        <w:t>displayChar</w:t>
+      </w:r>
+      <w:proofErr w:type="spellEnd"/>
+      <w:r>
+        <w:rPr>
+          <w:rFonts w:ascii="Arial" w:hAnsi="Arial" w:cs="Arial"/>
+        </w:rPr>
+        <w:t xml:space="preserve"> </w:t>
+      </w:r>
+      <w:r>
+        <w:rPr>
+          <w:rFonts w:ascii="Arial" w:hAnsi="Arial" w:cs="Arial"/>
+        </w:rPr>
+        <w:t xml:space="preserve">is inherited from the parent class of </w:t>
+      </w:r>
+      <w:proofErr w:type="spellStart"/>
+      <w:r>
+        <w:rPr>
+          <w:rFonts w:ascii="Arial" w:hAnsi="Arial" w:cs="Arial"/>
+        </w:rPr>
+        <w:t>FertileGround</w:t>
+      </w:r>
+      <w:proofErr w:type="spellEnd"/>
+      <w:r>
+        <w:rPr>
+          <w:rFonts w:ascii="Arial" w:hAnsi="Arial" w:cs="Arial"/>
+        </w:rPr>
+        <w:t xml:space="preserve">, which is the Ground that resides in the engine. We are yet again making use of given attributes instead of redefining our own that has the same functionality. The class integrates with the existing system and reduces redundancies at the same time. </w:t>
+      </w:r>
+    </w:p>
+    <w:p>
+      <w:pPr>
+        <w:pStyle w:val="Heading2"/>
+        <w:ind w:left="0"/>
+        <w:rPr>
+          <w:lang w:val="en-MY"/>
+        </w:rPr>
+      </w:pPr>
+    </w:p>
+    <w:p>
+      <w:pPr>
+        <w:spacing w:line="276" w:lineRule="auto"/>
+        <w:rPr>
+          <w:rFonts w:ascii="Arial" w:hAnsi="Arial" w:cs="Arial"/>
+          <w:sz w:val="26"/>
+          <w:szCs w:val="26"/>
+        </w:rPr>
+      </w:pPr>
+      <w:r>
+        <w:rPr>
+          <w:rFonts w:ascii="Arial" w:hAnsi="Arial" w:cs="Arial"/>
+          <w:b/>
+          <w:bCs/>
+          <w:sz w:val="26"/>
+          <w:szCs w:val="26"/>
+        </w:rPr>
+        <w:t>Utility</w:t>
+      </w:r>
+    </w:p>
+    <w:p>
+      <w:pPr>
+        <w:spacing w:line="276" w:lineRule="auto"/>
+        <w:rPr>
+          <w:rFonts w:ascii="Arial" w:hAnsi="Arial" w:cs="Arial"/>
+        </w:rPr>
+      </w:pPr>
+      <w:r>
+        <w:rPr>
+          <w:rFonts w:ascii="Arial" w:hAnsi="Arial" w:cs="Arial"/>
+        </w:rPr>
+        <w:t>Methods in this class</w:t>
+      </w:r>
+      <w:r>
+        <w:rPr>
+          <w:rFonts w:ascii="Arial" w:hAnsi="Arial" w:cs="Arial"/>
+        </w:rPr>
+        <w:t>:</w:t>
+      </w:r>
+    </w:p>
+    <w:p>
+      <w:pPr>
+        <w:pStyle w:val="ListParagraph"/>
+        <w:widowControl/>
+        <w:numPr>
+          <w:ilvl w:val="0"/>
+          <w:numId w:val="24"/>
+        </w:numPr>
+        <w:autoSpaceDE/>
+        <w:autoSpaceDN/>
+        <w:spacing w:after="160" w:line="276" w:lineRule="auto"/>
+        <w:contextualSpacing/>
+        <w:rPr>
+          <w:rFonts w:ascii="Arial" w:hAnsi="Arial" w:cs="Arial"/>
+        </w:rPr>
+      </w:pPr>
+      <w:proofErr w:type="spellStart"/>
+      <w:r>
+        <w:rPr>
+          <w:rFonts w:ascii="Arial" w:hAnsi="Arial" w:cs="Arial"/>
+        </w:rPr>
+        <w:t>generateProbability</w:t>
+      </w:r>
+      <w:proofErr w:type="spellEnd"/>
+      <w:r>
+        <w:rPr>
+          <w:rFonts w:ascii="Arial" w:hAnsi="Arial" w:cs="Arial"/>
+        </w:rPr>
+        <w:t xml:space="preserve"> method</w:t>
+      </w:r>
+    </w:p>
+    <w:p>
+      <w:pPr>
+        <w:spacing w:line="276" w:lineRule="auto"/>
+        <w:rPr>
+          <w:rFonts w:ascii="Arial" w:hAnsi="Arial" w:cs="Arial"/>
+        </w:rPr>
+      </w:pPr>
+      <w:r>
+        <w:rPr>
+          <w:rFonts w:ascii="Arial" w:hAnsi="Arial" w:cs="Arial"/>
+        </w:rPr>
+        <w:t xml:space="preserve">As the name suggests, it generates a probability. This is done through getting a random float number and check if it is less the input value. This method is declared as static as there is no need to create a new instance every time this method is needed. This results in a cleaner and less convoluted code. Having a class to specifically check for probability of whether certain code should run is useful in a way such that duplicate code can be reduced as it is needed throughout different classes. </w:t>
+      </w:r>
+    </w:p>
+    <w:p>
+      <w:pPr>
+        <w:pStyle w:val="ListParagraph"/>
+        <w:widowControl/>
+        <w:numPr>
+          <w:ilvl w:val="0"/>
+          <w:numId w:val="24"/>
+        </w:numPr>
+        <w:autoSpaceDE/>
+        <w:autoSpaceDN/>
+        <w:spacing w:after="160" w:line="276" w:lineRule="auto"/>
+        <w:contextualSpacing/>
+        <w:rPr>
+          <w:rFonts w:ascii="Arial" w:hAnsi="Arial" w:cs="Arial"/>
+        </w:rPr>
+      </w:pPr>
+      <w:proofErr w:type="spellStart"/>
+      <w:r>
+        <w:rPr>
+          <w:rFonts w:ascii="Arial" w:hAnsi="Arial" w:cs="Arial"/>
+        </w:rPr>
+        <w:t>getIntegerInput</w:t>
+      </w:r>
+      <w:proofErr w:type="spellEnd"/>
+      <w:r>
+        <w:rPr>
+          <w:rFonts w:ascii="Arial" w:hAnsi="Arial" w:cs="Arial"/>
+        </w:rPr>
+        <w:t xml:space="preserve"> method</w:t>
+      </w:r>
+    </w:p>
+    <w:p>
+      <w:pPr>
+        <w:spacing w:line="276" w:lineRule="auto"/>
+        <w:rPr>
+          <w:rFonts w:ascii="Arial" w:hAnsi="Arial" w:cs="Arial"/>
+        </w:rPr>
+      </w:pPr>
+      <w:r>
+        <w:rPr>
+          <w:rFonts w:ascii="Arial" w:hAnsi="Arial" w:cs="Arial"/>
+        </w:rPr>
+        <w:t xml:space="preserve">This method is to get a user input and validate it to make sure it is an integer before returning the input value. It makes use of the fail fast principle as it checks for error and immediately outputs a suitable message to ask for a new user input if the input value is invalid. Having this method here also adheres to the Don’t Repeat Yourself principle as any other classes in the game will be able to reuse the method. </w:t>
+      </w:r>
+    </w:p>
+    <w:p>
+      <w:pPr>
+        <w:spacing w:line="276" w:lineRule="auto"/>
+        <w:rPr>
+          <w:rFonts w:ascii="Arial" w:hAnsi="Arial" w:cs="Arial"/>
+        </w:rPr>
+      </w:pPr>
+      <w:r>
+        <w:rPr>
+          <w:rFonts w:ascii="Arial" w:hAnsi="Arial" w:cs="Arial"/>
+          <w:b/>
+          <w:bCs/>
+          <w:sz w:val="28"/>
+          <w:szCs w:val="28"/>
+        </w:rPr>
+        <w:lastRenderedPageBreak/>
+        <w:t>Player actions and related classes:</w:t>
+      </w:r>
+    </w:p>
+    <w:p>
+      <w:pPr>
+        <w:spacing w:line="276" w:lineRule="auto"/>
+        <w:rPr>
+          <w:rFonts w:ascii="Arial" w:hAnsi="Arial" w:cs="Arial"/>
+        </w:rPr>
+      </w:pPr>
+      <w:proofErr w:type="spellStart"/>
+      <w:proofErr w:type="gramStart"/>
+      <w:r>
+        <w:rPr>
+          <w:rFonts w:ascii="Arial" w:hAnsi="Arial" w:cs="Arial"/>
+          <w:b/>
+          <w:bCs/>
+          <w:sz w:val="26"/>
+          <w:szCs w:val="26"/>
+        </w:rPr>
+        <w:t>EcoPoints</w:t>
+      </w:r>
+      <w:proofErr w:type="spellEnd"/>
+      <w:r>
+        <w:rPr>
+          <w:rFonts w:ascii="Arial" w:hAnsi="Arial" w:cs="Arial"/>
+        </w:rPr>
+        <w:t xml:space="preserve">  (</w:t>
+      </w:r>
+      <w:proofErr w:type="gramEnd"/>
+      <w:r>
+        <w:rPr>
+          <w:rFonts w:ascii="Arial" w:hAnsi="Arial" w:cs="Arial"/>
+        </w:rPr>
+        <w:t>currency used in the game to buy items)</w:t>
+      </w:r>
+    </w:p>
+    <w:p>
+      <w:pPr>
+        <w:spacing w:line="276" w:lineRule="auto"/>
+        <w:rPr>
+          <w:rFonts w:ascii="Arial" w:hAnsi="Arial" w:cs="Arial"/>
+        </w:rPr>
+      </w:pPr>
+      <w:r>
+        <w:rPr>
+          <w:rFonts w:ascii="Arial" w:hAnsi="Arial" w:cs="Arial"/>
+        </w:rPr>
+        <w:t>All of the methods and attributes are declared as static in this class. Some motivations behind this are:</w:t>
+      </w:r>
+    </w:p>
+    <w:p>
+      <w:pPr>
+        <w:pStyle w:val="ListParagraph"/>
+        <w:widowControl/>
+        <w:numPr>
+          <w:ilvl w:val="0"/>
+          <w:numId w:val="20"/>
+        </w:numPr>
+        <w:autoSpaceDE/>
+        <w:autoSpaceDN/>
+        <w:spacing w:after="160" w:line="276" w:lineRule="auto"/>
+        <w:contextualSpacing/>
+        <w:rPr>
+          <w:rFonts w:ascii="Arial" w:hAnsi="Arial" w:cs="Arial"/>
+        </w:rPr>
+      </w:pPr>
+      <w:r>
+        <w:rPr>
+          <w:rFonts w:ascii="Arial" w:hAnsi="Arial" w:cs="Arial"/>
+        </w:rPr>
+        <w:t xml:space="preserve">All the instances of the class share the same static variable. This allows the </w:t>
+      </w:r>
+      <w:proofErr w:type="spellStart"/>
+      <w:r>
+        <w:rPr>
+          <w:rFonts w:ascii="Arial" w:hAnsi="Arial" w:cs="Arial"/>
+        </w:rPr>
+        <w:t>ecoPoints</w:t>
+      </w:r>
+      <w:proofErr w:type="spellEnd"/>
+      <w:r>
+        <w:rPr>
+          <w:rFonts w:ascii="Arial" w:hAnsi="Arial" w:cs="Arial"/>
+        </w:rPr>
+        <w:t xml:space="preserve"> used by the player to be updated consistently as changes to the </w:t>
+      </w:r>
+      <w:proofErr w:type="spellStart"/>
+      <w:r>
+        <w:rPr>
+          <w:rFonts w:ascii="Arial" w:hAnsi="Arial" w:cs="Arial"/>
+        </w:rPr>
+        <w:t>ecoPoints</w:t>
+      </w:r>
+      <w:proofErr w:type="spellEnd"/>
+      <w:r>
+        <w:rPr>
+          <w:rFonts w:ascii="Arial" w:hAnsi="Arial" w:cs="Arial"/>
+        </w:rPr>
+        <w:t xml:space="preserve"> value happen in several different classes at every turn.</w:t>
+      </w:r>
+    </w:p>
+    <w:p>
+      <w:pPr>
+        <w:pStyle w:val="ListParagraph"/>
+        <w:widowControl/>
+        <w:numPr>
+          <w:ilvl w:val="0"/>
+          <w:numId w:val="20"/>
+        </w:numPr>
+        <w:autoSpaceDE/>
+        <w:autoSpaceDN/>
+        <w:spacing w:after="160" w:line="276" w:lineRule="auto"/>
+        <w:contextualSpacing/>
+        <w:rPr>
+          <w:rFonts w:ascii="Arial" w:hAnsi="Arial" w:cs="Arial"/>
+        </w:rPr>
+      </w:pPr>
+      <w:r>
+        <w:rPr>
+          <w:rFonts w:ascii="Arial" w:hAnsi="Arial" w:cs="Arial"/>
+        </w:rPr>
+        <w:t xml:space="preserve">There is no need to create a new instance every time a method from this class is needed as it will be the same for all instances of the class. This makes the code cleaner and readable.   </w:t>
+      </w:r>
+    </w:p>
+    <w:p>
+      <w:pPr>
+        <w:spacing w:line="276" w:lineRule="auto"/>
+        <w:rPr>
+          <w:rFonts w:ascii="Arial" w:hAnsi="Arial" w:cs="Arial"/>
+          <w:b/>
+          <w:bCs/>
+        </w:rPr>
+      </w:pPr>
+    </w:p>
+    <w:p>
+      <w:pPr>
+        <w:spacing w:line="276" w:lineRule="auto"/>
+        <w:rPr>
+          <w:rFonts w:ascii="Arial" w:hAnsi="Arial" w:cs="Arial"/>
+        </w:rPr>
+      </w:pPr>
+      <w:proofErr w:type="spellStart"/>
+      <w:r>
+        <w:rPr>
+          <w:rFonts w:ascii="Arial" w:hAnsi="Arial" w:cs="Arial"/>
+          <w:b/>
+          <w:bCs/>
+          <w:sz w:val="26"/>
+          <w:szCs w:val="26"/>
+        </w:rPr>
+        <w:t>FoodType</w:t>
+      </w:r>
+      <w:proofErr w:type="spellEnd"/>
+      <w:r>
+        <w:rPr>
+          <w:rFonts w:ascii="Arial" w:hAnsi="Arial" w:cs="Arial"/>
+          <w:b/>
+          <w:bCs/>
+          <w:sz w:val="26"/>
+          <w:szCs w:val="26"/>
+        </w:rPr>
+        <w:t xml:space="preserve"> and </w:t>
+      </w:r>
+      <w:proofErr w:type="spellStart"/>
+      <w:r>
+        <w:rPr>
+          <w:rFonts w:ascii="Arial" w:hAnsi="Arial" w:cs="Arial"/>
+          <w:b/>
+          <w:bCs/>
+          <w:sz w:val="26"/>
+          <w:szCs w:val="26"/>
+        </w:rPr>
+        <w:t>TerrainType</w:t>
+      </w:r>
+      <w:proofErr w:type="spellEnd"/>
+      <w:r>
+        <w:rPr>
+          <w:rFonts w:ascii="Arial" w:hAnsi="Arial" w:cs="Arial"/>
+          <w:b/>
+          <w:bCs/>
+          <w:sz w:val="26"/>
+          <w:szCs w:val="26"/>
+        </w:rPr>
+        <w:t xml:space="preserve"> - </w:t>
+      </w:r>
+      <w:proofErr w:type="spellStart"/>
+      <w:r>
+        <w:rPr>
+          <w:rFonts w:ascii="Arial" w:hAnsi="Arial" w:cs="Arial"/>
+          <w:b/>
+          <w:bCs/>
+        </w:rPr>
+        <w:t>enum</w:t>
+      </w:r>
+      <w:proofErr w:type="spellEnd"/>
+      <w:r>
+        <w:rPr>
+          <w:rFonts w:ascii="Arial" w:hAnsi="Arial" w:cs="Arial"/>
+          <w:b/>
+          <w:bCs/>
+        </w:rPr>
+        <w:t xml:space="preserve"> class</w:t>
+      </w:r>
+      <w:r>
+        <w:rPr>
+          <w:rFonts w:ascii="Arial" w:hAnsi="Arial" w:cs="Arial"/>
+        </w:rPr>
+        <w:t xml:space="preserve"> </w:t>
+      </w:r>
+    </w:p>
+    <w:p>
+      <w:pPr>
+        <w:spacing w:line="276" w:lineRule="auto"/>
+        <w:rPr>
+          <w:rFonts w:ascii="Arial" w:hAnsi="Arial" w:cs="Arial"/>
+        </w:rPr>
+      </w:pPr>
+      <w:proofErr w:type="spellStart"/>
+      <w:r>
+        <w:rPr>
+          <w:rFonts w:ascii="Arial" w:hAnsi="Arial" w:cs="Arial"/>
+        </w:rPr>
+        <w:t>FoodType</w:t>
+      </w:r>
+      <w:proofErr w:type="spellEnd"/>
+      <w:r>
+        <w:rPr>
+          <w:rFonts w:ascii="Arial" w:hAnsi="Arial" w:cs="Arial"/>
+        </w:rPr>
+        <w:t xml:space="preserve"> values</w:t>
+      </w:r>
+      <w:r>
+        <w:rPr>
+          <w:rFonts w:ascii="Arial" w:hAnsi="Arial" w:cs="Arial"/>
+        </w:rPr>
+        <w:t>: CARNIVORE, HERBIVORE</w:t>
+      </w:r>
+    </w:p>
+    <w:p>
+      <w:pPr>
+        <w:spacing w:line="276" w:lineRule="auto"/>
+        <w:rPr>
+          <w:rFonts w:ascii="Arial" w:hAnsi="Arial" w:cs="Arial"/>
+        </w:rPr>
+      </w:pPr>
+      <w:proofErr w:type="spellStart"/>
+      <w:r>
+        <w:rPr>
+          <w:rFonts w:ascii="Arial" w:hAnsi="Arial" w:cs="Arial"/>
+        </w:rPr>
+        <w:t>TerrainType</w:t>
+      </w:r>
+      <w:proofErr w:type="spellEnd"/>
+      <w:r>
+        <w:rPr>
+          <w:rFonts w:ascii="Arial" w:hAnsi="Arial" w:cs="Arial"/>
+        </w:rPr>
+        <w:t xml:space="preserve"> values: BUSH, TREE, VENDING_MACHINE, HAS_FRUITS</w:t>
+      </w:r>
+    </w:p>
+    <w:p>
+      <w:pPr>
+        <w:spacing w:line="276" w:lineRule="auto"/>
+        <w:rPr>
+          <w:rFonts w:ascii="Arial" w:hAnsi="Arial" w:cs="Arial"/>
+        </w:rPr>
+      </w:pPr>
+      <w:r>
+        <w:rPr>
+          <w:rFonts w:ascii="Arial" w:hAnsi="Arial" w:cs="Arial"/>
+        </w:rPr>
+        <w:t>As mentioned above, Enum classes are used to make the code cleaner and more maintainable as values are also standardized so they are the same and can be used in different classes. The values above are given to the edible items</w:t>
+      </w:r>
+      <w:r>
+        <w:rPr>
+          <w:rFonts w:ascii="Arial" w:hAnsi="Arial" w:cs="Arial"/>
+        </w:rPr>
+        <w:t xml:space="preserve">, </w:t>
+      </w:r>
+      <w:r>
+        <w:rPr>
+          <w:rFonts w:ascii="Arial" w:hAnsi="Arial" w:cs="Arial"/>
+        </w:rPr>
+        <w:t>dinosaurs</w:t>
+      </w:r>
+      <w:r>
+        <w:rPr>
+          <w:rFonts w:ascii="Arial" w:hAnsi="Arial" w:cs="Arial"/>
+        </w:rPr>
+        <w:t xml:space="preserve"> and ground</w:t>
+      </w:r>
+      <w:r>
+        <w:rPr>
+          <w:rFonts w:ascii="Arial" w:hAnsi="Arial" w:cs="Arial"/>
+        </w:rPr>
+        <w:t xml:space="preserve"> as a capability. This allows the food and dinosaurs to be easily matched. When comparison is needed, the </w:t>
+      </w:r>
+      <w:proofErr w:type="spellStart"/>
+      <w:r>
+        <w:rPr>
+          <w:rFonts w:ascii="Arial" w:hAnsi="Arial" w:cs="Arial"/>
+        </w:rPr>
+        <w:t>hasCapability</w:t>
+      </w:r>
+      <w:proofErr w:type="spellEnd"/>
+      <w:r>
+        <w:rPr>
+          <w:rFonts w:ascii="Arial" w:hAnsi="Arial" w:cs="Arial"/>
+        </w:rPr>
+        <w:t xml:space="preserve"> method can be used to check for the category the item or dinosaur is in which reduces the risk of getting type errors. </w:t>
+      </w:r>
+    </w:p>
+    <w:p>
+      <w:pPr>
+        <w:spacing w:line="276" w:lineRule="auto"/>
+        <w:rPr>
+          <w:rFonts w:ascii="Arial" w:hAnsi="Arial" w:cs="Arial"/>
+          <w:b/>
+          <w:bCs/>
+        </w:rPr>
+      </w:pPr>
+    </w:p>
+    <w:p>
+      <w:pPr>
+        <w:spacing w:line="276" w:lineRule="auto"/>
+        <w:rPr>
+          <w:rFonts w:ascii="Arial" w:hAnsi="Arial" w:cs="Arial"/>
+          <w:sz w:val="26"/>
+          <w:szCs w:val="26"/>
+        </w:rPr>
+      </w:pPr>
+      <w:proofErr w:type="spellStart"/>
+      <w:r>
+        <w:rPr>
+          <w:rFonts w:ascii="Arial" w:hAnsi="Arial" w:cs="Arial"/>
+          <w:b/>
+          <w:bCs/>
+          <w:sz w:val="26"/>
+          <w:szCs w:val="26"/>
+        </w:rPr>
+        <w:t>BuyActio</w:t>
+      </w:r>
+      <w:r>
+        <w:rPr>
+          <w:rFonts w:ascii="Arial" w:hAnsi="Arial" w:cs="Arial"/>
+          <w:b/>
+          <w:bCs/>
+          <w:sz w:val="26"/>
+          <w:szCs w:val="26"/>
+        </w:rPr>
+        <w:t>n</w:t>
+      </w:r>
+      <w:proofErr w:type="spellEnd"/>
+      <w:r>
+        <w:rPr>
+          <w:rFonts w:ascii="Arial" w:hAnsi="Arial" w:cs="Arial"/>
+          <w:b/>
+          <w:bCs/>
+          <w:sz w:val="26"/>
+          <w:szCs w:val="26"/>
+        </w:rPr>
+        <w:t xml:space="preserve"> – </w:t>
+      </w:r>
+      <w:r>
+        <w:rPr>
+          <w:rFonts w:ascii="Arial" w:hAnsi="Arial" w:cs="Arial"/>
+          <w:b/>
+          <w:bCs/>
+        </w:rPr>
+        <w:t>extends Action</w:t>
+      </w:r>
+    </w:p>
+    <w:p>
+      <w:pPr>
+        <w:spacing w:line="276" w:lineRule="auto"/>
+        <w:rPr>
+          <w:rFonts w:ascii="Arial" w:hAnsi="Arial" w:cs="Arial"/>
+        </w:rPr>
+      </w:pPr>
+      <w:r>
+        <w:rPr>
+          <w:rFonts w:ascii="Arial" w:hAnsi="Arial" w:cs="Arial"/>
+        </w:rPr>
+        <w:t>The purpose of this class is to simulate the action of buying from the vending machine. An important method in this class is the following method:</w:t>
+      </w:r>
+    </w:p>
+    <w:p>
+      <w:pPr>
+        <w:pStyle w:val="ListParagraph"/>
+        <w:widowControl/>
+        <w:numPr>
+          <w:ilvl w:val="0"/>
+          <w:numId w:val="21"/>
+        </w:numPr>
+        <w:autoSpaceDE/>
+        <w:autoSpaceDN/>
+        <w:spacing w:after="160" w:line="276" w:lineRule="auto"/>
+        <w:contextualSpacing/>
+        <w:rPr>
+          <w:rFonts w:ascii="Arial" w:hAnsi="Arial" w:cs="Arial"/>
+        </w:rPr>
+      </w:pPr>
+      <w:r>
+        <w:rPr>
+          <w:rFonts w:ascii="Arial" w:hAnsi="Arial" w:cs="Arial"/>
+        </w:rPr>
+        <w:t>execute method</w:t>
+      </w:r>
+    </w:p>
+    <w:p>
+      <w:pPr>
+        <w:spacing w:line="276" w:lineRule="auto"/>
+        <w:rPr>
+          <w:rFonts w:ascii="Arial" w:hAnsi="Arial" w:cs="Arial"/>
+        </w:rPr>
+      </w:pPr>
+      <w:r>
+        <w:rPr>
+          <w:rFonts w:ascii="Arial" w:hAnsi="Arial" w:cs="Arial"/>
+        </w:rPr>
+        <w:t xml:space="preserve">In this method, a menu of items will be shown to allow the player to choose from to buy and input a number corresponding to the item on the menu shown. Once the choice is made the </w:t>
+      </w:r>
+      <w:proofErr w:type="spellStart"/>
+      <w:r>
+        <w:rPr>
+          <w:rFonts w:ascii="Arial" w:hAnsi="Arial" w:cs="Arial"/>
+        </w:rPr>
+        <w:t>VendingMachine</w:t>
+      </w:r>
+      <w:proofErr w:type="spellEnd"/>
+      <w:r>
+        <w:rPr>
+          <w:rFonts w:ascii="Arial" w:hAnsi="Arial" w:cs="Arial"/>
+        </w:rPr>
+        <w:t xml:space="preserve"> is called to process the input, update the player’s </w:t>
+      </w:r>
+      <w:proofErr w:type="spellStart"/>
+      <w:r>
+        <w:rPr>
+          <w:rFonts w:ascii="Arial" w:hAnsi="Arial" w:cs="Arial"/>
+        </w:rPr>
+        <w:t>EcoPoints</w:t>
+      </w:r>
+      <w:proofErr w:type="spellEnd"/>
+      <w:r>
+        <w:rPr>
+          <w:rFonts w:ascii="Arial" w:hAnsi="Arial" w:cs="Arial"/>
+        </w:rPr>
+        <w:t xml:space="preserve"> (the currency used in the game), and add the item to the player’s inventory. </w:t>
+      </w:r>
+    </w:p>
+    <w:p>
+      <w:pPr>
+        <w:spacing w:line="276" w:lineRule="auto"/>
+        <w:rPr>
+          <w:rFonts w:ascii="Arial" w:hAnsi="Arial" w:cs="Arial"/>
+        </w:rPr>
+      </w:pPr>
+      <w:r>
+        <w:rPr>
+          <w:rFonts w:ascii="Arial" w:hAnsi="Arial" w:cs="Arial"/>
+        </w:rPr>
+        <w:t xml:space="preserve">The menu is shown in a table – like form. </w:t>
+      </w:r>
+      <w:proofErr w:type="spellStart"/>
+      <w:r>
+        <w:rPr>
+          <w:rFonts w:ascii="Arial" w:hAnsi="Arial" w:cs="Arial"/>
+        </w:rPr>
+        <w:t>System.out.format</w:t>
+      </w:r>
+      <w:proofErr w:type="spellEnd"/>
+      <w:r>
+        <w:rPr>
+          <w:rFonts w:ascii="Arial" w:hAnsi="Arial" w:cs="Arial"/>
+        </w:rPr>
+        <w:t xml:space="preserve"> is used because it allows a formatted string to be returned by given locale, format and arguments. It is a convenient way to output strings in the format we need.</w:t>
+      </w:r>
+    </w:p>
+    <w:p>
+      <w:pPr>
+        <w:spacing w:line="276" w:lineRule="auto"/>
+        <w:rPr>
+          <w:rFonts w:ascii="Arial" w:hAnsi="Arial" w:cs="Arial"/>
+          <w:b/>
+          <w:bCs/>
+        </w:rPr>
+      </w:pPr>
+    </w:p>
+    <w:p>
+      <w:pPr>
+        <w:spacing w:line="276" w:lineRule="auto"/>
+        <w:rPr>
+          <w:rFonts w:ascii="Arial" w:hAnsi="Arial" w:cs="Arial"/>
+          <w:sz w:val="26"/>
+          <w:szCs w:val="26"/>
+        </w:rPr>
+      </w:pPr>
+      <w:proofErr w:type="spellStart"/>
+      <w:r>
+        <w:rPr>
+          <w:rFonts w:ascii="Arial" w:hAnsi="Arial" w:cs="Arial"/>
+          <w:b/>
+          <w:bCs/>
+          <w:sz w:val="26"/>
+          <w:szCs w:val="26"/>
+        </w:rPr>
+        <w:t>LaserGu</w:t>
+      </w:r>
+      <w:r>
+        <w:rPr>
+          <w:rFonts w:ascii="Arial" w:hAnsi="Arial" w:cs="Arial"/>
+          <w:b/>
+          <w:bCs/>
+          <w:sz w:val="26"/>
+          <w:szCs w:val="26"/>
+        </w:rPr>
+        <w:t>n</w:t>
+      </w:r>
+      <w:proofErr w:type="spellEnd"/>
+      <w:r>
+        <w:rPr>
+          <w:rFonts w:ascii="Arial" w:hAnsi="Arial" w:cs="Arial"/>
+          <w:b/>
+          <w:bCs/>
+          <w:sz w:val="26"/>
+          <w:szCs w:val="26"/>
+        </w:rPr>
+        <w:t xml:space="preserve"> – </w:t>
+      </w:r>
+      <w:r>
+        <w:rPr>
+          <w:rFonts w:ascii="Arial" w:hAnsi="Arial" w:cs="Arial"/>
+          <w:b/>
+          <w:bCs/>
+        </w:rPr>
+        <w:t xml:space="preserve">extends </w:t>
+      </w:r>
+      <w:proofErr w:type="spellStart"/>
+      <w:r>
+        <w:rPr>
+          <w:rFonts w:ascii="Arial" w:hAnsi="Arial" w:cs="Arial"/>
+          <w:b/>
+          <w:bCs/>
+        </w:rPr>
+        <w:t>WeaponItem</w:t>
+      </w:r>
+      <w:proofErr w:type="spellEnd"/>
+    </w:p>
+    <w:p>
+      <w:pPr>
+        <w:spacing w:line="276" w:lineRule="auto"/>
+        <w:rPr>
+          <w:rFonts w:ascii="Arial" w:hAnsi="Arial" w:cs="Arial"/>
+        </w:rPr>
+      </w:pPr>
+      <w:r>
+        <w:rPr>
+          <w:rFonts w:ascii="Arial" w:hAnsi="Arial" w:cs="Arial"/>
+        </w:rPr>
+        <w:t xml:space="preserve">Here, the only method used is the constructor. As the specifications require the player to be able to kill the Stegosaur in one or two hits, the attributes of the </w:t>
+      </w:r>
+      <w:proofErr w:type="spellStart"/>
+      <w:r>
+        <w:rPr>
+          <w:rFonts w:ascii="Arial" w:hAnsi="Arial" w:cs="Arial"/>
+        </w:rPr>
+        <w:t>LaserGun</w:t>
+      </w:r>
+      <w:proofErr w:type="spellEnd"/>
+      <w:r>
+        <w:rPr>
+          <w:rFonts w:ascii="Arial" w:hAnsi="Arial" w:cs="Arial"/>
+        </w:rPr>
+        <w:t xml:space="preserve"> </w:t>
+      </w:r>
+      <w:proofErr w:type="gramStart"/>
+      <w:r>
+        <w:rPr>
+          <w:rFonts w:ascii="Arial" w:hAnsi="Arial" w:cs="Arial"/>
+        </w:rPr>
+        <w:t>is</w:t>
+      </w:r>
+      <w:proofErr w:type="gramEnd"/>
+      <w:r>
+        <w:rPr>
+          <w:rFonts w:ascii="Arial" w:hAnsi="Arial" w:cs="Arial"/>
+        </w:rPr>
+        <w:t xml:space="preserve"> initialized to have a damage of 50. The initialization is done through using the keyword super to get a superclass constructor with a matching parameter list and entering the values for each parameter to initialize them.  </w:t>
+      </w:r>
+    </w:p>
+    <w:p>
+      <w:pPr>
+        <w:spacing w:line="276" w:lineRule="auto"/>
+        <w:rPr>
+          <w:rFonts w:ascii="Arial" w:hAnsi="Arial" w:cs="Arial"/>
+          <w:sz w:val="26"/>
+          <w:szCs w:val="26"/>
+        </w:rPr>
+      </w:pPr>
+      <w:proofErr w:type="spellStart"/>
+      <w:r>
+        <w:rPr>
+          <w:rFonts w:ascii="Arial" w:hAnsi="Arial" w:cs="Arial"/>
+          <w:b/>
+          <w:bCs/>
+          <w:sz w:val="26"/>
+          <w:szCs w:val="26"/>
+        </w:rPr>
+        <w:lastRenderedPageBreak/>
+        <w:t>VendingMachine</w:t>
+      </w:r>
+      <w:proofErr w:type="spellEnd"/>
+      <w:r>
+        <w:rPr>
+          <w:rFonts w:ascii="Arial" w:hAnsi="Arial" w:cs="Arial"/>
+          <w:sz w:val="26"/>
+          <w:szCs w:val="26"/>
+        </w:rPr>
+        <w:t xml:space="preserve"> </w:t>
+      </w:r>
+    </w:p>
+    <w:p>
+      <w:pPr>
+        <w:spacing w:line="276" w:lineRule="auto"/>
+        <w:rPr>
+          <w:rFonts w:ascii="Arial" w:hAnsi="Arial" w:cs="Arial"/>
+        </w:rPr>
+      </w:pPr>
+      <w:r>
+        <w:rPr>
+          <w:rFonts w:ascii="Arial" w:hAnsi="Arial" w:cs="Arial"/>
+        </w:rPr>
+        <w:t xml:space="preserve">This class is to simulate a vending machine that sells a list of items. It is used together with the </w:t>
+      </w:r>
+      <w:proofErr w:type="spellStart"/>
+      <w:r>
+        <w:rPr>
+          <w:rFonts w:ascii="Arial" w:hAnsi="Arial" w:cs="Arial"/>
+        </w:rPr>
+        <w:t>BuyAction</w:t>
+      </w:r>
+      <w:proofErr w:type="spellEnd"/>
+      <w:r>
+        <w:rPr>
+          <w:rFonts w:ascii="Arial" w:hAnsi="Arial" w:cs="Arial"/>
+        </w:rPr>
+        <w:t xml:space="preserve"> class. </w:t>
+      </w:r>
+      <w:r>
+        <w:rPr>
+          <w:rFonts w:ascii="Arial" w:hAnsi="Arial" w:cs="Arial"/>
+        </w:rPr>
+        <w:t xml:space="preserve">Here, we used the </w:t>
+      </w:r>
+      <w:proofErr w:type="gramStart"/>
+      <w:r>
+        <w:rPr>
+          <w:rFonts w:ascii="Arial" w:hAnsi="Arial" w:cs="Arial"/>
+        </w:rPr>
+        <w:t>fail</w:t>
+      </w:r>
+      <w:proofErr w:type="gramEnd"/>
+      <w:r>
+        <w:rPr>
+          <w:rFonts w:ascii="Arial" w:hAnsi="Arial" w:cs="Arial"/>
+        </w:rPr>
+        <w:t xml:space="preserve"> fast principle when the accepting the input from the player. Once the input is accepted, and the choose method in this class is invoked, it will immediately decide whether the input is expected, if it is an unexpected input, a message will immediately be output to the user and a false is returned. </w:t>
+      </w:r>
+    </w:p>
+    <w:p>
+      <w:pPr>
+        <w:spacing w:line="276" w:lineRule="auto"/>
+        <w:rPr>
+          <w:rFonts w:ascii="Arial" w:hAnsi="Arial" w:cs="Arial"/>
+        </w:rPr>
+      </w:pPr>
+      <w:r>
+        <w:rPr>
+          <w:rFonts w:ascii="Arial" w:hAnsi="Arial" w:cs="Arial"/>
+        </w:rPr>
+        <w:t xml:space="preserve">Same as the previous classes, this method is declared as static to increase readability and make the code cleaner. Furthermore, no initializations are required so it would be redundant to create a new instance of the classes.   </w:t>
+      </w:r>
+    </w:p>
+    <w:p>
+      <w:pPr>
+        <w:spacing w:line="276" w:lineRule="auto"/>
+        <w:rPr>
+          <w:rFonts w:ascii="Arial" w:hAnsi="Arial" w:cs="Arial"/>
+          <w:b/>
+          <w:bCs/>
+        </w:rPr>
+      </w:pPr>
+    </w:p>
+    <w:p>
+      <w:pPr>
+        <w:spacing w:line="276" w:lineRule="auto"/>
+        <w:rPr>
+          <w:rFonts w:ascii="Arial" w:hAnsi="Arial" w:cs="Arial"/>
+          <w:b/>
+          <w:bCs/>
+        </w:rPr>
+      </w:pPr>
+      <w:r>
+        <w:rPr>
+          <w:rFonts w:ascii="Arial" w:hAnsi="Arial" w:cs="Arial"/>
+          <w:b/>
+          <w:bCs/>
+          <w:sz w:val="26"/>
+          <w:szCs w:val="26"/>
+        </w:rPr>
+        <w:t>Playe</w:t>
+      </w:r>
+      <w:r>
+        <w:rPr>
+          <w:rFonts w:ascii="Arial" w:hAnsi="Arial" w:cs="Arial"/>
+          <w:b/>
+          <w:bCs/>
+          <w:sz w:val="26"/>
+          <w:szCs w:val="26"/>
+        </w:rPr>
+        <w:t xml:space="preserve">r – </w:t>
+      </w:r>
+      <w:r>
+        <w:rPr>
+          <w:rFonts w:ascii="Arial" w:hAnsi="Arial" w:cs="Arial"/>
+          <w:b/>
+          <w:bCs/>
+        </w:rPr>
+        <w:t>extends Actor</w:t>
+      </w:r>
+    </w:p>
+    <w:p>
+      <w:pPr>
+        <w:pStyle w:val="ListParagraph"/>
+        <w:widowControl/>
+        <w:numPr>
+          <w:ilvl w:val="0"/>
+          <w:numId w:val="22"/>
+        </w:numPr>
+        <w:autoSpaceDE/>
+        <w:autoSpaceDN/>
+        <w:spacing w:after="160" w:line="276" w:lineRule="auto"/>
+        <w:contextualSpacing/>
+        <w:rPr>
+          <w:rFonts w:ascii="Arial" w:hAnsi="Arial" w:cs="Arial"/>
+        </w:rPr>
+      </w:pPr>
+      <w:proofErr w:type="spellStart"/>
+      <w:r>
+        <w:rPr>
+          <w:rFonts w:ascii="Arial" w:hAnsi="Arial" w:cs="Arial"/>
+        </w:rPr>
+        <w:t>playTurn</w:t>
+      </w:r>
+      <w:proofErr w:type="spellEnd"/>
+      <w:r>
+        <w:rPr>
+          <w:rFonts w:ascii="Arial" w:hAnsi="Arial" w:cs="Arial"/>
+        </w:rPr>
+        <w:t xml:space="preserve"> method</w:t>
+      </w:r>
+    </w:p>
+    <w:p>
+      <w:pPr>
+        <w:spacing w:line="276" w:lineRule="auto"/>
+        <w:rPr>
+          <w:rFonts w:ascii="Arial" w:hAnsi="Arial" w:cs="Arial"/>
+        </w:rPr>
+      </w:pPr>
+      <w:r>
+        <w:rPr>
+          <w:rFonts w:ascii="Arial" w:hAnsi="Arial" w:cs="Arial"/>
+        </w:rPr>
+        <w:t xml:space="preserve">This method selects and return an action to perform on the current turn. The </w:t>
+      </w:r>
+      <w:proofErr w:type="spellStart"/>
+      <w:r>
+        <w:rPr>
+          <w:rFonts w:ascii="Arial" w:hAnsi="Arial" w:cs="Arial"/>
+        </w:rPr>
+        <w:t>BuyAction</w:t>
+      </w:r>
+      <w:proofErr w:type="spellEnd"/>
+      <w:r>
+        <w:rPr>
+          <w:rFonts w:ascii="Arial" w:hAnsi="Arial" w:cs="Arial"/>
+        </w:rPr>
+        <w:t xml:space="preserve"> is added into the list of Actions. This way of adding an action is different from the way actions such as </w:t>
+      </w:r>
+      <w:proofErr w:type="spellStart"/>
+      <w:r>
+        <w:rPr>
+          <w:rFonts w:ascii="Arial" w:hAnsi="Arial" w:cs="Arial"/>
+        </w:rPr>
+        <w:t>AttackAction</w:t>
+      </w:r>
+      <w:proofErr w:type="spellEnd"/>
+      <w:r>
+        <w:rPr>
+          <w:rFonts w:ascii="Arial" w:hAnsi="Arial" w:cs="Arial"/>
+        </w:rPr>
+        <w:t xml:space="preserve">, </w:t>
+      </w:r>
+      <w:proofErr w:type="spellStart"/>
+      <w:r>
+        <w:rPr>
+          <w:rFonts w:ascii="Arial" w:hAnsi="Arial" w:cs="Arial"/>
+        </w:rPr>
+        <w:t>PlayerFeedAction</w:t>
+      </w:r>
+      <w:proofErr w:type="spellEnd"/>
+      <w:r>
+        <w:rPr>
+          <w:rFonts w:ascii="Arial" w:hAnsi="Arial" w:cs="Arial"/>
+        </w:rPr>
+        <w:t xml:space="preserve"> and so on is due to the fact that the </w:t>
+      </w:r>
+      <w:proofErr w:type="spellStart"/>
+      <w:r>
+        <w:rPr>
+          <w:rFonts w:ascii="Arial" w:hAnsi="Arial" w:cs="Arial"/>
+        </w:rPr>
+        <w:t>VendingMachine</w:t>
+      </w:r>
+      <w:proofErr w:type="spellEnd"/>
+      <w:r>
+        <w:rPr>
+          <w:rFonts w:ascii="Arial" w:hAnsi="Arial" w:cs="Arial"/>
+        </w:rPr>
+        <w:t xml:space="preserve"> is not an object that would appear in the </w:t>
+      </w:r>
+      <w:proofErr w:type="spellStart"/>
+      <w:r>
+        <w:rPr>
+          <w:rFonts w:ascii="Arial" w:hAnsi="Arial" w:cs="Arial"/>
+        </w:rPr>
+        <w:t>GameMap</w:t>
+      </w:r>
+      <w:proofErr w:type="spellEnd"/>
+      <w:r>
+        <w:rPr>
+          <w:rFonts w:ascii="Arial" w:hAnsi="Arial" w:cs="Arial"/>
+        </w:rPr>
+        <w:t xml:space="preserve">, so there are no such things as allowable actions for the </w:t>
+      </w:r>
+      <w:proofErr w:type="spellStart"/>
+      <w:r>
+        <w:rPr>
+          <w:rFonts w:ascii="Arial" w:hAnsi="Arial" w:cs="Arial"/>
+        </w:rPr>
+        <w:t>VendingMachine</w:t>
+      </w:r>
+      <w:proofErr w:type="spellEnd"/>
+      <w:r>
+        <w:rPr>
+          <w:rFonts w:ascii="Arial" w:hAnsi="Arial" w:cs="Arial"/>
+        </w:rPr>
+        <w:t xml:space="preserve">. Thus, it needs to be added directly via the </w:t>
+      </w:r>
+      <w:proofErr w:type="spellStart"/>
+      <w:r>
+        <w:rPr>
+          <w:rFonts w:ascii="Arial" w:hAnsi="Arial" w:cs="Arial"/>
+        </w:rPr>
+        <w:t>playTurn</w:t>
+      </w:r>
+      <w:proofErr w:type="spellEnd"/>
+      <w:r>
+        <w:rPr>
+          <w:rFonts w:ascii="Arial" w:hAnsi="Arial" w:cs="Arial"/>
+        </w:rPr>
+        <w:t xml:space="preserve"> method in the Player. At the same time, the current </w:t>
+      </w:r>
+      <w:proofErr w:type="spellStart"/>
+      <w:r>
+        <w:rPr>
+          <w:rFonts w:ascii="Arial" w:hAnsi="Arial" w:cs="Arial"/>
+        </w:rPr>
+        <w:t>EcoPoints</w:t>
+      </w:r>
+      <w:proofErr w:type="spellEnd"/>
+      <w:r>
+        <w:rPr>
+          <w:rFonts w:ascii="Arial" w:hAnsi="Arial" w:cs="Arial"/>
+        </w:rPr>
+        <w:t xml:space="preserve"> is also printed here as we need to know the </w:t>
+      </w:r>
+      <w:proofErr w:type="spellStart"/>
+      <w:r>
+        <w:rPr>
+          <w:rFonts w:ascii="Arial" w:hAnsi="Arial" w:cs="Arial"/>
+        </w:rPr>
+        <w:t>EcoPoints</w:t>
+      </w:r>
+      <w:proofErr w:type="spellEnd"/>
+      <w:r>
+        <w:rPr>
+          <w:rFonts w:ascii="Arial" w:hAnsi="Arial" w:cs="Arial"/>
+        </w:rPr>
+        <w:t xml:space="preserve"> for every turn and having it placed before the </w:t>
+      </w:r>
+      <w:proofErr w:type="gramStart"/>
+      <w:r>
+        <w:rPr>
+          <w:rFonts w:ascii="Arial" w:hAnsi="Arial" w:cs="Arial"/>
+        </w:rPr>
+        <w:t>actions</w:t>
+      </w:r>
+      <w:proofErr w:type="gramEnd"/>
+      <w:r>
+        <w:rPr>
+          <w:rFonts w:ascii="Arial" w:hAnsi="Arial" w:cs="Arial"/>
+        </w:rPr>
+        <w:t xml:space="preserve"> menu can allow the Player to decide whether they want to buy an item or continue with other actions.   </w:t>
+      </w:r>
+    </w:p>
+    <w:p>
+      <w:pPr>
+        <w:spacing w:line="276" w:lineRule="auto"/>
+        <w:rPr>
+          <w:rFonts w:ascii="Arial" w:hAnsi="Arial" w:cs="Arial"/>
+        </w:rPr>
+      </w:pPr>
+    </w:p>
+    <w:p>
+      <w:pPr>
+        <w:spacing w:line="276" w:lineRule="auto"/>
+        <w:rPr>
+          <w:rFonts w:ascii="Arial" w:hAnsi="Arial" w:cs="Arial"/>
+          <w:b/>
+          <w:bCs/>
+        </w:rPr>
+      </w:pPr>
+      <w:proofErr w:type="spellStart"/>
+      <w:r>
+        <w:rPr>
+          <w:rFonts w:ascii="Arial" w:hAnsi="Arial" w:cs="Arial"/>
+          <w:b/>
+          <w:bCs/>
+          <w:sz w:val="26"/>
+          <w:szCs w:val="26"/>
+        </w:rPr>
+        <w:t>FedByPlayerBehaviour</w:t>
+      </w:r>
+      <w:proofErr w:type="spellEnd"/>
+      <w:r>
+        <w:rPr>
+          <w:rFonts w:ascii="Arial" w:hAnsi="Arial" w:cs="Arial"/>
+          <w:b/>
+          <w:bCs/>
+          <w:sz w:val="26"/>
+          <w:szCs w:val="26"/>
+        </w:rPr>
+        <w:t xml:space="preserve"> – </w:t>
+      </w:r>
+      <w:r>
+        <w:rPr>
+          <w:rFonts w:ascii="Arial" w:hAnsi="Arial" w:cs="Arial"/>
+          <w:b/>
+          <w:bCs/>
+        </w:rPr>
+        <w:t>implements Behaviour</w:t>
+      </w:r>
+    </w:p>
+    <w:p>
+      <w:pPr>
+        <w:spacing w:line="276" w:lineRule="auto"/>
+        <w:rPr>
+          <w:rFonts w:ascii="Arial" w:hAnsi="Arial" w:cs="Arial"/>
+          <w:b/>
+          <w:bCs/>
+        </w:rPr>
+      </w:pPr>
+      <w:r>
+        <w:rPr>
+          <w:rFonts w:ascii="Arial" w:hAnsi="Arial" w:cs="Arial"/>
+          <w:b/>
+          <w:bCs/>
+          <w:sz w:val="26"/>
+          <w:szCs w:val="26"/>
+        </w:rPr>
+        <w:t xml:space="preserve">and </w:t>
+      </w:r>
+      <w:proofErr w:type="spellStart"/>
+      <w:r>
+        <w:rPr>
+          <w:rFonts w:ascii="Arial" w:hAnsi="Arial" w:cs="Arial"/>
+          <w:b/>
+          <w:bCs/>
+          <w:sz w:val="26"/>
+          <w:szCs w:val="26"/>
+        </w:rPr>
+        <w:t>PlayerFeedActio</w:t>
+      </w:r>
+      <w:r>
+        <w:rPr>
+          <w:rFonts w:ascii="Arial" w:hAnsi="Arial" w:cs="Arial"/>
+          <w:b/>
+          <w:bCs/>
+          <w:sz w:val="26"/>
+          <w:szCs w:val="26"/>
+        </w:rPr>
+        <w:t>n</w:t>
+      </w:r>
+      <w:proofErr w:type="spellEnd"/>
+      <w:r>
+        <w:rPr>
+          <w:rFonts w:ascii="Arial" w:hAnsi="Arial" w:cs="Arial"/>
+          <w:b/>
+          <w:bCs/>
+          <w:sz w:val="26"/>
+          <w:szCs w:val="26"/>
+        </w:rPr>
+        <w:t xml:space="preserve"> - </w:t>
+      </w:r>
+      <w:r>
+        <w:rPr>
+          <w:rFonts w:ascii="Arial" w:hAnsi="Arial" w:cs="Arial"/>
+          <w:b/>
+          <w:bCs/>
+        </w:rPr>
+        <w:t>extends Action</w:t>
+      </w:r>
+    </w:p>
+    <w:p>
+      <w:pPr>
+        <w:spacing w:line="276" w:lineRule="auto"/>
+        <w:rPr>
+          <w:rFonts w:ascii="Arial" w:hAnsi="Arial" w:cs="Arial"/>
+        </w:rPr>
+      </w:pPr>
+      <w:r>
+        <w:rPr>
+          <w:rFonts w:ascii="Arial" w:hAnsi="Arial" w:cs="Arial"/>
+        </w:rPr>
+        <w:t xml:space="preserve">The purpose of having the </w:t>
+      </w:r>
+      <w:proofErr w:type="spellStart"/>
+      <w:r>
+        <w:rPr>
+          <w:rFonts w:ascii="Arial" w:hAnsi="Arial" w:cs="Arial"/>
+        </w:rPr>
+        <w:t>FedByPlayerBehaviour</w:t>
+      </w:r>
+      <w:proofErr w:type="spellEnd"/>
+      <w:r>
+        <w:rPr>
+          <w:rFonts w:ascii="Arial" w:hAnsi="Arial" w:cs="Arial"/>
+        </w:rPr>
+        <w:t xml:space="preserve"> is to make sure that the Actor that feeds the target (</w:t>
+      </w:r>
+      <w:proofErr w:type="spellStart"/>
+      <w:r>
+        <w:rPr>
+          <w:rFonts w:ascii="Arial" w:hAnsi="Arial" w:cs="Arial"/>
+        </w:rPr>
+        <w:t>DinoActor</w:t>
+      </w:r>
+      <w:proofErr w:type="spellEnd"/>
+      <w:r>
+        <w:rPr>
+          <w:rFonts w:ascii="Arial" w:hAnsi="Arial" w:cs="Arial"/>
+        </w:rPr>
+        <w:t>), is Player.</w:t>
+      </w:r>
+    </w:p>
+    <w:p>
+      <w:pPr>
+        <w:spacing w:line="276" w:lineRule="auto"/>
+        <w:rPr>
+          <w:rFonts w:ascii="Arial" w:hAnsi="Arial" w:cs="Arial"/>
+        </w:rPr>
+      </w:pPr>
+      <w:r>
+        <w:rPr>
+          <w:rFonts w:ascii="Arial" w:hAnsi="Arial" w:cs="Arial"/>
+        </w:rPr>
+        <w:t xml:space="preserve">The </w:t>
+      </w:r>
+      <w:proofErr w:type="spellStart"/>
+      <w:r>
+        <w:rPr>
+          <w:rFonts w:ascii="Arial" w:hAnsi="Arial" w:cs="Arial"/>
+        </w:rPr>
+        <w:t>PlayerFeedAction</w:t>
+      </w:r>
+      <w:proofErr w:type="spellEnd"/>
+      <w:r>
+        <w:rPr>
+          <w:rFonts w:ascii="Arial" w:hAnsi="Arial" w:cs="Arial"/>
+        </w:rPr>
+        <w:t xml:space="preserve"> class has an additional attribute called target, which is set to final as this value will never change. The purpose of this class is to allow the Player to feed the Dinosaurs. Method used here is:</w:t>
+      </w:r>
+    </w:p>
+    <w:p>
+      <w:pPr>
+        <w:pStyle w:val="ListParagraph"/>
+        <w:widowControl/>
+        <w:numPr>
+          <w:ilvl w:val="0"/>
+          <w:numId w:val="23"/>
+        </w:numPr>
+        <w:autoSpaceDE/>
+        <w:autoSpaceDN/>
+        <w:spacing w:after="160" w:line="276" w:lineRule="auto"/>
+        <w:contextualSpacing/>
+        <w:rPr>
+          <w:rFonts w:ascii="Arial" w:hAnsi="Arial" w:cs="Arial"/>
+        </w:rPr>
+      </w:pPr>
+      <w:r>
+        <w:rPr>
+          <w:rFonts w:ascii="Arial" w:hAnsi="Arial" w:cs="Arial"/>
+        </w:rPr>
+        <w:t>execute method</w:t>
+      </w:r>
+    </w:p>
+    <w:p>
+      <w:pPr>
+        <w:spacing w:line="276" w:lineRule="auto"/>
+        <w:rPr>
+          <w:rFonts w:ascii="Arial" w:hAnsi="Arial" w:cs="Arial"/>
+        </w:rPr>
+      </w:pPr>
+      <w:r>
+        <w:rPr>
+          <w:rFonts w:ascii="Arial" w:hAnsi="Arial" w:cs="Arial"/>
+        </w:rPr>
+        <w:t xml:space="preserve">In terms of feeding, the dinosaurs are placed in two different categories: Stegosaurs and Brachiosaurs are Herbivores and Allosaurs are Carnivores. Therefore, to feed the dinosaurs, we must first determine the type of dinosaurs they are. Once that is determined, the Player needs to go through their inventory to look for the right food to feed them. This is where the </w:t>
+      </w:r>
+      <w:proofErr w:type="spellStart"/>
+      <w:r>
+        <w:rPr>
+          <w:rFonts w:ascii="Arial" w:hAnsi="Arial" w:cs="Arial"/>
+        </w:rPr>
+        <w:t>FoodType</w:t>
+      </w:r>
+      <w:proofErr w:type="spellEnd"/>
+      <w:r>
+        <w:rPr>
+          <w:rFonts w:ascii="Arial" w:hAnsi="Arial" w:cs="Arial"/>
+        </w:rPr>
+        <w:t xml:space="preserve"> class will come in handy. Rather than checking for which instance they belong such as </w:t>
+      </w:r>
+      <w:proofErr w:type="spellStart"/>
+      <w:r>
+        <w:rPr>
+          <w:rFonts w:ascii="Arial" w:hAnsi="Arial" w:cs="Arial"/>
+        </w:rPr>
+        <w:t>MealKitsItem</w:t>
+      </w:r>
+      <w:proofErr w:type="spellEnd"/>
+      <w:r>
+        <w:rPr>
+          <w:rFonts w:ascii="Arial" w:hAnsi="Arial" w:cs="Arial"/>
+        </w:rPr>
+        <w:t xml:space="preserve"> or Fruits which are both herbivore food, the </w:t>
+      </w:r>
+      <w:proofErr w:type="spellStart"/>
+      <w:r>
+        <w:rPr>
+          <w:rFonts w:ascii="Arial" w:hAnsi="Arial" w:cs="Arial"/>
+        </w:rPr>
+        <w:t>hasCapability</w:t>
+      </w:r>
+      <w:proofErr w:type="spellEnd"/>
+      <w:r>
+        <w:rPr>
+          <w:rFonts w:ascii="Arial" w:hAnsi="Arial" w:cs="Arial"/>
+        </w:rPr>
+        <w:t xml:space="preserve"> method is used to check which food type they belong, </w:t>
+      </w:r>
+      <w:proofErr w:type="gramStart"/>
+      <w:r>
+        <w:rPr>
+          <w:rFonts w:ascii="Arial" w:hAnsi="Arial" w:cs="Arial"/>
+        </w:rPr>
+        <w:t>i.e.</w:t>
+      </w:r>
+      <w:proofErr w:type="gramEnd"/>
+      <w:r>
+        <w:rPr>
+          <w:rFonts w:ascii="Arial" w:hAnsi="Arial" w:cs="Arial"/>
+        </w:rPr>
+        <w:t xml:space="preserve"> </w:t>
+      </w:r>
+      <w:proofErr w:type="spellStart"/>
+      <w:r>
+        <w:rPr>
+          <w:rFonts w:ascii="Arial" w:hAnsi="Arial" w:cs="Arial"/>
+        </w:rPr>
+        <w:t>FoodType.HERBIVORE</w:t>
+      </w:r>
+      <w:proofErr w:type="spellEnd"/>
+      <w:r>
+        <w:rPr>
+          <w:rFonts w:ascii="Arial" w:hAnsi="Arial" w:cs="Arial"/>
+        </w:rPr>
+        <w:t xml:space="preserve"> or </w:t>
+      </w:r>
+      <w:proofErr w:type="spellStart"/>
+      <w:r>
+        <w:rPr>
+          <w:rFonts w:ascii="Arial" w:hAnsi="Arial" w:cs="Arial"/>
+        </w:rPr>
+        <w:t>FoodType.CARNIVORE</w:t>
+      </w:r>
+      <w:proofErr w:type="spellEnd"/>
+      <w:r>
+        <w:rPr>
+          <w:rFonts w:ascii="Arial" w:hAnsi="Arial" w:cs="Arial"/>
+        </w:rPr>
+        <w:t>. This is definitely a more concise and clean way to compare the types and is less error prone.</w:t>
+      </w:r>
+      <w:r>
+        <w:rPr>
+          <w:rFonts w:ascii="Arial" w:hAnsi="Arial" w:cs="Arial"/>
+        </w:rPr>
+        <w:t xml:space="preserve"> </w:t>
+      </w:r>
+      <w:proofErr w:type="spellStart"/>
+      <w:r>
+        <w:rPr>
+          <w:rFonts w:ascii="Arial" w:hAnsi="Arial" w:cs="Arial"/>
+        </w:rPr>
+        <w:t>Furthemore</w:t>
+      </w:r>
+      <w:proofErr w:type="spellEnd"/>
+      <w:r>
+        <w:rPr>
+          <w:rFonts w:ascii="Arial" w:hAnsi="Arial" w:cs="Arial"/>
+        </w:rPr>
+        <w:t xml:space="preserve">, the </w:t>
+      </w:r>
+      <w:proofErr w:type="gramStart"/>
+      <w:r>
+        <w:rPr>
+          <w:rFonts w:ascii="Arial" w:hAnsi="Arial" w:cs="Arial"/>
+        </w:rPr>
+        <w:t>fail</w:t>
+      </w:r>
+      <w:proofErr w:type="gramEnd"/>
+      <w:r>
+        <w:rPr>
+          <w:rFonts w:ascii="Arial" w:hAnsi="Arial" w:cs="Arial"/>
+        </w:rPr>
+        <w:t xml:space="preserve"> fast principle is being make use of as messages are output every time we go into an if or else condition. If there are logic errors anywhere in the code, these messages, while it is output to inform user of the result of their chosen action, it also helps us programmers to determine where the error might be.</w:t>
+      </w:r>
+    </w:p>
+    <w:p>
+      <w:pPr>
+        <w:spacing w:line="276" w:lineRule="auto"/>
+        <w:rPr>
+          <w:rFonts w:ascii="Arial" w:hAnsi="Arial" w:cs="Arial"/>
+        </w:rPr>
+      </w:pPr>
+      <w:r>
+        <w:rPr>
+          <w:rFonts w:ascii="Arial" w:hAnsi="Arial" w:cs="Arial"/>
+        </w:rPr>
+        <w:lastRenderedPageBreak/>
+        <w:t xml:space="preserve">Once the correct food is matched with the correct dinosaur, that item will be removed from the inventory and the dinosaurs will have their </w:t>
+      </w:r>
+      <w:proofErr w:type="spellStart"/>
+      <w:r>
+        <w:rPr>
+          <w:rFonts w:ascii="Arial" w:hAnsi="Arial" w:cs="Arial"/>
+        </w:rPr>
+        <w:t>hitPoints</w:t>
+      </w:r>
+      <w:proofErr w:type="spellEnd"/>
+      <w:r>
+        <w:rPr>
+          <w:rFonts w:ascii="Arial" w:hAnsi="Arial" w:cs="Arial"/>
+        </w:rPr>
+        <w:t xml:space="preserve"> healed (if it is not max). If a fruit is fed, the </w:t>
+      </w:r>
+      <w:proofErr w:type="spellStart"/>
+      <w:r>
+        <w:rPr>
+          <w:rFonts w:ascii="Arial" w:hAnsi="Arial" w:cs="Arial"/>
+        </w:rPr>
+        <w:t>EcoPoints</w:t>
+      </w:r>
+      <w:proofErr w:type="spellEnd"/>
+      <w:r>
+        <w:rPr>
+          <w:rFonts w:ascii="Arial" w:hAnsi="Arial" w:cs="Arial"/>
+        </w:rPr>
+        <w:t xml:space="preserve"> will increase by 10.  </w:t>
+      </w:r>
+    </w:p>
+    <w:p>
+      <w:pPr>
+        <w:spacing w:line="276" w:lineRule="auto"/>
+        <w:rPr>
+          <w:rFonts w:ascii="Arial" w:hAnsi="Arial" w:cs="Arial"/>
+          <w:b/>
+          <w:bCs/>
+        </w:rPr>
+      </w:pPr>
+    </w:p>
+    <w:p>
+      <w:pPr>
+        <w:spacing w:line="276" w:lineRule="auto"/>
+        <w:rPr>
+          <w:rFonts w:ascii="Arial" w:hAnsi="Arial" w:cs="Arial"/>
+          <w:sz w:val="26"/>
+          <w:szCs w:val="26"/>
+        </w:rPr>
+      </w:pPr>
+      <w:proofErr w:type="spellStart"/>
+      <w:r>
+        <w:rPr>
+          <w:rFonts w:ascii="Arial" w:hAnsi="Arial" w:cs="Arial"/>
+          <w:b/>
+          <w:bCs/>
+          <w:sz w:val="26"/>
+          <w:szCs w:val="26"/>
+        </w:rPr>
+        <w:t>SearchItemActio</w:t>
+      </w:r>
+      <w:r>
+        <w:rPr>
+          <w:rFonts w:ascii="Arial" w:hAnsi="Arial" w:cs="Arial"/>
+          <w:b/>
+          <w:bCs/>
+          <w:sz w:val="26"/>
+          <w:szCs w:val="26"/>
+        </w:rPr>
+        <w:t>n</w:t>
+      </w:r>
+      <w:proofErr w:type="spellEnd"/>
+      <w:r>
+        <w:rPr>
+          <w:rFonts w:ascii="Arial" w:hAnsi="Arial" w:cs="Arial"/>
+          <w:b/>
+          <w:bCs/>
+          <w:sz w:val="26"/>
+          <w:szCs w:val="26"/>
+        </w:rPr>
+        <w:t xml:space="preserve"> – extends Action</w:t>
+      </w:r>
+      <w:r>
+        <w:rPr>
+          <w:rFonts w:ascii="Arial" w:hAnsi="Arial" w:cs="Arial"/>
+          <w:sz w:val="26"/>
+          <w:szCs w:val="26"/>
+        </w:rPr>
+        <w:t xml:space="preserve"> </w:t>
+      </w:r>
+    </w:p>
+    <w:p>
+      <w:pPr>
+        <w:spacing w:line="276" w:lineRule="auto"/>
+        <w:rPr>
+          <w:rFonts w:ascii="Arial" w:hAnsi="Arial" w:cs="Arial"/>
+        </w:rPr>
+      </w:pPr>
+      <w:proofErr w:type="spellStart"/>
+      <w:r>
+        <w:rPr>
+          <w:rFonts w:ascii="Arial" w:hAnsi="Arial" w:cs="Arial"/>
+        </w:rPr>
+        <w:t>SearchItemAction</w:t>
+      </w:r>
+      <w:proofErr w:type="spellEnd"/>
+      <w:r>
+        <w:rPr>
+          <w:rFonts w:ascii="Arial" w:hAnsi="Arial" w:cs="Arial"/>
+        </w:rPr>
+        <w:t xml:space="preserve"> class extends the Action class. As mentioned above, the main reason for extending from another class is to reuse the attributes and methods that are similar between the classes.  </w:t>
+      </w:r>
+    </w:p>
+    <w:p>
+      <w:pPr>
+        <w:spacing w:line="276" w:lineRule="auto"/>
+        <w:rPr>
+          <w:rFonts w:ascii="Arial" w:hAnsi="Arial" w:cs="Arial"/>
+        </w:rPr>
+      </w:pPr>
+      <w:r>
+        <w:rPr>
+          <w:rFonts w:ascii="Arial" w:hAnsi="Arial" w:cs="Arial"/>
+        </w:rPr>
+        <w:t xml:space="preserve">In this class, we are making full </w:t>
+      </w:r>
+      <w:proofErr w:type="spellStart"/>
+      <w:r>
+        <w:rPr>
+          <w:rFonts w:ascii="Arial" w:hAnsi="Arial" w:cs="Arial"/>
+        </w:rPr>
+        <w:t>us</w:t>
+      </w:r>
+      <w:proofErr w:type="spellEnd"/>
+      <w:r>
+        <w:rPr>
+          <w:rFonts w:ascii="Arial" w:hAnsi="Arial" w:cs="Arial"/>
+        </w:rPr>
+        <w:t xml:space="preserve"> of the methods that are introduced in the other classes to check for things such as the terrain type instead of using </w:t>
+      </w:r>
+      <w:proofErr w:type="spellStart"/>
+      <w:r>
+        <w:rPr>
+          <w:rFonts w:ascii="Arial" w:hAnsi="Arial" w:cs="Arial"/>
+        </w:rPr>
+        <w:t>instanceOf</w:t>
+      </w:r>
+      <w:proofErr w:type="spellEnd"/>
+      <w:r>
+        <w:rPr>
+          <w:rFonts w:ascii="Arial" w:hAnsi="Arial" w:cs="Arial"/>
+        </w:rPr>
+        <w:t xml:space="preserve">. This makes the code cleaner and more readable as it is more descriptive. The effects of </w:t>
+      </w:r>
+      <w:proofErr w:type="spellStart"/>
+      <w:r>
+        <w:rPr>
+          <w:rFonts w:ascii="Arial" w:hAnsi="Arial" w:cs="Arial"/>
+        </w:rPr>
+        <w:t>Liskov</w:t>
+      </w:r>
+      <w:proofErr w:type="spellEnd"/>
+      <w:r>
+        <w:rPr>
+          <w:rFonts w:ascii="Arial" w:hAnsi="Arial" w:cs="Arial"/>
+        </w:rPr>
+        <w:t xml:space="preserve"> Substitution Principle are shown here: the ground, although it is of Bush/Tree type, does not get any error although it is declared as Ground type. This is due to the classes complying to the rules of using the same input parameter when overriding the methods in the parent class. Thus, allows the application to not break.</w:t>
+      </w:r>
+    </w:p>
+    <w:p>
+      <w:pPr>
+        <w:spacing w:line="276" w:lineRule="auto"/>
+        <w:rPr>
+          <w:rFonts w:ascii="Arial" w:hAnsi="Arial" w:cs="Arial"/>
+          <w:b/>
+          <w:bCs/>
+          <w:sz w:val="26"/>
+          <w:szCs w:val="26"/>
+        </w:rPr>
+      </w:pPr>
+    </w:p>
+    <w:p>
+      <w:pPr>
+        <w:spacing w:line="276" w:lineRule="auto"/>
+        <w:rPr>
+          <w:rFonts w:ascii="Arial" w:hAnsi="Arial" w:cs="Arial"/>
+          <w:b/>
+          <w:bCs/>
+          <w:sz w:val="26"/>
+          <w:szCs w:val="26"/>
+        </w:rPr>
+      </w:pPr>
+      <w:r>
+        <w:rPr>
+          <w:rFonts w:ascii="Arial" w:hAnsi="Arial" w:cs="Arial"/>
+          <w:b/>
+          <w:bCs/>
+          <w:sz w:val="26"/>
+          <w:szCs w:val="26"/>
+        </w:rPr>
+        <w:t xml:space="preserve">Lake – </w:t>
+      </w:r>
+      <w:r>
+        <w:rPr>
+          <w:rFonts w:ascii="Arial" w:hAnsi="Arial" w:cs="Arial"/>
+          <w:b/>
+          <w:bCs/>
+        </w:rPr>
+        <w:t>extends Ground, implements Food, Drinking Ground</w:t>
+      </w:r>
+      <w:r>
+        <w:rPr>
+          <w:rFonts w:ascii="Arial" w:hAnsi="Arial" w:cs="Arial"/>
+          <w:b/>
+          <w:bCs/>
+          <w:sz w:val="26"/>
+          <w:szCs w:val="26"/>
+        </w:rPr>
+        <w:t xml:space="preserve"> </w:t>
+      </w:r>
+    </w:p>
+    <w:p>
+      <w:pPr>
+        <w:spacing w:line="276" w:lineRule="auto"/>
+        <w:rPr>
+          <w:rFonts w:ascii="Arial" w:hAnsi="Arial" w:cs="Arial"/>
+          <w:b/>
+          <w:bCs/>
+          <w:sz w:val="26"/>
+          <w:szCs w:val="26"/>
+        </w:rPr>
+      </w:pPr>
+      <w:r>
+        <w:rPr>
+          <w:rFonts w:ascii="Arial" w:hAnsi="Arial" w:cs="Arial"/>
+          <w:b/>
+          <w:bCs/>
+          <w:sz w:val="26"/>
+          <w:szCs w:val="26"/>
+        </w:rPr>
+        <w:t>and Rain</w:t>
+      </w:r>
+    </w:p>
+    <w:p>
+      <w:pPr>
+        <w:spacing w:line="276" w:lineRule="auto"/>
+        <w:rPr>
+          <w:rFonts w:ascii="Arial" w:hAnsi="Arial" w:cs="Arial"/>
+        </w:rPr>
+      </w:pPr>
+      <w:r>
+        <w:rPr>
+          <w:rFonts w:ascii="Arial" w:hAnsi="Arial" w:cs="Arial"/>
+        </w:rPr>
+        <w:t>Lake is a class that represents the Lake in the game which allows the dinosaurs to drink water from and there are fishes in the Lake that can provide food points. Rain is a class to manipulate the “weather” in the game. This class decides whether rain will fall or not every 10 turns with 20% probability of rain falling.</w:t>
+      </w:r>
+    </w:p>
+    <w:p>
+      <w:pPr>
+        <w:spacing w:line="276" w:lineRule="auto"/>
+        <w:rPr>
+          <w:rFonts w:ascii="Arial" w:hAnsi="Arial" w:cs="Arial"/>
+        </w:rPr>
+      </w:pPr>
+      <w:r>
+        <w:rPr>
+          <w:rFonts w:ascii="Arial" w:hAnsi="Arial" w:cs="Arial"/>
+        </w:rPr>
+        <w:t xml:space="preserve">The Lake class implements Food and </w:t>
+      </w:r>
+      <w:proofErr w:type="spellStart"/>
+      <w:r>
+        <w:rPr>
+          <w:rFonts w:ascii="Arial" w:hAnsi="Arial" w:cs="Arial"/>
+        </w:rPr>
+        <w:t>DrinkingGround</w:t>
+      </w:r>
+      <w:proofErr w:type="spellEnd"/>
+      <w:r>
+        <w:rPr>
+          <w:rFonts w:ascii="Arial" w:hAnsi="Arial" w:cs="Arial"/>
+        </w:rPr>
+        <w:t xml:space="preserve"> interfaces which adheres to the Open/Closed principle from SOLID design principles. By making use of these interfaces, the class is open for extension but closed for modification. New features can be added easily and the substitutions can be done without changing any code that uses them. When it rains in the game, the water level of the Lake will increase and there is a 60% probability that a new fish will born every turn. The status of the weather is accessed from the </w:t>
+      </w:r>
+      <w:proofErr w:type="spellStart"/>
+      <w:r>
+        <w:rPr>
+          <w:rFonts w:ascii="Arial" w:hAnsi="Arial" w:cs="Arial"/>
+        </w:rPr>
+        <w:t>getStatus</w:t>
+      </w:r>
+      <w:proofErr w:type="spellEnd"/>
+      <w:r>
+        <w:rPr>
+          <w:rFonts w:ascii="Arial" w:hAnsi="Arial" w:cs="Arial"/>
+        </w:rPr>
+        <w:t xml:space="preserve"> method in Rain class.  Fish are represented as integers in this class although there is a Fish class to reduce dependencies. This way, the tick method in Lake will not need to depend on the Fish class, this makes the code more readable and modifications can be done easily. This also avoids the need to depends on Lists or </w:t>
+      </w:r>
+      <w:proofErr w:type="spellStart"/>
+      <w:r>
+        <w:rPr>
+          <w:rFonts w:ascii="Arial" w:hAnsi="Arial" w:cs="Arial"/>
+        </w:rPr>
+        <w:t>ArrayLists</w:t>
+      </w:r>
+      <w:proofErr w:type="spellEnd"/>
+      <w:r>
+        <w:rPr>
+          <w:rFonts w:ascii="Arial" w:hAnsi="Arial" w:cs="Arial"/>
+        </w:rPr>
+        <w:t xml:space="preserve"> which makes it less error prone as we do not need to manipulate lists to store the fishes. </w:t>
+      </w:r>
+    </w:p>
+    <w:p>
+      <w:pPr>
+        <w:spacing w:line="276" w:lineRule="auto"/>
+        <w:rPr>
+          <w:rFonts w:ascii="Arial" w:hAnsi="Arial" w:cs="Arial"/>
+          <w:b/>
+          <w:bCs/>
+          <w:sz w:val="26"/>
+          <w:szCs w:val="26"/>
+        </w:rPr>
+      </w:pPr>
+    </w:p>
+    <w:p>
+      <w:pPr>
+        <w:spacing w:line="276" w:lineRule="auto"/>
+        <w:rPr>
+          <w:rFonts w:ascii="Arial" w:hAnsi="Arial" w:cs="Arial"/>
+          <w:b/>
+          <w:bCs/>
+          <w:sz w:val="26"/>
+          <w:szCs w:val="26"/>
+        </w:rPr>
+      </w:pPr>
+      <w:proofErr w:type="spellStart"/>
+      <w:r>
+        <w:rPr>
+          <w:rFonts w:ascii="Arial" w:hAnsi="Arial" w:cs="Arial"/>
+          <w:b/>
+          <w:bCs/>
+          <w:sz w:val="26"/>
+          <w:szCs w:val="26"/>
+        </w:rPr>
+        <w:t>JurassicWorld</w:t>
+      </w:r>
+      <w:proofErr w:type="spellEnd"/>
+      <w:r>
+        <w:rPr>
+          <w:rFonts w:ascii="Arial" w:hAnsi="Arial" w:cs="Arial"/>
+          <w:b/>
+          <w:bCs/>
+          <w:sz w:val="26"/>
+          <w:szCs w:val="26"/>
+        </w:rPr>
+        <w:t xml:space="preserve"> – extends World </w:t>
+      </w:r>
+    </w:p>
+    <w:p>
+      <w:pPr>
+        <w:spacing w:line="276" w:lineRule="auto"/>
+        <w:rPr>
+          <w:rFonts w:ascii="Arial" w:hAnsi="Arial" w:cs="Arial"/>
+        </w:rPr>
+      </w:pPr>
+      <w:r>
+        <w:rPr>
+          <w:rFonts w:ascii="Arial" w:hAnsi="Arial" w:cs="Arial"/>
+        </w:rPr>
+        <w:t>The purpose of extending from the World is to make use of the run method in the class. It is where the whole game takes place and the only place where the number of turns can be calculated without corrupting the main usage of the class.</w:t>
+      </w:r>
+      <w:r>
+        <w:rPr>
+          <w:rFonts w:ascii="Arial" w:hAnsi="Arial" w:cs="Arial"/>
+        </w:rPr>
+        <w:t xml:space="preserve"> </w:t>
+      </w:r>
+      <w:r>
+        <w:rPr>
+          <w:rFonts w:ascii="Arial" w:hAnsi="Arial" w:cs="Arial"/>
+        </w:rPr>
+        <w:t xml:space="preserve">The total number of turns is also calculated here to decide whether the player met the target eco points or not in certain number of turns. </w:t>
+      </w:r>
+      <w:r>
+        <w:rPr>
+          <w:rFonts w:ascii="Arial" w:hAnsi="Arial" w:cs="Arial"/>
+        </w:rPr>
+        <w:t xml:space="preserve">As rain needs to fall globally in the game, the method to decide whether rain falls will need to be called in the loop before each game. </w:t>
+      </w:r>
+      <w:r>
+        <w:rPr>
+          <w:rFonts w:ascii="Arial" w:hAnsi="Arial" w:cs="Arial"/>
+        </w:rPr>
+        <w:t xml:space="preserve">There </w:t>
+      </w:r>
+      <w:proofErr w:type="gramStart"/>
+      <w:r>
+        <w:rPr>
+          <w:rFonts w:ascii="Arial" w:hAnsi="Arial" w:cs="Arial"/>
+        </w:rPr>
+        <w:t>are</w:t>
+      </w:r>
+      <w:proofErr w:type="gramEnd"/>
+      <w:r>
+        <w:rPr>
+          <w:rFonts w:ascii="Arial" w:hAnsi="Arial" w:cs="Arial"/>
+        </w:rPr>
+        <w:t xml:space="preserve"> no other place which is suitable to implement these two functionality.</w:t>
+      </w:r>
+    </w:p>
+    <w:p>
+      <w:pPr>
+        <w:spacing w:line="276" w:lineRule="auto"/>
+        <w:rPr>
+          <w:rFonts w:ascii="Arial" w:hAnsi="Arial" w:cs="Arial"/>
+          <w:b/>
+          <w:bCs/>
+          <w:sz w:val="26"/>
+          <w:szCs w:val="26"/>
+        </w:rPr>
+      </w:pPr>
+      <w:r>
+        <w:rPr>
+          <w:rFonts w:ascii="Arial" w:hAnsi="Arial" w:cs="Arial"/>
+          <w:b/>
+          <w:bCs/>
+          <w:sz w:val="26"/>
+          <w:szCs w:val="26"/>
+        </w:rPr>
+        <w:lastRenderedPageBreak/>
+        <w:t>A more sophisticated game driver</w:t>
+      </w:r>
+    </w:p>
+    <w:p>
+      <w:pPr>
+        <w:spacing w:line="276" w:lineRule="auto"/>
+        <w:rPr>
+          <w:rFonts w:ascii="Arial" w:hAnsi="Arial" w:cs="Arial"/>
+        </w:rPr>
+      </w:pPr>
+      <w:r>
+        <w:rPr>
+          <w:rFonts w:ascii="Arial" w:hAnsi="Arial" w:cs="Arial"/>
+        </w:rPr>
+        <w:t xml:space="preserve">Earlier in Assignment 2, the player has means of terminating the game and they can only play the game in the default Sandbox mode, which is not user friendly. In order to </w:t>
+      </w:r>
+      <w:proofErr w:type="spellStart"/>
+      <w:r>
+        <w:rPr>
+          <w:rFonts w:ascii="Arial" w:hAnsi="Arial" w:cs="Arial"/>
+        </w:rPr>
+        <w:t>fulfill</w:t>
+      </w:r>
+      <w:proofErr w:type="spellEnd"/>
+      <w:r>
+        <w:rPr>
+          <w:rFonts w:ascii="Arial" w:hAnsi="Arial" w:cs="Arial"/>
+        </w:rPr>
+        <w:t xml:space="preserve"> the requirements of Assignment 3, an option to choose from Challenge or Sandbox mode, or to quit the game is added. </w:t>
+      </w:r>
+    </w:p>
+    <w:p>
+      <w:pPr>
+        <w:pStyle w:val="ListParagraph"/>
+        <w:widowControl/>
+        <w:numPr>
+          <w:ilvl w:val="0"/>
+          <w:numId w:val="25"/>
+        </w:numPr>
+        <w:autoSpaceDE/>
+        <w:autoSpaceDN/>
+        <w:spacing w:after="160" w:line="276" w:lineRule="auto"/>
+        <w:contextualSpacing/>
+        <w:rPr>
+          <w:rFonts w:ascii="Arial" w:hAnsi="Arial" w:cs="Arial"/>
+          <w:b/>
+          <w:bCs/>
+        </w:rPr>
+      </w:pPr>
+      <w:r>
+        <w:rPr>
+          <w:rFonts w:ascii="Arial" w:hAnsi="Arial" w:cs="Arial"/>
+          <w:b/>
+          <w:bCs/>
+        </w:rPr>
+        <w:t>Modifications to Application</w:t>
+      </w:r>
+    </w:p>
+    <w:p>
+      <w:pPr>
+        <w:pStyle w:val="ListParagraph"/>
+        <w:widowControl/>
+        <w:numPr>
+          <w:ilvl w:val="1"/>
+          <w:numId w:val="25"/>
+        </w:numPr>
+        <w:autoSpaceDE/>
+        <w:autoSpaceDN/>
+        <w:spacing w:after="160" w:line="276" w:lineRule="auto"/>
+        <w:contextualSpacing/>
+        <w:rPr>
+          <w:rFonts w:ascii="Arial" w:hAnsi="Arial" w:cs="Arial"/>
+        </w:rPr>
+      </w:pPr>
+      <w:r>
+        <w:rPr>
+          <w:rFonts w:ascii="Arial" w:hAnsi="Arial" w:cs="Arial"/>
+        </w:rPr>
+        <w:t xml:space="preserve">The driver now runs in a loop and will only stop when the user chooses to close the game entirely. </w:t>
+      </w:r>
+    </w:p>
+    <w:p>
+      <w:pPr>
+        <w:pStyle w:val="ListParagraph"/>
+        <w:widowControl/>
+        <w:numPr>
+          <w:ilvl w:val="1"/>
+          <w:numId w:val="25"/>
+        </w:numPr>
+        <w:autoSpaceDE/>
+        <w:autoSpaceDN/>
+        <w:spacing w:after="160" w:line="276" w:lineRule="auto"/>
+        <w:contextualSpacing/>
+        <w:rPr>
+          <w:rFonts w:ascii="Arial" w:hAnsi="Arial" w:cs="Arial"/>
+        </w:rPr>
+      </w:pPr>
+      <w:r>
+        <w:rPr>
+          <w:rFonts w:ascii="Arial" w:hAnsi="Arial" w:cs="Arial"/>
+        </w:rPr>
+        <w:t xml:space="preserve">The </w:t>
+      </w:r>
+      <w:proofErr w:type="spellStart"/>
+      <w:r>
+        <w:rPr>
+          <w:rFonts w:ascii="Arial" w:hAnsi="Arial" w:cs="Arial"/>
+        </w:rPr>
+        <w:t>chooseMode</w:t>
+      </w:r>
+      <w:proofErr w:type="spellEnd"/>
+      <w:r>
+        <w:rPr>
+          <w:rFonts w:ascii="Arial" w:hAnsi="Arial" w:cs="Arial"/>
+        </w:rPr>
+        <w:t xml:space="preserve"> method is added to output the instruction of the game and display the mode options for user to choose. </w:t>
+      </w:r>
+      <w:proofErr w:type="spellStart"/>
+      <w:r>
+        <w:rPr>
+          <w:rFonts w:ascii="Arial" w:hAnsi="Arial" w:cs="Arial"/>
+        </w:rPr>
+        <w:t>getIntegerInput</w:t>
+      </w:r>
+      <w:proofErr w:type="spellEnd"/>
+      <w:r>
+        <w:rPr>
+          <w:rFonts w:ascii="Arial" w:hAnsi="Arial" w:cs="Arial"/>
+        </w:rPr>
+        <w:t xml:space="preserve"> is used here to validate each user input which adheres to the </w:t>
+      </w:r>
+      <w:proofErr w:type="gramStart"/>
+      <w:r>
+        <w:rPr>
+          <w:rFonts w:ascii="Arial" w:hAnsi="Arial" w:cs="Arial"/>
+        </w:rPr>
+        <w:t>fail</w:t>
+      </w:r>
+      <w:proofErr w:type="gramEnd"/>
+      <w:r>
+        <w:rPr>
+          <w:rFonts w:ascii="Arial" w:hAnsi="Arial" w:cs="Arial"/>
+        </w:rPr>
+        <w:t xml:space="preserve"> fast principle. </w:t>
+      </w:r>
+    </w:p>
+    <w:p>
+      <w:pPr>
+        <w:pStyle w:val="ListParagraph"/>
+        <w:spacing w:line="276" w:lineRule="auto"/>
+        <w:ind w:left="1440" w:firstLine="0"/>
+        <w:rPr>
+          <w:rFonts w:ascii="Arial" w:hAnsi="Arial" w:cs="Arial"/>
+        </w:rPr>
+      </w:pPr>
+    </w:p>
+    <w:p>
+      <w:pPr>
+        <w:pStyle w:val="ListParagraph"/>
+        <w:widowControl/>
+        <w:numPr>
+          <w:ilvl w:val="0"/>
+          <w:numId w:val="25"/>
+        </w:numPr>
+        <w:autoSpaceDE/>
+        <w:autoSpaceDN/>
+        <w:spacing w:after="160" w:line="276" w:lineRule="auto"/>
+        <w:contextualSpacing/>
+        <w:rPr>
+          <w:rFonts w:ascii="Arial" w:hAnsi="Arial" w:cs="Arial"/>
+          <w:b/>
+          <w:bCs/>
+        </w:rPr>
+      </w:pPr>
+      <w:r>
+        <w:rPr>
+          <w:rFonts w:ascii="Arial" w:hAnsi="Arial" w:cs="Arial"/>
+          <w:b/>
+          <w:bCs/>
+        </w:rPr>
+        <w:t xml:space="preserve">Modifications to </w:t>
+      </w:r>
+      <w:proofErr w:type="spellStart"/>
+      <w:r>
+        <w:rPr>
+          <w:rFonts w:ascii="Arial" w:hAnsi="Arial" w:cs="Arial"/>
+          <w:b/>
+          <w:bCs/>
+        </w:rPr>
+        <w:t>JurassicWorld</w:t>
+      </w:r>
+      <w:proofErr w:type="spellEnd"/>
+    </w:p>
+    <w:p>
+      <w:pPr>
+        <w:pStyle w:val="ListParagraph"/>
+        <w:widowControl/>
+        <w:numPr>
+          <w:ilvl w:val="1"/>
+          <w:numId w:val="25"/>
+        </w:numPr>
+        <w:autoSpaceDE/>
+        <w:autoSpaceDN/>
+        <w:spacing w:after="160" w:line="276" w:lineRule="auto"/>
+        <w:contextualSpacing/>
+        <w:rPr>
+          <w:rFonts w:ascii="Arial" w:hAnsi="Arial" w:cs="Arial"/>
+        </w:rPr>
+      </w:pPr>
+      <w:r>
+        <w:rPr>
+          <w:rFonts w:ascii="Arial" w:hAnsi="Arial" w:cs="Arial"/>
+        </w:rPr>
+        <w:t xml:space="preserve">Methods to set the mode, target eco points and allowed moves are added. In the loop in </w:t>
+      </w:r>
+      <w:r>
+        <w:rPr>
+          <w:rFonts w:ascii="Arial" w:hAnsi="Arial" w:cs="Arial"/>
+        </w:rPr>
+        <w:t xml:space="preserve">the </w:t>
+      </w:r>
+      <w:r>
+        <w:rPr>
+          <w:rFonts w:ascii="Arial" w:hAnsi="Arial" w:cs="Arial"/>
+        </w:rPr>
+        <w:t>run method, the total number of turns is calculated (</w:t>
+      </w:r>
+      <w:proofErr w:type="gramStart"/>
+      <w:r>
+        <w:rPr>
+          <w:rFonts w:ascii="Arial" w:hAnsi="Arial" w:cs="Arial"/>
+        </w:rPr>
+        <w:t>i.e.</w:t>
+      </w:r>
+      <w:proofErr w:type="gramEnd"/>
+      <w:r>
+        <w:rPr>
+          <w:rFonts w:ascii="Arial" w:hAnsi="Arial" w:cs="Arial"/>
+        </w:rPr>
+        <w:t xml:space="preserve"> the number of times the loops ran), if Challenge mode is chosen, the loop will stop (by removing Player off the map) when the target eco points is met within the allowed number of moves or when the allowed number of moves is exceeded before meeting the target eco points</w:t>
+      </w:r>
+      <w:r>
+        <w:rPr>
+          <w:rFonts w:ascii="Arial" w:hAnsi="Arial" w:cs="Arial"/>
+        </w:rPr>
+        <w:t>. Using the method to remove player from the map to terminate the loop is integrating to the existing game engine.</w:t>
+      </w:r>
+    </w:p>
+    <w:p>
+      <w:pPr>
+        <w:pStyle w:val="ListParagraph"/>
+        <w:spacing w:line="276" w:lineRule="auto"/>
+        <w:ind w:left="1440" w:firstLine="0"/>
+        <w:rPr>
+          <w:rFonts w:ascii="Arial" w:hAnsi="Arial" w:cs="Arial"/>
+        </w:rPr>
+      </w:pPr>
+    </w:p>
+    <w:p>
+      <w:pPr>
+        <w:pStyle w:val="ListParagraph"/>
+        <w:widowControl/>
+        <w:numPr>
+          <w:ilvl w:val="0"/>
+          <w:numId w:val="25"/>
+        </w:numPr>
+        <w:autoSpaceDE/>
+        <w:autoSpaceDN/>
+        <w:spacing w:after="160" w:line="276" w:lineRule="auto"/>
+        <w:contextualSpacing/>
+        <w:rPr>
+          <w:rFonts w:ascii="Arial" w:hAnsi="Arial" w:cs="Arial"/>
+          <w:b/>
+          <w:bCs/>
+        </w:rPr>
+      </w:pPr>
+      <w:r>
+        <w:rPr>
+          <w:rFonts w:ascii="Arial" w:hAnsi="Arial" w:cs="Arial"/>
+          <w:b/>
+          <w:bCs/>
+        </w:rPr>
+        <w:t xml:space="preserve">Making use of </w:t>
+      </w:r>
+      <w:proofErr w:type="spellStart"/>
+      <w:r>
+        <w:rPr>
+          <w:rFonts w:ascii="Arial" w:hAnsi="Arial" w:cs="Arial"/>
+          <w:b/>
+          <w:bCs/>
+        </w:rPr>
+        <w:t>QuitGameAction</w:t>
+      </w:r>
+      <w:proofErr w:type="spellEnd"/>
+    </w:p>
+    <w:p>
+      <w:pPr>
+        <w:pStyle w:val="ListParagraph"/>
+        <w:widowControl/>
+        <w:numPr>
+          <w:ilvl w:val="1"/>
+          <w:numId w:val="25"/>
+        </w:numPr>
+        <w:autoSpaceDE/>
+        <w:autoSpaceDN/>
+        <w:spacing w:after="160" w:line="276" w:lineRule="auto"/>
+        <w:contextualSpacing/>
+        <w:rPr>
+          <w:rFonts w:ascii="Arial" w:hAnsi="Arial" w:cs="Arial"/>
+        </w:rPr>
+      </w:pPr>
+      <w:r>
+        <w:rPr>
+          <w:rFonts w:ascii="Arial" w:hAnsi="Arial" w:cs="Arial"/>
+        </w:rPr>
+        <w:t xml:space="preserve">This action is added to allow the Player to quit a game halfway by removing the Player from the map. This will not terminate the program as the loop in Application will only stop when mode 3 (The mode to close the program) is chosen. It will instead stop the current game and give the player the option to play another game. </w:t>
+      </w:r>
+      <w:r>
+        <w:rPr>
+          <w:rFonts w:ascii="Arial" w:hAnsi="Arial" w:cs="Arial"/>
+        </w:rPr>
+        <w:t xml:space="preserve">This again </w:t>
+      </w:r>
+      <w:proofErr w:type="spellStart"/>
+      <w:r>
+        <w:rPr>
+          <w:rFonts w:ascii="Arial" w:hAnsi="Arial" w:cs="Arial"/>
+        </w:rPr>
+        <w:t>intergrates</w:t>
+      </w:r>
+      <w:proofErr w:type="spellEnd"/>
+      <w:r>
+        <w:rPr>
+          <w:rFonts w:ascii="Arial" w:hAnsi="Arial" w:cs="Arial"/>
+        </w:rPr>
+        <w:t xml:space="preserve"> the game engine as the game is quit by removing the player from the map using the method</w:t>
+      </w:r>
+      <w:r>
+        <w:rPr>
+          <w:rFonts w:ascii="Arial" w:hAnsi="Arial" w:cs="Arial"/>
+        </w:rPr>
+        <w:t>s</w:t>
+      </w:r>
+      <w:r>
+        <w:rPr>
+          <w:rFonts w:ascii="Arial" w:hAnsi="Arial" w:cs="Arial"/>
+        </w:rPr>
+        <w:t xml:space="preserve"> given in the engine</w:t>
+      </w:r>
     </w:p>
     <w:p>
       <w:pPr>
@@ -9869,33 +12740,9 @@
         </w:tabs>
         <w:spacing w:line="276" w:lineRule="auto"/>
         <w:ind w:right="1235"/>
-      </w:pPr>
-    </w:p>
-    <w:p>
-      <w:pPr>
-        <w:tabs>
-          <w:tab w:val="left" w:pos="820"/>
-          <w:tab w:val="left" w:pos="821"/>
-        </w:tabs>
-        <w:spacing w:line="276" w:lineRule="auto"/>
-        <w:ind w:right="1235"/>
         <w:rPr>
           <w:b/>
           <w:bCs/>
-        </w:rPr>
-      </w:pPr>
-    </w:p>
-    <w:p>
-      <w:pPr>
-        <w:pStyle w:val="BodyText"/>
-        <w:spacing w:line="276" w:lineRule="auto"/>
-        <w:ind w:left="100" w:right="336"/>
-      </w:pPr>
-    </w:p>
-    <w:p>
-      <w:pPr>
-        <w:rPr>
-          <w:lang w:val="en-US"/>
         </w:rPr>
       </w:pPr>
     </w:p>
@@ -10001,6 +12848,95 @@
     </w:lvl>
   </w:abstractNum>
   <w:abstractNum w:abstractNumId="1" w15:restartNumberingAfterBreak="0">
+    <w:nsid w:val="04C70387"/>
+    <w:multiLevelType w:val="hybridMultilevel"/>
+    <w:tmpl w:val="252C637E"/>
+    <w:lvl w:ilvl="0" w:tplc="0409000F">
+      <w:start w:val="1"/>
+      <w:numFmt w:val="decimal"/>
+      <w:lvlText w:val="%1."/>
+      <w:lvlJc w:val="left"/>
+      <w:pPr>
+        <w:ind w:left="720" w:hanging="360"/>
+      </w:pPr>
+      <w:rPr>
+        <w:rFonts w:hint="default"/>
+      </w:rPr>
+    </w:lvl>
+    <w:lvl w:ilvl="1" w:tplc="04090019" w:tentative="1">
+      <w:start w:val="1"/>
+      <w:numFmt w:val="lowerLetter"/>
+      <w:lvlText w:val="%2."/>
+      <w:lvlJc w:val="left"/>
+      <w:pPr>
+        <w:ind w:left="1440" w:hanging="360"/>
+      </w:pPr>
+    </w:lvl>
+    <w:lvl w:ilvl="2" w:tplc="0409001B" w:tentative="1">
+      <w:start w:val="1"/>
+      <w:numFmt w:val="lowerRoman"/>
+      <w:lvlText w:val="%3."/>
+      <w:lvlJc w:val="right"/>
+      <w:pPr>
+        <w:ind w:left="2160" w:hanging="180"/>
+      </w:pPr>
+    </w:lvl>
+    <w:lvl w:ilvl="3" w:tplc="0409000F" w:tentative="1">
+      <w:start w:val="1"/>
+      <w:numFmt w:val="decimal"/>
+      <w:lvlText w:val="%4."/>
+      <w:lvlJc w:val="left"/>
+      <w:pPr>
+        <w:ind w:left="2880" w:hanging="360"/>
+      </w:pPr>
+    </w:lvl>
+    <w:lvl w:ilvl="4" w:tplc="04090019" w:tentative="1">
+      <w:start w:val="1"/>
+      <w:numFmt w:val="lowerLetter"/>
+      <w:lvlText w:val="%5."/>
+      <w:lvlJc w:val="left"/>
+      <w:pPr>
+        <w:ind w:left="3600" w:hanging="360"/>
+      </w:pPr>
+    </w:lvl>
+    <w:lvl w:ilvl="5" w:tplc="0409001B" w:tentative="1">
+      <w:start w:val="1"/>
+      <w:numFmt w:val="lowerRoman"/>
+      <w:lvlText w:val="%6."/>
+      <w:lvlJc w:val="right"/>
+      <w:pPr>
+        <w:ind w:left="4320" w:hanging="180"/>
+      </w:pPr>
+    </w:lvl>
+    <w:lvl w:ilvl="6" w:tplc="0409000F" w:tentative="1">
+      <w:start w:val="1"/>
+      <w:numFmt w:val="decimal"/>
+      <w:lvlText w:val="%7."/>
+      <w:lvlJc w:val="left"/>
+      <w:pPr>
+        <w:ind w:left="5040" w:hanging="360"/>
+      </w:pPr>
+    </w:lvl>
+    <w:lvl w:ilvl="7" w:tplc="04090019" w:tentative="1">
+      <w:start w:val="1"/>
+      <w:numFmt w:val="lowerLetter"/>
+      <w:lvlText w:val="%8."/>
+      <w:lvlJc w:val="left"/>
+      <w:pPr>
+        <w:ind w:left="5760" w:hanging="360"/>
+      </w:pPr>
+    </w:lvl>
+    <w:lvl w:ilvl="8" w:tplc="0409001B" w:tentative="1">
+      <w:start w:val="1"/>
+      <w:numFmt w:val="lowerRoman"/>
+      <w:lvlText w:val="%9."/>
+      <w:lvlJc w:val="right"/>
+      <w:pPr>
+        <w:ind w:left="6480" w:hanging="180"/>
+      </w:pPr>
+    </w:lvl>
+  </w:abstractNum>
+  <w:abstractNum w:abstractNumId="2" w15:restartNumberingAfterBreak="0">
     <w:nsid w:val="06DB35F1"/>
     <w:multiLevelType w:val="hybridMultilevel"/>
     <w:tmpl w:val="1A908DF8"/>
@@ -10118,7 +13054,7 @@
       </w:rPr>
     </w:lvl>
   </w:abstractNum>
-  <w:abstractNum w:abstractNumId="2" w15:restartNumberingAfterBreak="0">
+  <w:abstractNum w:abstractNumId="3" w15:restartNumberingAfterBreak="0">
     <w:nsid w:val="07015CDC"/>
     <w:multiLevelType w:val="hybridMultilevel"/>
     <w:tmpl w:val="4C12CAD6"/>
@@ -10231,7 +13167,7 @@
       </w:rPr>
     </w:lvl>
   </w:abstractNum>
-  <w:abstractNum w:abstractNumId="3" w15:restartNumberingAfterBreak="0">
+  <w:abstractNum w:abstractNumId="4" w15:restartNumberingAfterBreak="0">
     <w:nsid w:val="0EA57714"/>
     <w:multiLevelType w:val="hybridMultilevel"/>
     <w:tmpl w:val="A4B43720"/>
@@ -10320,7 +13256,120 @@
       </w:pPr>
     </w:lvl>
   </w:abstractNum>
-  <w:abstractNum w:abstractNumId="4" w15:restartNumberingAfterBreak="0">
+  <w:abstractNum w:abstractNumId="5" w15:restartNumberingAfterBreak="0">
+    <w:nsid w:val="1B58373B"/>
+    <w:multiLevelType w:val="hybridMultilevel"/>
+    <w:tmpl w:val="53C2D020"/>
+    <w:lvl w:ilvl="0" w:tplc="04090005">
+      <w:start w:val="1"/>
+      <w:numFmt w:val="bullet"/>
+      <w:lvlText w:val=""/>
+      <w:lvlJc w:val="left"/>
+      <w:pPr>
+        <w:ind w:left="720" w:hanging="360"/>
+      </w:pPr>
+      <w:rPr>
+        <w:rFonts w:ascii="Wingdings" w:hAnsi="Wingdings" w:hint="default"/>
+      </w:rPr>
+    </w:lvl>
+    <w:lvl w:ilvl="1" w:tplc="04090003">
+      <w:start w:val="1"/>
+      <w:numFmt w:val="bullet"/>
+      <w:lvlText w:val="o"/>
+      <w:lvlJc w:val="left"/>
+      <w:pPr>
+        <w:ind w:left="1440" w:hanging="360"/>
+      </w:pPr>
+      <w:rPr>
+        <w:rFonts w:ascii="Courier New" w:hAnsi="Courier New" w:cs="Courier New" w:hint="default"/>
+      </w:rPr>
+    </w:lvl>
+    <w:lvl w:ilvl="2" w:tplc="04090005">
+      <w:start w:val="1"/>
+      <w:numFmt w:val="bullet"/>
+      <w:lvlText w:val=""/>
+      <w:lvlJc w:val="left"/>
+      <w:pPr>
+        <w:ind w:left="2160" w:hanging="360"/>
+      </w:pPr>
+      <w:rPr>
+        <w:rFonts w:ascii="Wingdings" w:hAnsi="Wingdings" w:hint="default"/>
+      </w:rPr>
+    </w:lvl>
+    <w:lvl w:ilvl="3" w:tplc="04090001" w:tentative="1">
+      <w:start w:val="1"/>
+      <w:numFmt w:val="bullet"/>
+      <w:lvlText w:val=""/>
+      <w:lvlJc w:val="left"/>
+      <w:pPr>
+        <w:ind w:left="2880" w:hanging="360"/>
+      </w:pPr>
+      <w:rPr>
+        <w:rFonts w:ascii="Symbol" w:hAnsi="Symbol" w:hint="default"/>
+      </w:rPr>
+    </w:lvl>
+    <w:lvl w:ilvl="4" w:tplc="04090003" w:tentative="1">
+      <w:start w:val="1"/>
+      <w:numFmt w:val="bullet"/>
+      <w:lvlText w:val="o"/>
+      <w:lvlJc w:val="left"/>
+      <w:pPr>
+        <w:ind w:left="3600" w:hanging="360"/>
+      </w:pPr>
+      <w:rPr>
+        <w:rFonts w:ascii="Courier New" w:hAnsi="Courier New" w:cs="Courier New" w:hint="default"/>
+      </w:rPr>
+    </w:lvl>
+    <w:lvl w:ilvl="5" w:tplc="04090005" w:tentative="1">
+      <w:start w:val="1"/>
+      <w:numFmt w:val="bullet"/>
+      <w:lvlText w:val=""/>
+      <w:lvlJc w:val="left"/>
+      <w:pPr>
+        <w:ind w:left="4320" w:hanging="360"/>
+      </w:pPr>
+      <w:rPr>
+        <w:rFonts w:ascii="Wingdings" w:hAnsi="Wingdings" w:hint="default"/>
+      </w:rPr>
+    </w:lvl>
+    <w:lvl w:ilvl="6" w:tplc="04090001" w:tentative="1">
+      <w:start w:val="1"/>
+      <w:numFmt w:val="bullet"/>
+      <w:lvlText w:val=""/>
+      <w:lvlJc w:val="left"/>
+      <w:pPr>
+        <w:ind w:left="5040" w:hanging="360"/>
+      </w:pPr>
+      <w:rPr>
+        <w:rFonts w:ascii="Symbol" w:hAnsi="Symbol" w:hint="default"/>
+      </w:rPr>
+    </w:lvl>
+    <w:lvl w:ilvl="7" w:tplc="04090003" w:tentative="1">
+      <w:start w:val="1"/>
+      <w:numFmt w:val="bullet"/>
+      <w:lvlText w:val="o"/>
+      <w:lvlJc w:val="left"/>
+      <w:pPr>
+        <w:ind w:left="5760" w:hanging="360"/>
+      </w:pPr>
+      <w:rPr>
+        <w:rFonts w:ascii="Courier New" w:hAnsi="Courier New" w:cs="Courier New" w:hint="default"/>
+      </w:rPr>
+    </w:lvl>
+    <w:lvl w:ilvl="8" w:tplc="04090005" w:tentative="1">
+      <w:start w:val="1"/>
+      <w:numFmt w:val="bullet"/>
+      <w:lvlText w:val=""/>
+      <w:lvlJc w:val="left"/>
+      <w:pPr>
+        <w:ind w:left="6480" w:hanging="360"/>
+      </w:pPr>
+      <w:rPr>
+        <w:rFonts w:ascii="Wingdings" w:hAnsi="Wingdings" w:hint="default"/>
+      </w:rPr>
+    </w:lvl>
+  </w:abstractNum>
+  <w:abstractNum w:abstractNumId="6" w15:restartNumberingAfterBreak="0">
     <w:nsid w:val="209237AF"/>
     <w:multiLevelType w:val="hybridMultilevel"/>
     <w:tmpl w:val="929A80AE"/>
@@ -10409,7 +13458,122 @@
       </w:pPr>
     </w:lvl>
   </w:abstractNum>
-  <w:abstractNum w:abstractNumId="5" w15:restartNumberingAfterBreak="0">
+  <w:abstractNum w:abstractNumId="7" w15:restartNumberingAfterBreak="0">
+    <w:nsid w:val="24BD24AE"/>
+    <w:multiLevelType w:val="hybridMultilevel"/>
+    <w:tmpl w:val="721ADA1A"/>
+    <w:lvl w:ilvl="0" w:tplc="BDBED33E">
+      <w:start w:val="2"/>
+      <w:numFmt w:val="bullet"/>
+      <w:lvlText w:val="-"/>
+      <w:lvlJc w:val="left"/>
+      <w:pPr>
+        <w:ind w:left="720" w:hanging="360"/>
+      </w:pPr>
+      <w:rPr>
+        <w:rFonts w:ascii="Arial" w:eastAsiaTheme="minorEastAsia" w:hAnsi="Arial" w:cs="Arial" w:hint="default"/>
+        <w:b w:val="0"/>
+        <w:sz w:val="22"/>
+      </w:rPr>
+    </w:lvl>
+    <w:lvl w:ilvl="1" w:tplc="04090003">
+      <w:start w:val="1"/>
+      <w:numFmt w:val="bullet"/>
+      <w:lvlText w:val="o"/>
+      <w:lvlJc w:val="left"/>
+      <w:pPr>
+        <w:ind w:left="1440" w:hanging="360"/>
+      </w:pPr>
+      <w:rPr>
+        <w:rFonts w:ascii="Courier New" w:hAnsi="Courier New" w:cs="Courier New" w:hint="default"/>
+      </w:rPr>
+    </w:lvl>
+    <w:lvl w:ilvl="2" w:tplc="04090005" w:tentative="1">
+      <w:start w:val="1"/>
+      <w:numFmt w:val="bullet"/>
+      <w:lvlText w:val=""/>
+      <w:lvlJc w:val="left"/>
+      <w:pPr>
+        <w:ind w:left="2160" w:hanging="360"/>
+      </w:pPr>
+      <w:rPr>
+        <w:rFonts w:ascii="Wingdings" w:hAnsi="Wingdings" w:hint="default"/>
+      </w:rPr>
+    </w:lvl>
+    <w:lvl w:ilvl="3" w:tplc="04090001" w:tentative="1">
+      <w:start w:val="1"/>
+      <w:numFmt w:val="bullet"/>
+      <w:lvlText w:val=""/>
+      <w:lvlJc w:val="left"/>
+      <w:pPr>
+        <w:ind w:left="2880" w:hanging="360"/>
+      </w:pPr>
+      <w:rPr>
+        <w:rFonts w:ascii="Symbol" w:hAnsi="Symbol" w:hint="default"/>
+      </w:rPr>
+    </w:lvl>
+    <w:lvl w:ilvl="4" w:tplc="04090003" w:tentative="1">
+      <w:start w:val="1"/>
+      <w:numFmt w:val="bullet"/>
+      <w:lvlText w:val="o"/>
+      <w:lvlJc w:val="left"/>
+      <w:pPr>
+        <w:ind w:left="3600" w:hanging="360"/>
+      </w:pPr>
+      <w:rPr>
+        <w:rFonts w:ascii="Courier New" w:hAnsi="Courier New" w:cs="Courier New" w:hint="default"/>
+      </w:rPr>
+    </w:lvl>
+    <w:lvl w:ilvl="5" w:tplc="04090005" w:tentative="1">
+      <w:start w:val="1"/>
+      <w:numFmt w:val="bullet"/>
+      <w:lvlText w:val=""/>
+      <w:lvlJc w:val="left"/>
+      <w:pPr>
+        <w:ind w:left="4320" w:hanging="360"/>
+      </w:pPr>
+      <w:rPr>
+        <w:rFonts w:ascii="Wingdings" w:hAnsi="Wingdings" w:hint="default"/>
+      </w:rPr>
+    </w:lvl>
+    <w:lvl w:ilvl="6" w:tplc="04090001" w:tentative="1">
+      <w:start w:val="1"/>
+      <w:numFmt w:val="bullet"/>
+      <w:lvlText w:val=""/>
+      <w:lvlJc w:val="left"/>
+      <w:pPr>
+        <w:ind w:left="5040" w:hanging="360"/>
+      </w:pPr>
+      <w:rPr>
+        <w:rFonts w:ascii="Symbol" w:hAnsi="Symbol" w:hint="default"/>
+      </w:rPr>
+    </w:lvl>
+    <w:lvl w:ilvl="7" w:tplc="04090003" w:tentative="1">
+      <w:start w:val="1"/>
+      <w:numFmt w:val="bullet"/>
+      <w:lvlText w:val="o"/>
+      <w:lvlJc w:val="left"/>
+      <w:pPr>
+        <w:ind w:left="5760" w:hanging="360"/>
+      </w:pPr>
+      <w:rPr>
+        <w:rFonts w:ascii="Courier New" w:hAnsi="Courier New" w:cs="Courier New" w:hint="default"/>
+      </w:rPr>
+    </w:lvl>
+    <w:lvl w:ilvl="8" w:tplc="04090005" w:tentative="1">
+      <w:start w:val="1"/>
+      <w:numFmt w:val="bullet"/>
+      <w:lvlText w:val=""/>
+      <w:lvlJc w:val="left"/>
+      <w:pPr>
+        <w:ind w:left="6480" w:hanging="360"/>
+      </w:pPr>
+      <w:rPr>
+        <w:rFonts w:ascii="Wingdings" w:hAnsi="Wingdings" w:hint="default"/>
+      </w:rPr>
+    </w:lvl>
+  </w:abstractNum>
+  <w:abstractNum w:abstractNumId="8" w15:restartNumberingAfterBreak="0">
     <w:nsid w:val="2F047640"/>
     <w:multiLevelType w:val="hybridMultilevel"/>
     <w:tmpl w:val="0DC0F61A"/>
@@ -10522,7 +13686,7 @@
       </w:rPr>
     </w:lvl>
   </w:abstractNum>
-  <w:abstractNum w:abstractNumId="6" w15:restartNumberingAfterBreak="0">
+  <w:abstractNum w:abstractNumId="9" w15:restartNumberingAfterBreak="0">
     <w:nsid w:val="3512424C"/>
     <w:multiLevelType w:val="hybridMultilevel"/>
     <w:tmpl w:val="3BB629B2"/>
@@ -10645,7 +13809,7 @@
       </w:rPr>
     </w:lvl>
   </w:abstractNum>
-  <w:abstractNum w:abstractNumId="7" w15:restartNumberingAfterBreak="0">
+  <w:abstractNum w:abstractNumId="10" w15:restartNumberingAfterBreak="0">
     <w:nsid w:val="41436D06"/>
     <w:multiLevelType w:val="hybridMultilevel"/>
     <w:tmpl w:val="96D4A9FE"/>
@@ -10765,7 +13929,7 @@
       </w:rPr>
     </w:lvl>
   </w:abstractNum>
-  <w:abstractNum w:abstractNumId="8" w15:restartNumberingAfterBreak="0">
+  <w:abstractNum w:abstractNumId="11" w15:restartNumberingAfterBreak="0">
     <w:nsid w:val="4BA839F6"/>
     <w:multiLevelType w:val="hybridMultilevel"/>
     <w:tmpl w:val="B43CD268"/>
@@ -10878,7 +14042,7 @@
       </w:rPr>
     </w:lvl>
   </w:abstractNum>
-  <w:abstractNum w:abstractNumId="9" w15:restartNumberingAfterBreak="0">
+  <w:abstractNum w:abstractNumId="12" w15:restartNumberingAfterBreak="0">
     <w:nsid w:val="4BBC3306"/>
     <w:multiLevelType w:val="hybridMultilevel"/>
     <w:tmpl w:val="6C8A6024"/>
@@ -10991,7 +14155,96 @@
       </w:rPr>
     </w:lvl>
   </w:abstractNum>
-  <w:abstractNum w:abstractNumId="10" w15:restartNumberingAfterBreak="0">
+  <w:abstractNum w:abstractNumId="13" w15:restartNumberingAfterBreak="0">
+    <w:nsid w:val="54AA3FD4"/>
+    <w:multiLevelType w:val="hybridMultilevel"/>
+    <w:tmpl w:val="4E6C1CEA"/>
+    <w:lvl w:ilvl="0" w:tplc="0409000F">
+      <w:start w:val="1"/>
+      <w:numFmt w:val="decimal"/>
+      <w:lvlText w:val="%1."/>
+      <w:lvlJc w:val="left"/>
+      <w:pPr>
+        <w:ind w:left="720" w:hanging="360"/>
+      </w:pPr>
+      <w:rPr>
+        <w:rFonts w:hint="default"/>
+      </w:rPr>
+    </w:lvl>
+    <w:lvl w:ilvl="1" w:tplc="04090019" w:tentative="1">
+      <w:start w:val="1"/>
+      <w:numFmt w:val="lowerLetter"/>
+      <w:lvlText w:val="%2."/>
+      <w:lvlJc w:val="left"/>
+      <w:pPr>
+        <w:ind w:left="1440" w:hanging="360"/>
+      </w:pPr>
+    </w:lvl>
+    <w:lvl w:ilvl="2" w:tplc="0409001B" w:tentative="1">
+      <w:start w:val="1"/>
+      <w:numFmt w:val="lowerRoman"/>
+      <w:lvlText w:val="%3."/>
+      <w:lvlJc w:val="right"/>
+      <w:pPr>
+        <w:ind w:left="2160" w:hanging="180"/>
+      </w:pPr>
+    </w:lvl>
+    <w:lvl w:ilvl="3" w:tplc="0409000F" w:tentative="1">
+      <w:start w:val="1"/>
+      <w:numFmt w:val="decimal"/>
+      <w:lvlText w:val="%4."/>
+      <w:lvlJc w:val="left"/>
+      <w:pPr>
+        <w:ind w:left="2880" w:hanging="360"/>
+      </w:pPr>
+    </w:lvl>
+    <w:lvl w:ilvl="4" w:tplc="04090019" w:tentative="1">
+      <w:start w:val="1"/>
+      <w:numFmt w:val="lowerLetter"/>
+      <w:lvlText w:val="%5."/>
+      <w:lvlJc w:val="left"/>
+      <w:pPr>
+        <w:ind w:left="3600" w:hanging="360"/>
+      </w:pPr>
+    </w:lvl>
+    <w:lvl w:ilvl="5" w:tplc="0409001B" w:tentative="1">
+      <w:start w:val="1"/>
+      <w:numFmt w:val="lowerRoman"/>
+      <w:lvlText w:val="%6."/>
+      <w:lvlJc w:val="right"/>
+      <w:pPr>
+        <w:ind w:left="4320" w:hanging="180"/>
+      </w:pPr>
+    </w:lvl>
+    <w:lvl w:ilvl="6" w:tplc="0409000F" w:tentative="1">
+      <w:start w:val="1"/>
+      <w:numFmt w:val="decimal"/>
+      <w:lvlText w:val="%7."/>
+      <w:lvlJc w:val="left"/>
+      <w:pPr>
+        <w:ind w:left="5040" w:hanging="360"/>
+      </w:pPr>
+    </w:lvl>
+    <w:lvl w:ilvl="7" w:tplc="04090019" w:tentative="1">
+      <w:start w:val="1"/>
+      <w:numFmt w:val="lowerLetter"/>
+      <w:lvlText w:val="%8."/>
+      <w:lvlJc w:val="left"/>
+      <w:pPr>
+        <w:ind w:left="5760" w:hanging="360"/>
+      </w:pPr>
+    </w:lvl>
+    <w:lvl w:ilvl="8" w:tplc="0409001B" w:tentative="1">
+      <w:start w:val="1"/>
+      <w:numFmt w:val="lowerRoman"/>
+      <w:lvlText w:val="%9."/>
+      <w:lvlJc w:val="right"/>
+      <w:pPr>
+        <w:ind w:left="6480" w:hanging="180"/>
+      </w:pPr>
+    </w:lvl>
+  </w:abstractNum>
+  <w:abstractNum w:abstractNumId="14" w15:restartNumberingAfterBreak="0">
     <w:nsid w:val="551603C0"/>
     <w:multiLevelType w:val="hybridMultilevel"/>
     <w:tmpl w:val="83362720"/>
@@ -11080,7 +14333,7 @@
       </w:pPr>
     </w:lvl>
   </w:abstractNum>
-  <w:abstractNum w:abstractNumId="11" w15:restartNumberingAfterBreak="0">
+  <w:abstractNum w:abstractNumId="15" w15:restartNumberingAfterBreak="0">
     <w:nsid w:val="58BE2C90"/>
     <w:multiLevelType w:val="hybridMultilevel"/>
     <w:tmpl w:val="B6D8238A"/>
@@ -11198,7 +14451,7 @@
       </w:rPr>
     </w:lvl>
   </w:abstractNum>
-  <w:abstractNum w:abstractNumId="12" w15:restartNumberingAfterBreak="0">
+  <w:abstractNum w:abstractNumId="16" w15:restartNumberingAfterBreak="0">
     <w:nsid w:val="5C115275"/>
     <w:multiLevelType w:val="hybridMultilevel"/>
     <w:tmpl w:val="4F4A5314"/>
@@ -11311,7 +14564,7 @@
       </w:rPr>
     </w:lvl>
   </w:abstractNum>
-  <w:abstractNum w:abstractNumId="13" w15:restartNumberingAfterBreak="0">
+  <w:abstractNum w:abstractNumId="17" w15:restartNumberingAfterBreak="0">
     <w:nsid w:val="5FC30028"/>
     <w:multiLevelType w:val="hybridMultilevel"/>
     <w:tmpl w:val="74B477DA"/>
@@ -11431,7 +14684,96 @@
       </w:rPr>
     </w:lvl>
   </w:abstractNum>
-  <w:abstractNum w:abstractNumId="14" w15:restartNumberingAfterBreak="0">
+  <w:abstractNum w:abstractNumId="18" w15:restartNumberingAfterBreak="0">
+    <w:nsid w:val="625E022B"/>
+    <w:multiLevelType w:val="hybridMultilevel"/>
+    <w:tmpl w:val="FAEA7A4E"/>
+    <w:lvl w:ilvl="0" w:tplc="0409000F">
+      <w:start w:val="1"/>
+      <w:numFmt w:val="decimal"/>
+      <w:lvlText w:val="%1."/>
+      <w:lvlJc w:val="left"/>
+      <w:pPr>
+        <w:ind w:left="720" w:hanging="360"/>
+      </w:pPr>
+      <w:rPr>
+        <w:rFonts w:hint="default"/>
+      </w:rPr>
+    </w:lvl>
+    <w:lvl w:ilvl="1" w:tplc="04090019" w:tentative="1">
+      <w:start w:val="1"/>
+      <w:numFmt w:val="lowerLetter"/>
+      <w:lvlText w:val="%2."/>
+      <w:lvlJc w:val="left"/>
+      <w:pPr>
+        <w:ind w:left="1440" w:hanging="360"/>
+      </w:pPr>
+    </w:lvl>
+    <w:lvl w:ilvl="2" w:tplc="0409001B" w:tentative="1">
+      <w:start w:val="1"/>
+      <w:numFmt w:val="lowerRoman"/>
+      <w:lvlText w:val="%3."/>
+      <w:lvlJc w:val="right"/>
+      <w:pPr>
+        <w:ind w:left="2160" w:hanging="180"/>
+      </w:pPr>
+    </w:lvl>
+    <w:lvl w:ilvl="3" w:tplc="0409000F" w:tentative="1">
+      <w:start w:val="1"/>
+      <w:numFmt w:val="decimal"/>
+      <w:lvlText w:val="%4."/>
+      <w:lvlJc w:val="left"/>
+      <w:pPr>
+        <w:ind w:left="2880" w:hanging="360"/>
+      </w:pPr>
+    </w:lvl>
+    <w:lvl w:ilvl="4" w:tplc="04090019" w:tentative="1">
+      <w:start w:val="1"/>
+      <w:numFmt w:val="lowerLetter"/>
+      <w:lvlText w:val="%5."/>
+      <w:lvlJc w:val="left"/>
+      <w:pPr>
+        <w:ind w:left="3600" w:hanging="360"/>
+      </w:pPr>
+    </w:lvl>
+    <w:lvl w:ilvl="5" w:tplc="0409001B" w:tentative="1">
+      <w:start w:val="1"/>
+      <w:numFmt w:val="lowerRoman"/>
+      <w:lvlText w:val="%6."/>
+      <w:lvlJc w:val="right"/>
+      <w:pPr>
+        <w:ind w:left="4320" w:hanging="180"/>
+      </w:pPr>
+    </w:lvl>
+    <w:lvl w:ilvl="6" w:tplc="0409000F" w:tentative="1">
+      <w:start w:val="1"/>
+      <w:numFmt w:val="decimal"/>
+      <w:lvlText w:val="%7."/>
+      <w:lvlJc w:val="left"/>
+      <w:pPr>
+        <w:ind w:left="5040" w:hanging="360"/>
+      </w:pPr>
+    </w:lvl>
+    <w:lvl w:ilvl="7" w:tplc="04090019" w:tentative="1">
+      <w:start w:val="1"/>
+      <w:numFmt w:val="lowerLetter"/>
+      <w:lvlText w:val="%8."/>
+      <w:lvlJc w:val="left"/>
+      <w:pPr>
+        <w:ind w:left="5760" w:hanging="360"/>
+      </w:pPr>
+    </w:lvl>
+    <w:lvl w:ilvl="8" w:tplc="0409001B" w:tentative="1">
+      <w:start w:val="1"/>
+      <w:numFmt w:val="lowerRoman"/>
+      <w:lvlText w:val="%9."/>
+      <w:lvlJc w:val="right"/>
+      <w:pPr>
+        <w:ind w:left="6480" w:hanging="180"/>
+      </w:pPr>
+    </w:lvl>
+  </w:abstractNum>
+  <w:abstractNum w:abstractNumId="19" w15:restartNumberingAfterBreak="0">
     <w:nsid w:val="6B81000B"/>
     <w:multiLevelType w:val="hybridMultilevel"/>
     <w:tmpl w:val="89305B5E"/>
@@ -11544,7 +14886,98 @@
       </w:rPr>
     </w:lvl>
   </w:abstractNum>
-  <w:abstractNum w:abstractNumId="15" w15:restartNumberingAfterBreak="0">
+  <w:abstractNum w:abstractNumId="20" w15:restartNumberingAfterBreak="0">
+    <w:nsid w:val="6C8465DB"/>
+    <w:multiLevelType w:val="hybridMultilevel"/>
+    <w:tmpl w:val="D48CB43C"/>
+    <w:lvl w:ilvl="0" w:tplc="1294FC40">
+      <w:start w:val="1"/>
+      <w:numFmt w:val="decimal"/>
+      <w:lvlText w:val="%1."/>
+      <w:lvlJc w:val="left"/>
+      <w:pPr>
+        <w:ind w:left="720" w:hanging="360"/>
+      </w:pPr>
+      <w:rPr>
+        <w:rFonts w:hint="default"/>
+        <w:b w:val="0"/>
+        <w:sz w:val="22"/>
+      </w:rPr>
+    </w:lvl>
+    <w:lvl w:ilvl="1" w:tplc="04090019" w:tentative="1">
+      <w:start w:val="1"/>
+      <w:numFmt w:val="lowerLetter"/>
+      <w:lvlText w:val="%2."/>
+      <w:lvlJc w:val="left"/>
+      <w:pPr>
+        <w:ind w:left="1440" w:hanging="360"/>
+      </w:pPr>
+    </w:lvl>
+    <w:lvl w:ilvl="2" w:tplc="0409001B" w:tentative="1">
+      <w:start w:val="1"/>
+      <w:numFmt w:val="lowerRoman"/>
+      <w:lvlText w:val="%3."/>
+      <w:lvlJc w:val="right"/>
+      <w:pPr>
+        <w:ind w:left="2160" w:hanging="180"/>
+      </w:pPr>
+    </w:lvl>
+    <w:lvl w:ilvl="3" w:tplc="0409000F" w:tentative="1">
+      <w:start w:val="1"/>
+      <w:numFmt w:val="decimal"/>
+      <w:lvlText w:val="%4."/>
+      <w:lvlJc w:val="left"/>
+      <w:pPr>
+        <w:ind w:left="2880" w:hanging="360"/>
+      </w:pPr>
+    </w:lvl>
+    <w:lvl w:ilvl="4" w:tplc="04090019" w:tentative="1">
+      <w:start w:val="1"/>
+      <w:numFmt w:val="lowerLetter"/>
+      <w:lvlText w:val="%5."/>
+      <w:lvlJc w:val="left"/>
+      <w:pPr>
+        <w:ind w:left="3600" w:hanging="360"/>
+      </w:pPr>
+    </w:lvl>
+    <w:lvl w:ilvl="5" w:tplc="0409001B" w:tentative="1">
+      <w:start w:val="1"/>
+      <w:numFmt w:val="lowerRoman"/>
+      <w:lvlText w:val="%6."/>
+      <w:lvlJc w:val="right"/>
+      <w:pPr>
+        <w:ind w:left="4320" w:hanging="180"/>
+      </w:pPr>
+    </w:lvl>
+    <w:lvl w:ilvl="6" w:tplc="0409000F" w:tentative="1">
+      <w:start w:val="1"/>
+      <w:numFmt w:val="decimal"/>
+      <w:lvlText w:val="%7."/>
+      <w:lvlJc w:val="left"/>
+      <w:pPr>
+        <w:ind w:left="5040" w:hanging="360"/>
+      </w:pPr>
+    </w:lvl>
+    <w:lvl w:ilvl="7" w:tplc="04090019" w:tentative="1">
+      <w:start w:val="1"/>
+      <w:numFmt w:val="lowerLetter"/>
+      <w:lvlText w:val="%8."/>
+      <w:lvlJc w:val="left"/>
+      <w:pPr>
+        <w:ind w:left="5760" w:hanging="360"/>
+      </w:pPr>
+    </w:lvl>
+    <w:lvl w:ilvl="8" w:tplc="0409001B" w:tentative="1">
+      <w:start w:val="1"/>
+      <w:numFmt w:val="lowerRoman"/>
+      <w:lvlText w:val="%9."/>
+      <w:lvlJc w:val="right"/>
+      <w:pPr>
+        <w:ind w:left="6480" w:hanging="180"/>
+      </w:pPr>
+    </w:lvl>
+  </w:abstractNum>
+  <w:abstractNum w:abstractNumId="21" w15:restartNumberingAfterBreak="0">
     <w:nsid w:val="70D14FF5"/>
     <w:multiLevelType w:val="hybridMultilevel"/>
     <w:tmpl w:val="1BB6948C"/>
@@ -11657,7 +15090,7 @@
       </w:rPr>
     </w:lvl>
   </w:abstractNum>
-  <w:abstractNum w:abstractNumId="16" w15:restartNumberingAfterBreak="0">
+  <w:abstractNum w:abstractNumId="22" w15:restartNumberingAfterBreak="0">
     <w:nsid w:val="73FE295B"/>
     <w:multiLevelType w:val="hybridMultilevel"/>
     <w:tmpl w:val="8C8C4CF6"/>
@@ -11770,7 +15203,96 @@
       </w:rPr>
     </w:lvl>
   </w:abstractNum>
-  <w:abstractNum w:abstractNumId="17" w15:restartNumberingAfterBreak="0">
+  <w:abstractNum w:abstractNumId="23" w15:restartNumberingAfterBreak="0">
+    <w:nsid w:val="7A3D56E6"/>
+    <w:multiLevelType w:val="hybridMultilevel"/>
+    <w:tmpl w:val="4872A21E"/>
+    <w:lvl w:ilvl="0" w:tplc="0409000F">
+      <w:start w:val="1"/>
+      <w:numFmt w:val="decimal"/>
+      <w:lvlText w:val="%1."/>
+      <w:lvlJc w:val="left"/>
+      <w:pPr>
+        <w:ind w:left="720" w:hanging="360"/>
+      </w:pPr>
+      <w:rPr>
+        <w:rFonts w:hint="default"/>
+      </w:rPr>
+    </w:lvl>
+    <w:lvl w:ilvl="1" w:tplc="04090019" w:tentative="1">
+      <w:start w:val="1"/>
+      <w:numFmt w:val="lowerLetter"/>
+      <w:lvlText w:val="%2."/>
+      <w:lvlJc w:val="left"/>
+      <w:pPr>
+        <w:ind w:left="1440" w:hanging="360"/>
+      </w:pPr>
+    </w:lvl>
+    <w:lvl w:ilvl="2" w:tplc="0409001B" w:tentative="1">
+      <w:start w:val="1"/>
+      <w:numFmt w:val="lowerRoman"/>
+      <w:lvlText w:val="%3."/>
+      <w:lvlJc w:val="right"/>
+      <w:pPr>
+        <w:ind w:left="2160" w:hanging="180"/>
+      </w:pPr>
+    </w:lvl>
+    <w:lvl w:ilvl="3" w:tplc="0409000F" w:tentative="1">
+      <w:start w:val="1"/>
+      <w:numFmt w:val="decimal"/>
+      <w:lvlText w:val="%4."/>
+      <w:lvlJc w:val="left"/>
+      <w:pPr>
+        <w:ind w:left="2880" w:hanging="360"/>
+      </w:pPr>
+    </w:lvl>
+    <w:lvl w:ilvl="4" w:tplc="04090019" w:tentative="1">
+      <w:start w:val="1"/>
+      <w:numFmt w:val="lowerLetter"/>
+      <w:lvlText w:val="%5."/>
+      <w:lvlJc w:val="left"/>
+      <w:pPr>
+        <w:ind w:left="3600" w:hanging="360"/>
+      </w:pPr>
+    </w:lvl>
+    <w:lvl w:ilvl="5" w:tplc="0409001B" w:tentative="1">
+      <w:start w:val="1"/>
+      <w:numFmt w:val="lowerRoman"/>
+      <w:lvlText w:val="%6."/>
+      <w:lvlJc w:val="right"/>
+      <w:pPr>
+        <w:ind w:left="4320" w:hanging="180"/>
+      </w:pPr>
+    </w:lvl>
+    <w:lvl w:ilvl="6" w:tplc="0409000F" w:tentative="1">
+      <w:start w:val="1"/>
+      <w:numFmt w:val="decimal"/>
+      <w:lvlText w:val="%7."/>
+      <w:lvlJc w:val="left"/>
+      <w:pPr>
+        <w:ind w:left="5040" w:hanging="360"/>
+      </w:pPr>
+    </w:lvl>
+    <w:lvl w:ilvl="7" w:tplc="04090019" w:tentative="1">
+      <w:start w:val="1"/>
+      <w:numFmt w:val="lowerLetter"/>
+      <w:lvlText w:val="%8."/>
+      <w:lvlJc w:val="left"/>
+      <w:pPr>
+        <w:ind w:left="5760" w:hanging="360"/>
+      </w:pPr>
+    </w:lvl>
+    <w:lvl w:ilvl="8" w:tplc="0409001B" w:tentative="1">
+      <w:start w:val="1"/>
+      <w:numFmt w:val="lowerRoman"/>
+      <w:lvlText w:val="%9."/>
+      <w:lvlJc w:val="right"/>
+      <w:pPr>
+        <w:ind w:left="6480" w:hanging="180"/>
+      </w:pPr>
+    </w:lvl>
+  </w:abstractNum>
+  <w:abstractNum w:abstractNumId="24" w15:restartNumberingAfterBreak="0">
     <w:nsid w:val="7CA21F42"/>
     <w:multiLevelType w:val="hybridMultilevel"/>
     <w:tmpl w:val="BDAC0428"/>
@@ -11891,58 +15413,79 @@
     </w:lvl>
   </w:abstractNum>
   <w:num w:numId="1">
+    <w:abstractNumId w:val="24"/>
+  </w:num>
+  <w:num w:numId="2">
+    <w:abstractNumId w:val="19"/>
+  </w:num>
+  <w:num w:numId="3">
+    <w:abstractNumId w:val="12"/>
+  </w:num>
+  <w:num w:numId="4">
+    <w:abstractNumId w:val="22"/>
+  </w:num>
+  <w:num w:numId="5">
+    <w:abstractNumId w:val="3"/>
+  </w:num>
+  <w:num w:numId="6">
+    <w:abstractNumId w:val="21"/>
+  </w:num>
+  <w:num w:numId="7">
+    <w:abstractNumId w:val="16"/>
+  </w:num>
+  <w:num w:numId="8">
+    <w:abstractNumId w:val="8"/>
+  </w:num>
+  <w:num w:numId="9">
+    <w:abstractNumId w:val="9"/>
+  </w:num>
+  <w:num w:numId="10">
+    <w:abstractNumId w:val="2"/>
+  </w:num>
+  <w:num w:numId="11">
+    <w:abstractNumId w:val="15"/>
+  </w:num>
+  <w:num w:numId="12">
     <w:abstractNumId w:val="17"/>
   </w:num>
-  <w:num w:numId="2">
+  <w:num w:numId="13">
+    <w:abstractNumId w:val="10"/>
+  </w:num>
+  <w:num w:numId="14">
+    <w:abstractNumId w:val="11"/>
+  </w:num>
+  <w:num w:numId="15">
     <w:abstractNumId w:val="14"/>
   </w:num>
-  <w:num w:numId="3">
-    <w:abstractNumId w:val="9"/>
-  </w:num>
-  <w:num w:numId="4">
-    <w:abstractNumId w:val="16"/>
-  </w:num>
-  <w:num w:numId="5">
-    <w:abstractNumId w:val="2"/>
-  </w:num>
-  <w:num w:numId="6">
-    <w:abstractNumId w:val="15"/>
-  </w:num>
-  <w:num w:numId="7">
-    <w:abstractNumId w:val="12"/>
-  </w:num>
-  <w:num w:numId="8">
-    <w:abstractNumId w:val="5"/>
-  </w:num>
-  <w:num w:numId="9">
+  <w:num w:numId="16">
     <w:abstractNumId w:val="6"/>
   </w:num>
-  <w:num w:numId="10">
-    <w:abstractNumId w:val="1"/>
-  </w:num>
-  <w:num w:numId="11">
-    <w:abstractNumId w:val="11"/>
-  </w:num>
-  <w:num w:numId="12">
-    <w:abstractNumId w:val="13"/>
-  </w:num>
-  <w:num w:numId="13">
-    <w:abstractNumId w:val="7"/>
-  </w:num>
-  <w:num w:numId="14">
-    <w:abstractNumId w:val="8"/>
-  </w:num>
-  <w:num w:numId="15">
-    <w:abstractNumId w:val="10"/>
-  </w:num>
-  <w:num w:numId="16">
+  <w:num w:numId="17">
     <w:abstractNumId w:val="4"/>
-  </w:num>
-  <w:num w:numId="17">
-    <w:abstractNumId w:val="3"/>
   </w:num>
   <w:num w:numId="18">
     <w:abstractNumId w:val="0"/>
+  </w:num>
+  <w:num w:numId="19">
+    <w:abstractNumId w:val="20"/>
+  </w:num>
+  <w:num w:numId="20">
+    <w:abstractNumId w:val="5"/>
+  </w:num>
+  <w:num w:numId="21">
+    <w:abstractNumId w:val="18"/>
+  </w:num>
+  <w:num w:numId="22">
+    <w:abstractNumId w:val="1"/>
+  </w:num>
+  <w:num w:numId="23">
+    <w:abstractNumId w:val="23"/>
+  </w:num>
+  <w:num w:numId="24">
+    <w:abstractNumId w:val="13"/>
+  </w:num>
+  <w:num w:numId="25">
+    <w:abstractNumId w:val="7"/>
   </w:num>
 </w:numbering>
 </file>
@@ -12144,7 +15687,7 @@
     <w:lsdException w:name="Medium Shading 2 Accent 1" w:uiPriority="64"/>
     <w:lsdException w:name="Medium List 1 Accent 1" w:uiPriority="65"/>
     <w:lsdException w:name="Revision" w:semiHidden="1"/>
-    <w:lsdException w:name="List Paragraph" w:uiPriority="1" w:qFormat="1"/>
+    <w:lsdException w:name="List Paragraph" w:uiPriority="34" w:qFormat="1"/>
     <w:lsdException w:name="Quote" w:uiPriority="29" w:qFormat="1"/>
     <w:lsdException w:name="Intense Quote" w:uiPriority="30" w:qFormat="1"/>
     <w:lsdException w:name="Medium List 2 Accent 1" w:uiPriority="66"/>
@@ -12467,7 +16010,7 @@
   <w:style w:type="paragraph" w:styleId="ListParagraph">
     <w:name w:val="List Paragraph"/>
     <w:basedOn w:val="Normal"/>
-    <w:uiPriority w:val="1"/>
+    <w:uiPriority w:val="34"/>
     <w:qFormat/>
     <w:rsid w:val="00B506AE"/>
     <w:pPr>
@@ -12851,9 +16394,12 @@
 </file>
 
 <file path=customXml/item1.xml><?xml version="1.0" encoding="utf-8"?>
-<p:properties xmlns:p="http://schemas.microsoft.com/office/2006/metadata/properties" xmlns:xsi="http://www.w3.org/2001/XMLSchema-instance" xmlns:pc="http://schemas.microsoft.com/office/infopath/2007/PartnerControls">
-  <documentManagement/>
-</p:properties>
+<?mso-contentType ?>
+<FormTemplates xmlns="http://schemas.microsoft.com/sharepoint/v3/contenttype/forms">
+  <Display>DocumentLibraryForm</Display>
+  <Edit>DocumentLibraryForm</Edit>
+  <New>DocumentLibraryForm</New>
+</FormTemplates>
 </file>
 
 <file path=customXml/item2.xml><?xml version="1.0" encoding="utf-8"?>
@@ -12989,12 +16535,9 @@
 </file>
 
 <file path=customXml/item3.xml><?xml version="1.0" encoding="utf-8"?>
-<?mso-contentType ?>
-<FormTemplates xmlns="http://schemas.microsoft.com/sharepoint/v3/contenttype/forms">
-  <Display>DocumentLibraryForm</Display>
-  <Edit>DocumentLibraryForm</Edit>
-  <New>DocumentLibraryForm</New>
-</FormTemplates>
+<p:properties xmlns:p="http://schemas.microsoft.com/office/2006/metadata/properties" xmlns:xsi="http://www.w3.org/2001/XMLSchema-instance" xmlns:pc="http://schemas.microsoft.com/office/infopath/2007/PartnerControls">
+  <documentManagement/>
+</p:properties>
 </file>
 
 <file path=customXml/item4.xml><?xml version="1.0" encoding="utf-8"?>
@@ -13002,10 +16545,9 @@
 </file>
 
 <file path=customXml/itemProps1.xml><?xml version="1.0" encoding="utf-8"?>
-<ds:datastoreItem xmlns:ds="http://schemas.openxmlformats.org/officeDocument/2006/customXml" ds:itemID="{1A736789-89CF-4164-BB2F-93980A4BF3DE}">
+<ds:datastoreItem xmlns:ds="http://schemas.openxmlformats.org/officeDocument/2006/customXml" ds:itemID="{2AC86F22-C933-43EF-8B86-03EB1E72D629}">
   <ds:schemaRefs>
-    <ds:schemaRef ds:uri="http://schemas.microsoft.com/office/2006/metadata/properties"/>
-    <ds:schemaRef ds:uri="http://schemas.microsoft.com/office/infopath/2007/PartnerControls"/>
+    <ds:schemaRef ds:uri="http://schemas.microsoft.com/sharepoint/v3/contenttype/forms"/>
   </ds:schemaRefs>
 </ds:datastoreItem>
 </file>
@@ -13029,9 +16571,10 @@
 </file>
 
 <file path=customXml/itemProps3.xml><?xml version="1.0" encoding="utf-8"?>
-<ds:datastoreItem xmlns:ds="http://schemas.openxmlformats.org/officeDocument/2006/customXml" ds:itemID="{2AC86F22-C933-43EF-8B86-03EB1E72D629}">
+<ds:datastoreItem xmlns:ds="http://schemas.openxmlformats.org/officeDocument/2006/customXml" ds:itemID="{1A736789-89CF-4164-BB2F-93980A4BF3DE}">
   <ds:schemaRefs>
-    <ds:schemaRef ds:uri="http://schemas.microsoft.com/sharepoint/v3/contenttype/forms"/>
+    <ds:schemaRef ds:uri="http://schemas.microsoft.com/office/2006/metadata/properties"/>
+    <ds:schemaRef ds:uri="http://schemas.microsoft.com/office/infopath/2007/PartnerControls"/>
   </ds:schemaRefs>
 </ds:datastoreItem>
 </file>

</xml_diff>

<commit_message>
Design Rationale update for Attack, Drinking and Feeding packages as well as Corpse class
</commit_message>
<xml_diff>
--- a/docs/Assignment 3 docs/Design rationale Assignment 3.docx
+++ b/docs/Assignment 3 docs/Design rationale Assignment 3.docx
@@ -7576,7 +7576,15 @@
       </w:r>
       <w:proofErr w:type="spellEnd"/>
       <w:r>
-        <w:t xml:space="preserve"> and FollowBirthingSpotBehaviour could be easily added, without changing anything in the </w:t>
+        <w:t xml:space="preserve"> and </w:t>
+      </w:r>
+      <w:proofErr w:type="spellStart"/>
+      <w:r>
+        <w:t>FollowBirthingSpotBehaviour</w:t>
+      </w:r>
+      <w:proofErr w:type="spellEnd"/>
+      <w:r>
+        <w:t xml:space="preserve"> could be easily added, without changing anything in the </w:t>
       </w:r>
       <w:proofErr w:type="spellStart"/>
       <w:r>
@@ -7826,6 +7834,205 @@
       <w:pPr>
         <w:pStyle w:val="Heading2"/>
         <w:rPr>
+          <w:sz w:val="22"/>
+          <w:szCs w:val="22"/>
+        </w:rPr>
+      </w:pPr>
+      <w:proofErr w:type="spellStart"/>
+      <w:r>
+        <w:t>Attack</w:t>
+      </w:r>
+      <w:r>
+        <w:t>Behaviour</w:t>
+      </w:r>
+      <w:proofErr w:type="spellEnd"/>
+      <w:r>
+        <w:t xml:space="preserve"> </w:t>
+      </w:r>
+      <w:r>
+        <w:rPr>
+          <w:spacing w:val="1"/>
+        </w:rPr>
+        <w:t xml:space="preserve">– </w:t>
+      </w:r>
+      <w:r>
+        <w:rPr>
+          <w:sz w:val="22"/>
+          <w:szCs w:val="22"/>
+        </w:rPr>
+        <w:t>implements</w:t>
+      </w:r>
+      <w:r>
+        <w:rPr>
+          <w:spacing w:val="-1"/>
+          <w:sz w:val="22"/>
+          <w:szCs w:val="22"/>
+        </w:rPr>
+        <w:t xml:space="preserve"> </w:t>
+      </w:r>
+      <w:proofErr w:type="spellStart"/>
+      <w:proofErr w:type="gramStart"/>
+      <w:r>
+        <w:rPr>
+          <w:sz w:val="22"/>
+          <w:szCs w:val="22"/>
+        </w:rPr>
+        <w:t>Behaviour</w:t>
+      </w:r>
+      <w:proofErr w:type="spellEnd"/>
+      <w:proofErr w:type="gramEnd"/>
+    </w:p>
+    <w:p>
+      <w:pPr>
+        <w:pStyle w:val="Heading2"/>
+        <w:rPr>
+          <w:sz w:val="22"/>
+          <w:szCs w:val="22"/>
+        </w:rPr>
+      </w:pPr>
+      <w:r>
+        <w:t>and</w:t>
+      </w:r>
+      <w:r>
+        <w:rPr>
+          <w:spacing w:val="-3"/>
+        </w:rPr>
+        <w:t xml:space="preserve"> </w:t>
+      </w:r>
+      <w:proofErr w:type="spellStart"/>
+      <w:r>
+        <w:t>Attack</w:t>
+      </w:r>
+      <w:r>
+        <w:t>Action</w:t>
+      </w:r>
+      <w:proofErr w:type="spellEnd"/>
+      <w:r>
+        <w:t xml:space="preserve"> – </w:t>
+      </w:r>
+      <w:r>
+        <w:rPr>
+          <w:sz w:val="22"/>
+          <w:szCs w:val="22"/>
+        </w:rPr>
+        <w:t xml:space="preserve">extends </w:t>
+      </w:r>
+      <w:proofErr w:type="gramStart"/>
+      <w:r>
+        <w:rPr>
+          <w:sz w:val="22"/>
+          <w:szCs w:val="22"/>
+        </w:rPr>
+        <w:t>Action</w:t>
+      </w:r>
+      <w:proofErr w:type="gramEnd"/>
+    </w:p>
+    <w:p>
+      <w:pPr>
+        <w:pStyle w:val="Heading2"/>
+        <w:rPr>
+          <w:spacing w:val="1"/>
+        </w:rPr>
+      </w:pPr>
+    </w:p>
+    <w:p>
+      <w:pPr>
+        <w:pStyle w:val="BodyText"/>
+        <w:spacing w:line="276" w:lineRule="auto"/>
+        <w:ind w:right="496"/>
+      </w:pPr>
+      <w:r>
+        <w:t xml:space="preserve">If Allosaur is hungry or when a Player who has decided to attack a </w:t>
+      </w:r>
+      <w:proofErr w:type="spellStart"/>
+      <w:r>
+        <w:t>DinoActor</w:t>
+      </w:r>
+      <w:proofErr w:type="spellEnd"/>
+      <w:r>
+        <w:t xml:space="preserve"> finds another on the location adjacent to it, it will check whether they can attack it or not. This is done so by calling </w:t>
+      </w:r>
+      <w:proofErr w:type="spellStart"/>
+      <w:r>
+        <w:t>getAction</w:t>
+      </w:r>
+      <w:proofErr w:type="spellEnd"/>
+      <w:r>
+        <w:t xml:space="preserve"> on </w:t>
+      </w:r>
+      <w:proofErr w:type="spellStart"/>
+      <w:r>
+        <w:t>AttackBehaviour</w:t>
+      </w:r>
+      <w:proofErr w:type="spellEnd"/>
+      <w:r>
+        <w:t xml:space="preserve"> in the </w:t>
+      </w:r>
+      <w:proofErr w:type="spellStart"/>
+      <w:r>
+        <w:t>getAllowableActions</w:t>
+      </w:r>
+      <w:proofErr w:type="spellEnd"/>
+      <w:r>
+        <w:t xml:space="preserve"> method in </w:t>
+      </w:r>
+      <w:proofErr w:type="spellStart"/>
+      <w:r>
+        <w:t>DinoActor</w:t>
+      </w:r>
+      <w:proofErr w:type="spellEnd"/>
+      <w:r>
+        <w:t xml:space="preserve"> class. We use capabilities and getter methods to check whether the target (</w:t>
+      </w:r>
+      <w:proofErr w:type="spellStart"/>
+      <w:r>
+        <w:t>DinoActor</w:t>
+      </w:r>
+      <w:proofErr w:type="spellEnd"/>
+      <w:r>
+        <w:t xml:space="preserve"> to be attacked) has the capabilities</w:t>
+      </w:r>
+      <w:r>
+        <w:t>,</w:t>
+      </w:r>
+      <w:r>
+        <w:t xml:space="preserve"> </w:t>
+      </w:r>
+      <w:proofErr w:type="spellStart"/>
+      <w:r>
+        <w:t>DinoCapabilities.CONSCIOUS</w:t>
+      </w:r>
+      <w:proofErr w:type="spellEnd"/>
+      <w:r>
+        <w:t xml:space="preserve"> </w:t>
+      </w:r>
+      <w:r>
+        <w:t xml:space="preserve">and </w:t>
+      </w:r>
+      <w:proofErr w:type="spellStart"/>
+      <w:r>
+        <w:lastRenderedPageBreak/>
+        <w:t>DinoCapabilities.CAN_BE_ATTACKED</w:t>
+      </w:r>
+      <w:proofErr w:type="spellEnd"/>
+      <w:r>
+        <w:t xml:space="preserve">. </w:t>
+      </w:r>
+      <w:r>
+        <w:t>This helps to reduce dependencies since the classes do not depend on Allosaur, Brachiosaur or Stegosaur classes to check these capabilities.</w:t>
+      </w:r>
+    </w:p>
+    <w:p>
+      <w:pPr>
+        <w:pStyle w:val="BodyText"/>
+        <w:spacing w:line="276" w:lineRule="auto"/>
+        <w:ind w:right="496"/>
+      </w:pPr>
+    </w:p>
+    <w:p>
+      <w:pPr>
+        <w:pStyle w:val="Heading2"/>
+        <w:rPr>
           <w:spacing w:val="1"/>
         </w:rPr>
       </w:pPr>
@@ -8048,7 +8255,6 @@
       </w:r>
       <w:proofErr w:type="spellStart"/>
       <w:r>
-        <w:lastRenderedPageBreak/>
         <w:t>downcasting</w:t>
       </w:r>
       <w:proofErr w:type="spellEnd"/>
@@ -8167,6 +8373,1006 @@
       </w:pPr>
       <w:proofErr w:type="spellStart"/>
       <w:r>
+        <w:t>Drinking</w:t>
+      </w:r>
+      <w:r>
+        <w:t>Behaviour</w:t>
+      </w:r>
+      <w:proofErr w:type="spellEnd"/>
+      <w:r>
+        <w:t xml:space="preserve"> </w:t>
+      </w:r>
+      <w:r>
+        <w:rPr>
+          <w:spacing w:val="1"/>
+        </w:rPr>
+        <w:t xml:space="preserve">– </w:t>
+      </w:r>
+      <w:r>
+        <w:rPr>
+          <w:sz w:val="22"/>
+          <w:szCs w:val="22"/>
+        </w:rPr>
+        <w:t>implements</w:t>
+      </w:r>
+      <w:r>
+        <w:rPr>
+          <w:spacing w:val="-1"/>
+          <w:sz w:val="22"/>
+          <w:szCs w:val="22"/>
+        </w:rPr>
+        <w:t xml:space="preserve"> </w:t>
+      </w:r>
+      <w:proofErr w:type="spellStart"/>
+      <w:proofErr w:type="gramStart"/>
+      <w:r>
+        <w:rPr>
+          <w:sz w:val="22"/>
+          <w:szCs w:val="22"/>
+        </w:rPr>
+        <w:t>Behaviour</w:t>
+      </w:r>
+      <w:proofErr w:type="spellEnd"/>
+      <w:proofErr w:type="gramEnd"/>
+    </w:p>
+    <w:p>
+      <w:pPr>
+        <w:pStyle w:val="Heading2"/>
+        <w:rPr>
+          <w:sz w:val="22"/>
+          <w:szCs w:val="22"/>
+        </w:rPr>
+      </w:pPr>
+      <w:r>
+        <w:t>and</w:t>
+      </w:r>
+      <w:r>
+        <w:rPr>
+          <w:spacing w:val="-3"/>
+        </w:rPr>
+        <w:t xml:space="preserve"> </w:t>
+      </w:r>
+      <w:proofErr w:type="spellStart"/>
+      <w:r>
+        <w:t>Drinking</w:t>
+      </w:r>
+      <w:r>
+        <w:t>Action</w:t>
+      </w:r>
+      <w:proofErr w:type="spellEnd"/>
+      <w:r>
+        <w:t xml:space="preserve"> – </w:t>
+      </w:r>
+      <w:r>
+        <w:rPr>
+          <w:sz w:val="22"/>
+          <w:szCs w:val="22"/>
+        </w:rPr>
+        <w:t xml:space="preserve">extends </w:t>
+      </w:r>
+      <w:proofErr w:type="gramStart"/>
+      <w:r>
+        <w:rPr>
+          <w:sz w:val="22"/>
+          <w:szCs w:val="22"/>
+        </w:rPr>
+        <w:t>Action</w:t>
+      </w:r>
+      <w:proofErr w:type="gramEnd"/>
+    </w:p>
+    <w:p>
+      <w:pPr>
+        <w:pStyle w:val="BodyText"/>
+        <w:rPr>
+          <w:sz w:val="21"/>
+        </w:rPr>
+      </w:pPr>
+    </w:p>
+    <w:p>
+      <w:pPr>
+        <w:pStyle w:val="BodyText"/>
+        <w:rPr>
+          <w:sz w:val="21"/>
+        </w:rPr>
+      </w:pPr>
+      <w:r>
+        <w:rPr>
+          <w:sz w:val="21"/>
+        </w:rPr>
+        <w:t xml:space="preserve">These classes are an extension for Assignment 3 which are for the functionality where </w:t>
+      </w:r>
+      <w:proofErr w:type="spellStart"/>
+      <w:r>
+        <w:rPr>
+          <w:sz w:val="21"/>
+        </w:rPr>
+        <w:t>DinoActors</w:t>
+      </w:r>
+      <w:proofErr w:type="spellEnd"/>
+      <w:r>
+        <w:rPr>
+          <w:sz w:val="21"/>
+        </w:rPr>
+        <w:t xml:space="preserve"> </w:t>
+      </w:r>
+      <w:proofErr w:type="gramStart"/>
+      <w:r>
+        <w:rPr>
+          <w:sz w:val="21"/>
+        </w:rPr>
+        <w:t>are able to</w:t>
+      </w:r>
+      <w:proofErr w:type="gramEnd"/>
+      <w:r>
+        <w:rPr>
+          <w:sz w:val="21"/>
+        </w:rPr>
+        <w:t xml:space="preserve"> now drink from lakes. In the </w:t>
+      </w:r>
+      <w:proofErr w:type="spellStart"/>
+      <w:r>
+        <w:rPr>
+          <w:sz w:val="21"/>
+        </w:rPr>
+        <w:t>behaviour</w:t>
+      </w:r>
+      <w:proofErr w:type="spellEnd"/>
+      <w:r>
+        <w:rPr>
+          <w:sz w:val="21"/>
+        </w:rPr>
+        <w:t xml:space="preserve"> class, two methods which are </w:t>
+      </w:r>
+      <w:proofErr w:type="spellStart"/>
+      <w:proofErr w:type="gramStart"/>
+      <w:r>
+        <w:rPr>
+          <w:sz w:val="21"/>
+        </w:rPr>
+        <w:t>isThirsty</w:t>
+      </w:r>
+      <w:proofErr w:type="spellEnd"/>
+      <w:r>
+        <w:rPr>
+          <w:sz w:val="21"/>
+        </w:rPr>
+        <w:t>(</w:t>
+      </w:r>
+      <w:proofErr w:type="gramEnd"/>
+      <w:r>
+        <w:rPr>
+          <w:sz w:val="21"/>
+        </w:rPr>
+        <w:t xml:space="preserve">) from </w:t>
+      </w:r>
+      <w:proofErr w:type="spellStart"/>
+      <w:r>
+        <w:rPr>
+          <w:sz w:val="21"/>
+        </w:rPr>
+        <w:t>DinoActor</w:t>
+      </w:r>
+      <w:proofErr w:type="spellEnd"/>
+      <w:r>
+        <w:rPr>
+          <w:sz w:val="21"/>
+        </w:rPr>
+        <w:t xml:space="preserve"> and </w:t>
+      </w:r>
+      <w:proofErr w:type="spellStart"/>
+      <w:r>
+        <w:rPr>
+          <w:sz w:val="21"/>
+        </w:rPr>
+        <w:t>hasWater</w:t>
+      </w:r>
+      <w:proofErr w:type="spellEnd"/>
+      <w:r>
+        <w:rPr>
+          <w:sz w:val="21"/>
+        </w:rPr>
+        <w:t xml:space="preserve">() from the Lake class which implements this method from </w:t>
+      </w:r>
+      <w:proofErr w:type="spellStart"/>
+      <w:r>
+        <w:rPr>
+          <w:sz w:val="21"/>
+        </w:rPr>
+        <w:t>DrinkingGround</w:t>
+      </w:r>
+      <w:proofErr w:type="spellEnd"/>
+      <w:r>
+        <w:rPr>
+          <w:sz w:val="21"/>
+        </w:rPr>
+        <w:t xml:space="preserve"> interface. </w:t>
+      </w:r>
+    </w:p>
+    <w:p>
+      <w:pPr>
+        <w:pStyle w:val="BodyText"/>
+        <w:rPr>
+          <w:sz w:val="21"/>
+        </w:rPr>
+      </w:pPr>
+    </w:p>
+    <w:p>
+      <w:pPr>
+        <w:pStyle w:val="BodyText"/>
+        <w:rPr>
+          <w:sz w:val="21"/>
+        </w:rPr>
+      </w:pPr>
+      <w:r>
+        <w:rPr>
+          <w:sz w:val="21"/>
+        </w:rPr>
+        <w:t>This reduces dependencies from the three classes, Allosaur, Brachiosaur and Stegosaur as we are using methods from the related abstract classes and interfaces.</w:t>
+      </w:r>
+    </w:p>
+    <w:p>
+      <w:pPr>
+        <w:pStyle w:val="BodyText"/>
+        <w:rPr>
+          <w:sz w:val="21"/>
+        </w:rPr>
+      </w:pPr>
+    </w:p>
+    <w:p>
+      <w:pPr>
+        <w:pStyle w:val="BodyText"/>
+        <w:rPr>
+          <w:sz w:val="21"/>
+        </w:rPr>
+      </w:pPr>
+    </w:p>
+    <w:p>
+      <w:pPr>
+        <w:pStyle w:val="Heading2"/>
+        <w:rPr>
+          <w:sz w:val="22"/>
+          <w:szCs w:val="22"/>
+        </w:rPr>
+      </w:pPr>
+      <w:proofErr w:type="spellStart"/>
+      <w:r>
+        <w:t>FeedOnItem</w:t>
+      </w:r>
+      <w:r>
+        <w:t>Behaviour</w:t>
+      </w:r>
+      <w:proofErr w:type="spellEnd"/>
+      <w:r>
+        <w:t xml:space="preserve"> </w:t>
+      </w:r>
+      <w:r>
+        <w:t xml:space="preserve">and </w:t>
+      </w:r>
+      <w:proofErr w:type="spellStart"/>
+      <w:r>
+        <w:t>FeedOnActor</w:t>
+      </w:r>
+      <w:proofErr w:type="spellEnd"/>
+      <w:r>
+        <w:rPr>
+          <w:spacing w:val="1"/>
+        </w:rPr>
+        <w:t xml:space="preserve">– </w:t>
+      </w:r>
+      <w:r>
+        <w:rPr>
+          <w:sz w:val="22"/>
+          <w:szCs w:val="22"/>
+        </w:rPr>
+        <w:t>implements</w:t>
+      </w:r>
+      <w:r>
+        <w:rPr>
+          <w:spacing w:val="-1"/>
+          <w:sz w:val="22"/>
+          <w:szCs w:val="22"/>
+        </w:rPr>
+        <w:t xml:space="preserve"> </w:t>
+      </w:r>
+      <w:proofErr w:type="spellStart"/>
+      <w:proofErr w:type="gramStart"/>
+      <w:r>
+        <w:rPr>
+          <w:sz w:val="22"/>
+          <w:szCs w:val="22"/>
+        </w:rPr>
+        <w:t>Behaviour</w:t>
+      </w:r>
+      <w:proofErr w:type="spellEnd"/>
+      <w:proofErr w:type="gramEnd"/>
+    </w:p>
+    <w:p>
+      <w:pPr>
+        <w:pStyle w:val="Heading2"/>
+        <w:rPr>
+          <w:sz w:val="22"/>
+          <w:szCs w:val="22"/>
+        </w:rPr>
+      </w:pPr>
+      <w:r>
+        <w:t>and</w:t>
+      </w:r>
+      <w:r>
+        <w:rPr>
+          <w:spacing w:val="-3"/>
+        </w:rPr>
+        <w:t xml:space="preserve"> </w:t>
+      </w:r>
+      <w:proofErr w:type="spellStart"/>
+      <w:r>
+        <w:t>Feeding</w:t>
+      </w:r>
+      <w:r>
+        <w:t>Action</w:t>
+      </w:r>
+      <w:proofErr w:type="spellEnd"/>
+      <w:r>
+        <w:t xml:space="preserve"> – </w:t>
+      </w:r>
+      <w:r>
+        <w:rPr>
+          <w:sz w:val="22"/>
+          <w:szCs w:val="22"/>
+        </w:rPr>
+        <w:t xml:space="preserve">extends </w:t>
+      </w:r>
+      <w:proofErr w:type="gramStart"/>
+      <w:r>
+        <w:rPr>
+          <w:sz w:val="22"/>
+          <w:szCs w:val="22"/>
+        </w:rPr>
+        <w:t>Action</w:t>
+      </w:r>
+      <w:proofErr w:type="gramEnd"/>
+    </w:p>
+    <w:p>
+      <w:pPr>
+        <w:pStyle w:val="Heading2"/>
+        <w:rPr>
+          <w:rFonts w:ascii="Arial MT" w:hAnsi="Arial MT"/>
+          <w:b w:val="0"/>
+          <w:bCs w:val="0"/>
+          <w:sz w:val="22"/>
+          <w:szCs w:val="22"/>
+        </w:rPr>
+      </w:pPr>
+    </w:p>
+    <w:p>
+      <w:pPr>
+        <w:pStyle w:val="Heading2"/>
+        <w:rPr>
+          <w:rFonts w:ascii="Arial MT" w:hAnsi="Arial MT"/>
+          <w:b w:val="0"/>
+          <w:bCs w:val="0"/>
+          <w:sz w:val="22"/>
+          <w:szCs w:val="22"/>
+        </w:rPr>
+      </w:pPr>
+      <w:r>
+        <w:rPr>
+          <w:rFonts w:ascii="Arial MT" w:hAnsi="Arial MT"/>
+          <w:b w:val="0"/>
+          <w:bCs w:val="0"/>
+          <w:sz w:val="22"/>
+          <w:szCs w:val="22"/>
+        </w:rPr>
+        <w:t xml:space="preserve">The </w:t>
+      </w:r>
+      <w:proofErr w:type="spellStart"/>
+      <w:r>
+        <w:rPr>
+          <w:rFonts w:ascii="Arial MT" w:hAnsi="Arial MT"/>
+          <w:b w:val="0"/>
+          <w:bCs w:val="0"/>
+          <w:sz w:val="22"/>
+          <w:szCs w:val="22"/>
+        </w:rPr>
+        <w:t>behaviour</w:t>
+      </w:r>
+      <w:proofErr w:type="spellEnd"/>
+      <w:r>
+        <w:rPr>
+          <w:rFonts w:ascii="Arial MT" w:hAnsi="Arial MT"/>
+          <w:b w:val="0"/>
+          <w:bCs w:val="0"/>
+          <w:sz w:val="22"/>
+          <w:szCs w:val="22"/>
+        </w:rPr>
+        <w:t xml:space="preserve"> classes for the feeding package are split into two which are </w:t>
+      </w:r>
+      <w:proofErr w:type="spellStart"/>
+      <w:r>
+        <w:rPr>
+          <w:rFonts w:ascii="Arial MT" w:hAnsi="Arial MT"/>
+          <w:b w:val="0"/>
+          <w:bCs w:val="0"/>
+          <w:sz w:val="22"/>
+          <w:szCs w:val="22"/>
+        </w:rPr>
+        <w:t>FeedOnItemBehaviour</w:t>
+      </w:r>
+      <w:proofErr w:type="spellEnd"/>
+      <w:r>
+        <w:rPr>
+          <w:rFonts w:ascii="Arial MT" w:hAnsi="Arial MT"/>
+          <w:b w:val="0"/>
+          <w:bCs w:val="0"/>
+          <w:sz w:val="22"/>
+          <w:szCs w:val="22"/>
+        </w:rPr>
+        <w:t xml:space="preserve"> and </w:t>
+      </w:r>
+      <w:proofErr w:type="spellStart"/>
+      <w:r>
+        <w:rPr>
+          <w:rFonts w:ascii="Arial MT" w:hAnsi="Arial MT"/>
+          <w:b w:val="0"/>
+          <w:bCs w:val="0"/>
+          <w:sz w:val="22"/>
+          <w:szCs w:val="22"/>
+        </w:rPr>
+        <w:t>FeedOnActorBehaviour</w:t>
+      </w:r>
+      <w:proofErr w:type="spellEnd"/>
+      <w:r>
+        <w:rPr>
+          <w:rFonts w:ascii="Arial MT" w:hAnsi="Arial MT"/>
+          <w:b w:val="0"/>
+          <w:bCs w:val="0"/>
+          <w:sz w:val="22"/>
+          <w:szCs w:val="22"/>
+        </w:rPr>
+        <w:t xml:space="preserve"> which obeys the Single Responsibility Principle of the SOLID principle</w:t>
+      </w:r>
+      <w:r>
+        <w:rPr>
+          <w:rFonts w:ascii="Arial MT" w:hAnsi="Arial MT"/>
+          <w:b w:val="0"/>
+          <w:bCs w:val="0"/>
+          <w:sz w:val="22"/>
+          <w:szCs w:val="22"/>
+        </w:rPr>
+        <w:t xml:space="preserve"> as one is responsible for feeding on items such as eggs, fruits, and corpse (cannot be eaten whole by </w:t>
+      </w:r>
+      <w:proofErr w:type="spellStart"/>
+      <w:r>
+        <w:rPr>
+          <w:rFonts w:ascii="Arial MT" w:hAnsi="Arial MT"/>
+          <w:b w:val="0"/>
+          <w:bCs w:val="0"/>
+          <w:sz w:val="22"/>
+          <w:szCs w:val="22"/>
+        </w:rPr>
+        <w:t>DinoActor</w:t>
+      </w:r>
+      <w:proofErr w:type="spellEnd"/>
+      <w:r>
+        <w:rPr>
+          <w:rFonts w:ascii="Arial MT" w:hAnsi="Arial MT"/>
+          <w:b w:val="0"/>
+          <w:bCs w:val="0"/>
+          <w:sz w:val="22"/>
+          <w:szCs w:val="22"/>
+        </w:rPr>
+        <w:t>)</w:t>
+      </w:r>
+      <w:r>
+        <w:rPr>
+          <w:rFonts w:ascii="Arial MT" w:hAnsi="Arial MT"/>
+          <w:b w:val="0"/>
+          <w:bCs w:val="0"/>
+          <w:sz w:val="22"/>
+          <w:szCs w:val="22"/>
+        </w:rPr>
+        <w:t>.</w:t>
+      </w:r>
+      <w:r>
+        <w:rPr>
+          <w:rFonts w:ascii="Arial MT" w:hAnsi="Arial MT"/>
+          <w:b w:val="0"/>
+          <w:bCs w:val="0"/>
+          <w:sz w:val="22"/>
+          <w:szCs w:val="22"/>
+        </w:rPr>
+        <w:t xml:space="preserve"> </w:t>
+      </w:r>
+      <w:proofErr w:type="spellStart"/>
+      <w:r>
+        <w:rPr>
+          <w:rFonts w:ascii="Arial MT" w:hAnsi="Arial MT"/>
+          <w:b w:val="0"/>
+          <w:bCs w:val="0"/>
+          <w:sz w:val="22"/>
+          <w:szCs w:val="22"/>
+        </w:rPr>
+        <w:t>FeedOnActorBehaviour</w:t>
+      </w:r>
+      <w:proofErr w:type="spellEnd"/>
+      <w:r>
+        <w:rPr>
+          <w:rFonts w:ascii="Arial MT" w:hAnsi="Arial MT"/>
+          <w:b w:val="0"/>
+          <w:bCs w:val="0"/>
+          <w:sz w:val="22"/>
+          <w:szCs w:val="22"/>
+        </w:rPr>
+        <w:t xml:space="preserve"> is responsible for when the </w:t>
+      </w:r>
+      <w:proofErr w:type="spellStart"/>
+      <w:r>
+        <w:rPr>
+          <w:rFonts w:ascii="Arial MT" w:hAnsi="Arial MT"/>
+          <w:b w:val="0"/>
+          <w:bCs w:val="0"/>
+          <w:sz w:val="22"/>
+          <w:szCs w:val="22"/>
+        </w:rPr>
+        <w:t>DinoActor</w:t>
+      </w:r>
+      <w:proofErr w:type="spellEnd"/>
+      <w:r>
+        <w:rPr>
+          <w:rFonts w:ascii="Arial MT" w:hAnsi="Arial MT"/>
+          <w:b w:val="0"/>
+          <w:bCs w:val="0"/>
+          <w:sz w:val="22"/>
+          <w:szCs w:val="22"/>
+        </w:rPr>
+        <w:t xml:space="preserve"> can feed on a </w:t>
+      </w:r>
+      <w:proofErr w:type="spellStart"/>
+      <w:r>
+        <w:rPr>
+          <w:rFonts w:ascii="Arial MT" w:hAnsi="Arial MT"/>
+          <w:b w:val="0"/>
+          <w:bCs w:val="0"/>
+          <w:sz w:val="22"/>
+          <w:szCs w:val="22"/>
+        </w:rPr>
+        <w:t>DinoActor</w:t>
+      </w:r>
+      <w:proofErr w:type="spellEnd"/>
+      <w:r>
+        <w:rPr>
+          <w:rFonts w:ascii="Arial MT" w:hAnsi="Arial MT"/>
+          <w:b w:val="0"/>
+          <w:bCs w:val="0"/>
+          <w:sz w:val="22"/>
+          <w:szCs w:val="22"/>
+        </w:rPr>
+        <w:t xml:space="preserve"> corpse whole.</w:t>
+      </w:r>
+    </w:p>
+    <w:p>
+      <w:pPr>
+        <w:pStyle w:val="Heading2"/>
+        <w:rPr>
+          <w:rFonts w:ascii="Arial MT" w:hAnsi="Arial MT"/>
+          <w:b w:val="0"/>
+          <w:bCs w:val="0"/>
+          <w:sz w:val="22"/>
+          <w:szCs w:val="22"/>
+        </w:rPr>
+      </w:pPr>
+    </w:p>
+    <w:p>
+      <w:pPr>
+        <w:pStyle w:val="Heading2"/>
+        <w:rPr>
+          <w:rFonts w:ascii="Arial MT" w:hAnsi="Arial MT"/>
+          <w:b w:val="0"/>
+          <w:bCs w:val="0"/>
+          <w:sz w:val="22"/>
+          <w:szCs w:val="22"/>
+        </w:rPr>
+      </w:pPr>
+      <w:r>
+        <w:rPr>
+          <w:rFonts w:ascii="Arial MT" w:hAnsi="Arial MT"/>
+          <w:b w:val="0"/>
+          <w:bCs w:val="0"/>
+          <w:sz w:val="22"/>
+          <w:szCs w:val="22"/>
+        </w:rPr>
+        <w:t>In</w:t>
+      </w:r>
+      <w:r>
+        <w:rPr>
+          <w:rFonts w:ascii="Arial MT" w:hAnsi="Arial MT"/>
+          <w:b w:val="0"/>
+          <w:bCs w:val="0"/>
+          <w:sz w:val="22"/>
+          <w:szCs w:val="22"/>
+        </w:rPr>
+        <w:t xml:space="preserve"> </w:t>
+      </w:r>
+      <w:proofErr w:type="spellStart"/>
+      <w:r>
+        <w:rPr>
+          <w:rFonts w:ascii="Arial MT" w:hAnsi="Arial MT"/>
+          <w:b w:val="0"/>
+          <w:bCs w:val="0"/>
+          <w:sz w:val="22"/>
+          <w:szCs w:val="22"/>
+        </w:rPr>
+        <w:t>FeedOnActorBehaviour</w:t>
+      </w:r>
+      <w:proofErr w:type="spellEnd"/>
+      <w:r>
+        <w:rPr>
+          <w:rFonts w:ascii="Arial MT" w:hAnsi="Arial MT"/>
+          <w:b w:val="0"/>
+          <w:bCs w:val="0"/>
+          <w:sz w:val="22"/>
+          <w:szCs w:val="22"/>
+        </w:rPr>
+        <w:t xml:space="preserve"> class, we check if the target is considered a Food object whereas in </w:t>
+      </w:r>
+      <w:proofErr w:type="spellStart"/>
+      <w:r>
+        <w:rPr>
+          <w:rFonts w:ascii="Arial MT" w:hAnsi="Arial MT"/>
+          <w:b w:val="0"/>
+          <w:bCs w:val="0"/>
+          <w:sz w:val="22"/>
+          <w:szCs w:val="22"/>
+        </w:rPr>
+        <w:t>FeedOnItemBehaviour</w:t>
+      </w:r>
+      <w:proofErr w:type="spellEnd"/>
+      <w:r>
+        <w:rPr>
+          <w:rFonts w:ascii="Arial MT" w:hAnsi="Arial MT"/>
+          <w:b w:val="0"/>
+          <w:bCs w:val="0"/>
+          <w:sz w:val="22"/>
+          <w:szCs w:val="22"/>
+        </w:rPr>
+        <w:t xml:space="preserve"> class, we check if the item in the same </w:t>
+      </w:r>
+      <w:r>
+        <w:rPr>
+          <w:rFonts w:ascii="Arial MT" w:hAnsi="Arial MT"/>
+          <w:b w:val="0"/>
+          <w:bCs w:val="0"/>
+          <w:sz w:val="22"/>
+          <w:szCs w:val="22"/>
+        </w:rPr>
+        <w:t xml:space="preserve">location as the </w:t>
+      </w:r>
+      <w:proofErr w:type="spellStart"/>
+      <w:r>
+        <w:rPr>
+          <w:rFonts w:ascii="Arial MT" w:hAnsi="Arial MT"/>
+          <w:b w:val="0"/>
+          <w:bCs w:val="0"/>
+          <w:sz w:val="22"/>
+          <w:szCs w:val="22"/>
+        </w:rPr>
+        <w:t>DinoActor</w:t>
+      </w:r>
+      <w:proofErr w:type="spellEnd"/>
+      <w:r>
+        <w:rPr>
+          <w:rFonts w:ascii="Arial MT" w:hAnsi="Arial MT"/>
+          <w:b w:val="0"/>
+          <w:bCs w:val="0"/>
+          <w:sz w:val="22"/>
+          <w:szCs w:val="22"/>
+        </w:rPr>
+        <w:t xml:space="preserve"> is of Food type or if the ground of the </w:t>
+      </w:r>
+      <w:proofErr w:type="spellStart"/>
+      <w:r>
+        <w:rPr>
+          <w:rFonts w:ascii="Arial MT" w:hAnsi="Arial MT"/>
+          <w:b w:val="0"/>
+          <w:bCs w:val="0"/>
+          <w:sz w:val="22"/>
+          <w:szCs w:val="22"/>
+        </w:rPr>
+        <w:t>DinoActor’s</w:t>
+      </w:r>
+      <w:proofErr w:type="spellEnd"/>
+      <w:r>
+        <w:rPr>
+          <w:rFonts w:ascii="Arial MT" w:hAnsi="Arial MT"/>
+          <w:b w:val="0"/>
+          <w:bCs w:val="0"/>
+          <w:sz w:val="22"/>
+          <w:szCs w:val="22"/>
+        </w:rPr>
+        <w:t xml:space="preserve"> location is of Food type. Ground of Food type are trees and bushes. </w:t>
+      </w:r>
+    </w:p>
+    <w:p>
+      <w:pPr>
+        <w:pStyle w:val="Heading2"/>
+        <w:rPr>
+          <w:rFonts w:ascii="Arial MT" w:hAnsi="Arial MT"/>
+          <w:b w:val="0"/>
+          <w:bCs w:val="0"/>
+          <w:sz w:val="22"/>
+          <w:szCs w:val="22"/>
+        </w:rPr>
+      </w:pPr>
+    </w:p>
+    <w:p>
+      <w:pPr>
+        <w:pStyle w:val="Heading2"/>
+        <w:rPr>
+          <w:rFonts w:ascii="Arial MT" w:hAnsi="Arial MT"/>
+          <w:b w:val="0"/>
+          <w:bCs w:val="0"/>
+          <w:sz w:val="22"/>
+          <w:szCs w:val="22"/>
+        </w:rPr>
+      </w:pPr>
+      <w:r>
+        <w:rPr>
+          <w:rFonts w:ascii="Arial MT" w:hAnsi="Arial MT"/>
+          <w:b w:val="0"/>
+          <w:bCs w:val="0"/>
+          <w:sz w:val="22"/>
+          <w:szCs w:val="22"/>
+        </w:rPr>
+        <w:t xml:space="preserve">In both </w:t>
+      </w:r>
+      <w:proofErr w:type="spellStart"/>
+      <w:r>
+        <w:rPr>
+          <w:rFonts w:ascii="Arial MT" w:hAnsi="Arial MT"/>
+          <w:b w:val="0"/>
+          <w:bCs w:val="0"/>
+          <w:sz w:val="22"/>
+          <w:szCs w:val="22"/>
+        </w:rPr>
+        <w:t>behaviour</w:t>
+      </w:r>
+      <w:proofErr w:type="spellEnd"/>
+      <w:r>
+        <w:rPr>
+          <w:rFonts w:ascii="Arial MT" w:hAnsi="Arial MT"/>
+          <w:b w:val="0"/>
+          <w:bCs w:val="0"/>
+          <w:sz w:val="22"/>
+          <w:szCs w:val="22"/>
+        </w:rPr>
+        <w:t xml:space="preserve"> classes, we also check i</w:t>
+      </w:r>
+      <w:r>
+        <w:rPr>
+          <w:rFonts w:ascii="Arial MT" w:hAnsi="Arial MT"/>
+          <w:b w:val="0"/>
+          <w:bCs w:val="0"/>
+          <w:sz w:val="22"/>
+          <w:szCs w:val="22"/>
+        </w:rPr>
+        <w:t xml:space="preserve">f the </w:t>
+      </w:r>
+      <w:proofErr w:type="spellStart"/>
+      <w:r>
+        <w:rPr>
+          <w:rFonts w:ascii="Arial MT" w:hAnsi="Arial MT"/>
+          <w:b w:val="0"/>
+          <w:bCs w:val="0"/>
+          <w:sz w:val="22"/>
+          <w:szCs w:val="22"/>
+        </w:rPr>
+        <w:t>DInoActor</w:t>
+      </w:r>
+      <w:proofErr w:type="spellEnd"/>
+      <w:r>
+        <w:rPr>
+          <w:rFonts w:ascii="Arial MT" w:hAnsi="Arial MT"/>
+          <w:b w:val="0"/>
+          <w:bCs w:val="0"/>
+          <w:sz w:val="22"/>
+          <w:szCs w:val="22"/>
+        </w:rPr>
+        <w:t xml:space="preserve"> is </w:t>
+      </w:r>
+      <w:proofErr w:type="gramStart"/>
+      <w:r>
+        <w:rPr>
+          <w:rFonts w:ascii="Arial MT" w:hAnsi="Arial MT"/>
+          <w:b w:val="0"/>
+          <w:bCs w:val="0"/>
+          <w:sz w:val="22"/>
+          <w:szCs w:val="22"/>
+        </w:rPr>
+        <w:t>hungry</w:t>
+      </w:r>
+      <w:proofErr w:type="gramEnd"/>
+      <w:r>
+        <w:rPr>
+          <w:rFonts w:ascii="Arial MT" w:hAnsi="Arial MT"/>
+          <w:b w:val="0"/>
+          <w:bCs w:val="0"/>
+          <w:sz w:val="22"/>
+          <w:szCs w:val="22"/>
+        </w:rPr>
+        <w:t xml:space="preserve"> and the food is edible by the </w:t>
+      </w:r>
+      <w:proofErr w:type="spellStart"/>
+      <w:r>
+        <w:rPr>
+          <w:rFonts w:ascii="Arial MT" w:hAnsi="Arial MT"/>
+          <w:b w:val="0"/>
+          <w:bCs w:val="0"/>
+          <w:sz w:val="22"/>
+          <w:szCs w:val="22"/>
+        </w:rPr>
+        <w:t>DinoActor</w:t>
+      </w:r>
+      <w:proofErr w:type="spellEnd"/>
+      <w:r>
+        <w:rPr>
+          <w:rFonts w:ascii="Arial MT" w:hAnsi="Arial MT"/>
+          <w:b w:val="0"/>
+          <w:bCs w:val="0"/>
+          <w:sz w:val="22"/>
+          <w:szCs w:val="22"/>
+        </w:rPr>
+        <w:t xml:space="preserve">. To check these conditions, we have used </w:t>
+      </w:r>
+      <w:r>
+        <w:rPr>
+          <w:rFonts w:ascii="Arial MT" w:hAnsi="Arial MT"/>
+          <w:b w:val="0"/>
+          <w:bCs w:val="0"/>
+          <w:sz w:val="22"/>
+          <w:szCs w:val="22"/>
+        </w:rPr>
+        <w:t xml:space="preserve">methods </w:t>
+      </w:r>
+      <w:r>
+        <w:rPr>
+          <w:rFonts w:ascii="Arial MT" w:hAnsi="Arial MT"/>
+          <w:b w:val="0"/>
+          <w:bCs w:val="0"/>
+          <w:sz w:val="22"/>
+          <w:szCs w:val="22"/>
+        </w:rPr>
+        <w:t xml:space="preserve">such as </w:t>
+      </w:r>
+      <w:proofErr w:type="spellStart"/>
+      <w:proofErr w:type="gramStart"/>
+      <w:r>
+        <w:rPr>
+          <w:rFonts w:ascii="Arial MT" w:hAnsi="Arial MT"/>
+          <w:b w:val="0"/>
+          <w:bCs w:val="0"/>
+          <w:sz w:val="22"/>
+          <w:szCs w:val="22"/>
+        </w:rPr>
+        <w:t>isHungry</w:t>
+      </w:r>
+      <w:proofErr w:type="spellEnd"/>
+      <w:r>
+        <w:rPr>
+          <w:rFonts w:ascii="Arial MT" w:hAnsi="Arial MT"/>
+          <w:b w:val="0"/>
+          <w:bCs w:val="0"/>
+          <w:sz w:val="22"/>
+          <w:szCs w:val="22"/>
+        </w:rPr>
+        <w:t>(</w:t>
+      </w:r>
+      <w:proofErr w:type="gramEnd"/>
+      <w:r>
+        <w:rPr>
+          <w:rFonts w:ascii="Arial MT" w:hAnsi="Arial MT"/>
+          <w:b w:val="0"/>
+          <w:bCs w:val="0"/>
+          <w:sz w:val="22"/>
+          <w:szCs w:val="22"/>
+        </w:rPr>
+        <w:t xml:space="preserve">) from </w:t>
+      </w:r>
+      <w:proofErr w:type="spellStart"/>
+      <w:r>
+        <w:rPr>
+          <w:rFonts w:ascii="Arial MT" w:hAnsi="Arial MT"/>
+          <w:b w:val="0"/>
+          <w:bCs w:val="0"/>
+          <w:sz w:val="22"/>
+          <w:szCs w:val="22"/>
+        </w:rPr>
+        <w:t>DinoActor</w:t>
+      </w:r>
+      <w:proofErr w:type="spellEnd"/>
+      <w:r>
+        <w:rPr>
+          <w:rFonts w:ascii="Arial MT" w:hAnsi="Arial MT"/>
+          <w:b w:val="0"/>
+          <w:bCs w:val="0"/>
+          <w:sz w:val="22"/>
+          <w:szCs w:val="22"/>
+        </w:rPr>
+        <w:t xml:space="preserve"> abstract class and </w:t>
+      </w:r>
+      <w:proofErr w:type="spellStart"/>
+      <w:r>
+        <w:rPr>
+          <w:rFonts w:ascii="Arial MT" w:hAnsi="Arial MT"/>
+          <w:b w:val="0"/>
+          <w:bCs w:val="0"/>
+          <w:sz w:val="22"/>
+          <w:szCs w:val="22"/>
+        </w:rPr>
+        <w:t>canEat</w:t>
+      </w:r>
+      <w:proofErr w:type="spellEnd"/>
+      <w:r>
+        <w:rPr>
+          <w:rFonts w:ascii="Arial MT" w:hAnsi="Arial MT"/>
+          <w:b w:val="0"/>
+          <w:bCs w:val="0"/>
+          <w:sz w:val="22"/>
+          <w:szCs w:val="22"/>
+        </w:rPr>
+        <w:t>() from the Food interface</w:t>
+      </w:r>
+      <w:r>
+        <w:rPr>
+          <w:rFonts w:ascii="Arial MT" w:hAnsi="Arial MT"/>
+          <w:b w:val="0"/>
+          <w:bCs w:val="0"/>
+          <w:sz w:val="22"/>
+          <w:szCs w:val="22"/>
+        </w:rPr>
+        <w:t>. These reduce dependencies as these classes do not need to depend on the subclasses Allosaur, Brachiosaur or Stegosaur.</w:t>
+      </w:r>
+    </w:p>
+    <w:p>
+      <w:pPr>
+        <w:pStyle w:val="BodyText"/>
+        <w:rPr>
+          <w:sz w:val="21"/>
+        </w:rPr>
+      </w:pPr>
+    </w:p>
+    <w:p>
+      <w:pPr>
+        <w:pStyle w:val="BodyText"/>
+        <w:rPr>
+          <w:sz w:val="21"/>
+        </w:rPr>
+      </w:pPr>
+    </w:p>
+    <w:p>
+      <w:pPr>
+        <w:pStyle w:val="BodyText"/>
+        <w:rPr>
+          <w:sz w:val="21"/>
+        </w:rPr>
+      </w:pPr>
+    </w:p>
+    <w:p>
+      <w:pPr>
+        <w:pStyle w:val="BodyText"/>
+        <w:rPr>
+          <w:sz w:val="21"/>
+        </w:rPr>
+      </w:pPr>
+    </w:p>
+    <w:p>
+      <w:pPr>
+        <w:pStyle w:val="Heading2"/>
+        <w:rPr>
+          <w:spacing w:val="1"/>
+        </w:rPr>
+      </w:pPr>
+      <w:proofErr w:type="spellStart"/>
+      <w:r>
+        <w:lastRenderedPageBreak/>
         <w:t>PregnancyBehaviour</w:t>
       </w:r>
       <w:proofErr w:type="spellEnd"/>
@@ -8460,7 +9666,15 @@
       </w:r>
       <w:proofErr w:type="spellEnd"/>
       <w:r>
-        <w:t xml:space="preserve"> on FollowBirthingSpotBehaviour)</w:t>
+        <w:t xml:space="preserve"> on </w:t>
+      </w:r>
+      <w:proofErr w:type="spellStart"/>
+      <w:r>
+        <w:t>FollowBirthingSpotBehaviour</w:t>
+      </w:r>
+      <w:proofErr w:type="spellEnd"/>
+      <w:r>
+        <w:t>)</w:t>
       </w:r>
       <w:r>
         <w:t xml:space="preserve"> is returned for the Pterodactyl to find a tree to lay its egg on.</w:t>
@@ -8974,11 +10188,7 @@
       </w:r>
       <w:proofErr w:type="gramEnd"/>
       <w:r>
-        <w:t xml:space="preserve"> Bush, while Fish can be </w:t>
-      </w:r>
-      <w:r>
-        <w:lastRenderedPageBreak/>
-        <w:t>eaten from Lake</w:t>
+        <w:t xml:space="preserve"> Bush, while Fish can be eaten from Lake</w:t>
       </w:r>
     </w:p>
     <w:p>
@@ -9065,6 +10275,7 @@
         <w:ind w:right="104"/>
       </w:pPr>
       <w:r>
+        <w:lastRenderedPageBreak/>
         <w:t xml:space="preserve">Simplifies code in </w:t>
       </w:r>
       <w:proofErr w:type="spellStart"/>
@@ -9250,6 +10461,167 @@
       <w:pPr>
         <w:pStyle w:val="Heading2"/>
         <w:rPr>
+          <w:sz w:val="22"/>
+          <w:szCs w:val="22"/>
+        </w:rPr>
+      </w:pPr>
+      <w:r>
+        <w:t xml:space="preserve">Corpse </w:t>
+      </w:r>
+      <w:r>
+        <w:t>class</w:t>
+      </w:r>
+      <w:r>
+        <w:rPr>
+          <w:spacing w:val="-2"/>
+        </w:rPr>
+        <w:t xml:space="preserve"> – </w:t>
+      </w:r>
+      <w:r>
+        <w:rPr>
+          <w:sz w:val="22"/>
+          <w:szCs w:val="22"/>
+        </w:rPr>
+        <w:t xml:space="preserve">extends </w:t>
+      </w:r>
+      <w:proofErr w:type="spellStart"/>
+      <w:proofErr w:type="gramStart"/>
+      <w:r>
+        <w:rPr>
+          <w:sz w:val="22"/>
+          <w:szCs w:val="22"/>
+        </w:rPr>
+        <w:t>FoodItem</w:t>
+      </w:r>
+      <w:proofErr w:type="spellEnd"/>
+      <w:proofErr w:type="gramEnd"/>
+    </w:p>
+    <w:p>
+      <w:pPr>
+        <w:pStyle w:val="Heading2"/>
+        <w:rPr>
+          <w:spacing w:val="-2"/>
+        </w:rPr>
+      </w:pPr>
+    </w:p>
+    <w:p>
+      <w:pPr>
+        <w:pStyle w:val="BodyText"/>
+        <w:spacing w:line="276" w:lineRule="auto"/>
+        <w:ind w:right="104"/>
+      </w:pPr>
+      <w:r>
+        <w:t xml:space="preserve">The display character of Corpse is ‘%’. </w:t>
+      </w:r>
+      <w:r>
+        <w:t xml:space="preserve">For assignment 3, we have modified the constructor so it now initializes the Corpse with methods implemented in </w:t>
+      </w:r>
+      <w:proofErr w:type="spellStart"/>
+      <w:r>
+        <w:t>FoodItem</w:t>
+      </w:r>
+      <w:proofErr w:type="spellEnd"/>
+      <w:r>
+        <w:t xml:space="preserve"> class such as </w:t>
+      </w:r>
+      <w:proofErr w:type="spellStart"/>
+      <w:proofErr w:type="gramStart"/>
+      <w:r>
+        <w:t>setForCarnivores</w:t>
+      </w:r>
+      <w:proofErr w:type="spellEnd"/>
+      <w:r>
+        <w:t>(</w:t>
+      </w:r>
+      <w:proofErr w:type="gramEnd"/>
+      <w:r>
+        <w:t xml:space="preserve">) and </w:t>
+      </w:r>
+      <w:proofErr w:type="spellStart"/>
+      <w:r>
+        <w:t>setBigSize</w:t>
+      </w:r>
+      <w:proofErr w:type="spellEnd"/>
+      <w:r>
+        <w:t xml:space="preserve">() (if </w:t>
+      </w:r>
+      <w:proofErr w:type="spellStart"/>
+      <w:r>
+        <w:t>DinoActor</w:t>
+      </w:r>
+      <w:proofErr w:type="spellEnd"/>
+      <w:r>
+        <w:t xml:space="preserve"> can be eaten whole or not). Final and static values are added to this class for each type of </w:t>
+      </w:r>
+      <w:proofErr w:type="spellStart"/>
+      <w:r>
+        <w:t>DinoActor</w:t>
+      </w:r>
+      <w:proofErr w:type="spellEnd"/>
+      <w:r>
+        <w:t xml:space="preserve"> which are then used in the dictionary of the Corpse for easy retrieval of the respective values.</w:t>
+      </w:r>
+    </w:p>
+    <w:p>
+      <w:pPr>
+        <w:pStyle w:val="BodyText"/>
+        <w:spacing w:line="276" w:lineRule="auto"/>
+        <w:ind w:right="104"/>
+      </w:pPr>
+    </w:p>
+    <w:p>
+      <w:pPr>
+        <w:pStyle w:val="BodyText"/>
+        <w:spacing w:line="276" w:lineRule="auto"/>
+        <w:ind w:right="104"/>
+      </w:pPr>
+      <w:r>
+        <w:t xml:space="preserve">The design of this class obeys the Single Responsibility principle, as its only role is to represent a dead </w:t>
+      </w:r>
+      <w:proofErr w:type="spellStart"/>
+      <w:r>
+        <w:t>DinoActor</w:t>
+      </w:r>
+      <w:proofErr w:type="spellEnd"/>
+      <w:r>
+        <w:t xml:space="preserve"> (Corpse) that will be removed after a certain number of turns depending on the type of </w:t>
+      </w:r>
+      <w:proofErr w:type="spellStart"/>
+      <w:r>
+        <w:t>DinoActor</w:t>
+      </w:r>
+      <w:proofErr w:type="spellEnd"/>
+      <w:r>
+        <w:t xml:space="preserve">. A static Map containing the different number of turns is used in this class linked with their respective </w:t>
+      </w:r>
+      <w:proofErr w:type="spellStart"/>
+      <w:r>
+        <w:t>DinoActor</w:t>
+      </w:r>
+      <w:proofErr w:type="spellEnd"/>
+      <w:r>
+        <w:t xml:space="preserve"> type. This allows easy and convenient modifications to be done as the class carries out only one functionality. This class extends </w:t>
+      </w:r>
+      <w:proofErr w:type="spellStart"/>
+      <w:r>
+        <w:t>PortableItem</w:t>
+      </w:r>
+      <w:proofErr w:type="spellEnd"/>
+      <w:r>
+        <w:t xml:space="preserve"> which allows the Corpse to be eaten and removed easily without any extra changes.</w:t>
+      </w:r>
+    </w:p>
+    <w:p>
+      <w:pPr>
+        <w:pStyle w:val="BodyText"/>
+        <w:spacing w:line="276" w:lineRule="auto"/>
+        <w:ind w:right="104"/>
+      </w:pPr>
+    </w:p>
+    <w:p>
+      <w:pPr>
+        <w:pStyle w:val="Heading2"/>
+        <w:rPr>
           <w:spacing w:val="-2"/>
         </w:rPr>
       </w:pPr>
@@ -9445,12 +10817,20 @@
     </w:p>
     <w:p>
       <w:pPr>
+        <w:pStyle w:val="BodyText"/>
+        <w:spacing w:line="276" w:lineRule="auto"/>
+        <w:ind w:right="129"/>
+      </w:pPr>
+    </w:p>
+    <w:p>
+      <w:pPr>
         <w:pStyle w:val="Heading2"/>
         <w:rPr>
           <w:spacing w:val="-2"/>
         </w:rPr>
       </w:pPr>
       <w:r>
+        <w:lastRenderedPageBreak/>
         <w:t>Fish</w:t>
       </w:r>
       <w:r>
@@ -9581,6 +10961,15 @@
     <w:p>
       <w:pPr>
         <w:spacing w:line="276" w:lineRule="auto"/>
+        <w:ind w:firstLine="100"/>
+        <w:rPr>
+          <w:rFonts w:ascii="Arial" w:hAnsi="Arial" w:cs="Arial"/>
+          <w:sz w:val="26"/>
+          <w:szCs w:val="26"/>
+        </w:rPr>
+      </w:pPr>
+      <w:proofErr w:type="spellStart"/>
+      <w:r>
         <w:rPr>
           <w:rFonts w:ascii="Arial" w:hAnsi="Arial" w:cs="Arial"/>
           <w:b/>
@@ -9588,11 +10977,9 @@
           <w:sz w:val="26"/>
           <w:szCs w:val="26"/>
         </w:rPr>
-      </w:pPr>
-    </w:p>
-    <w:p>
-      <w:pPr>
-        <w:spacing w:line="276" w:lineRule="auto"/>
+        <w:t>MealKitsIte</w:t>
+      </w:r>
+      <w:r>
         <w:rPr>
           <w:rFonts w:ascii="Arial" w:hAnsi="Arial" w:cs="Arial"/>
           <w:b/>
@@ -9600,19 +10987,9 @@
           <w:sz w:val="26"/>
           <w:szCs w:val="26"/>
         </w:rPr>
-      </w:pPr>
-    </w:p>
-    <w:p>
-      <w:pPr>
-        <w:spacing w:line="276" w:lineRule="auto"/>
-        <w:ind w:firstLine="100"/>
-        <w:rPr>
-          <w:rFonts w:ascii="Arial" w:hAnsi="Arial" w:cs="Arial"/>
-          <w:sz w:val="26"/>
-          <w:szCs w:val="26"/>
-        </w:rPr>
-      </w:pPr>
-      <w:proofErr w:type="spellStart"/>
+        <w:t>m</w:t>
+      </w:r>
+      <w:proofErr w:type="spellEnd"/>
       <w:r>
         <w:rPr>
           <w:rFonts w:ascii="Arial" w:hAnsi="Arial" w:cs="Arial"/>
@@ -9621,9 +10998,80 @@
           <w:sz w:val="26"/>
           <w:szCs w:val="26"/>
         </w:rPr>
-        <w:lastRenderedPageBreak/>
-        <w:t>MealKitsIte</w:t>
-      </w:r>
+        <w:t xml:space="preserve"> – </w:t>
+      </w:r>
+      <w:r>
+        <w:rPr>
+          <w:rFonts w:ascii="Arial" w:hAnsi="Arial" w:cs="Arial"/>
+          <w:b/>
+          <w:bCs/>
+        </w:rPr>
+        <w:t xml:space="preserve">extends </w:t>
+      </w:r>
+      <w:proofErr w:type="spellStart"/>
+      <w:r>
+        <w:rPr>
+          <w:rFonts w:ascii="Arial" w:hAnsi="Arial" w:cs="Arial"/>
+          <w:b/>
+          <w:bCs/>
+        </w:rPr>
+        <w:t>FoodItem</w:t>
+      </w:r>
+      <w:proofErr w:type="spellEnd"/>
+    </w:p>
+    <w:p>
+      <w:pPr>
+        <w:spacing w:line="276" w:lineRule="auto"/>
+        <w:ind w:left="100"/>
+        <w:rPr>
+          <w:rFonts w:ascii="Arial" w:hAnsi="Arial" w:cs="Arial"/>
+        </w:rPr>
+      </w:pPr>
+      <w:r>
+        <w:rPr>
+          <w:rFonts w:ascii="Arial" w:hAnsi="Arial" w:cs="Arial"/>
+        </w:rPr>
+        <w:t xml:space="preserve">Only the constructor is used here and it only used to call the superclass constructor with a parameter list. There will be two different types of meal kits - Carnivore meal and Vegetarian meal kit, which will be differentiated through the usage of the values from the </w:t>
+      </w:r>
+      <w:proofErr w:type="spellStart"/>
+      <w:r>
+        <w:rPr>
+          <w:rFonts w:ascii="Arial" w:hAnsi="Arial" w:cs="Arial"/>
+        </w:rPr>
+        <w:t>FoodType</w:t>
+      </w:r>
+      <w:proofErr w:type="spellEnd"/>
+      <w:r>
+        <w:rPr>
+          <w:rFonts w:ascii="Arial" w:hAnsi="Arial" w:cs="Arial"/>
+        </w:rPr>
+        <w:t xml:space="preserve"> Enum (see </w:t>
+      </w:r>
+      <w:proofErr w:type="spellStart"/>
+      <w:r>
+        <w:rPr>
+          <w:rFonts w:ascii="Arial" w:hAnsi="Arial" w:cs="Arial"/>
+        </w:rPr>
+        <w:t>FoodType</w:t>
+      </w:r>
+      <w:proofErr w:type="spellEnd"/>
+      <w:r>
+        <w:rPr>
+          <w:rFonts w:ascii="Arial" w:hAnsi="Arial" w:cs="Arial"/>
+        </w:rPr>
+        <w:t xml:space="preserve"> class above). </w:t>
+      </w:r>
+    </w:p>
+    <w:p>
+      <w:pPr>
+        <w:spacing w:line="276" w:lineRule="auto"/>
+        <w:ind w:left="100"/>
+        <w:rPr>
+          <w:rFonts w:ascii="Arial" w:hAnsi="Arial" w:cs="Arial"/>
+          <w:sz w:val="26"/>
+          <w:szCs w:val="26"/>
+        </w:rPr>
+      </w:pPr>
       <w:r>
         <w:rPr>
           <w:rFonts w:ascii="Arial" w:hAnsi="Arial" w:cs="Arial"/>
@@ -9632,7 +11080,24 @@
           <w:sz w:val="26"/>
           <w:szCs w:val="26"/>
         </w:rPr>
-        <w:t>m</w:t>
+        <w:t xml:space="preserve">Fruit – </w:t>
+      </w:r>
+      <w:r>
+        <w:rPr>
+          <w:rFonts w:ascii="Arial" w:hAnsi="Arial" w:cs="Arial"/>
+          <w:b/>
+          <w:bCs/>
+        </w:rPr>
+        <w:t xml:space="preserve">extends </w:t>
+      </w:r>
+      <w:proofErr w:type="spellStart"/>
+      <w:r>
+        <w:rPr>
+          <w:rFonts w:ascii="Arial" w:hAnsi="Arial" w:cs="Arial"/>
+          <w:b/>
+          <w:bCs/>
+        </w:rPr>
+        <w:t>FoodItem</w:t>
       </w:r>
       <w:proofErr w:type="spellEnd"/>
       <w:r>
@@ -9643,26 +11108,8 @@
           <w:sz w:val="26"/>
           <w:szCs w:val="26"/>
         </w:rPr>
-        <w:t xml:space="preserve"> – </w:t>
-      </w:r>
-      <w:r>
-        <w:rPr>
-          <w:rFonts w:ascii="Arial" w:hAnsi="Arial" w:cs="Arial"/>
-          <w:b/>
-          <w:bCs/>
-        </w:rPr>
-        <w:t xml:space="preserve">extends </w:t>
-      </w:r>
-      <w:proofErr w:type="spellStart"/>
-      <w:r>
-        <w:rPr>
-          <w:rFonts w:ascii="Arial" w:hAnsi="Arial" w:cs="Arial"/>
-          <w:b/>
-          <w:bCs/>
-        </w:rPr>
-        <w:t>FoodItem</w:t>
-      </w:r>
-      <w:proofErr w:type="spellEnd"/>
+        <w:t xml:space="preserve"> </w:t>
+      </w:r>
     </w:p>
     <w:p>
       <w:pPr>
@@ -9676,35 +11123,55 @@
         <w:rPr>
           <w:rFonts w:ascii="Arial" w:hAnsi="Arial" w:cs="Arial"/>
         </w:rPr>
-        <w:t xml:space="preserve">Only the constructor is used here and it only used to call the superclass constructor with a parameter list. There will be two different types of meal kits - Carnivore meal and Vegetarian meal kit, which will be differentiated through the usage of the values from the </w:t>
-      </w:r>
-      <w:proofErr w:type="spellStart"/>
-      <w:r>
-        <w:rPr>
-          <w:rFonts w:ascii="Arial" w:hAnsi="Arial" w:cs="Arial"/>
-        </w:rPr>
-        <w:t>FoodType</w:t>
-      </w:r>
-      <w:proofErr w:type="spellEnd"/>
-      <w:r>
-        <w:rPr>
-          <w:rFonts w:ascii="Arial" w:hAnsi="Arial" w:cs="Arial"/>
-        </w:rPr>
-        <w:t xml:space="preserve"> Enum (see </w:t>
-      </w:r>
-      <w:proofErr w:type="spellStart"/>
-      <w:r>
-        <w:rPr>
-          <w:rFonts w:ascii="Arial" w:hAnsi="Arial" w:cs="Arial"/>
-        </w:rPr>
-        <w:t>FoodType</w:t>
-      </w:r>
-      <w:proofErr w:type="spellEnd"/>
-      <w:r>
-        <w:rPr>
-          <w:rFonts w:ascii="Arial" w:hAnsi="Arial" w:cs="Arial"/>
-        </w:rPr>
-        <w:t xml:space="preserve"> class above). </w:t>
+        <w:t xml:space="preserve">This class have one additional attribute which is the </w:t>
+      </w:r>
+      <w:proofErr w:type="spellStart"/>
+      <w:r>
+        <w:rPr>
+          <w:rFonts w:ascii="Arial" w:hAnsi="Arial" w:cs="Arial"/>
+        </w:rPr>
+        <w:t>groundTime</w:t>
+      </w:r>
+      <w:proofErr w:type="spellEnd"/>
+      <w:r>
+        <w:rPr>
+          <w:rFonts w:ascii="Arial" w:hAnsi="Arial" w:cs="Arial"/>
+        </w:rPr>
+        <w:t xml:space="preserve"> that is used to keep track of the how long the Fruit has been on the ground.</w:t>
+      </w:r>
+      <w:r>
+        <w:rPr>
+          <w:rFonts w:ascii="Arial" w:hAnsi="Arial" w:cs="Arial"/>
+        </w:rPr>
+        <w:t xml:space="preserve"> This class is extended from the </w:t>
+      </w:r>
+      <w:proofErr w:type="spellStart"/>
+      <w:r>
+        <w:rPr>
+          <w:rFonts w:ascii="Arial" w:hAnsi="Arial" w:cs="Arial"/>
+        </w:rPr>
+        <w:t>PortableItem</w:t>
+      </w:r>
+      <w:proofErr w:type="spellEnd"/>
+      <w:r>
+        <w:rPr>
+          <w:rFonts w:ascii="Arial" w:hAnsi="Arial" w:cs="Arial"/>
+        </w:rPr>
+        <w:t xml:space="preserve"> class instead of the Item class. Item can be portable or not portable, directly inheriting from the </w:t>
+      </w:r>
+      <w:proofErr w:type="spellStart"/>
+      <w:r>
+        <w:rPr>
+          <w:rFonts w:ascii="Arial" w:hAnsi="Arial" w:cs="Arial"/>
+        </w:rPr>
+        <w:t>PortableItem</w:t>
+      </w:r>
+      <w:proofErr w:type="spellEnd"/>
+      <w:r>
+        <w:rPr>
+          <w:rFonts w:ascii="Arial" w:hAnsi="Arial" w:cs="Arial"/>
+        </w:rPr>
+        <w:t xml:space="preserve"> class allows the Fruit to be initialized to be portable. This prevents us from initializing the Item as not portable, therefore, there won’t be situations where we need change the portability and this prevents the risk of privacy leaks. </w:t>
       </w:r>
     </w:p>
     <w:p>
@@ -9713,8 +11180,180 @@
         <w:ind w:left="100"/>
         <w:rPr>
           <w:rFonts w:ascii="Arial" w:hAnsi="Arial" w:cs="Arial"/>
-          <w:sz w:val="26"/>
-          <w:szCs w:val="26"/>
+        </w:rPr>
+      </w:pPr>
+      <w:r>
+        <w:rPr>
+          <w:rFonts w:ascii="Arial" w:hAnsi="Arial" w:cs="Arial"/>
+        </w:rPr>
+        <w:t xml:space="preserve">There are two tick methods given to us from the Item class in engine. This class complies to the </w:t>
+      </w:r>
+      <w:proofErr w:type="spellStart"/>
+      <w:r>
+        <w:rPr>
+          <w:rFonts w:ascii="Arial" w:hAnsi="Arial" w:cs="Arial"/>
+        </w:rPr>
+        <w:t>Liskov</w:t>
+      </w:r>
+      <w:proofErr w:type="spellEnd"/>
+      <w:r>
+        <w:rPr>
+          <w:rFonts w:ascii="Arial" w:hAnsi="Arial" w:cs="Arial"/>
+        </w:rPr>
+        <w:t xml:space="preserve"> Substitution Principle as the input parameter accepted by the method overridden by the subclass is the same as the one from the superclass. This allows the subclass to behave the same way as the parent class and prevents the application from breaking.</w:t>
+      </w:r>
+    </w:p>
+    <w:p>
+      <w:pPr>
+        <w:spacing w:line="276" w:lineRule="auto"/>
+        <w:ind w:left="100"/>
+        <w:rPr>
+          <w:rFonts w:ascii="Arial" w:hAnsi="Arial" w:cs="Arial"/>
+        </w:rPr>
+      </w:pPr>
+      <w:r>
+        <w:rPr>
+          <w:rFonts w:ascii="Arial" w:hAnsi="Arial" w:cs="Arial"/>
+        </w:rPr>
+        <w:t>Making use of this tick method also reduces dependencies. The time the Fruit spent on the ground is being keep track of in this class instead of related classes such as the Tree class.</w:t>
+      </w:r>
+    </w:p>
+    <w:p>
+      <w:pPr>
+        <w:pStyle w:val="Heading2"/>
+        <w:ind w:left="0"/>
+        <w:rPr>
+          <w:b w:val="0"/>
+          <w:bCs w:val="0"/>
+          <w:sz w:val="22"/>
+          <w:szCs w:val="22"/>
+        </w:rPr>
+      </w:pPr>
+    </w:p>
+    <w:p>
+      <w:pPr>
+        <w:pStyle w:val="Heading2"/>
+        <w:ind w:left="0"/>
+        <w:rPr>
+          <w:b w:val="0"/>
+          <w:bCs w:val="0"/>
+          <w:sz w:val="22"/>
+          <w:szCs w:val="22"/>
+        </w:rPr>
+      </w:pPr>
+    </w:p>
+    <w:p>
+      <w:pPr>
+        <w:pStyle w:val="Heading2"/>
+        <w:rPr>
+          <w:sz w:val="22"/>
+          <w:szCs w:val="22"/>
+        </w:rPr>
+      </w:pPr>
+      <w:proofErr w:type="spellStart"/>
+      <w:r>
+        <w:t>DrinkingGround</w:t>
+      </w:r>
+      <w:proofErr w:type="spellEnd"/>
+      <w:r>
+        <w:t xml:space="preserve"> Interface</w:t>
+      </w:r>
+    </w:p>
+    <w:p>
+      <w:pPr>
+        <w:pStyle w:val="BodyText"/>
+        <w:spacing w:line="276" w:lineRule="auto"/>
+        <w:ind w:right="129"/>
+      </w:pPr>
+    </w:p>
+    <w:p>
+      <w:pPr>
+        <w:pStyle w:val="BodyText"/>
+        <w:spacing w:line="276" w:lineRule="auto"/>
+        <w:ind w:right="129"/>
+      </w:pPr>
+      <w:r>
+        <w:t xml:space="preserve">This interface should be implemented by all classes that have water that the </w:t>
+      </w:r>
+      <w:proofErr w:type="spellStart"/>
+      <w:r>
+        <w:t>DinoActors</w:t>
+      </w:r>
+      <w:proofErr w:type="spellEnd"/>
+      <w:r>
+        <w:t xml:space="preserve"> can drink from</w:t>
+      </w:r>
+      <w:r>
+        <w:t>, which is Lake in assignment 3</w:t>
+      </w:r>
+      <w:r>
+        <w:t xml:space="preserve">. By using this interface, we are practicing the dependency inversion principle. In the event that other Ground that contains water, maybe pond or waterfall, needs to be added to the system, the code in </w:t>
+      </w:r>
+      <w:proofErr w:type="spellStart"/>
+      <w:r>
+        <w:t>DrinkingAction</w:t>
+      </w:r>
+      <w:proofErr w:type="spellEnd"/>
+      <w:r>
+        <w:t xml:space="preserve"> and </w:t>
+      </w:r>
+      <w:proofErr w:type="spellStart"/>
+      <w:r>
+        <w:t>DrinkingBehaviour</w:t>
+      </w:r>
+      <w:proofErr w:type="spellEnd"/>
+      <w:r>
+        <w:t xml:space="preserve"> can be reused readily without modification. We </w:t>
+      </w:r>
+      <w:proofErr w:type="gramStart"/>
+      <w:r>
+        <w:t>simple</w:t>
+      </w:r>
+      <w:proofErr w:type="gramEnd"/>
+      <w:r>
+        <w:t xml:space="preserve"> need to ensure the added classes implements this interface.</w:t>
+      </w:r>
+    </w:p>
+    <w:p>
+      <w:pPr>
+        <w:pStyle w:val="BodyText"/>
+        <w:spacing w:line="276" w:lineRule="auto"/>
+        <w:ind w:right="129"/>
+      </w:pPr>
+    </w:p>
+    <w:p>
+      <w:pPr>
+        <w:pStyle w:val="Heading2"/>
+        <w:ind w:left="0"/>
+      </w:pPr>
+    </w:p>
+    <w:p>
+      <w:pPr>
+        <w:spacing w:line="276" w:lineRule="auto"/>
+        <w:rPr>
+          <w:rFonts w:ascii="Arial" w:hAnsi="Arial" w:cs="Arial"/>
+          <w:b/>
+          <w:bCs/>
+          <w:sz w:val="28"/>
+          <w:szCs w:val="28"/>
+        </w:rPr>
+      </w:pPr>
+      <w:r>
+        <w:rPr>
+          <w:rFonts w:ascii="Arial" w:hAnsi="Arial" w:cs="Arial"/>
+          <w:b/>
+          <w:bCs/>
+          <w:sz w:val="28"/>
+          <w:szCs w:val="28"/>
+        </w:rPr>
+        <w:t>The “nature” part of the game:</w:t>
+      </w:r>
+    </w:p>
+    <w:p>
+      <w:pPr>
+        <w:spacing w:line="276" w:lineRule="auto"/>
+        <w:rPr>
+          <w:rFonts w:ascii="Arial" w:hAnsi="Arial" w:cs="Arial"/>
         </w:rPr>
       </w:pPr>
       <w:r>
@@ -9725,7 +11364,15 @@
           <w:sz w:val="26"/>
           <w:szCs w:val="26"/>
         </w:rPr>
-        <w:t xml:space="preserve">Fruit – </w:t>
+        <w:t>Dirt</w:t>
+      </w:r>
+      <w:r>
+        <w:rPr>
+          <w:rFonts w:ascii="Arial" w:hAnsi="Arial" w:cs="Arial"/>
+          <w:sz w:val="26"/>
+          <w:szCs w:val="26"/>
+        </w:rPr>
+        <w:t xml:space="preserve"> – </w:t>
       </w:r>
       <w:r>
         <w:rPr>
@@ -9733,19 +11380,93 @@
           <w:b/>
           <w:bCs/>
         </w:rPr>
-        <w:t xml:space="preserve">extends </w:t>
-      </w:r>
-      <w:proofErr w:type="spellStart"/>
-      <w:r>
-        <w:rPr>
-          <w:rFonts w:ascii="Arial" w:hAnsi="Arial" w:cs="Arial"/>
-          <w:b/>
-          <w:bCs/>
-        </w:rPr>
-        <w:t>FoodItem</w:t>
-      </w:r>
-      <w:proofErr w:type="spellEnd"/>
-      <w:r>
+        <w:t>extends Ground</w:t>
+      </w:r>
+    </w:p>
+    <w:p>
+      <w:pPr>
+        <w:spacing w:line="276" w:lineRule="auto"/>
+        <w:rPr>
+          <w:rFonts w:ascii="Arial" w:hAnsi="Arial" w:cs="Arial"/>
+        </w:rPr>
+      </w:pPr>
+      <w:r>
+        <w:rPr>
+          <w:rFonts w:ascii="Arial" w:hAnsi="Arial" w:cs="Arial"/>
+        </w:rPr>
+        <w:t>The display character of Dirt is ‘.’. This class does not have any additional attributes and overrides only one method from Ground</w:t>
+      </w:r>
+      <w:r>
+        <w:rPr>
+          <w:rFonts w:ascii="Arial" w:hAnsi="Arial" w:cs="Arial"/>
+        </w:rPr>
+        <w:t xml:space="preserve"> which is the tick method.</w:t>
+      </w:r>
+    </w:p>
+    <w:p>
+      <w:pPr>
+        <w:spacing w:line="276" w:lineRule="auto"/>
+        <w:rPr>
+          <w:rFonts w:ascii="Arial" w:hAnsi="Arial" w:cs="Arial"/>
+        </w:rPr>
+      </w:pPr>
+      <w:r>
+        <w:rPr>
+          <w:rFonts w:ascii="Arial" w:hAnsi="Arial" w:cs="Arial"/>
+        </w:rPr>
+        <w:t xml:space="preserve">This class complies to the </w:t>
+      </w:r>
+      <w:r>
+        <w:rPr>
+          <w:rFonts w:ascii="Arial" w:hAnsi="Arial" w:cs="Arial"/>
+          <w:i/>
+          <w:iCs/>
+        </w:rPr>
+        <w:t>Single Responsibility Principle</w:t>
+      </w:r>
+      <w:r>
+        <w:rPr>
+          <w:rFonts w:ascii="Arial" w:hAnsi="Arial" w:cs="Arial"/>
+        </w:rPr>
+        <w:t xml:space="preserve"> as its only responsibility in the whole game is to decide whether or not a Bush will grow on each turn. It also takes the </w:t>
+      </w:r>
+      <w:proofErr w:type="spellStart"/>
+      <w:r>
+        <w:rPr>
+          <w:rFonts w:ascii="Arial" w:hAnsi="Arial" w:cs="Arial"/>
+          <w:i/>
+          <w:iCs/>
+        </w:rPr>
+        <w:t>Liskov</w:t>
+      </w:r>
+      <w:proofErr w:type="spellEnd"/>
+      <w:r>
+        <w:rPr>
+          <w:rFonts w:ascii="Arial" w:hAnsi="Arial" w:cs="Arial"/>
+          <w:i/>
+          <w:iCs/>
+        </w:rPr>
+        <w:t xml:space="preserve"> Substitution </w:t>
+      </w:r>
+      <w:r>
+        <w:rPr>
+          <w:rFonts w:ascii="Arial" w:hAnsi="Arial" w:cs="Arial"/>
+          <w:i/>
+          <w:iCs/>
+        </w:rPr>
+        <w:lastRenderedPageBreak/>
+        <w:t>Principle</w:t>
+      </w:r>
+      <w:r>
+        <w:rPr>
+          <w:rFonts w:ascii="Arial" w:hAnsi="Arial" w:cs="Arial"/>
+        </w:rPr>
+        <w:t xml:space="preserve"> into account as the input parameter values and return values are the same as its parent class’s. Thus, when an instance of a base class is expected, the instance of this class can also be used, and the program does not break when this is done. </w:t>
+      </w:r>
+    </w:p>
+    <w:p>
+      <w:pPr>
+        <w:spacing w:line="276" w:lineRule="auto"/>
         <w:rPr>
           <w:rFonts w:ascii="Arial" w:hAnsi="Arial" w:cs="Arial"/>
           <w:b/>
@@ -9753,255 +11474,11 @@
           <w:sz w:val="26"/>
           <w:szCs w:val="26"/>
         </w:rPr>
-        <w:t xml:space="preserve"> </w:t>
-      </w:r>
+      </w:pPr>
     </w:p>
     <w:p>
       <w:pPr>
         <w:spacing w:line="276" w:lineRule="auto"/>
-        <w:ind w:left="100"/>
-        <w:rPr>
-          <w:rFonts w:ascii="Arial" w:hAnsi="Arial" w:cs="Arial"/>
-        </w:rPr>
-      </w:pPr>
-      <w:r>
-        <w:rPr>
-          <w:rFonts w:ascii="Arial" w:hAnsi="Arial" w:cs="Arial"/>
-        </w:rPr>
-        <w:t xml:space="preserve">This class have one additional attribute which is the </w:t>
-      </w:r>
-      <w:proofErr w:type="spellStart"/>
-      <w:r>
-        <w:rPr>
-          <w:rFonts w:ascii="Arial" w:hAnsi="Arial" w:cs="Arial"/>
-        </w:rPr>
-        <w:t>groundTime</w:t>
-      </w:r>
-      <w:proofErr w:type="spellEnd"/>
-      <w:r>
-        <w:rPr>
-          <w:rFonts w:ascii="Arial" w:hAnsi="Arial" w:cs="Arial"/>
-        </w:rPr>
-        <w:t xml:space="preserve"> that is used to keep track of the how long the Fruit has been on the ground.</w:t>
-      </w:r>
-      <w:r>
-        <w:rPr>
-          <w:rFonts w:ascii="Arial" w:hAnsi="Arial" w:cs="Arial"/>
-        </w:rPr>
-        <w:t xml:space="preserve"> This class is extended from the </w:t>
-      </w:r>
-      <w:proofErr w:type="spellStart"/>
-      <w:r>
-        <w:rPr>
-          <w:rFonts w:ascii="Arial" w:hAnsi="Arial" w:cs="Arial"/>
-        </w:rPr>
-        <w:t>PortableItem</w:t>
-      </w:r>
-      <w:proofErr w:type="spellEnd"/>
-      <w:r>
-        <w:rPr>
-          <w:rFonts w:ascii="Arial" w:hAnsi="Arial" w:cs="Arial"/>
-        </w:rPr>
-        <w:t xml:space="preserve"> class instead of the Item class. Item can be portable or not portable, directly inheriting from the </w:t>
-      </w:r>
-      <w:proofErr w:type="spellStart"/>
-      <w:r>
-        <w:rPr>
-          <w:rFonts w:ascii="Arial" w:hAnsi="Arial" w:cs="Arial"/>
-        </w:rPr>
-        <w:t>PortableItem</w:t>
-      </w:r>
-      <w:proofErr w:type="spellEnd"/>
-      <w:r>
-        <w:rPr>
-          <w:rFonts w:ascii="Arial" w:hAnsi="Arial" w:cs="Arial"/>
-        </w:rPr>
-        <w:t xml:space="preserve"> class allows the Fruit to be initialized to be portable. This prevents us from initializing the Item as not portable, therefore, there won’t be situations where we need change the portability and this prevents the risk of privacy leaks. </w:t>
-      </w:r>
-    </w:p>
-    <w:p>
-      <w:pPr>
-        <w:spacing w:line="276" w:lineRule="auto"/>
-        <w:ind w:left="100"/>
-        <w:rPr>
-          <w:rFonts w:ascii="Arial" w:hAnsi="Arial" w:cs="Arial"/>
-        </w:rPr>
-      </w:pPr>
-      <w:r>
-        <w:rPr>
-          <w:rFonts w:ascii="Arial" w:hAnsi="Arial" w:cs="Arial"/>
-        </w:rPr>
-        <w:t xml:space="preserve">There are two tick methods given to us from the Item class in engine. This class complies to the </w:t>
-      </w:r>
-      <w:proofErr w:type="spellStart"/>
-      <w:r>
-        <w:rPr>
-          <w:rFonts w:ascii="Arial" w:hAnsi="Arial" w:cs="Arial"/>
-        </w:rPr>
-        <w:t>Liskov</w:t>
-      </w:r>
-      <w:proofErr w:type="spellEnd"/>
-      <w:r>
-        <w:rPr>
-          <w:rFonts w:ascii="Arial" w:hAnsi="Arial" w:cs="Arial"/>
-        </w:rPr>
-        <w:t xml:space="preserve"> Substitution Principle as the input parameter accepted by the method overridden by the subclass is the same as the one from the superclass. This allows the subclass to behave the same way as the parent class and prevents the application from breaking.</w:t>
-      </w:r>
-    </w:p>
-    <w:p>
-      <w:pPr>
-        <w:spacing w:line="276" w:lineRule="auto"/>
-        <w:ind w:left="100"/>
-        <w:rPr>
-          <w:rFonts w:ascii="Arial" w:hAnsi="Arial" w:cs="Arial"/>
-        </w:rPr>
-      </w:pPr>
-      <w:r>
-        <w:rPr>
-          <w:rFonts w:ascii="Arial" w:hAnsi="Arial" w:cs="Arial"/>
-        </w:rPr>
-        <w:t>Making use of this tick method also reduces dependencies. The time the Fruit spent on the ground is being keep track of in this class instead of related classes such as the Tree class.</w:t>
-      </w:r>
-    </w:p>
-    <w:p>
-      <w:pPr>
-        <w:pStyle w:val="Heading2"/>
-        <w:ind w:left="0"/>
-        <w:rPr>
-          <w:b w:val="0"/>
-          <w:bCs w:val="0"/>
-          <w:sz w:val="22"/>
-          <w:szCs w:val="22"/>
-        </w:rPr>
-      </w:pPr>
-    </w:p>
-    <w:p>
-      <w:pPr>
-        <w:pStyle w:val="Heading2"/>
-        <w:ind w:left="0"/>
-        <w:rPr>
-          <w:b w:val="0"/>
-          <w:bCs w:val="0"/>
-          <w:sz w:val="22"/>
-          <w:szCs w:val="22"/>
-        </w:rPr>
-      </w:pPr>
-    </w:p>
-    <w:p>
-      <w:pPr>
-        <w:pStyle w:val="Heading2"/>
-        <w:rPr>
-          <w:sz w:val="22"/>
-          <w:szCs w:val="22"/>
-        </w:rPr>
-      </w:pPr>
-      <w:proofErr w:type="spellStart"/>
-      <w:r>
-        <w:t>DrinkingGround</w:t>
-      </w:r>
-      <w:proofErr w:type="spellEnd"/>
-      <w:r>
-        <w:t xml:space="preserve"> Interface</w:t>
-      </w:r>
-    </w:p>
-    <w:p>
-      <w:pPr>
-        <w:pStyle w:val="BodyText"/>
-        <w:spacing w:line="276" w:lineRule="auto"/>
-        <w:ind w:right="129"/>
-      </w:pPr>
-    </w:p>
-    <w:p>
-      <w:pPr>
-        <w:pStyle w:val="BodyText"/>
-        <w:spacing w:line="276" w:lineRule="auto"/>
-        <w:ind w:right="129"/>
-      </w:pPr>
-      <w:r>
-        <w:t xml:space="preserve">This interface should be implemented by all classes that have water that the </w:t>
-      </w:r>
-      <w:proofErr w:type="spellStart"/>
-      <w:r>
-        <w:t>DinoActors</w:t>
-      </w:r>
-      <w:proofErr w:type="spellEnd"/>
-      <w:r>
-        <w:t xml:space="preserve"> can drink from</w:t>
-      </w:r>
-      <w:r>
-        <w:t>, which is Lake in assignment 3</w:t>
-      </w:r>
-      <w:r>
-        <w:t xml:space="preserve">. By using this interface, we are practicing the dependency inversion principle. In the event that other Ground that contains water, maybe pond or waterfall, needs to be added to the system, the code in </w:t>
-      </w:r>
-      <w:proofErr w:type="spellStart"/>
-      <w:r>
-        <w:t>DrinkingAction</w:t>
-      </w:r>
-      <w:proofErr w:type="spellEnd"/>
-      <w:r>
-        <w:t xml:space="preserve"> and </w:t>
-      </w:r>
-      <w:proofErr w:type="spellStart"/>
-      <w:r>
-        <w:t>DrinkingBehaviour</w:t>
-      </w:r>
-      <w:proofErr w:type="spellEnd"/>
-      <w:r>
-        <w:t xml:space="preserve"> can be reused readily without modification. We </w:t>
-      </w:r>
-      <w:proofErr w:type="gramStart"/>
-      <w:r>
-        <w:t>simple</w:t>
-      </w:r>
-      <w:proofErr w:type="gramEnd"/>
-      <w:r>
-        <w:t xml:space="preserve"> need to ensure the added classes implements this interface.</w:t>
-      </w:r>
-    </w:p>
-    <w:p>
-      <w:pPr>
-        <w:pStyle w:val="BodyText"/>
-        <w:spacing w:line="276" w:lineRule="auto"/>
-        <w:ind w:right="129"/>
-      </w:pPr>
-    </w:p>
-    <w:p>
-      <w:pPr>
-        <w:pStyle w:val="Heading2"/>
-        <w:ind w:left="0"/>
-      </w:pPr>
-    </w:p>
-    <w:p>
-      <w:pPr>
-        <w:spacing w:line="276" w:lineRule="auto"/>
-        <w:rPr>
-          <w:rFonts w:ascii="Arial" w:hAnsi="Arial" w:cs="Arial"/>
-          <w:b/>
-          <w:bCs/>
-          <w:sz w:val="28"/>
-          <w:szCs w:val="28"/>
-        </w:rPr>
-      </w:pPr>
-      <w:r>
-        <w:rPr>
-          <w:rFonts w:ascii="Arial" w:hAnsi="Arial" w:cs="Arial"/>
-          <w:b/>
-          <w:bCs/>
-          <w:sz w:val="28"/>
-          <w:szCs w:val="28"/>
-        </w:rPr>
-        <w:t>The “nature” part of the game:</w:t>
-      </w:r>
-    </w:p>
-    <w:p>
-      <w:pPr>
-        <w:spacing w:line="276" w:lineRule="auto"/>
-        <w:rPr>
-          <w:rFonts w:ascii="Arial" w:hAnsi="Arial" w:cs="Arial"/>
-        </w:rPr>
-      </w:pPr>
-      <w:r>
         <w:rPr>
           <w:rFonts w:ascii="Arial" w:hAnsi="Arial" w:cs="Arial"/>
           <w:b/>
@@ -10009,96 +11486,7 @@
           <w:sz w:val="26"/>
           <w:szCs w:val="26"/>
         </w:rPr>
-        <w:t>Dirt</w:t>
-      </w:r>
-      <w:r>
-        <w:rPr>
-          <w:rFonts w:ascii="Arial" w:hAnsi="Arial" w:cs="Arial"/>
-          <w:sz w:val="26"/>
-          <w:szCs w:val="26"/>
-        </w:rPr>
-        <w:t xml:space="preserve"> – </w:t>
-      </w:r>
-      <w:r>
-        <w:rPr>
-          <w:rFonts w:ascii="Arial" w:hAnsi="Arial" w:cs="Arial"/>
-          <w:b/>
-          <w:bCs/>
-        </w:rPr>
-        <w:t>extends Ground</w:t>
-      </w:r>
-    </w:p>
-    <w:p>
-      <w:pPr>
-        <w:spacing w:line="276" w:lineRule="auto"/>
-        <w:rPr>
-          <w:rFonts w:ascii="Arial" w:hAnsi="Arial" w:cs="Arial"/>
-        </w:rPr>
-      </w:pPr>
-      <w:r>
-        <w:rPr>
-          <w:rFonts w:ascii="Arial" w:hAnsi="Arial" w:cs="Arial"/>
-        </w:rPr>
-        <w:t>The display character of Dirt is ‘.’. This class does not have any additional attributes and overrides only one method from Ground</w:t>
-      </w:r>
-      <w:r>
-        <w:rPr>
-          <w:rFonts w:ascii="Arial" w:hAnsi="Arial" w:cs="Arial"/>
-        </w:rPr>
-        <w:t xml:space="preserve"> which is the tick method.</w:t>
-      </w:r>
-    </w:p>
-    <w:p>
-      <w:pPr>
-        <w:spacing w:line="276" w:lineRule="auto"/>
-        <w:rPr>
-          <w:rFonts w:ascii="Arial" w:hAnsi="Arial" w:cs="Arial"/>
-        </w:rPr>
-      </w:pPr>
-      <w:r>
-        <w:rPr>
-          <w:rFonts w:ascii="Arial" w:hAnsi="Arial" w:cs="Arial"/>
-        </w:rPr>
-        <w:t xml:space="preserve">This class complies to the </w:t>
-      </w:r>
-      <w:r>
-        <w:rPr>
-          <w:rFonts w:ascii="Arial" w:hAnsi="Arial" w:cs="Arial"/>
-          <w:i/>
-          <w:iCs/>
-        </w:rPr>
-        <w:t>Single Responsibility Principle</w:t>
-      </w:r>
-      <w:r>
-        <w:rPr>
-          <w:rFonts w:ascii="Arial" w:hAnsi="Arial" w:cs="Arial"/>
-        </w:rPr>
-        <w:t xml:space="preserve"> as its only responsibility in the whole game is to decide whether or not a Bush will grow on each turn. It also takes the </w:t>
-      </w:r>
-      <w:proofErr w:type="spellStart"/>
-      <w:r>
-        <w:rPr>
-          <w:rFonts w:ascii="Arial" w:hAnsi="Arial" w:cs="Arial"/>
-          <w:i/>
-          <w:iCs/>
-        </w:rPr>
-        <w:t>Liskov</w:t>
-      </w:r>
-      <w:proofErr w:type="spellEnd"/>
-      <w:r>
-        <w:rPr>
-          <w:rFonts w:ascii="Arial" w:hAnsi="Arial" w:cs="Arial"/>
-          <w:i/>
-          <w:iCs/>
-        </w:rPr>
-        <w:t xml:space="preserve"> Substitution Principle</w:t>
-      </w:r>
-      <w:r>
-        <w:rPr>
-          <w:rFonts w:ascii="Arial" w:hAnsi="Arial" w:cs="Arial"/>
-        </w:rPr>
-        <w:t xml:space="preserve"> into account as the input parameter values and return values are the same as its parent class’s. Thus, when an instance of a base class is expected, the instance of this class can also be used, and the program does not break when this is done. </w:t>
-      </w:r>
+      </w:pPr>
     </w:p>
     <w:p>
       <w:pPr>
@@ -10111,10 +11499,8 @@
           <w:szCs w:val="26"/>
         </w:rPr>
       </w:pPr>
-    </w:p>
-    <w:p>
-      <w:pPr>
-        <w:spacing w:line="276" w:lineRule="auto"/>
+      <w:proofErr w:type="spellStart"/>
+      <w:r>
         <w:rPr>
           <w:rFonts w:ascii="Arial" w:hAnsi="Arial" w:cs="Arial"/>
           <w:b/>
@@ -10122,29 +11508,6 @@
           <w:sz w:val="26"/>
           <w:szCs w:val="26"/>
         </w:rPr>
-      </w:pPr>
-    </w:p>
-    <w:p>
-      <w:pPr>
-        <w:spacing w:line="276" w:lineRule="auto"/>
-        <w:rPr>
-          <w:rFonts w:ascii="Arial" w:hAnsi="Arial" w:cs="Arial"/>
-          <w:b/>
-          <w:bCs/>
-          <w:sz w:val="26"/>
-          <w:szCs w:val="26"/>
-        </w:rPr>
-      </w:pPr>
-      <w:proofErr w:type="spellStart"/>
-      <w:r>
-        <w:rPr>
-          <w:rFonts w:ascii="Arial" w:hAnsi="Arial" w:cs="Arial"/>
-          <w:b/>
-          <w:bCs/>
-          <w:sz w:val="26"/>
-          <w:szCs w:val="26"/>
-        </w:rPr>
-        <w:lastRenderedPageBreak/>
         <w:t>FertileGround</w:t>
       </w:r>
       <w:proofErr w:type="spellEnd"/>
@@ -10621,6 +11984,7 @@
         <w:rPr>
           <w:rFonts w:ascii="Arial" w:hAnsi="Arial" w:cs="Arial"/>
         </w:rPr>
+        <w:lastRenderedPageBreak/>
         <w:t>getIntegerInput</w:t>
       </w:r>
       <w:proofErr w:type="spellEnd"/>
@@ -10660,7 +12024,6 @@
           <w:sz w:val="28"/>
           <w:szCs w:val="28"/>
         </w:rPr>
-        <w:lastRenderedPageBreak/>
         <w:t>Player actions and related classes:</w:t>
       </w:r>
     </w:p>
@@ -11271,7 +12634,6 @@
           <w:sz w:val="26"/>
           <w:szCs w:val="26"/>
         </w:rPr>
-        <w:lastRenderedPageBreak/>
         <w:t>VendingMachine</w:t>
       </w:r>
       <w:proofErr w:type="spellEnd"/>
@@ -11791,7 +13153,14 @@
         <w:rPr>
           <w:rFonts w:ascii="Arial" w:hAnsi="Arial" w:cs="Arial"/>
         </w:rPr>
-        <w:t xml:space="preserve">In terms of feeding, the dinosaurs are placed in two different categories: Stegosaurs and Brachiosaurs are Herbivores and Allosaurs are Carnivores. Therefore, to feed the dinosaurs, we must first determine the type of dinosaurs they are. Once that is determined, the Player needs to go through their inventory to look for the right food to feed them. This is where the </w:t>
+        <w:t xml:space="preserve">In terms of feeding, the dinosaurs are placed in two different categories: Stegosaurs and Brachiosaurs are Herbivores and Allosaurs are Carnivores. Therefore, to feed the dinosaurs, we must first determine the type of dinosaurs they are. Once that is determined, the Player needs to go </w:t>
+      </w:r>
+      <w:r>
+        <w:rPr>
+          <w:rFonts w:ascii="Arial" w:hAnsi="Arial" w:cs="Arial"/>
+        </w:rPr>
+        <w:lastRenderedPageBreak/>
+        <w:t xml:space="preserve">through their inventory to look for the right food to feed them. This is where the </w:t>
       </w:r>
       <w:proofErr w:type="spellStart"/>
       <w:r>
@@ -11923,7 +13292,6 @@
         <w:rPr>
           <w:rFonts w:ascii="Arial" w:hAnsi="Arial" w:cs="Arial"/>
         </w:rPr>
-        <w:lastRenderedPageBreak/>
         <w:t xml:space="preserve">Once the correct food is matched with the correct dinosaur, that item will be removed from the inventory and the dinosaurs will have their </w:t>
       </w:r>
       <w:proofErr w:type="spellStart"/>
@@ -12269,6 +13637,7 @@
           <w:sz w:val="26"/>
           <w:szCs w:val="26"/>
         </w:rPr>
+        <w:lastRenderedPageBreak/>
         <w:t>JurassicWorld</w:t>
       </w:r>
       <w:proofErr w:type="spellEnd"/>
@@ -12300,13 +13669,7 @@
         <w:rPr>
           <w:rFonts w:ascii="Arial" w:hAnsi="Arial" w:cs="Arial"/>
         </w:rPr>
-        <w:t xml:space="preserve"> </w:t>
-      </w:r>
-      <w:r>
-        <w:rPr>
-          <w:rFonts w:ascii="Arial" w:hAnsi="Arial" w:cs="Arial"/>
-        </w:rPr>
-        <w:t xml:space="preserve">The total number of turns is also calculated here to decide whether the player met the target eco points or not in certain number of turns. </w:t>
+        <w:t xml:space="preserve"> The total number of turns is also calculated here to decide whether the player met the target eco points or not in certain number of turns. </w:t>
       </w:r>
       <w:r>
         <w:rPr>
@@ -12354,7 +13717,6 @@
           <w:sz w:val="26"/>
           <w:szCs w:val="26"/>
         </w:rPr>
-        <w:lastRenderedPageBreak/>
         <w:t>A more sophisticated game driver</w:t>
       </w:r>
     </w:p>
@@ -14978,6 +16340,95 @@
     </w:lvl>
   </w:abstractNum>
   <w:abstractNum w:abstractNumId="21" w15:restartNumberingAfterBreak="0">
+    <w:nsid w:val="6D9F3F1D"/>
+    <w:multiLevelType w:val="hybridMultilevel"/>
+    <w:tmpl w:val="4F28331A"/>
+    <w:lvl w:ilvl="0" w:tplc="4409000F">
+      <w:start w:val="1"/>
+      <w:numFmt w:val="decimal"/>
+      <w:lvlText w:val="%1."/>
+      <w:lvlJc w:val="left"/>
+      <w:pPr>
+        <w:ind w:left="720" w:hanging="360"/>
+      </w:pPr>
+      <w:rPr>
+        <w:rFonts w:hint="default"/>
+      </w:rPr>
+    </w:lvl>
+    <w:lvl w:ilvl="1" w:tplc="44090019" w:tentative="1">
+      <w:start w:val="1"/>
+      <w:numFmt w:val="lowerLetter"/>
+      <w:lvlText w:val="%2."/>
+      <w:lvlJc w:val="left"/>
+      <w:pPr>
+        <w:ind w:left="1440" w:hanging="360"/>
+      </w:pPr>
+    </w:lvl>
+    <w:lvl w:ilvl="2" w:tplc="4409001B" w:tentative="1">
+      <w:start w:val="1"/>
+      <w:numFmt w:val="lowerRoman"/>
+      <w:lvlText w:val="%3."/>
+      <w:lvlJc w:val="right"/>
+      <w:pPr>
+        <w:ind w:left="2160" w:hanging="180"/>
+      </w:pPr>
+    </w:lvl>
+    <w:lvl w:ilvl="3" w:tplc="4409000F" w:tentative="1">
+      <w:start w:val="1"/>
+      <w:numFmt w:val="decimal"/>
+      <w:lvlText w:val="%4."/>
+      <w:lvlJc w:val="left"/>
+      <w:pPr>
+        <w:ind w:left="2880" w:hanging="360"/>
+      </w:pPr>
+    </w:lvl>
+    <w:lvl w:ilvl="4" w:tplc="44090019" w:tentative="1">
+      <w:start w:val="1"/>
+      <w:numFmt w:val="lowerLetter"/>
+      <w:lvlText w:val="%5."/>
+      <w:lvlJc w:val="left"/>
+      <w:pPr>
+        <w:ind w:left="3600" w:hanging="360"/>
+      </w:pPr>
+    </w:lvl>
+    <w:lvl w:ilvl="5" w:tplc="4409001B" w:tentative="1">
+      <w:start w:val="1"/>
+      <w:numFmt w:val="lowerRoman"/>
+      <w:lvlText w:val="%6."/>
+      <w:lvlJc w:val="right"/>
+      <w:pPr>
+        <w:ind w:left="4320" w:hanging="180"/>
+      </w:pPr>
+    </w:lvl>
+    <w:lvl w:ilvl="6" w:tplc="4409000F" w:tentative="1">
+      <w:start w:val="1"/>
+      <w:numFmt w:val="decimal"/>
+      <w:lvlText w:val="%7."/>
+      <w:lvlJc w:val="left"/>
+      <w:pPr>
+        <w:ind w:left="5040" w:hanging="360"/>
+      </w:pPr>
+    </w:lvl>
+    <w:lvl w:ilvl="7" w:tplc="44090019" w:tentative="1">
+      <w:start w:val="1"/>
+      <w:numFmt w:val="lowerLetter"/>
+      <w:lvlText w:val="%8."/>
+      <w:lvlJc w:val="left"/>
+      <w:pPr>
+        <w:ind w:left="5760" w:hanging="360"/>
+      </w:pPr>
+    </w:lvl>
+    <w:lvl w:ilvl="8" w:tplc="4409001B" w:tentative="1">
+      <w:start w:val="1"/>
+      <w:numFmt w:val="lowerRoman"/>
+      <w:lvlText w:val="%9."/>
+      <w:lvlJc w:val="right"/>
+      <w:pPr>
+        <w:ind w:left="6480" w:hanging="180"/>
+      </w:pPr>
+    </w:lvl>
+  </w:abstractNum>
+  <w:abstractNum w:abstractNumId="22" w15:restartNumberingAfterBreak="0">
     <w:nsid w:val="70D14FF5"/>
     <w:multiLevelType w:val="hybridMultilevel"/>
     <w:tmpl w:val="1BB6948C"/>
@@ -15090,7 +16541,7 @@
       </w:rPr>
     </w:lvl>
   </w:abstractNum>
-  <w:abstractNum w:abstractNumId="22" w15:restartNumberingAfterBreak="0">
+  <w:abstractNum w:abstractNumId="23" w15:restartNumberingAfterBreak="0">
     <w:nsid w:val="73FE295B"/>
     <w:multiLevelType w:val="hybridMultilevel"/>
     <w:tmpl w:val="8C8C4CF6"/>
@@ -15203,7 +16654,7 @@
       </w:rPr>
     </w:lvl>
   </w:abstractNum>
-  <w:abstractNum w:abstractNumId="23" w15:restartNumberingAfterBreak="0">
+  <w:abstractNum w:abstractNumId="24" w15:restartNumberingAfterBreak="0">
     <w:nsid w:val="7A3D56E6"/>
     <w:multiLevelType w:val="hybridMultilevel"/>
     <w:tmpl w:val="4872A21E"/>
@@ -15292,7 +16743,7 @@
       </w:pPr>
     </w:lvl>
   </w:abstractNum>
-  <w:abstractNum w:abstractNumId="24" w15:restartNumberingAfterBreak="0">
+  <w:abstractNum w:abstractNumId="25" w15:restartNumberingAfterBreak="0">
     <w:nsid w:val="7CA21F42"/>
     <w:multiLevelType w:val="hybridMultilevel"/>
     <w:tmpl w:val="BDAC0428"/>
@@ -15413,7 +16864,7 @@
     </w:lvl>
   </w:abstractNum>
   <w:num w:numId="1">
-    <w:abstractNumId w:val="24"/>
+    <w:abstractNumId w:val="25"/>
   </w:num>
   <w:num w:numId="2">
     <w:abstractNumId w:val="19"/>
@@ -15422,13 +16873,13 @@
     <w:abstractNumId w:val="12"/>
   </w:num>
   <w:num w:numId="4">
-    <w:abstractNumId w:val="22"/>
+    <w:abstractNumId w:val="23"/>
   </w:num>
   <w:num w:numId="5">
     <w:abstractNumId w:val="3"/>
   </w:num>
   <w:num w:numId="6">
-    <w:abstractNumId w:val="21"/>
+    <w:abstractNumId w:val="22"/>
   </w:num>
   <w:num w:numId="7">
     <w:abstractNumId w:val="16"/>
@@ -15479,13 +16930,16 @@
     <w:abstractNumId w:val="1"/>
   </w:num>
   <w:num w:numId="23">
-    <w:abstractNumId w:val="23"/>
+    <w:abstractNumId w:val="24"/>
   </w:num>
   <w:num w:numId="24">
     <w:abstractNumId w:val="13"/>
   </w:num>
   <w:num w:numId="25">
     <w:abstractNumId w:val="7"/>
+  </w:num>
+  <w:num w:numId="26">
+    <w:abstractNumId w:val="21"/>
   </w:num>
 </w:numbering>
 </file>
@@ -16394,15 +17848,6 @@
 </file>
 
 <file path=customXml/item1.xml><?xml version="1.0" encoding="utf-8"?>
-<?mso-contentType ?>
-<FormTemplates xmlns="http://schemas.microsoft.com/sharepoint/v3/contenttype/forms">
-  <Display>DocumentLibraryForm</Display>
-  <Edit>DocumentLibraryForm</Edit>
-  <New>DocumentLibraryForm</New>
-</FormTemplates>
-</file>
-
-<file path=customXml/item2.xml><?xml version="1.0" encoding="utf-8"?>
 <ct:contentTypeSchema xmlns:ct="http://schemas.microsoft.com/office/2006/metadata/contentType" xmlns:ma="http://schemas.microsoft.com/office/2006/metadata/properties/metaAttributes" ct:_="" ma:_="" ma:contentTypeName="Document" ma:contentTypeID="0x0101003FC816171AB6CF4ABB2AD4D505B0E947" ma:contentTypeVersion="2" ma:contentTypeDescription="Create a new document." ma:contentTypeScope="" ma:versionID="e6287cb7ab8eb6198fbf3d3fb4cd480c">
   <xsd:schema xmlns:xsd="http://www.w3.org/2001/XMLSchema" xmlns:xs="http://www.w3.org/2001/XMLSchema" xmlns:p="http://schemas.microsoft.com/office/2006/metadata/properties" xmlns:ns3="ecc94e3d-2bd8-4c69-9300-59ebf1570c52" targetNamespace="http://schemas.microsoft.com/office/2006/metadata/properties" ma:root="true" ma:fieldsID="387f118866e993a300d7e416e236a506" ns3:_="">
     <xsd:import namespace="ecc94e3d-2bd8-4c69-9300-59ebf1570c52"/>
@@ -16534,25 +17979,26 @@
 </ct:contentTypeSchema>
 </file>
 
+<file path=customXml/item2.xml><?xml version="1.0" encoding="utf-8"?>
+<?mso-contentType ?>
+<FormTemplates xmlns="http://schemas.microsoft.com/sharepoint/v3/contenttype/forms">
+  <Display>DocumentLibraryForm</Display>
+  <Edit>DocumentLibraryForm</Edit>
+  <New>DocumentLibraryForm</New>
+</FormTemplates>
+</file>
+
 <file path=customXml/item3.xml><?xml version="1.0" encoding="utf-8"?>
+<b:Sources xmlns:b="http://schemas.openxmlformats.org/officeDocument/2006/bibliography" xmlns="http://schemas.openxmlformats.org/officeDocument/2006/bibliography" SelectedStyle="\APASixthEditionOfficeOnline.xsl" StyleName="APA" Version="6"/>
+</file>
+
+<file path=customXml/item4.xml><?xml version="1.0" encoding="utf-8"?>
 <p:properties xmlns:p="http://schemas.microsoft.com/office/2006/metadata/properties" xmlns:xsi="http://www.w3.org/2001/XMLSchema-instance" xmlns:pc="http://schemas.microsoft.com/office/infopath/2007/PartnerControls">
   <documentManagement/>
 </p:properties>
 </file>
 
-<file path=customXml/item4.xml><?xml version="1.0" encoding="utf-8"?>
-<b:Sources xmlns:b="http://schemas.openxmlformats.org/officeDocument/2006/bibliography" xmlns="http://schemas.openxmlformats.org/officeDocument/2006/bibliography" SelectedStyle="\APASixthEditionOfficeOnline.xsl" StyleName="APA" Version="6"/>
-</file>
-
 <file path=customXml/itemProps1.xml><?xml version="1.0" encoding="utf-8"?>
-<ds:datastoreItem xmlns:ds="http://schemas.openxmlformats.org/officeDocument/2006/customXml" ds:itemID="{2AC86F22-C933-43EF-8B86-03EB1E72D629}">
-  <ds:schemaRefs>
-    <ds:schemaRef ds:uri="http://schemas.microsoft.com/sharepoint/v3/contenttype/forms"/>
-  </ds:schemaRefs>
-</ds:datastoreItem>
-</file>
-
-<file path=customXml/itemProps2.xml><?xml version="1.0" encoding="utf-8"?>
 <ds:datastoreItem xmlns:ds="http://schemas.openxmlformats.org/officeDocument/2006/customXml" ds:itemID="{7783DE2A-5BCB-42AD-81F5-3FCFC08602CD}">
   <ds:schemaRefs>
     <ds:schemaRef ds:uri="http://schemas.microsoft.com/office/2006/metadata/contentType"/>
@@ -16570,19 +18016,27 @@
 </ds:datastoreItem>
 </file>
 
+<file path=customXml/itemProps2.xml><?xml version="1.0" encoding="utf-8"?>
+<ds:datastoreItem xmlns:ds="http://schemas.openxmlformats.org/officeDocument/2006/customXml" ds:itemID="{2AC86F22-C933-43EF-8B86-03EB1E72D629}">
+  <ds:schemaRefs>
+    <ds:schemaRef ds:uri="http://schemas.microsoft.com/sharepoint/v3/contenttype/forms"/>
+  </ds:schemaRefs>
+</ds:datastoreItem>
+</file>
+
 <file path=customXml/itemProps3.xml><?xml version="1.0" encoding="utf-8"?>
+<ds:datastoreItem xmlns:ds="http://schemas.openxmlformats.org/officeDocument/2006/customXml" ds:itemID="{A33C258F-466F-4248-AE66-0B1E2885644E}">
+  <ds:schemaRefs>
+    <ds:schemaRef ds:uri="http://schemas.openxmlformats.org/officeDocument/2006/bibliography"/>
+  </ds:schemaRefs>
+</ds:datastoreItem>
+</file>
+
+<file path=customXml/itemProps4.xml><?xml version="1.0" encoding="utf-8"?>
 <ds:datastoreItem xmlns:ds="http://schemas.openxmlformats.org/officeDocument/2006/customXml" ds:itemID="{1A736789-89CF-4164-BB2F-93980A4BF3DE}">
   <ds:schemaRefs>
     <ds:schemaRef ds:uri="http://schemas.microsoft.com/office/2006/metadata/properties"/>
     <ds:schemaRef ds:uri="http://schemas.microsoft.com/office/infopath/2007/PartnerControls"/>
   </ds:schemaRefs>
 </ds:datastoreItem>
-</file>
-
-<file path=customXml/itemProps4.xml><?xml version="1.0" encoding="utf-8"?>
-<ds:datastoreItem xmlns:ds="http://schemas.openxmlformats.org/officeDocument/2006/customXml" ds:itemID="{A33C258F-466F-4248-AE66-0B1E2885644E}">
-  <ds:schemaRefs>
-    <ds:schemaRef ds:uri="http://schemas.openxmlformats.org/officeDocument/2006/bibliography"/>
-  </ds:schemaRefs>
-</ds:datastoreItem>
 </file>
</xml_diff>

<commit_message>
create pdf for design rationale and interaction diagrams
</commit_message>
<xml_diff>
--- a/docs/Assignment 3 docs/Design rationale Assignment 3.docx
+++ b/docs/Assignment 3 docs/Design rationale Assignment 3.docx
@@ -5952,65 +5952,65 @@
     <w:p>
       <w:pPr>
         <w:pStyle w:val="Heading2"/>
-        <w:spacing w:before="218"/>
         <w:ind w:left="0"/>
         <w:rPr>
           <w:sz w:val="22"/>
           <w:szCs w:val="22"/>
         </w:rPr>
       </w:pPr>
-    </w:p>
-    <w:p>
-      <w:pPr>
-        <w:pStyle w:val="Heading2"/>
-      </w:pPr>
-      <w:proofErr w:type="spellStart"/>
-      <w:r>
-        <w:t>WanderBehaviour</w:t>
-      </w:r>
-      <w:proofErr w:type="spellEnd"/>
-      <w:r>
-        <w:t xml:space="preserve"> – </w:t>
-      </w:r>
-      <w:r>
-        <w:rPr>
-          <w:sz w:val="22"/>
-          <w:szCs w:val="22"/>
-        </w:rPr>
-        <w:t>i</w:t>
-      </w:r>
-      <w:r>
-        <w:rPr>
-          <w:sz w:val="22"/>
-          <w:szCs w:val="22"/>
-        </w:rPr>
-        <w:t xml:space="preserve">mplements </w:t>
-      </w:r>
-      <w:proofErr w:type="spellStart"/>
-      <w:r>
-        <w:rPr>
-          <w:sz w:val="22"/>
-          <w:szCs w:val="22"/>
-        </w:rPr>
-        <w:t>Behaviour</w:t>
-      </w:r>
-      <w:proofErr w:type="spellEnd"/>
     </w:p>
     <w:p>
       <w:pPr>
         <w:pStyle w:val="Heading2"/>
         <w:ind w:left="0"/>
-        <w:rPr>
-          <w:sz w:val="22"/>
-          <w:szCs w:val="22"/>
-        </w:rPr>
-      </w:pPr>
+      </w:pPr>
+      <w:proofErr w:type="spellStart"/>
+      <w:r>
+        <w:t>WanderBehaviour</w:t>
+      </w:r>
+      <w:proofErr w:type="spellEnd"/>
+      <w:r>
+        <w:t xml:space="preserve"> – </w:t>
+      </w:r>
+      <w:r>
+        <w:rPr>
+          <w:sz w:val="22"/>
+          <w:szCs w:val="22"/>
+        </w:rPr>
+        <w:t>i</w:t>
+      </w:r>
+      <w:r>
+        <w:rPr>
+          <w:sz w:val="22"/>
+          <w:szCs w:val="22"/>
+        </w:rPr>
+        <w:t xml:space="preserve">mplements </w:t>
+      </w:r>
+      <w:proofErr w:type="spellStart"/>
+      <w:r>
+        <w:rPr>
+          <w:sz w:val="22"/>
+          <w:szCs w:val="22"/>
+        </w:rPr>
+        <w:t>Behaviour</w:t>
+      </w:r>
+      <w:proofErr w:type="spellEnd"/>
     </w:p>
     <w:p>
       <w:pPr>
         <w:pStyle w:val="Heading2"/>
         <w:ind w:left="0"/>
         <w:rPr>
+          <w:sz w:val="22"/>
+          <w:szCs w:val="22"/>
+        </w:rPr>
+      </w:pPr>
+    </w:p>
+    <w:p>
+      <w:pPr>
+        <w:pStyle w:val="Heading2"/>
+        <w:ind w:left="0"/>
+        <w:rPr>
           <w:b w:val="0"/>
           <w:bCs w:val="0"/>
           <w:sz w:val="22"/>
@@ -6095,18 +6095,6 @@
         </w:rPr>
         <w:t>movement dynamically.</w:t>
       </w:r>
-    </w:p>
-    <w:p>
-      <w:pPr>
-        <w:pStyle w:val="Heading2"/>
-        <w:ind w:left="0"/>
-        <w:rPr>
-          <w:b w:val="0"/>
-          <w:bCs w:val="0"/>
-          <w:sz w:val="22"/>
-          <w:szCs w:val="22"/>
-        </w:rPr>
-      </w:pPr>
     </w:p>
     <w:p>
       <w:pPr>
@@ -6809,6 +6797,7 @@
         </w:rPr>
       </w:pPr>
       <w:r>
+        <w:lastRenderedPageBreak/>
         <w:t>Follow</w:t>
       </w:r>
       <w:r>
@@ -7840,47 +7829,42 @@
       </w:pPr>
       <w:proofErr w:type="spellStart"/>
       <w:r>
-        <w:t>Attack</w:t>
-      </w:r>
-      <w:r>
+        <w:t>AttackBehaviour</w:t>
+      </w:r>
+      <w:proofErr w:type="spellEnd"/>
+      <w:r>
+        <w:t xml:space="preserve"> </w:t>
+      </w:r>
+      <w:r>
+        <w:rPr>
+          <w:spacing w:val="1"/>
+        </w:rPr>
+        <w:t xml:space="preserve">– </w:t>
+      </w:r>
+      <w:r>
+        <w:rPr>
+          <w:sz w:val="22"/>
+          <w:szCs w:val="22"/>
+        </w:rPr>
+        <w:t>implements</w:t>
+      </w:r>
+      <w:r>
+        <w:rPr>
+          <w:spacing w:val="-1"/>
+          <w:sz w:val="22"/>
+          <w:szCs w:val="22"/>
+        </w:rPr>
+        <w:t xml:space="preserve"> </w:t>
+      </w:r>
+      <w:proofErr w:type="spellStart"/>
+      <w:r>
+        <w:rPr>
+          <w:sz w:val="22"/>
+          <w:szCs w:val="22"/>
+        </w:rPr>
         <w:t>Behaviour</w:t>
       </w:r>
       <w:proofErr w:type="spellEnd"/>
-      <w:r>
-        <w:t xml:space="preserve"> </w:t>
-      </w:r>
-      <w:r>
-        <w:rPr>
-          <w:spacing w:val="1"/>
-        </w:rPr>
-        <w:t xml:space="preserve">– </w:t>
-      </w:r>
-      <w:r>
-        <w:rPr>
-          <w:sz w:val="22"/>
-          <w:szCs w:val="22"/>
-        </w:rPr>
-        <w:t>implements</w:t>
-      </w:r>
-      <w:r>
-        <w:rPr>
-          <w:spacing w:val="-1"/>
-          <w:sz w:val="22"/>
-          <w:szCs w:val="22"/>
-        </w:rPr>
-        <w:t xml:space="preserve"> </w:t>
-      </w:r>
-      <w:proofErr w:type="spellStart"/>
-      <w:proofErr w:type="gramStart"/>
-      <w:r>
-        <w:rPr>
-          <w:sz w:val="22"/>
-          <w:szCs w:val="22"/>
-        </w:rPr>
-        <w:t>Behaviour</w:t>
-      </w:r>
-      <w:proofErr w:type="spellEnd"/>
-      <w:proofErr w:type="gramEnd"/>
     </w:p>
     <w:p>
       <w:pPr>
@@ -7901,10 +7885,7 @@
       </w:r>
       <w:proofErr w:type="spellStart"/>
       <w:r>
-        <w:t>Attack</w:t>
-      </w:r>
-      <w:r>
-        <w:t>Action</w:t>
+        <w:t>AttackAction</w:t>
       </w:r>
       <w:proofErr w:type="spellEnd"/>
       <w:r>
@@ -7915,17 +7896,8 @@
           <w:sz w:val="22"/>
           <w:szCs w:val="22"/>
         </w:rPr>
-        <w:t xml:space="preserve">extends </w:t>
-      </w:r>
-      <w:proofErr w:type="gramStart"/>
-      <w:r>
-        <w:rPr>
-          <w:sz w:val="22"/>
-          <w:szCs w:val="22"/>
-        </w:rPr>
-        <w:t>Action</w:t>
-      </w:r>
-      <w:proofErr w:type="gramEnd"/>
+        <w:t>extends Action</w:t>
+      </w:r>
     </w:p>
     <w:p>
       <w:pPr>
@@ -7990,13 +7962,7 @@
       </w:r>
       <w:proofErr w:type="spellEnd"/>
       <w:r>
-        <w:t xml:space="preserve"> to be attacked) has the capabilities</w:t>
-      </w:r>
-      <w:r>
-        <w:t>,</w:t>
-      </w:r>
-      <w:r>
-        <w:t xml:space="preserve"> </w:t>
+        <w:t xml:space="preserve"> to be attacked) has the capabilities, </w:t>
       </w:r>
       <w:proofErr w:type="spellStart"/>
       <w:r>
@@ -8004,22 +7970,19 @@
       </w:r>
       <w:proofErr w:type="spellEnd"/>
       <w:r>
-        <w:t xml:space="preserve"> </w:t>
-      </w:r>
-      <w:r>
-        <w:t xml:space="preserve">and </w:t>
-      </w:r>
-      <w:proofErr w:type="spellStart"/>
+        <w:t xml:space="preserve"> and </w:t>
+      </w:r>
+      <w:proofErr w:type="spellStart"/>
+      <w:r>
+        <w:t>DinoCapabilities.CAN_BE_ATTACKED</w:t>
+      </w:r>
+      <w:proofErr w:type="spellEnd"/>
+      <w:r>
+        <w:t xml:space="preserve">. This helps to reduce dependencies since the classes </w:t>
+      </w:r>
       <w:r>
         <w:lastRenderedPageBreak/>
-        <w:t>DinoCapabilities.CAN_BE_ATTACKED</w:t>
-      </w:r>
-      <w:proofErr w:type="spellEnd"/>
-      <w:r>
-        <w:t xml:space="preserve">. </w:t>
-      </w:r>
-      <w:r>
-        <w:t>This helps to reduce dependencies since the classes do not depend on Allosaur, Brachiosaur or Stegosaur classes to check these capabilities.</w:t>
+        <w:t>do not depend on Allosaur, Brachiosaur or Stegosaur classes to check these capabilities.</w:t>
       </w:r>
     </w:p>
     <w:p>
@@ -8032,6 +7995,265 @@
     <w:p>
       <w:pPr>
         <w:pStyle w:val="Heading2"/>
+        <w:ind w:left="0"/>
+      </w:pPr>
+      <w:r>
+        <w:t>Utilizing Ground Interface</w:t>
+      </w:r>
+    </w:p>
+    <w:p>
+      <w:pPr>
+        <w:pStyle w:val="Heading2"/>
+        <w:ind w:left="0"/>
+        <w:rPr>
+          <w:b w:val="0"/>
+          <w:bCs w:val="0"/>
+          <w:sz w:val="22"/>
+          <w:szCs w:val="22"/>
+        </w:rPr>
+      </w:pPr>
+      <w:r>
+        <w:rPr>
+          <w:b w:val="0"/>
+          <w:bCs w:val="0"/>
+          <w:sz w:val="22"/>
+          <w:szCs w:val="22"/>
+        </w:rPr>
+        <w:t>A method</w:t>
+      </w:r>
+      <w:r>
+        <w:rPr>
+          <w:b w:val="0"/>
+          <w:bCs w:val="0"/>
+          <w:sz w:val="22"/>
+          <w:szCs w:val="22"/>
+        </w:rPr>
+        <w:t xml:space="preserve">, </w:t>
+      </w:r>
+      <w:proofErr w:type="spellStart"/>
+      <w:r>
+        <w:rPr>
+          <w:b w:val="0"/>
+          <w:bCs w:val="0"/>
+          <w:sz w:val="22"/>
+          <w:szCs w:val="22"/>
+        </w:rPr>
+        <w:t>canBreedHere</w:t>
+      </w:r>
+      <w:proofErr w:type="spellEnd"/>
+      <w:r>
+        <w:rPr>
+          <w:b w:val="0"/>
+          <w:bCs w:val="0"/>
+          <w:sz w:val="22"/>
+          <w:szCs w:val="22"/>
+        </w:rPr>
+        <w:t xml:space="preserve"> and </w:t>
+      </w:r>
+      <w:proofErr w:type="spellStart"/>
+      <w:r>
+        <w:rPr>
+          <w:b w:val="0"/>
+          <w:bCs w:val="0"/>
+          <w:sz w:val="22"/>
+          <w:szCs w:val="22"/>
+        </w:rPr>
+        <w:t>canLayEggHere</w:t>
+      </w:r>
+      <w:proofErr w:type="spellEnd"/>
+      <w:r>
+        <w:rPr>
+          <w:b w:val="0"/>
+          <w:bCs w:val="0"/>
+          <w:sz w:val="22"/>
+          <w:szCs w:val="22"/>
+        </w:rPr>
+        <w:t xml:space="preserve"> is added into this interface </w:t>
+      </w:r>
+      <w:proofErr w:type="gramStart"/>
+      <w:r>
+        <w:rPr>
+          <w:b w:val="0"/>
+          <w:bCs w:val="0"/>
+          <w:sz w:val="22"/>
+          <w:szCs w:val="22"/>
+        </w:rPr>
+        <w:t>in order to</w:t>
+      </w:r>
+      <w:proofErr w:type="gramEnd"/>
+      <w:r>
+        <w:rPr>
+          <w:b w:val="0"/>
+          <w:bCs w:val="0"/>
+          <w:sz w:val="22"/>
+          <w:szCs w:val="22"/>
+        </w:rPr>
+        <w:t xml:space="preserve"> work with the </w:t>
+      </w:r>
+      <w:proofErr w:type="spellStart"/>
+      <w:r>
+        <w:rPr>
+          <w:b w:val="0"/>
+          <w:bCs w:val="0"/>
+          <w:sz w:val="22"/>
+          <w:szCs w:val="22"/>
+        </w:rPr>
+        <w:t>BreedingBehaviour</w:t>
+      </w:r>
+      <w:proofErr w:type="spellEnd"/>
+      <w:r>
+        <w:rPr>
+          <w:b w:val="0"/>
+          <w:bCs w:val="0"/>
+          <w:sz w:val="22"/>
+          <w:szCs w:val="22"/>
+        </w:rPr>
+        <w:t xml:space="preserve"> and </w:t>
+      </w:r>
+      <w:proofErr w:type="spellStart"/>
+      <w:r>
+        <w:rPr>
+          <w:b w:val="0"/>
+          <w:bCs w:val="0"/>
+          <w:sz w:val="22"/>
+          <w:szCs w:val="22"/>
+        </w:rPr>
+        <w:t>PregnancyBehaviour</w:t>
+      </w:r>
+      <w:proofErr w:type="spellEnd"/>
+      <w:r>
+        <w:rPr>
+          <w:b w:val="0"/>
+          <w:bCs w:val="0"/>
+          <w:sz w:val="22"/>
+          <w:szCs w:val="22"/>
+        </w:rPr>
+        <w:t xml:space="preserve"> to determine which classes that extend Ground are suitable to breed on / lay an egg on.</w:t>
+      </w:r>
+    </w:p>
+    <w:p>
+      <w:pPr>
+        <w:pStyle w:val="Heading2"/>
+        <w:ind w:left="0"/>
+        <w:rPr>
+          <w:b w:val="0"/>
+          <w:bCs w:val="0"/>
+          <w:sz w:val="22"/>
+          <w:szCs w:val="22"/>
+        </w:rPr>
+      </w:pPr>
+    </w:p>
+    <w:p>
+      <w:pPr>
+        <w:pStyle w:val="Heading2"/>
+        <w:ind w:left="0"/>
+        <w:rPr>
+          <w:b w:val="0"/>
+          <w:bCs w:val="0"/>
+          <w:sz w:val="22"/>
+          <w:szCs w:val="22"/>
+        </w:rPr>
+      </w:pPr>
+      <w:r>
+        <w:rPr>
+          <w:b w:val="0"/>
+          <w:bCs w:val="0"/>
+          <w:sz w:val="22"/>
+          <w:szCs w:val="22"/>
+        </w:rPr>
+        <w:t xml:space="preserve">The purpose of adding it into the interface is to utilize the existing mechanism to prevent </w:t>
+      </w:r>
+      <w:proofErr w:type="spellStart"/>
+      <w:r>
+        <w:rPr>
+          <w:b w:val="0"/>
+          <w:bCs w:val="0"/>
+          <w:sz w:val="22"/>
+          <w:szCs w:val="22"/>
+        </w:rPr>
+        <w:t>downcasting</w:t>
+      </w:r>
+      <w:proofErr w:type="spellEnd"/>
+      <w:r>
+        <w:rPr>
+          <w:b w:val="0"/>
+          <w:bCs w:val="0"/>
+          <w:sz w:val="22"/>
+          <w:szCs w:val="22"/>
+        </w:rPr>
+        <w:t xml:space="preserve"> references and introducing additional dependencies into the </w:t>
+      </w:r>
+      <w:proofErr w:type="spellStart"/>
+      <w:r>
+        <w:rPr>
+          <w:b w:val="0"/>
+          <w:bCs w:val="0"/>
+          <w:sz w:val="22"/>
+          <w:szCs w:val="22"/>
+        </w:rPr>
+        <w:t>BreedingBehaviour</w:t>
+      </w:r>
+      <w:proofErr w:type="spellEnd"/>
+      <w:r>
+        <w:rPr>
+          <w:b w:val="0"/>
+          <w:bCs w:val="0"/>
+          <w:sz w:val="22"/>
+          <w:szCs w:val="22"/>
+        </w:rPr>
+        <w:t xml:space="preserve"> and </w:t>
+      </w:r>
+      <w:proofErr w:type="spellStart"/>
+      <w:r>
+        <w:rPr>
+          <w:b w:val="0"/>
+          <w:bCs w:val="0"/>
+          <w:sz w:val="22"/>
+          <w:szCs w:val="22"/>
+        </w:rPr>
+        <w:t>PregnancyBehaviour</w:t>
+      </w:r>
+      <w:proofErr w:type="spellEnd"/>
+      <w:r>
+        <w:rPr>
+          <w:b w:val="0"/>
+          <w:bCs w:val="0"/>
+          <w:sz w:val="22"/>
+          <w:szCs w:val="22"/>
+        </w:rPr>
+        <w:t xml:space="preserve">. If it is not implemented this way, additional checks on what kind of </w:t>
+      </w:r>
+      <w:proofErr w:type="spellStart"/>
+      <w:r>
+        <w:rPr>
+          <w:b w:val="0"/>
+          <w:bCs w:val="0"/>
+          <w:sz w:val="22"/>
+          <w:szCs w:val="22"/>
+        </w:rPr>
+        <w:t>DinoActor</w:t>
+      </w:r>
+      <w:proofErr w:type="spellEnd"/>
+      <w:r>
+        <w:rPr>
+          <w:b w:val="0"/>
+          <w:bCs w:val="0"/>
+          <w:sz w:val="22"/>
+          <w:szCs w:val="22"/>
+        </w:rPr>
+        <w:t xml:space="preserve"> and what kind of ground it is on need to be added, making code unnecessarily messy, especially if new types of Ground or Actors are added. </w:t>
+      </w:r>
+    </w:p>
+    <w:p>
+      <w:pPr>
+        <w:pStyle w:val="BodyText"/>
+        <w:spacing w:line="276" w:lineRule="auto"/>
+        <w:ind w:right="496"/>
+      </w:pPr>
+    </w:p>
+    <w:p>
+      <w:pPr>
+        <w:pStyle w:val="Heading2"/>
         <w:rPr>
           <w:spacing w:val="1"/>
         </w:rPr>
@@ -8373,19 +8595,362 @@
       </w:pPr>
       <w:proofErr w:type="spellStart"/>
       <w:r>
-        <w:t>Drinking</w:t>
-      </w:r>
-      <w:r>
+        <w:t>PregnancyBehaviour</w:t>
+      </w:r>
+      <w:proofErr w:type="spellEnd"/>
+      <w:r>
+        <w:t xml:space="preserve"> </w:t>
+      </w:r>
+      <w:r>
+        <w:rPr>
+          <w:spacing w:val="1"/>
+        </w:rPr>
+        <w:t xml:space="preserve">– </w:t>
+      </w:r>
+      <w:r>
+        <w:rPr>
+          <w:sz w:val="22"/>
+          <w:szCs w:val="22"/>
+        </w:rPr>
+        <w:t>implements</w:t>
+      </w:r>
+      <w:r>
+        <w:rPr>
+          <w:spacing w:val="-1"/>
+          <w:sz w:val="22"/>
+          <w:szCs w:val="22"/>
+        </w:rPr>
+        <w:t xml:space="preserve"> </w:t>
+      </w:r>
+      <w:proofErr w:type="spellStart"/>
+      <w:r>
+        <w:rPr>
+          <w:sz w:val="22"/>
+          <w:szCs w:val="22"/>
+        </w:rPr>
         <w:t>Behaviour</w:t>
       </w:r>
       <w:proofErr w:type="spellEnd"/>
-      <w:r>
-        <w:t xml:space="preserve"> </w:t>
-      </w:r>
+    </w:p>
+    <w:p>
+      <w:pPr>
+        <w:pStyle w:val="Heading2"/>
+        <w:rPr>
+          <w:sz w:val="22"/>
+          <w:szCs w:val="22"/>
+        </w:rPr>
+      </w:pPr>
+      <w:r>
+        <w:rPr>
+          <w:spacing w:val="-4"/>
+        </w:rPr>
+        <w:t xml:space="preserve"> </w:t>
+      </w:r>
+      <w:r>
+        <w:t>and</w:t>
+      </w:r>
+      <w:r>
+        <w:rPr>
+          <w:spacing w:val="-3"/>
+        </w:rPr>
+        <w:t xml:space="preserve"> </w:t>
+      </w:r>
+      <w:proofErr w:type="spellStart"/>
+      <w:r>
+        <w:t>LayEggAction</w:t>
+      </w:r>
+      <w:proofErr w:type="spellEnd"/>
+      <w:r>
+        <w:t xml:space="preserve"> – </w:t>
+      </w:r>
+      <w:r>
+        <w:rPr>
+          <w:sz w:val="22"/>
+          <w:szCs w:val="22"/>
+        </w:rPr>
+        <w:t>extends Action</w:t>
+      </w:r>
+    </w:p>
+    <w:p>
+      <w:pPr>
+        <w:pStyle w:val="BodyText"/>
+        <w:spacing w:before="7"/>
+        <w:rPr>
+          <w:rFonts w:ascii="Arial"/>
+          <w:b/>
+          <w:sz w:val="24"/>
+        </w:rPr>
+      </w:pPr>
+    </w:p>
+    <w:p>
+      <w:pPr>
+        <w:pStyle w:val="BodyText"/>
+        <w:spacing w:before="1" w:line="276" w:lineRule="auto"/>
+        <w:ind w:left="100" w:right="178"/>
+      </w:pPr>
+      <w:r>
+        <w:t xml:space="preserve">After breeding, if a female </w:t>
+      </w:r>
+      <w:proofErr w:type="spellStart"/>
+      <w:r>
+        <w:t>DinoActor</w:t>
+      </w:r>
+      <w:proofErr w:type="spellEnd"/>
+      <w:r>
+        <w:t xml:space="preserve"> becomes pregnant, it will prioritize laying an egg above</w:t>
+      </w:r>
+      <w:r>
+        <w:rPr>
+          <w:spacing w:val="-59"/>
+        </w:rPr>
+        <w:t xml:space="preserve"> </w:t>
+      </w:r>
+      <w:r>
+        <w:t xml:space="preserve">all. Due to the usage of Capabilities and getter methods to check whether the </w:t>
+      </w:r>
+      <w:proofErr w:type="spellStart"/>
+      <w:r>
+        <w:t>DinoActor</w:t>
+      </w:r>
+      <w:proofErr w:type="spellEnd"/>
+      <w:r>
+        <w:t xml:space="preserve"> has</w:t>
+      </w:r>
+      <w:r>
+        <w:rPr>
+          <w:spacing w:val="-59"/>
+        </w:rPr>
+        <w:t xml:space="preserve"> </w:t>
+      </w:r>
+      <w:r>
+        <w:t xml:space="preserve">the capability of </w:t>
+      </w:r>
+      <w:proofErr w:type="spellStart"/>
+      <w:r>
+        <w:t>DinoCapabilities.PREGNANCY</w:t>
+      </w:r>
+      <w:proofErr w:type="spellEnd"/>
+      <w:r>
+        <w:t xml:space="preserve">, when only need to perform </w:t>
+      </w:r>
+      <w:proofErr w:type="spellStart"/>
+      <w:r>
+        <w:t>downcasting</w:t>
+      </w:r>
+      <w:proofErr w:type="spellEnd"/>
       <w:r>
         <w:rPr>
           <w:spacing w:val="1"/>
         </w:rPr>
+        <w:t xml:space="preserve"> </w:t>
+      </w:r>
+      <w:r>
+        <w:t xml:space="preserve">once (from Actor to </w:t>
+      </w:r>
+      <w:proofErr w:type="spellStart"/>
+      <w:r>
+        <w:t>DinoActor</w:t>
+      </w:r>
+      <w:proofErr w:type="spellEnd"/>
+      <w:r>
+        <w:t>). This helps us to reduce dependencies successfully, since</w:t>
+      </w:r>
+      <w:r>
+        <w:rPr>
+          <w:spacing w:val="1"/>
+        </w:rPr>
+        <w:t xml:space="preserve"> </w:t>
+      </w:r>
+      <w:r>
+        <w:t>the classes do not need to depend on Stegosaur, Brachiosaur or Allosaur. Note that a</w:t>
+      </w:r>
+      <w:r>
+        <w:rPr>
+          <w:spacing w:val="1"/>
+        </w:rPr>
+        <w:t xml:space="preserve"> </w:t>
+      </w:r>
+      <w:r>
+        <w:t>pregnant</w:t>
+      </w:r>
+      <w:r>
+        <w:rPr>
+          <w:spacing w:val="-2"/>
+        </w:rPr>
+        <w:t xml:space="preserve"> </w:t>
+      </w:r>
+      <w:proofErr w:type="spellStart"/>
+      <w:r>
+        <w:t>DinoActor</w:t>
+      </w:r>
+      <w:proofErr w:type="spellEnd"/>
+      <w:r>
+        <w:rPr>
+          <w:spacing w:val="-1"/>
+        </w:rPr>
+        <w:t xml:space="preserve"> </w:t>
+      </w:r>
+      <w:r>
+        <w:t>will not</w:t>
+      </w:r>
+      <w:r>
+        <w:rPr>
+          <w:spacing w:val="2"/>
+        </w:rPr>
+        <w:t xml:space="preserve"> </w:t>
+      </w:r>
+      <w:r>
+        <w:t>be</w:t>
+      </w:r>
+      <w:r>
+        <w:rPr>
+          <w:spacing w:val="-2"/>
+        </w:rPr>
+        <w:t xml:space="preserve"> </w:t>
+      </w:r>
+      <w:r>
+        <w:t>able to</w:t>
+      </w:r>
+      <w:r>
+        <w:rPr>
+          <w:spacing w:val="-2"/>
+        </w:rPr>
+        <w:t xml:space="preserve"> </w:t>
+      </w:r>
+      <w:r>
+        <w:t>breed.</w:t>
+      </w:r>
+    </w:p>
+    <w:p>
+      <w:pPr>
+        <w:pStyle w:val="BodyText"/>
+        <w:spacing w:before="1" w:line="276" w:lineRule="auto"/>
+        <w:ind w:right="117"/>
+      </w:pPr>
+    </w:p>
+    <w:p>
+      <w:pPr>
+        <w:pStyle w:val="BodyText"/>
+        <w:spacing w:before="1" w:line="276" w:lineRule="auto"/>
+        <w:ind w:right="117"/>
+      </w:pPr>
+      <w:r>
+        <w:t xml:space="preserve">For Assignment 3, to fulfill the requirement of only allowing Pterodactyls to lay egg on trees, </w:t>
+      </w:r>
+    </w:p>
+    <w:p>
+      <w:pPr>
+        <w:pStyle w:val="BodyText"/>
+        <w:spacing w:before="1" w:line="276" w:lineRule="auto"/>
+        <w:ind w:right="117"/>
+      </w:pPr>
+      <w:r>
+        <w:t xml:space="preserve">the method </w:t>
+      </w:r>
+      <w:proofErr w:type="spellStart"/>
+      <w:r>
+        <w:t>canLayEggHere</w:t>
+      </w:r>
+      <w:proofErr w:type="spellEnd"/>
+      <w:r>
+        <w:t xml:space="preserve"> from the Ground interface is utilized. Based on the code from Assignment 2, </w:t>
+      </w:r>
+      <w:proofErr w:type="spellStart"/>
+      <w:r>
+        <w:t>PregnancyBehaviour</w:t>
+      </w:r>
+      <w:proofErr w:type="spellEnd"/>
+      <w:r>
+        <w:t xml:space="preserve"> is easily extended to add an additional condition to check whether the pregnant </w:t>
+      </w:r>
+      <w:proofErr w:type="spellStart"/>
+      <w:r>
+        <w:t>DinoActor</w:t>
+      </w:r>
+      <w:proofErr w:type="spellEnd"/>
+      <w:r>
+        <w:t xml:space="preserve"> is at a location where it can lay an egg. If yes, </w:t>
+      </w:r>
+      <w:proofErr w:type="spellStart"/>
+      <w:r>
+        <w:t>LayEggAction</w:t>
+      </w:r>
+      <w:proofErr w:type="spellEnd"/>
+      <w:r>
+        <w:t xml:space="preserve"> is returned, otherwise a different Action (Action returned by calling </w:t>
+      </w:r>
+      <w:proofErr w:type="spellStart"/>
+      <w:r>
+        <w:t>getAction</w:t>
+      </w:r>
+      <w:proofErr w:type="spellEnd"/>
+      <w:r>
+        <w:t xml:space="preserve"> on </w:t>
+      </w:r>
+      <w:proofErr w:type="spellStart"/>
+      <w:r>
+        <w:t>FollowBirthingSpotBehaviour</w:t>
+      </w:r>
+      <w:proofErr w:type="spellEnd"/>
+      <w:r>
+        <w:t>) is returned for the Pterodactyl to find a tree to lay its egg on.</w:t>
+      </w:r>
+    </w:p>
+    <w:p>
+      <w:pPr>
+        <w:pStyle w:val="BodyText"/>
+        <w:spacing w:before="1" w:line="276" w:lineRule="auto"/>
+        <w:ind w:right="117"/>
+      </w:pPr>
+    </w:p>
+    <w:p>
+      <w:pPr>
+        <w:pStyle w:val="BodyText"/>
+        <w:spacing w:before="1" w:line="276" w:lineRule="auto"/>
+        <w:ind w:right="117"/>
+      </w:pPr>
+    </w:p>
+    <w:p>
+      <w:pPr>
+        <w:pStyle w:val="BodyText"/>
+        <w:spacing w:before="1" w:line="276" w:lineRule="auto"/>
+        <w:ind w:right="117"/>
+      </w:pPr>
+    </w:p>
+    <w:p>
+      <w:pPr>
+        <w:pStyle w:val="BodyText"/>
+        <w:spacing w:before="1" w:line="276" w:lineRule="auto"/>
+        <w:ind w:right="117"/>
+      </w:pPr>
+    </w:p>
+    <w:p>
+      <w:pPr>
+        <w:pStyle w:val="BodyText"/>
+        <w:rPr>
+          <w:sz w:val="21"/>
+        </w:rPr>
+      </w:pPr>
+    </w:p>
+    <w:p>
+      <w:pPr>
+        <w:pStyle w:val="Heading2"/>
+        <w:rPr>
+          <w:spacing w:val="1"/>
+        </w:rPr>
+      </w:pPr>
+      <w:proofErr w:type="spellStart"/>
+      <w:r>
+        <w:t>DrinkingBehaviour</w:t>
+      </w:r>
+      <w:proofErr w:type="spellEnd"/>
+      <w:r>
+        <w:t xml:space="preserve"> </w:t>
+      </w:r>
+      <w:r>
+        <w:rPr>
+          <w:spacing w:val="1"/>
+        </w:rPr>
         <w:t xml:space="preserve">– </w:t>
       </w:r>
       <w:r>
@@ -8404,16 +8969,265 @@
         <w:t xml:space="preserve"> </w:t>
       </w:r>
       <w:proofErr w:type="spellStart"/>
+      <w:r>
+        <w:rPr>
+          <w:sz w:val="22"/>
+          <w:szCs w:val="22"/>
+        </w:rPr>
+        <w:t>Behaviour</w:t>
+      </w:r>
+      <w:proofErr w:type="spellEnd"/>
+    </w:p>
+    <w:p>
+      <w:pPr>
+        <w:pStyle w:val="Heading2"/>
+        <w:rPr>
+          <w:sz w:val="22"/>
+          <w:szCs w:val="22"/>
+        </w:rPr>
+      </w:pPr>
+      <w:r>
+        <w:t>and</w:t>
+      </w:r>
+      <w:r>
+        <w:rPr>
+          <w:spacing w:val="-3"/>
+        </w:rPr>
+        <w:t xml:space="preserve"> </w:t>
+      </w:r>
+      <w:proofErr w:type="spellStart"/>
+      <w:r>
+        <w:t>DrinkingAction</w:t>
+      </w:r>
+      <w:proofErr w:type="spellEnd"/>
+      <w:r>
+        <w:t xml:space="preserve"> – </w:t>
+      </w:r>
+      <w:r>
+        <w:rPr>
+          <w:sz w:val="22"/>
+          <w:szCs w:val="22"/>
+        </w:rPr>
+        <w:t>extends Action</w:t>
+      </w:r>
+    </w:p>
+    <w:p>
+      <w:pPr>
+        <w:pStyle w:val="BodyText"/>
+        <w:rPr>
+          <w:sz w:val="21"/>
+        </w:rPr>
+      </w:pPr>
+    </w:p>
+    <w:p>
+      <w:pPr>
+        <w:pStyle w:val="BodyText"/>
+        <w:rPr>
+          <w:rFonts w:ascii="Arial" w:hAnsi="Arial" w:cs="Arial"/>
+        </w:rPr>
+      </w:pPr>
+      <w:r>
+        <w:rPr>
+          <w:rFonts w:ascii="Arial" w:hAnsi="Arial" w:cs="Arial"/>
+        </w:rPr>
+        <w:t xml:space="preserve">These classes are an extension for Assignment 3 which are for the functionality where </w:t>
+      </w:r>
+      <w:proofErr w:type="spellStart"/>
+      <w:r>
+        <w:rPr>
+          <w:rFonts w:ascii="Arial" w:hAnsi="Arial" w:cs="Arial"/>
+        </w:rPr>
+        <w:t>DinoActors</w:t>
+      </w:r>
+      <w:proofErr w:type="spellEnd"/>
+      <w:r>
+        <w:rPr>
+          <w:rFonts w:ascii="Arial" w:hAnsi="Arial" w:cs="Arial"/>
+        </w:rPr>
+        <w:t xml:space="preserve"> </w:t>
+      </w:r>
       <w:proofErr w:type="gramStart"/>
       <w:r>
         <w:rPr>
+          <w:rFonts w:ascii="Arial" w:hAnsi="Arial" w:cs="Arial"/>
+        </w:rPr>
+        <w:t>are able to</w:t>
+      </w:r>
+      <w:proofErr w:type="gramEnd"/>
+      <w:r>
+        <w:rPr>
+          <w:rFonts w:ascii="Arial" w:hAnsi="Arial" w:cs="Arial"/>
+        </w:rPr>
+        <w:t xml:space="preserve"> now drink from lakes. In the </w:t>
+      </w:r>
+      <w:proofErr w:type="spellStart"/>
+      <w:r>
+        <w:rPr>
+          <w:rFonts w:ascii="Arial" w:hAnsi="Arial" w:cs="Arial"/>
+        </w:rPr>
+        <w:t>behaviour</w:t>
+      </w:r>
+      <w:proofErr w:type="spellEnd"/>
+      <w:r>
+        <w:rPr>
+          <w:rFonts w:ascii="Arial" w:hAnsi="Arial" w:cs="Arial"/>
+        </w:rPr>
+        <w:t xml:space="preserve"> class, two methods which are </w:t>
+      </w:r>
+      <w:proofErr w:type="spellStart"/>
+      <w:proofErr w:type="gramStart"/>
+      <w:r>
+        <w:rPr>
+          <w:rFonts w:ascii="Arial" w:hAnsi="Arial" w:cs="Arial"/>
+        </w:rPr>
+        <w:t>isThirsty</w:t>
+      </w:r>
+      <w:proofErr w:type="spellEnd"/>
+      <w:r>
+        <w:rPr>
+          <w:rFonts w:ascii="Arial" w:hAnsi="Arial" w:cs="Arial"/>
+        </w:rPr>
+        <w:t>(</w:t>
+      </w:r>
+      <w:proofErr w:type="gramEnd"/>
+      <w:r>
+        <w:rPr>
+          <w:rFonts w:ascii="Arial" w:hAnsi="Arial" w:cs="Arial"/>
+        </w:rPr>
+        <w:t xml:space="preserve">) from </w:t>
+      </w:r>
+      <w:proofErr w:type="spellStart"/>
+      <w:r>
+        <w:rPr>
+          <w:rFonts w:ascii="Arial" w:hAnsi="Arial" w:cs="Arial"/>
+        </w:rPr>
+        <w:t>DinoActor</w:t>
+      </w:r>
+      <w:proofErr w:type="spellEnd"/>
+      <w:r>
+        <w:rPr>
+          <w:rFonts w:ascii="Arial" w:hAnsi="Arial" w:cs="Arial"/>
+        </w:rPr>
+        <w:t xml:space="preserve"> and </w:t>
+      </w:r>
+      <w:proofErr w:type="spellStart"/>
+      <w:r>
+        <w:rPr>
+          <w:rFonts w:ascii="Arial" w:hAnsi="Arial" w:cs="Arial"/>
+        </w:rPr>
+        <w:t>hasWater</w:t>
+      </w:r>
+      <w:proofErr w:type="spellEnd"/>
+      <w:r>
+        <w:rPr>
+          <w:rFonts w:ascii="Arial" w:hAnsi="Arial" w:cs="Arial"/>
+        </w:rPr>
+        <w:t xml:space="preserve">() from the Lake class which implements this method from </w:t>
+      </w:r>
+      <w:proofErr w:type="spellStart"/>
+      <w:r>
+        <w:rPr>
+          <w:rFonts w:ascii="Arial" w:hAnsi="Arial" w:cs="Arial"/>
+        </w:rPr>
+        <w:t>DrinkingGround</w:t>
+      </w:r>
+      <w:proofErr w:type="spellEnd"/>
+      <w:r>
+        <w:rPr>
+          <w:rFonts w:ascii="Arial" w:hAnsi="Arial" w:cs="Arial"/>
+        </w:rPr>
+        <w:t xml:space="preserve"> interface. </w:t>
+      </w:r>
+    </w:p>
+    <w:p>
+      <w:pPr>
+        <w:pStyle w:val="BodyText"/>
+        <w:rPr>
+          <w:rFonts w:ascii="Arial" w:hAnsi="Arial" w:cs="Arial"/>
+        </w:rPr>
+      </w:pPr>
+    </w:p>
+    <w:p>
+      <w:pPr>
+        <w:pStyle w:val="BodyText"/>
+        <w:rPr>
+          <w:rFonts w:ascii="Arial" w:hAnsi="Arial" w:cs="Arial"/>
+        </w:rPr>
+      </w:pPr>
+      <w:r>
+        <w:rPr>
+          <w:rFonts w:ascii="Arial" w:hAnsi="Arial" w:cs="Arial"/>
+        </w:rPr>
+        <w:t>This reduces dependencies from the three classes, Allosaur, Brachiosaur and Stegosaur as we are using methods from the related abstract classes and interfaces.</w:t>
+      </w:r>
+    </w:p>
+    <w:p>
+      <w:pPr>
+        <w:pStyle w:val="BodyText"/>
+        <w:rPr>
+          <w:sz w:val="21"/>
+        </w:rPr>
+      </w:pPr>
+    </w:p>
+    <w:p>
+      <w:pPr>
+        <w:pStyle w:val="BodyText"/>
+        <w:rPr>
+          <w:sz w:val="21"/>
+        </w:rPr>
+      </w:pPr>
+    </w:p>
+    <w:p>
+      <w:pPr>
+        <w:pStyle w:val="Heading2"/>
+        <w:rPr>
+          <w:sz w:val="22"/>
+          <w:szCs w:val="22"/>
+        </w:rPr>
+      </w:pPr>
+      <w:proofErr w:type="spellStart"/>
+      <w:r>
+        <w:t>FeedOnItemBehaviour</w:t>
+      </w:r>
+      <w:proofErr w:type="spellEnd"/>
+      <w:r>
+        <w:t xml:space="preserve"> and </w:t>
+      </w:r>
+      <w:proofErr w:type="spellStart"/>
+      <w:r>
+        <w:t>FeedOnActor</w:t>
+      </w:r>
+      <w:proofErr w:type="spellEnd"/>
+      <w:r>
+        <w:rPr>
+          <w:spacing w:val="1"/>
+        </w:rPr>
+        <w:t xml:space="preserve">– </w:t>
+      </w:r>
+      <w:r>
+        <w:rPr>
+          <w:sz w:val="22"/>
+          <w:szCs w:val="22"/>
+        </w:rPr>
+        <w:t>implements</w:t>
+      </w:r>
+      <w:r>
+        <w:rPr>
+          <w:spacing w:val="-1"/>
+          <w:sz w:val="22"/>
+          <w:szCs w:val="22"/>
+        </w:rPr>
+        <w:t xml:space="preserve"> </w:t>
+      </w:r>
+      <w:proofErr w:type="spellStart"/>
+      <w:r>
+        <w:rPr>
           <w:sz w:val="22"/>
           <w:szCs w:val="22"/>
         </w:rPr>
         <w:t>Behaviour</w:t>
       </w:r>
       <w:proofErr w:type="spellEnd"/>
-      <w:proofErr w:type="gramEnd"/>
     </w:p>
     <w:p>
       <w:pPr>
@@ -8434,10 +9248,7 @@
       </w:r>
       <w:proofErr w:type="spellStart"/>
       <w:r>
-        <w:t>Drinking</w:t>
-      </w:r>
-      <w:r>
-        <w:t>Action</w:t>
+        <w:t>FeedingAction</w:t>
       </w:r>
       <w:proofErr w:type="spellEnd"/>
       <w:r>
@@ -8448,288 +9259,8 @@
           <w:sz w:val="22"/>
           <w:szCs w:val="22"/>
         </w:rPr>
-        <w:t xml:space="preserve">extends </w:t>
-      </w:r>
-      <w:proofErr w:type="gramStart"/>
-      <w:r>
-        <w:rPr>
-          <w:sz w:val="22"/>
-          <w:szCs w:val="22"/>
-        </w:rPr>
-        <w:t>Action</w:t>
-      </w:r>
-      <w:proofErr w:type="gramEnd"/>
-    </w:p>
-    <w:p>
-      <w:pPr>
-        <w:pStyle w:val="BodyText"/>
-        <w:rPr>
-          <w:sz w:val="21"/>
-        </w:rPr>
-      </w:pPr>
-    </w:p>
-    <w:p>
-      <w:pPr>
-        <w:pStyle w:val="BodyText"/>
-        <w:rPr>
-          <w:sz w:val="21"/>
-        </w:rPr>
-      </w:pPr>
-      <w:r>
-        <w:rPr>
-          <w:sz w:val="21"/>
-        </w:rPr>
-        <w:t xml:space="preserve">These classes are an extension for Assignment 3 which are for the functionality where </w:t>
-      </w:r>
-      <w:proofErr w:type="spellStart"/>
-      <w:r>
-        <w:rPr>
-          <w:sz w:val="21"/>
-        </w:rPr>
-        <w:t>DinoActors</w:t>
-      </w:r>
-      <w:proofErr w:type="spellEnd"/>
-      <w:r>
-        <w:rPr>
-          <w:sz w:val="21"/>
-        </w:rPr>
-        <w:t xml:space="preserve"> </w:t>
-      </w:r>
-      <w:proofErr w:type="gramStart"/>
-      <w:r>
-        <w:rPr>
-          <w:sz w:val="21"/>
-        </w:rPr>
-        <w:t>are able to</w:t>
-      </w:r>
-      <w:proofErr w:type="gramEnd"/>
-      <w:r>
-        <w:rPr>
-          <w:sz w:val="21"/>
-        </w:rPr>
-        <w:t xml:space="preserve"> now drink from lakes. In the </w:t>
-      </w:r>
-      <w:proofErr w:type="spellStart"/>
-      <w:r>
-        <w:rPr>
-          <w:sz w:val="21"/>
-        </w:rPr>
-        <w:t>behaviour</w:t>
-      </w:r>
-      <w:proofErr w:type="spellEnd"/>
-      <w:r>
-        <w:rPr>
-          <w:sz w:val="21"/>
-        </w:rPr>
-        <w:t xml:space="preserve"> class, two methods which are </w:t>
-      </w:r>
-      <w:proofErr w:type="spellStart"/>
-      <w:proofErr w:type="gramStart"/>
-      <w:r>
-        <w:rPr>
-          <w:sz w:val="21"/>
-        </w:rPr>
-        <w:t>isThirsty</w:t>
-      </w:r>
-      <w:proofErr w:type="spellEnd"/>
-      <w:r>
-        <w:rPr>
-          <w:sz w:val="21"/>
-        </w:rPr>
-        <w:t>(</w:t>
-      </w:r>
-      <w:proofErr w:type="gramEnd"/>
-      <w:r>
-        <w:rPr>
-          <w:sz w:val="21"/>
-        </w:rPr>
-        <w:t xml:space="preserve">) from </w:t>
-      </w:r>
-      <w:proofErr w:type="spellStart"/>
-      <w:r>
-        <w:rPr>
-          <w:sz w:val="21"/>
-        </w:rPr>
-        <w:t>DinoActor</w:t>
-      </w:r>
-      <w:proofErr w:type="spellEnd"/>
-      <w:r>
-        <w:rPr>
-          <w:sz w:val="21"/>
-        </w:rPr>
-        <w:t xml:space="preserve"> and </w:t>
-      </w:r>
-      <w:proofErr w:type="spellStart"/>
-      <w:r>
-        <w:rPr>
-          <w:sz w:val="21"/>
-        </w:rPr>
-        <w:t>hasWater</w:t>
-      </w:r>
-      <w:proofErr w:type="spellEnd"/>
-      <w:r>
-        <w:rPr>
-          <w:sz w:val="21"/>
-        </w:rPr>
-        <w:t xml:space="preserve">() from the Lake class which implements this method from </w:t>
-      </w:r>
-      <w:proofErr w:type="spellStart"/>
-      <w:r>
-        <w:rPr>
-          <w:sz w:val="21"/>
-        </w:rPr>
-        <w:t>DrinkingGround</w:t>
-      </w:r>
-      <w:proofErr w:type="spellEnd"/>
-      <w:r>
-        <w:rPr>
-          <w:sz w:val="21"/>
-        </w:rPr>
-        <w:t xml:space="preserve"> interface. </w:t>
-      </w:r>
-    </w:p>
-    <w:p>
-      <w:pPr>
-        <w:pStyle w:val="BodyText"/>
-        <w:rPr>
-          <w:sz w:val="21"/>
-        </w:rPr>
-      </w:pPr>
-    </w:p>
-    <w:p>
-      <w:pPr>
-        <w:pStyle w:val="BodyText"/>
-        <w:rPr>
-          <w:sz w:val="21"/>
-        </w:rPr>
-      </w:pPr>
-      <w:r>
-        <w:rPr>
-          <w:sz w:val="21"/>
-        </w:rPr>
-        <w:t>This reduces dependencies from the three classes, Allosaur, Brachiosaur and Stegosaur as we are using methods from the related abstract classes and interfaces.</w:t>
-      </w:r>
-    </w:p>
-    <w:p>
-      <w:pPr>
-        <w:pStyle w:val="BodyText"/>
-        <w:rPr>
-          <w:sz w:val="21"/>
-        </w:rPr>
-      </w:pPr>
-    </w:p>
-    <w:p>
-      <w:pPr>
-        <w:pStyle w:val="BodyText"/>
-        <w:rPr>
-          <w:sz w:val="21"/>
-        </w:rPr>
-      </w:pPr>
-    </w:p>
-    <w:p>
-      <w:pPr>
-        <w:pStyle w:val="Heading2"/>
-        <w:rPr>
-          <w:sz w:val="22"/>
-          <w:szCs w:val="22"/>
-        </w:rPr>
-      </w:pPr>
-      <w:proofErr w:type="spellStart"/>
-      <w:r>
-        <w:t>FeedOnItem</w:t>
-      </w:r>
-      <w:r>
-        <w:t>Behaviour</w:t>
-      </w:r>
-      <w:proofErr w:type="spellEnd"/>
-      <w:r>
-        <w:t xml:space="preserve"> </w:t>
-      </w:r>
-      <w:r>
-        <w:t xml:space="preserve">and </w:t>
-      </w:r>
-      <w:proofErr w:type="spellStart"/>
-      <w:r>
-        <w:t>FeedOnActor</w:t>
-      </w:r>
-      <w:proofErr w:type="spellEnd"/>
-      <w:r>
-        <w:rPr>
-          <w:spacing w:val="1"/>
-        </w:rPr>
-        <w:t xml:space="preserve">– </w:t>
-      </w:r>
-      <w:r>
-        <w:rPr>
-          <w:sz w:val="22"/>
-          <w:szCs w:val="22"/>
-        </w:rPr>
-        <w:t>implements</w:t>
-      </w:r>
-      <w:r>
-        <w:rPr>
-          <w:spacing w:val="-1"/>
-          <w:sz w:val="22"/>
-          <w:szCs w:val="22"/>
-        </w:rPr>
-        <w:t xml:space="preserve"> </w:t>
-      </w:r>
-      <w:proofErr w:type="spellStart"/>
-      <w:proofErr w:type="gramStart"/>
-      <w:r>
-        <w:rPr>
-          <w:sz w:val="22"/>
-          <w:szCs w:val="22"/>
-        </w:rPr>
-        <w:t>Behaviour</w:t>
-      </w:r>
-      <w:proofErr w:type="spellEnd"/>
-      <w:proofErr w:type="gramEnd"/>
-    </w:p>
-    <w:p>
-      <w:pPr>
-        <w:pStyle w:val="Heading2"/>
-        <w:rPr>
-          <w:sz w:val="22"/>
-          <w:szCs w:val="22"/>
-        </w:rPr>
-      </w:pPr>
-      <w:r>
-        <w:t>and</w:t>
-      </w:r>
-      <w:r>
-        <w:rPr>
-          <w:spacing w:val="-3"/>
-        </w:rPr>
-        <w:t xml:space="preserve"> </w:t>
-      </w:r>
-      <w:proofErr w:type="spellStart"/>
-      <w:r>
-        <w:t>Feeding</w:t>
-      </w:r>
-      <w:r>
-        <w:t>Action</w:t>
-      </w:r>
-      <w:proofErr w:type="spellEnd"/>
-      <w:r>
-        <w:t xml:space="preserve"> – </w:t>
-      </w:r>
-      <w:r>
-        <w:rPr>
-          <w:sz w:val="22"/>
-          <w:szCs w:val="22"/>
-        </w:rPr>
-        <w:t xml:space="preserve">extends </w:t>
-      </w:r>
-      <w:proofErr w:type="gramStart"/>
-      <w:r>
-        <w:rPr>
-          <w:sz w:val="22"/>
-          <w:szCs w:val="22"/>
-        </w:rPr>
-        <w:t>Action</w:t>
-      </w:r>
-      <w:proofErr w:type="gramEnd"/>
+        <w:t>extends Action</w:t>
+      </w:r>
     </w:p>
     <w:p>
       <w:pPr>
@@ -9334,355 +9865,6 @@
     <w:p>
       <w:pPr>
         <w:pStyle w:val="BodyText"/>
-        <w:rPr>
-          <w:sz w:val="21"/>
-        </w:rPr>
-      </w:pPr>
-    </w:p>
-    <w:p>
-      <w:pPr>
-        <w:pStyle w:val="BodyText"/>
-        <w:rPr>
-          <w:sz w:val="21"/>
-        </w:rPr>
-      </w:pPr>
-    </w:p>
-    <w:p>
-      <w:pPr>
-        <w:pStyle w:val="BodyText"/>
-        <w:rPr>
-          <w:sz w:val="21"/>
-        </w:rPr>
-      </w:pPr>
-    </w:p>
-    <w:p>
-      <w:pPr>
-        <w:pStyle w:val="BodyText"/>
-        <w:rPr>
-          <w:sz w:val="21"/>
-        </w:rPr>
-      </w:pPr>
-    </w:p>
-    <w:p>
-      <w:pPr>
-        <w:pStyle w:val="Heading2"/>
-        <w:rPr>
-          <w:spacing w:val="1"/>
-        </w:rPr>
-      </w:pPr>
-      <w:proofErr w:type="spellStart"/>
-      <w:r>
-        <w:lastRenderedPageBreak/>
-        <w:t>PregnancyBehaviour</w:t>
-      </w:r>
-      <w:proofErr w:type="spellEnd"/>
-      <w:r>
-        <w:t xml:space="preserve"> </w:t>
-      </w:r>
-      <w:r>
-        <w:rPr>
-          <w:spacing w:val="1"/>
-        </w:rPr>
-        <w:t xml:space="preserve">– </w:t>
-      </w:r>
-      <w:r>
-        <w:rPr>
-          <w:sz w:val="22"/>
-          <w:szCs w:val="22"/>
-        </w:rPr>
-        <w:t>implements</w:t>
-      </w:r>
-      <w:r>
-        <w:rPr>
-          <w:spacing w:val="-1"/>
-          <w:sz w:val="22"/>
-          <w:szCs w:val="22"/>
-        </w:rPr>
-        <w:t xml:space="preserve"> </w:t>
-      </w:r>
-      <w:proofErr w:type="spellStart"/>
-      <w:r>
-        <w:rPr>
-          <w:sz w:val="22"/>
-          <w:szCs w:val="22"/>
-        </w:rPr>
-        <w:t>Behaviour</w:t>
-      </w:r>
-      <w:proofErr w:type="spellEnd"/>
-    </w:p>
-    <w:p>
-      <w:pPr>
-        <w:pStyle w:val="Heading2"/>
-        <w:rPr>
-          <w:sz w:val="22"/>
-          <w:szCs w:val="22"/>
-        </w:rPr>
-      </w:pPr>
-      <w:r>
-        <w:rPr>
-          <w:spacing w:val="-4"/>
-        </w:rPr>
-        <w:t xml:space="preserve"> </w:t>
-      </w:r>
-      <w:r>
-        <w:t>and</w:t>
-      </w:r>
-      <w:r>
-        <w:rPr>
-          <w:spacing w:val="-3"/>
-        </w:rPr>
-        <w:t xml:space="preserve"> </w:t>
-      </w:r>
-      <w:proofErr w:type="spellStart"/>
-      <w:r>
-        <w:t>LayEggAction</w:t>
-      </w:r>
-      <w:proofErr w:type="spellEnd"/>
-      <w:r>
-        <w:t xml:space="preserve"> – </w:t>
-      </w:r>
-      <w:r>
-        <w:rPr>
-          <w:sz w:val="22"/>
-          <w:szCs w:val="22"/>
-        </w:rPr>
-        <w:t>extends Action</w:t>
-      </w:r>
-    </w:p>
-    <w:p>
-      <w:pPr>
-        <w:pStyle w:val="BodyText"/>
-        <w:spacing w:before="7"/>
-        <w:rPr>
-          <w:rFonts w:ascii="Arial"/>
-          <w:b/>
-          <w:sz w:val="24"/>
-        </w:rPr>
-      </w:pPr>
-    </w:p>
-    <w:p>
-      <w:pPr>
-        <w:pStyle w:val="BodyText"/>
-        <w:spacing w:before="1" w:line="276" w:lineRule="auto"/>
-        <w:ind w:left="100" w:right="178"/>
-      </w:pPr>
-      <w:r>
-        <w:t xml:space="preserve">After breeding, if a female </w:t>
-      </w:r>
-      <w:proofErr w:type="spellStart"/>
-      <w:r>
-        <w:t>DinoActor</w:t>
-      </w:r>
-      <w:proofErr w:type="spellEnd"/>
-      <w:r>
-        <w:t xml:space="preserve"> becomes pregnant, it will prioritize laying an egg above</w:t>
-      </w:r>
-      <w:r>
-        <w:rPr>
-          <w:spacing w:val="-59"/>
-        </w:rPr>
-        <w:t xml:space="preserve"> </w:t>
-      </w:r>
-      <w:r>
-        <w:t xml:space="preserve">all. Due to the usage of Capabilities and getter methods to check whether the </w:t>
-      </w:r>
-      <w:proofErr w:type="spellStart"/>
-      <w:r>
-        <w:t>DinoActor</w:t>
-      </w:r>
-      <w:proofErr w:type="spellEnd"/>
-      <w:r>
-        <w:t xml:space="preserve"> has</w:t>
-      </w:r>
-      <w:r>
-        <w:rPr>
-          <w:spacing w:val="-59"/>
-        </w:rPr>
-        <w:t xml:space="preserve"> </w:t>
-      </w:r>
-      <w:r>
-        <w:t xml:space="preserve">the capability of </w:t>
-      </w:r>
-      <w:proofErr w:type="spellStart"/>
-      <w:r>
-        <w:t>DinoCapabilities.PREGNANCY</w:t>
-      </w:r>
-      <w:proofErr w:type="spellEnd"/>
-      <w:r>
-        <w:t xml:space="preserve">, when only need to perform </w:t>
-      </w:r>
-      <w:proofErr w:type="spellStart"/>
-      <w:r>
-        <w:t>downcasting</w:t>
-      </w:r>
-      <w:proofErr w:type="spellEnd"/>
-      <w:r>
-        <w:rPr>
-          <w:spacing w:val="1"/>
-        </w:rPr>
-        <w:t xml:space="preserve"> </w:t>
-      </w:r>
-      <w:r>
-        <w:t xml:space="preserve">once (from Actor to </w:t>
-      </w:r>
-      <w:proofErr w:type="spellStart"/>
-      <w:r>
-        <w:t>DinoActor</w:t>
-      </w:r>
-      <w:proofErr w:type="spellEnd"/>
-      <w:r>
-        <w:t>). This helps us to reduce dependencies successfully, since</w:t>
-      </w:r>
-      <w:r>
-        <w:rPr>
-          <w:spacing w:val="1"/>
-        </w:rPr>
-        <w:t xml:space="preserve"> </w:t>
-      </w:r>
-      <w:r>
-        <w:t>the classes do not need to depend on Stegosaur, Brachiosaur or Allosaur. Note that a</w:t>
-      </w:r>
-      <w:r>
-        <w:rPr>
-          <w:spacing w:val="1"/>
-        </w:rPr>
-        <w:t xml:space="preserve"> </w:t>
-      </w:r>
-      <w:r>
-        <w:t>pregnant</w:t>
-      </w:r>
-      <w:r>
-        <w:rPr>
-          <w:spacing w:val="-2"/>
-        </w:rPr>
-        <w:t xml:space="preserve"> </w:t>
-      </w:r>
-      <w:proofErr w:type="spellStart"/>
-      <w:r>
-        <w:t>DinoActor</w:t>
-      </w:r>
-      <w:proofErr w:type="spellEnd"/>
-      <w:r>
-        <w:rPr>
-          <w:spacing w:val="-1"/>
-        </w:rPr>
-        <w:t xml:space="preserve"> </w:t>
-      </w:r>
-      <w:r>
-        <w:t>will not</w:t>
-      </w:r>
-      <w:r>
-        <w:rPr>
-          <w:spacing w:val="2"/>
-        </w:rPr>
-        <w:t xml:space="preserve"> </w:t>
-      </w:r>
-      <w:r>
-        <w:t>be</w:t>
-      </w:r>
-      <w:r>
-        <w:rPr>
-          <w:spacing w:val="-2"/>
-        </w:rPr>
-        <w:t xml:space="preserve"> </w:t>
-      </w:r>
-      <w:r>
-        <w:t>able to</w:t>
-      </w:r>
-      <w:r>
-        <w:rPr>
-          <w:spacing w:val="-2"/>
-        </w:rPr>
-        <w:t xml:space="preserve"> </w:t>
-      </w:r>
-      <w:r>
-        <w:t>breed.</w:t>
-      </w:r>
-    </w:p>
-    <w:p>
-      <w:pPr>
-        <w:pStyle w:val="BodyText"/>
-        <w:spacing w:before="1" w:line="276" w:lineRule="auto"/>
-        <w:ind w:right="117"/>
-      </w:pPr>
-    </w:p>
-    <w:p>
-      <w:pPr>
-        <w:pStyle w:val="BodyText"/>
-        <w:spacing w:before="1" w:line="276" w:lineRule="auto"/>
-        <w:ind w:right="117"/>
-      </w:pPr>
-      <w:r>
-        <w:t xml:space="preserve">For Assignment 3, to fulfill the requirement of only allowing Pterodactyls to lay egg on trees, </w:t>
-      </w:r>
-    </w:p>
-    <w:p>
-      <w:pPr>
-        <w:pStyle w:val="BodyText"/>
-        <w:spacing w:before="1" w:line="276" w:lineRule="auto"/>
-        <w:ind w:right="117"/>
-      </w:pPr>
-      <w:r>
-        <w:t xml:space="preserve">the method </w:t>
-      </w:r>
-      <w:proofErr w:type="spellStart"/>
-      <w:r>
-        <w:t>canLayEggHere</w:t>
-      </w:r>
-      <w:proofErr w:type="spellEnd"/>
-      <w:r>
-        <w:t xml:space="preserve"> from the Ground interface is utilized. Based on the code from Assignment 2, </w:t>
-      </w:r>
-      <w:proofErr w:type="spellStart"/>
-      <w:r>
-        <w:t>PregnancyBehaviour</w:t>
-      </w:r>
-      <w:proofErr w:type="spellEnd"/>
-      <w:r>
-        <w:t xml:space="preserve"> is easily extended to add an additional condition to check whether the pregnant </w:t>
-      </w:r>
-      <w:proofErr w:type="spellStart"/>
-      <w:r>
-        <w:t>DinoActor</w:t>
-      </w:r>
-      <w:proofErr w:type="spellEnd"/>
-      <w:r>
-        <w:t xml:space="preserve"> is at a location where it can lay an egg. If yes, </w:t>
-      </w:r>
-      <w:proofErr w:type="spellStart"/>
-      <w:r>
-        <w:t>LayEggAction</w:t>
-      </w:r>
-      <w:proofErr w:type="spellEnd"/>
-      <w:r>
-        <w:t xml:space="preserve"> is returned, otherwise a different Action</w:t>
-      </w:r>
-      <w:r>
-        <w:t xml:space="preserve"> (Action returned by calling </w:t>
-      </w:r>
-      <w:proofErr w:type="spellStart"/>
-      <w:r>
-        <w:t>getAction</w:t>
-      </w:r>
-      <w:proofErr w:type="spellEnd"/>
-      <w:r>
-        <w:t xml:space="preserve"> on </w:t>
-      </w:r>
-      <w:proofErr w:type="spellStart"/>
-      <w:r>
-        <w:t>FollowBirthingSpotBehaviour</w:t>
-      </w:r>
-      <w:proofErr w:type="spellEnd"/>
-      <w:r>
-        <w:t>)</w:t>
-      </w:r>
-      <w:r>
-        <w:t xml:space="preserve"> is returned for the Pterodactyl to find a tree to lay its egg on.</w:t>
-      </w:r>
-    </w:p>
-    <w:p>
-      <w:pPr>
-        <w:pStyle w:val="BodyText"/>
         <w:spacing w:line="276" w:lineRule="auto"/>
         <w:ind w:right="496"/>
       </w:pPr>
@@ -9849,35 +10031,17 @@
           <w:sz w:val="22"/>
           <w:szCs w:val="22"/>
         </w:rPr>
-        <w:t xml:space="preserve"> World class.</w:t>
-      </w:r>
-    </w:p>
-    <w:p>
-      <w:pPr>
-        <w:pStyle w:val="Heading2"/>
-        <w:ind w:left="0"/>
-      </w:pPr>
-    </w:p>
-    <w:p>
-      <w:pPr>
-        <w:pStyle w:val="Heading2"/>
-        <w:ind w:left="0"/>
-      </w:pPr>
-      <w:r>
-        <w:t>Utilizing Ground Interface</w:t>
-      </w:r>
-    </w:p>
-    <w:p>
-      <w:pPr>
-        <w:pStyle w:val="Heading2"/>
-        <w:ind w:left="0"/>
+        <w:t xml:space="preserve"> World class</w:t>
+      </w:r>
+      <w:r>
         <w:rPr>
           <w:b w:val="0"/>
           <w:bCs w:val="0"/>
           <w:sz w:val="22"/>
           <w:szCs w:val="22"/>
         </w:rPr>
-      </w:pPr>
+        <w:t xml:space="preserve"> </w:t>
+      </w:r>
       <w:r>
         <w:rPr>
           <w:b w:val="0"/>
@@ -9885,7 +10049,7 @@
           <w:sz w:val="22"/>
           <w:szCs w:val="22"/>
         </w:rPr>
-        <w:t>A method</w:t>
+        <w:t>(which extends the World class)</w:t>
       </w:r>
       <w:r>
         <w:rPr>
@@ -9894,9 +10058,8 @@
           <w:sz w:val="22"/>
           <w:szCs w:val="22"/>
         </w:rPr>
-        <w:t xml:space="preserve">, </w:t>
-      </w:r>
-      <w:proofErr w:type="spellStart"/>
+        <w:t>.</w:t>
+      </w:r>
       <w:r>
         <w:rPr>
           <w:b w:val="0"/>
@@ -9904,9 +10067,8 @@
           <w:sz w:val="22"/>
           <w:szCs w:val="22"/>
         </w:rPr>
-        <w:t>canBreedHere</w:t>
-      </w:r>
-      <w:proofErr w:type="spellEnd"/>
+        <w:t xml:space="preserve"> </w:t>
+      </w:r>
       <w:r>
         <w:rPr>
           <w:b w:val="0"/>
@@ -9914,9 +10076,8 @@
           <w:sz w:val="22"/>
           <w:szCs w:val="22"/>
         </w:rPr>
-        <w:t xml:space="preserve"> and </w:t>
-      </w:r>
-      <w:proofErr w:type="spellStart"/>
+        <w:t>This method is called if it rains for every turn in the run method of Jurassic World</w:t>
+      </w:r>
       <w:r>
         <w:rPr>
           <w:b w:val="0"/>
@@ -9924,192 +10085,8 @@
           <w:sz w:val="22"/>
           <w:szCs w:val="22"/>
         </w:rPr>
-        <w:t>canLayEggHere</w:t>
-      </w:r>
-      <w:proofErr w:type="spellEnd"/>
-      <w:r>
-        <w:rPr>
-          <w:b w:val="0"/>
-          <w:bCs w:val="0"/>
-          <w:sz w:val="22"/>
-          <w:szCs w:val="22"/>
-        </w:rPr>
-        <w:t xml:space="preserve"> is added into this interface in order to work with the </w:t>
-      </w:r>
-      <w:proofErr w:type="spellStart"/>
-      <w:r>
-        <w:rPr>
-          <w:b w:val="0"/>
-          <w:bCs w:val="0"/>
-          <w:sz w:val="22"/>
-          <w:szCs w:val="22"/>
-        </w:rPr>
-        <w:t>BreedingBehaviour</w:t>
-      </w:r>
-      <w:proofErr w:type="spellEnd"/>
-      <w:r>
-        <w:rPr>
-          <w:b w:val="0"/>
-          <w:bCs w:val="0"/>
-          <w:sz w:val="22"/>
-          <w:szCs w:val="22"/>
-        </w:rPr>
-        <w:t xml:space="preserve"> and </w:t>
-      </w:r>
-      <w:proofErr w:type="spellStart"/>
-      <w:r>
-        <w:rPr>
-          <w:b w:val="0"/>
-          <w:bCs w:val="0"/>
-          <w:sz w:val="22"/>
-          <w:szCs w:val="22"/>
-        </w:rPr>
-        <w:t>PregnancyBehaviour</w:t>
-      </w:r>
-      <w:proofErr w:type="spellEnd"/>
-      <w:r>
-        <w:rPr>
-          <w:b w:val="0"/>
-          <w:bCs w:val="0"/>
-          <w:sz w:val="22"/>
-          <w:szCs w:val="22"/>
-        </w:rPr>
-        <w:t xml:space="preserve"> to determine which classes that extend Ground are suitable to breed on / lay an egg on.</w:t>
-      </w:r>
-    </w:p>
-    <w:p>
-      <w:pPr>
-        <w:pStyle w:val="Heading2"/>
-        <w:ind w:left="0"/>
-        <w:rPr>
-          <w:b w:val="0"/>
-          <w:bCs w:val="0"/>
-          <w:sz w:val="22"/>
-          <w:szCs w:val="22"/>
-        </w:rPr>
-      </w:pPr>
-    </w:p>
-    <w:p>
-      <w:pPr>
-        <w:pStyle w:val="Heading2"/>
-        <w:ind w:left="0"/>
-        <w:rPr>
-          <w:b w:val="0"/>
-          <w:bCs w:val="0"/>
-          <w:sz w:val="22"/>
-          <w:szCs w:val="22"/>
-        </w:rPr>
-      </w:pPr>
-      <w:r>
-        <w:rPr>
-          <w:b w:val="0"/>
-          <w:bCs w:val="0"/>
-          <w:sz w:val="22"/>
-          <w:szCs w:val="22"/>
-        </w:rPr>
-        <w:t xml:space="preserve">The purpose of adding it into the interface is to utilize the existing mechanism to prevent </w:t>
-      </w:r>
-      <w:proofErr w:type="spellStart"/>
-      <w:r>
-        <w:rPr>
-          <w:b w:val="0"/>
-          <w:bCs w:val="0"/>
-          <w:sz w:val="22"/>
-          <w:szCs w:val="22"/>
-        </w:rPr>
-        <w:t>downcasting</w:t>
-      </w:r>
-      <w:proofErr w:type="spellEnd"/>
-      <w:r>
-        <w:rPr>
-          <w:b w:val="0"/>
-          <w:bCs w:val="0"/>
-          <w:sz w:val="22"/>
-          <w:szCs w:val="22"/>
-        </w:rPr>
-        <w:t xml:space="preserve"> references and introducing additional dependencies into the </w:t>
-      </w:r>
-      <w:proofErr w:type="spellStart"/>
-      <w:r>
-        <w:rPr>
-          <w:b w:val="0"/>
-          <w:bCs w:val="0"/>
-          <w:sz w:val="22"/>
-          <w:szCs w:val="22"/>
-        </w:rPr>
-        <w:t>BreedingBehaviour</w:t>
-      </w:r>
-      <w:proofErr w:type="spellEnd"/>
-      <w:r>
-        <w:rPr>
-          <w:b w:val="0"/>
-          <w:bCs w:val="0"/>
-          <w:sz w:val="22"/>
-          <w:szCs w:val="22"/>
-        </w:rPr>
-        <w:t xml:space="preserve"> and </w:t>
-      </w:r>
-      <w:proofErr w:type="spellStart"/>
-      <w:r>
-        <w:rPr>
-          <w:b w:val="0"/>
-          <w:bCs w:val="0"/>
-          <w:sz w:val="22"/>
-          <w:szCs w:val="22"/>
-        </w:rPr>
-        <w:t>PregnancyBehaviour</w:t>
-      </w:r>
-      <w:proofErr w:type="spellEnd"/>
-      <w:r>
-        <w:rPr>
-          <w:b w:val="0"/>
-          <w:bCs w:val="0"/>
-          <w:sz w:val="22"/>
-          <w:szCs w:val="22"/>
-        </w:rPr>
-        <w:t xml:space="preserve">. If it is not implemented this way, additional checks on what kind of </w:t>
-      </w:r>
-      <w:proofErr w:type="spellStart"/>
-      <w:r>
-        <w:rPr>
-          <w:b w:val="0"/>
-          <w:bCs w:val="0"/>
-          <w:sz w:val="22"/>
-          <w:szCs w:val="22"/>
-        </w:rPr>
-        <w:t>DinoActor</w:t>
-      </w:r>
-      <w:proofErr w:type="spellEnd"/>
-      <w:r>
-        <w:rPr>
-          <w:b w:val="0"/>
-          <w:bCs w:val="0"/>
-          <w:sz w:val="22"/>
-          <w:szCs w:val="22"/>
-        </w:rPr>
-        <w:t xml:space="preserve"> and what kind of ground it is on need to be added, making code unnecessarily messy, especially if new types of Ground or Actors are added.</w:t>
-      </w:r>
-      <w:r>
-        <w:rPr>
-          <w:b w:val="0"/>
-          <w:bCs w:val="0"/>
-          <w:sz w:val="22"/>
-          <w:szCs w:val="22"/>
-        </w:rPr>
-        <w:t xml:space="preserve"> </w:t>
-      </w:r>
-    </w:p>
-    <w:p>
-      <w:pPr>
-        <w:pStyle w:val="Heading2"/>
-        <w:ind w:left="0"/>
-        <w:rPr>
-          <w:b w:val="0"/>
-          <w:bCs w:val="0"/>
-          <w:sz w:val="22"/>
-          <w:szCs w:val="22"/>
-        </w:rPr>
-      </w:pPr>
+        <w:t>.</w:t>
+      </w:r>
     </w:p>
     <w:p>
       <w:pPr>
@@ -10245,7 +10222,11 @@
         <w:t xml:space="preserve">Dependency inversion is achieved. </w:t>
       </w:r>
       <w:r>
-        <w:t xml:space="preserve">Ease of extending the system, when a new kind of Item, Ground or even Actor needs to be considered as Food, simply implement this interface. Code in </w:t>
+        <w:t xml:space="preserve">Ease of extending the system, when a new kind of Item, Ground or even Actor needs to be considered as Food, simply implement this </w:t>
+      </w:r>
+      <w:r>
+        <w:lastRenderedPageBreak/>
+        <w:t xml:space="preserve">interface. Code in </w:t>
       </w:r>
       <w:proofErr w:type="spellStart"/>
       <w:r>
@@ -10275,7 +10256,6 @@
         <w:ind w:right="104"/>
       </w:pPr>
       <w:r>
-        <w:lastRenderedPageBreak/>
         <w:t xml:space="preserve">Simplifies code in </w:t>
       </w:r>
       <w:proofErr w:type="spellStart"/>
@@ -10460,16 +10440,14 @@
     <w:p>
       <w:pPr>
         <w:pStyle w:val="Heading2"/>
-        <w:rPr>
-          <w:sz w:val="22"/>
-          <w:szCs w:val="22"/>
-        </w:rPr>
-      </w:pPr>
-      <w:r>
-        <w:t xml:space="preserve">Corpse </w:t>
-      </w:r>
-      <w:r>
-        <w:t>class</w:t>
+        <w:ind w:left="0"/>
+        <w:rPr>
+          <w:sz w:val="22"/>
+          <w:szCs w:val="22"/>
+        </w:rPr>
+      </w:pPr>
+      <w:r>
+        <w:t>Corpse class</w:t>
       </w:r>
       <w:r>
         <w:rPr>
@@ -10485,7 +10463,6 @@
         <w:t xml:space="preserve">extends </w:t>
       </w:r>
       <w:proofErr w:type="spellStart"/>
-      <w:proofErr w:type="gramStart"/>
       <w:r>
         <w:rPr>
           <w:sz w:val="22"/>
@@ -10494,7 +10471,6 @@
         <w:t>FoodItem</w:t>
       </w:r>
       <w:proofErr w:type="spellEnd"/>
-      <w:proofErr w:type="gramEnd"/>
     </w:p>
     <w:p>
       <w:pPr>
@@ -10511,10 +10487,7 @@
         <w:ind w:right="104"/>
       </w:pPr>
       <w:r>
-        <w:t xml:space="preserve">The display character of Corpse is ‘%’. </w:t>
-      </w:r>
-      <w:r>
-        <w:t xml:space="preserve">For assignment 3, we have modified the constructor so it now initializes the Corpse with methods implemented in </w:t>
+        <w:t xml:space="preserve">The display character of Corpse is ‘%’. For assignment 3, we have modified the constructor so it now initializes the Corpse with methods implemented in </w:t>
       </w:r>
       <w:proofErr w:type="spellStart"/>
       <w:r>
@@ -11222,109 +11195,6 @@
       <w:pPr>
         <w:pStyle w:val="Heading2"/>
         <w:ind w:left="0"/>
-        <w:rPr>
-          <w:b w:val="0"/>
-          <w:bCs w:val="0"/>
-          <w:sz w:val="22"/>
-          <w:szCs w:val="22"/>
-        </w:rPr>
-      </w:pPr>
-    </w:p>
-    <w:p>
-      <w:pPr>
-        <w:pStyle w:val="Heading2"/>
-        <w:ind w:left="0"/>
-        <w:rPr>
-          <w:b w:val="0"/>
-          <w:bCs w:val="0"/>
-          <w:sz w:val="22"/>
-          <w:szCs w:val="22"/>
-        </w:rPr>
-      </w:pPr>
-    </w:p>
-    <w:p>
-      <w:pPr>
-        <w:pStyle w:val="Heading2"/>
-        <w:rPr>
-          <w:sz w:val="22"/>
-          <w:szCs w:val="22"/>
-        </w:rPr>
-      </w:pPr>
-      <w:proofErr w:type="spellStart"/>
-      <w:r>
-        <w:t>DrinkingGround</w:t>
-      </w:r>
-      <w:proofErr w:type="spellEnd"/>
-      <w:r>
-        <w:t xml:space="preserve"> Interface</w:t>
-      </w:r>
-    </w:p>
-    <w:p>
-      <w:pPr>
-        <w:pStyle w:val="BodyText"/>
-        <w:spacing w:line="276" w:lineRule="auto"/>
-        <w:ind w:right="129"/>
-      </w:pPr>
-    </w:p>
-    <w:p>
-      <w:pPr>
-        <w:pStyle w:val="BodyText"/>
-        <w:spacing w:line="276" w:lineRule="auto"/>
-        <w:ind w:right="129"/>
-      </w:pPr>
-      <w:r>
-        <w:t xml:space="preserve">This interface should be implemented by all classes that have water that the </w:t>
-      </w:r>
-      <w:proofErr w:type="spellStart"/>
-      <w:r>
-        <w:t>DinoActors</w:t>
-      </w:r>
-      <w:proofErr w:type="spellEnd"/>
-      <w:r>
-        <w:t xml:space="preserve"> can drink from</w:t>
-      </w:r>
-      <w:r>
-        <w:t>, which is Lake in assignment 3</w:t>
-      </w:r>
-      <w:r>
-        <w:t xml:space="preserve">. By using this interface, we are practicing the dependency inversion principle. In the event that other Ground that contains water, maybe pond or waterfall, needs to be added to the system, the code in </w:t>
-      </w:r>
-      <w:proofErr w:type="spellStart"/>
-      <w:r>
-        <w:t>DrinkingAction</w:t>
-      </w:r>
-      <w:proofErr w:type="spellEnd"/>
-      <w:r>
-        <w:t xml:space="preserve"> and </w:t>
-      </w:r>
-      <w:proofErr w:type="spellStart"/>
-      <w:r>
-        <w:t>DrinkingBehaviour</w:t>
-      </w:r>
-      <w:proofErr w:type="spellEnd"/>
-      <w:r>
-        <w:t xml:space="preserve"> can be reused readily without modification. We </w:t>
-      </w:r>
-      <w:proofErr w:type="gramStart"/>
-      <w:r>
-        <w:t>simple</w:t>
-      </w:r>
-      <w:proofErr w:type="gramEnd"/>
-      <w:r>
-        <w:t xml:space="preserve"> need to ensure the added classes implements this interface.</w:t>
-      </w:r>
-    </w:p>
-    <w:p>
-      <w:pPr>
-        <w:pStyle w:val="BodyText"/>
-        <w:spacing w:line="276" w:lineRule="auto"/>
-        <w:ind w:right="129"/>
-      </w:pPr>
-    </w:p>
-    <w:p>
-      <w:pPr>
-        <w:pStyle w:val="Heading2"/>
-        <w:ind w:left="0"/>
       </w:pPr>
     </w:p>
     <w:p>
@@ -11446,16 +11316,7 @@
           <w:i/>
           <w:iCs/>
         </w:rPr>
-        <w:t xml:space="preserve"> Substitution </w:t>
-      </w:r>
-      <w:r>
-        <w:rPr>
-          <w:rFonts w:ascii="Arial" w:hAnsi="Arial" w:cs="Arial"/>
-          <w:i/>
-          <w:iCs/>
-        </w:rPr>
-        <w:lastRenderedPageBreak/>
-        <w:t>Principle</w:t>
+        <w:t xml:space="preserve"> Substitution Principle</w:t>
       </w:r>
       <w:r>
         <w:rPr>
@@ -11463,6 +11324,14 @@
         </w:rPr>
         <w:t xml:space="preserve"> into account as the input parameter values and return values are the same as its parent class’s. Thus, when an instance of a base class is expected, the instance of this class can also be used, and the program does not break when this is done. </w:t>
       </w:r>
+    </w:p>
+    <w:p>
+      <w:pPr>
+        <w:spacing w:line="276" w:lineRule="auto"/>
+        <w:rPr>
+          <w:rFonts w:ascii="Arial" w:hAnsi="Arial" w:cs="Arial"/>
+        </w:rPr>
+      </w:pPr>
     </w:p>
     <w:p>
       <w:pPr>
@@ -11475,10 +11344,8 @@
           <w:szCs w:val="26"/>
         </w:rPr>
       </w:pPr>
-    </w:p>
-    <w:p>
-      <w:pPr>
-        <w:spacing w:line="276" w:lineRule="auto"/>
+      <w:proofErr w:type="spellStart"/>
+      <w:r>
         <w:rPr>
           <w:rFonts w:ascii="Arial" w:hAnsi="Arial" w:cs="Arial"/>
           <w:b/>
@@ -11486,11 +11353,10 @@
           <w:sz w:val="26"/>
           <w:szCs w:val="26"/>
         </w:rPr>
-      </w:pPr>
-    </w:p>
-    <w:p>
-      <w:pPr>
-        <w:spacing w:line="276" w:lineRule="auto"/>
+        <w:t>FertileGround</w:t>
+      </w:r>
+      <w:proofErr w:type="spellEnd"/>
+      <w:r>
         <w:rPr>
           <w:rFonts w:ascii="Arial" w:hAnsi="Arial" w:cs="Arial"/>
           <w:b/>
@@ -11498,34 +11364,13 @@
           <w:sz w:val="26"/>
           <w:szCs w:val="26"/>
         </w:rPr>
-      </w:pPr>
-      <w:proofErr w:type="spellStart"/>
+        <w:t xml:space="preserve"> – </w:t>
+      </w:r>
       <w:r>
         <w:rPr>
           <w:rFonts w:ascii="Arial" w:hAnsi="Arial" w:cs="Arial"/>
           <w:b/>
           <w:bCs/>
-          <w:sz w:val="26"/>
-          <w:szCs w:val="26"/>
-        </w:rPr>
-        <w:t>FertileGround</w:t>
-      </w:r>
-      <w:proofErr w:type="spellEnd"/>
-      <w:r>
-        <w:rPr>
-          <w:rFonts w:ascii="Arial" w:hAnsi="Arial" w:cs="Arial"/>
-          <w:b/>
-          <w:bCs/>
-          <w:sz w:val="26"/>
-          <w:szCs w:val="26"/>
-        </w:rPr>
-        <w:t xml:space="preserve"> – </w:t>
-      </w:r>
-      <w:r>
-        <w:rPr>
-          <w:rFonts w:ascii="Arial" w:hAnsi="Arial" w:cs="Arial"/>
-          <w:b/>
-          <w:bCs/>
         </w:rPr>
         <w:t>extends Ground, implements Food</w:t>
       </w:r>
@@ -11541,7 +11386,14 @@
         <w:rPr>
           <w:rFonts w:ascii="Arial" w:hAnsi="Arial" w:cs="Arial"/>
         </w:rPr>
-        <w:t xml:space="preserve">This is an abstract class that inherits all functionalities of Ground and works as the parent class for Bush and Tree. The main reason that this class is necessary is to reduce redundancies. Tree and Bush class have a lot of methods with the same implementations and only differ in the naming. By making use of this class, we are complying to the rule of </w:t>
+        <w:t xml:space="preserve">This is an abstract class that inherits all functionalities of Ground and works as the parent class for Bush and Tree. The main reason that this class is necessary is to reduce redundancies. Tree and Bush class have a lot of methods with the same implementations and only differ in the naming. By </w:t>
+      </w:r>
+      <w:r>
+        <w:rPr>
+          <w:rFonts w:ascii="Arial" w:hAnsi="Arial" w:cs="Arial"/>
+        </w:rPr>
+        <w:lastRenderedPageBreak/>
+        <w:t xml:space="preserve">making use of this class, we are complying to the rule of </w:t>
       </w:r>
       <w:r>
         <w:rPr>
@@ -11984,7 +11836,6 @@
         <w:rPr>
           <w:rFonts w:ascii="Arial" w:hAnsi="Arial" w:cs="Arial"/>
         </w:rPr>
-        <w:lastRenderedPageBreak/>
         <w:t>getIntegerInput</w:t>
       </w:r>
       <w:proofErr w:type="spellEnd"/>
@@ -12006,8 +11857,46 @@
         <w:rPr>
           <w:rFonts w:ascii="Arial" w:hAnsi="Arial" w:cs="Arial"/>
         </w:rPr>
-        <w:t xml:space="preserve">This method is to get a user input and validate it to make sure it is an integer before returning the input value. It makes use of the fail fast principle as it checks for error and immediately outputs a suitable message to ask for a new user input if the input value is invalid. Having this method here also adheres to the Don’t Repeat Yourself principle as any other classes in the game will be able to reuse the method. </w:t>
-      </w:r>
+        <w:t xml:space="preserve">This method is to get a user input and validate it to make sure it is an integer before returning the input value. It makes use of the fail fast principle as it checks for error and immediately outputs a suitable message to ask for a new user input if the input value is invalid. Having this method here also adheres to the </w:t>
+      </w:r>
+      <w:proofErr w:type="gramStart"/>
+      <w:r>
+        <w:rPr>
+          <w:rFonts w:ascii="Arial" w:hAnsi="Arial" w:cs="Arial"/>
+        </w:rPr>
+        <w:t>Don’t</w:t>
+      </w:r>
+      <w:proofErr w:type="gramEnd"/>
+      <w:r>
+        <w:rPr>
+          <w:rFonts w:ascii="Arial" w:hAnsi="Arial" w:cs="Arial"/>
+        </w:rPr>
+        <w:t xml:space="preserve"> Repeat Yourself principle as any other classes in the game will be able to reuse the method. </w:t>
+      </w:r>
+    </w:p>
+    <w:p>
+      <w:pPr>
+        <w:spacing w:line="276" w:lineRule="auto"/>
+        <w:rPr>
+          <w:rFonts w:ascii="Arial" w:hAnsi="Arial" w:cs="Arial"/>
+        </w:rPr>
+      </w:pPr>
+    </w:p>
+    <w:p>
+      <w:pPr>
+        <w:spacing w:line="276" w:lineRule="auto"/>
+        <w:rPr>
+          <w:rFonts w:ascii="Arial" w:hAnsi="Arial" w:cs="Arial"/>
+        </w:rPr>
+      </w:pPr>
+    </w:p>
+    <w:p>
+      <w:pPr>
+        <w:spacing w:line="276" w:lineRule="auto"/>
+        <w:rPr>
+          <w:rFonts w:ascii="Arial" w:hAnsi="Arial" w:cs="Arial"/>
+        </w:rPr>
+      </w:pPr>
     </w:p>
     <w:p>
       <w:pPr>
@@ -12024,6 +11913,7 @@
           <w:sz w:val="28"/>
           <w:szCs w:val="28"/>
         </w:rPr>
+        <w:lastRenderedPageBreak/>
         <w:t>Player actions and related classes:</w:t>
       </w:r>
     </w:p>
@@ -12152,10 +12042,10 @@
     <w:p>
       <w:pPr>
         <w:spacing w:line="276" w:lineRule="auto"/>
-        <w:rPr>
-          <w:rFonts w:ascii="Arial" w:hAnsi="Arial" w:cs="Arial"/>
-          <w:b/>
-          <w:bCs/>
+        <w:ind w:left="360"/>
+        <w:contextualSpacing/>
+        <w:rPr>
+          <w:rFonts w:ascii="Arial" w:hAnsi="Arial" w:cs="Arial"/>
         </w:rPr>
       </w:pPr>
     </w:p>
@@ -12262,6 +12152,12 @@
         </w:rPr>
         <w:t>: CARNIVORE, HERBIVORE</w:t>
       </w:r>
+      <w:r>
+        <w:rPr>
+          <w:rFonts w:ascii="Arial" w:hAnsi="Arial" w:cs="Arial"/>
+        </w:rPr>
+        <w:t>, BIG, SMALL</w:t>
+      </w:r>
     </w:p>
     <w:p>
       <w:pPr>
@@ -12342,8 +12238,6 @@
         <w:spacing w:line="276" w:lineRule="auto"/>
         <w:rPr>
           <w:rFonts w:ascii="Arial" w:hAnsi="Arial" w:cs="Arial"/>
-          <w:b/>
-          <w:bCs/>
         </w:rPr>
       </w:pPr>
     </w:p>
@@ -12509,8 +12403,6 @@
         <w:spacing w:line="276" w:lineRule="auto"/>
         <w:rPr>
           <w:rFonts w:ascii="Arial" w:hAnsi="Arial" w:cs="Arial"/>
-          <w:b/>
-          <w:bCs/>
         </w:rPr>
       </w:pPr>
     </w:p>
@@ -12634,6 +12526,7 @@
           <w:sz w:val="26"/>
           <w:szCs w:val="26"/>
         </w:rPr>
+        <w:lastRenderedPageBreak/>
         <w:t>VendingMachine</w:t>
       </w:r>
       <w:proofErr w:type="spellEnd"/>
@@ -12713,8 +12606,6 @@
         <w:spacing w:line="276" w:lineRule="auto"/>
         <w:rPr>
           <w:rFonts w:ascii="Arial" w:hAnsi="Arial" w:cs="Arial"/>
-          <w:b/>
-          <w:bCs/>
         </w:rPr>
       </w:pPr>
     </w:p>
@@ -13153,132 +13044,182 @@
         <w:rPr>
           <w:rFonts w:ascii="Arial" w:hAnsi="Arial" w:cs="Arial"/>
         </w:rPr>
-        <w:t xml:space="preserve">In terms of feeding, the dinosaurs are placed in two different categories: Stegosaurs and Brachiosaurs are Herbivores and Allosaurs are Carnivores. Therefore, to feed the dinosaurs, we must first determine the type of dinosaurs they are. Once that is determined, the Player needs to go </w:t>
-      </w:r>
+        <w:t xml:space="preserve">In terms of feeding, the dinosaurs are placed in two different categories: Stegosaurs and Brachiosaurs are Herbivores and Allosaurs are Carnivores. Therefore, to feed the dinosaurs, we must first determine the type of dinosaurs they are. Once that is determined, the Player needs to go through their inventory to look for the right food to feed them. This is where the </w:t>
+      </w:r>
+      <w:proofErr w:type="spellStart"/>
+      <w:r>
+        <w:rPr>
+          <w:rFonts w:ascii="Arial" w:hAnsi="Arial" w:cs="Arial"/>
+        </w:rPr>
+        <w:t>FoodType</w:t>
+      </w:r>
+      <w:proofErr w:type="spellEnd"/>
+      <w:r>
+        <w:rPr>
+          <w:rFonts w:ascii="Arial" w:hAnsi="Arial" w:cs="Arial"/>
+        </w:rPr>
+        <w:t xml:space="preserve"> class will come in handy. Rather than checking for which instance they belong such as </w:t>
+      </w:r>
+      <w:proofErr w:type="spellStart"/>
+      <w:r>
+        <w:rPr>
+          <w:rFonts w:ascii="Arial" w:hAnsi="Arial" w:cs="Arial"/>
+        </w:rPr>
+        <w:t>MealKitsItem</w:t>
+      </w:r>
+      <w:proofErr w:type="spellEnd"/>
+      <w:r>
+        <w:rPr>
+          <w:rFonts w:ascii="Arial" w:hAnsi="Arial" w:cs="Arial"/>
+        </w:rPr>
+        <w:t xml:space="preserve"> or Fruits which are both herbivore food, the </w:t>
+      </w:r>
+      <w:proofErr w:type="spellStart"/>
+      <w:r>
+        <w:rPr>
+          <w:rFonts w:ascii="Arial" w:hAnsi="Arial" w:cs="Arial"/>
+        </w:rPr>
+        <w:t>hasCapability</w:t>
+      </w:r>
+      <w:proofErr w:type="spellEnd"/>
+      <w:r>
+        <w:rPr>
+          <w:rFonts w:ascii="Arial" w:hAnsi="Arial" w:cs="Arial"/>
+        </w:rPr>
+        <w:t xml:space="preserve"> method is used to check which food type they belong, </w:t>
+      </w:r>
+      <w:proofErr w:type="gramStart"/>
+      <w:r>
+        <w:rPr>
+          <w:rFonts w:ascii="Arial" w:hAnsi="Arial" w:cs="Arial"/>
+        </w:rPr>
+        <w:t>i.e.</w:t>
+      </w:r>
+      <w:proofErr w:type="gramEnd"/>
+      <w:r>
+        <w:rPr>
+          <w:rFonts w:ascii="Arial" w:hAnsi="Arial" w:cs="Arial"/>
+        </w:rPr>
+        <w:t xml:space="preserve"> </w:t>
+      </w:r>
+      <w:proofErr w:type="spellStart"/>
+      <w:r>
+        <w:rPr>
+          <w:rFonts w:ascii="Arial" w:hAnsi="Arial" w:cs="Arial"/>
+        </w:rPr>
+        <w:t>FoodType.HERBIVORE</w:t>
+      </w:r>
+      <w:proofErr w:type="spellEnd"/>
+      <w:r>
+        <w:rPr>
+          <w:rFonts w:ascii="Arial" w:hAnsi="Arial" w:cs="Arial"/>
+        </w:rPr>
+        <w:t xml:space="preserve"> or </w:t>
+      </w:r>
+      <w:proofErr w:type="spellStart"/>
+      <w:r>
+        <w:rPr>
+          <w:rFonts w:ascii="Arial" w:hAnsi="Arial" w:cs="Arial"/>
+        </w:rPr>
+        <w:t>FoodType.CARNIVORE</w:t>
+      </w:r>
+      <w:proofErr w:type="spellEnd"/>
+      <w:r>
+        <w:rPr>
+          <w:rFonts w:ascii="Arial" w:hAnsi="Arial" w:cs="Arial"/>
+        </w:rPr>
+        <w:t>. This is definitely a more concise and clean way to compare the types and is less error prone.</w:t>
+      </w:r>
+      <w:r>
+        <w:rPr>
+          <w:rFonts w:ascii="Arial" w:hAnsi="Arial" w:cs="Arial"/>
+        </w:rPr>
+        <w:t xml:space="preserve"> </w:t>
+      </w:r>
+      <w:proofErr w:type="spellStart"/>
+      <w:r>
+        <w:rPr>
+          <w:rFonts w:ascii="Arial" w:hAnsi="Arial" w:cs="Arial"/>
+        </w:rPr>
+        <w:t>Furthemore</w:t>
+      </w:r>
+      <w:proofErr w:type="spellEnd"/>
+      <w:r>
+        <w:rPr>
+          <w:rFonts w:ascii="Arial" w:hAnsi="Arial" w:cs="Arial"/>
+        </w:rPr>
+        <w:t xml:space="preserve">, the </w:t>
+      </w:r>
+      <w:proofErr w:type="gramStart"/>
+      <w:r>
+        <w:rPr>
+          <w:rFonts w:ascii="Arial" w:hAnsi="Arial" w:cs="Arial"/>
+        </w:rPr>
+        <w:t>fail</w:t>
+      </w:r>
+      <w:proofErr w:type="gramEnd"/>
+      <w:r>
+        <w:rPr>
+          <w:rFonts w:ascii="Arial" w:hAnsi="Arial" w:cs="Arial"/>
+        </w:rPr>
+        <w:t xml:space="preserve"> fast principle is being make use of as messages are output every time we go into an if or else condition. If there are logic errors anywhere in the code, these messages, while it is output to inform user of the result of their chosen action, it also helps us programmers to determine where the error might be.</w:t>
+      </w:r>
+    </w:p>
+    <w:p>
+      <w:pPr>
+        <w:spacing w:line="276" w:lineRule="auto"/>
+        <w:rPr>
+          <w:rFonts w:ascii="Arial" w:hAnsi="Arial" w:cs="Arial"/>
+        </w:rPr>
+      </w:pPr>
       <w:r>
         <w:rPr>
           <w:rFonts w:ascii="Arial" w:hAnsi="Arial" w:cs="Arial"/>
         </w:rPr>
         <w:lastRenderedPageBreak/>
-        <w:t xml:space="preserve">through their inventory to look for the right food to feed them. This is where the </w:t>
-      </w:r>
-      <w:proofErr w:type="spellStart"/>
-      <w:r>
-        <w:rPr>
-          <w:rFonts w:ascii="Arial" w:hAnsi="Arial" w:cs="Arial"/>
-        </w:rPr>
-        <w:t>FoodType</w:t>
-      </w:r>
-      <w:proofErr w:type="spellEnd"/>
-      <w:r>
-        <w:rPr>
-          <w:rFonts w:ascii="Arial" w:hAnsi="Arial" w:cs="Arial"/>
-        </w:rPr>
-        <w:t xml:space="preserve"> class will come in handy. Rather than checking for which instance they belong such as </w:t>
-      </w:r>
-      <w:proofErr w:type="spellStart"/>
-      <w:r>
-        <w:rPr>
-          <w:rFonts w:ascii="Arial" w:hAnsi="Arial" w:cs="Arial"/>
-        </w:rPr>
-        <w:t>MealKitsItem</w:t>
-      </w:r>
-      <w:proofErr w:type="spellEnd"/>
-      <w:r>
-        <w:rPr>
-          <w:rFonts w:ascii="Arial" w:hAnsi="Arial" w:cs="Arial"/>
-        </w:rPr>
-        <w:t xml:space="preserve"> or Fruits which are both herbivore food, the </w:t>
-      </w:r>
-      <w:proofErr w:type="spellStart"/>
-      <w:r>
-        <w:rPr>
-          <w:rFonts w:ascii="Arial" w:hAnsi="Arial" w:cs="Arial"/>
-        </w:rPr>
-        <w:t>hasCapability</w:t>
-      </w:r>
-      <w:proofErr w:type="spellEnd"/>
-      <w:r>
-        <w:rPr>
-          <w:rFonts w:ascii="Arial" w:hAnsi="Arial" w:cs="Arial"/>
-        </w:rPr>
-        <w:t xml:space="preserve"> method is used to check which food type they belong, </w:t>
+        <w:t xml:space="preserve">Once the correct food is matched with the correct dinosaur, that item will be removed from the inventory and the dinosaurs will have their </w:t>
+      </w:r>
+      <w:proofErr w:type="spellStart"/>
+      <w:r>
+        <w:rPr>
+          <w:rFonts w:ascii="Arial" w:hAnsi="Arial" w:cs="Arial"/>
+        </w:rPr>
+        <w:t>hitPoints</w:t>
+      </w:r>
+      <w:proofErr w:type="spellEnd"/>
+      <w:r>
+        <w:rPr>
+          <w:rFonts w:ascii="Arial" w:hAnsi="Arial" w:cs="Arial"/>
+        </w:rPr>
+        <w:t xml:space="preserve"> healed (if it is not max). If </w:t>
       </w:r>
       <w:proofErr w:type="gramStart"/>
       <w:r>
         <w:rPr>
           <w:rFonts w:ascii="Arial" w:hAnsi="Arial" w:cs="Arial"/>
         </w:rPr>
-        <w:t>i.e.</w:t>
+        <w:t>a</w:t>
       </w:r>
       <w:proofErr w:type="gramEnd"/>
       <w:r>
         <w:rPr>
           <w:rFonts w:ascii="Arial" w:hAnsi="Arial" w:cs="Arial"/>
         </w:rPr>
-        <w:t xml:space="preserve"> </w:t>
-      </w:r>
-      <w:proofErr w:type="spellStart"/>
-      <w:r>
-        <w:rPr>
-          <w:rFonts w:ascii="Arial" w:hAnsi="Arial" w:cs="Arial"/>
-        </w:rPr>
-        <w:t>FoodType.HERBIVORE</w:t>
-      </w:r>
-      <w:proofErr w:type="spellEnd"/>
-      <w:r>
-        <w:rPr>
-          <w:rFonts w:ascii="Arial" w:hAnsi="Arial" w:cs="Arial"/>
-        </w:rPr>
-        <w:t xml:space="preserve"> or </w:t>
-      </w:r>
-      <w:proofErr w:type="spellStart"/>
-      <w:r>
-        <w:rPr>
-          <w:rFonts w:ascii="Arial" w:hAnsi="Arial" w:cs="Arial"/>
-        </w:rPr>
-        <w:t>FoodType.CARNIVORE</w:t>
-      </w:r>
-      <w:proofErr w:type="spellEnd"/>
-      <w:r>
-        <w:rPr>
-          <w:rFonts w:ascii="Arial" w:hAnsi="Arial" w:cs="Arial"/>
-        </w:rPr>
-        <w:t>. This is definitely a more concise and clean way to compare the types and is less error prone.</w:t>
-      </w:r>
-      <w:r>
-        <w:rPr>
-          <w:rFonts w:ascii="Arial" w:hAnsi="Arial" w:cs="Arial"/>
-        </w:rPr>
-        <w:t xml:space="preserve"> </w:t>
-      </w:r>
-      <w:proofErr w:type="spellStart"/>
-      <w:r>
-        <w:rPr>
-          <w:rFonts w:ascii="Arial" w:hAnsi="Arial" w:cs="Arial"/>
-        </w:rPr>
-        <w:t>Furthemore</w:t>
-      </w:r>
-      <w:proofErr w:type="spellEnd"/>
-      <w:r>
-        <w:rPr>
-          <w:rFonts w:ascii="Arial" w:hAnsi="Arial" w:cs="Arial"/>
-        </w:rPr>
-        <w:t xml:space="preserve">, the </w:t>
-      </w:r>
-      <w:proofErr w:type="gramStart"/>
-      <w:r>
-        <w:rPr>
-          <w:rFonts w:ascii="Arial" w:hAnsi="Arial" w:cs="Arial"/>
-        </w:rPr>
-        <w:t>fail</w:t>
-      </w:r>
-      <w:proofErr w:type="gramEnd"/>
-      <w:r>
-        <w:rPr>
-          <w:rFonts w:ascii="Arial" w:hAnsi="Arial" w:cs="Arial"/>
-        </w:rPr>
-        <w:t xml:space="preserve"> fast principle is being make use of as messages are output every time we go into an if or else condition. If there are logic errors anywhere in the code, these messages, while it is output to inform user of the result of their chosen action, it also helps us programmers to determine where the error might be.</w:t>
+        <w:t xml:space="preserve"> fruit is fed, the </w:t>
+      </w:r>
+      <w:proofErr w:type="spellStart"/>
+      <w:r>
+        <w:rPr>
+          <w:rFonts w:ascii="Arial" w:hAnsi="Arial" w:cs="Arial"/>
+        </w:rPr>
+        <w:t>EcoPoints</w:t>
+      </w:r>
+      <w:proofErr w:type="spellEnd"/>
+      <w:r>
+        <w:rPr>
+          <w:rFonts w:ascii="Arial" w:hAnsi="Arial" w:cs="Arial"/>
+        </w:rPr>
+        <w:t xml:space="preserve"> will increase by 10.  </w:t>
       </w:r>
     </w:p>
     <w:p>
@@ -13286,50 +13227,6 @@
         <w:spacing w:line="276" w:lineRule="auto"/>
         <w:rPr>
           <w:rFonts w:ascii="Arial" w:hAnsi="Arial" w:cs="Arial"/>
-        </w:rPr>
-      </w:pPr>
-      <w:r>
-        <w:rPr>
-          <w:rFonts w:ascii="Arial" w:hAnsi="Arial" w:cs="Arial"/>
-        </w:rPr>
-        <w:t xml:space="preserve">Once the correct food is matched with the correct dinosaur, that item will be removed from the inventory and the dinosaurs will have their </w:t>
-      </w:r>
-      <w:proofErr w:type="spellStart"/>
-      <w:r>
-        <w:rPr>
-          <w:rFonts w:ascii="Arial" w:hAnsi="Arial" w:cs="Arial"/>
-        </w:rPr>
-        <w:t>hitPoints</w:t>
-      </w:r>
-      <w:proofErr w:type="spellEnd"/>
-      <w:r>
-        <w:rPr>
-          <w:rFonts w:ascii="Arial" w:hAnsi="Arial" w:cs="Arial"/>
-        </w:rPr>
-        <w:t xml:space="preserve"> healed (if it is not max). If a fruit is fed, the </w:t>
-      </w:r>
-      <w:proofErr w:type="spellStart"/>
-      <w:r>
-        <w:rPr>
-          <w:rFonts w:ascii="Arial" w:hAnsi="Arial" w:cs="Arial"/>
-        </w:rPr>
-        <w:t>EcoPoints</w:t>
-      </w:r>
-      <w:proofErr w:type="spellEnd"/>
-      <w:r>
-        <w:rPr>
-          <w:rFonts w:ascii="Arial" w:hAnsi="Arial" w:cs="Arial"/>
-        </w:rPr>
-        <w:t xml:space="preserve"> will increase by 10.  </w:t>
-      </w:r>
-    </w:p>
-    <w:p>
-      <w:pPr>
-        <w:spacing w:line="276" w:lineRule="auto"/>
-        <w:rPr>
-          <w:rFonts w:ascii="Arial" w:hAnsi="Arial" w:cs="Arial"/>
-          <w:b/>
-          <w:bCs/>
         </w:rPr>
       </w:pPr>
     </w:p>
@@ -13463,6 +13360,91 @@
     </w:p>
     <w:p>
       <w:pPr>
+        <w:pStyle w:val="Heading2"/>
+        <w:rPr>
+          <w:b w:val="0"/>
+          <w:bCs w:val="0"/>
+          <w:sz w:val="22"/>
+          <w:szCs w:val="22"/>
+        </w:rPr>
+      </w:pPr>
+    </w:p>
+    <w:p>
+      <w:pPr>
+        <w:pStyle w:val="Heading2"/>
+        <w:rPr>
+          <w:sz w:val="22"/>
+          <w:szCs w:val="22"/>
+        </w:rPr>
+      </w:pPr>
+      <w:proofErr w:type="spellStart"/>
+      <w:r>
+        <w:t>DrinkingGround</w:t>
+      </w:r>
+      <w:proofErr w:type="spellEnd"/>
+      <w:r>
+        <w:t xml:space="preserve"> Interface</w:t>
+      </w:r>
+    </w:p>
+    <w:p>
+      <w:pPr>
+        <w:pStyle w:val="BodyText"/>
+        <w:spacing w:line="276" w:lineRule="auto"/>
+        <w:ind w:right="129"/>
+      </w:pPr>
+    </w:p>
+    <w:p>
+      <w:pPr>
+        <w:pStyle w:val="BodyText"/>
+        <w:spacing w:line="276" w:lineRule="auto"/>
+        <w:ind w:right="129"/>
+      </w:pPr>
+      <w:r>
+        <w:t xml:space="preserve">This interface should be implemented by all classes that have water that the </w:t>
+      </w:r>
+      <w:proofErr w:type="spellStart"/>
+      <w:r>
+        <w:t>DinoActors</w:t>
+      </w:r>
+      <w:proofErr w:type="spellEnd"/>
+      <w:r>
+        <w:t xml:space="preserve"> can drink from, which is Lake in assignment 3. By using this interface, we are practicing the dependency inversion principle. </w:t>
+      </w:r>
+      <w:proofErr w:type="gramStart"/>
+      <w:r>
+        <w:t>In the event that</w:t>
+      </w:r>
+      <w:proofErr w:type="gramEnd"/>
+      <w:r>
+        <w:t xml:space="preserve"> other Ground that contains water, maybe pond or waterfall, needs to be added to the system, the code in </w:t>
+      </w:r>
+      <w:proofErr w:type="spellStart"/>
+      <w:r>
+        <w:t>DrinkingAction</w:t>
+      </w:r>
+      <w:proofErr w:type="spellEnd"/>
+      <w:r>
+        <w:t xml:space="preserve"> and </w:t>
+      </w:r>
+      <w:proofErr w:type="spellStart"/>
+      <w:r>
+        <w:t>DrinkingBehaviour</w:t>
+      </w:r>
+      <w:proofErr w:type="spellEnd"/>
+      <w:r>
+        <w:t xml:space="preserve"> can be reused readily without modification. We </w:t>
+      </w:r>
+      <w:proofErr w:type="gramStart"/>
+      <w:r>
+        <w:t>simple</w:t>
+      </w:r>
+      <w:proofErr w:type="gramEnd"/>
+      <w:r>
+        <w:t xml:space="preserve"> need to ensure the added classes implements this interface.</w:t>
+      </w:r>
+    </w:p>
+    <w:p>
+      <w:pPr>
         <w:spacing w:line="276" w:lineRule="auto"/>
         <w:rPr>
           <w:rFonts w:ascii="Arial" w:hAnsi="Arial" w:cs="Arial"/>
@@ -13470,6 +13452,7 @@
           <w:bCs/>
           <w:sz w:val="26"/>
           <w:szCs w:val="26"/>
+          <w:lang w:val="en-US"/>
         </w:rPr>
       </w:pPr>
     </w:p>
@@ -14066,33 +14049,6 @@
         </w:rPr>
         <w:t xml:space="preserve"> given in the engine</w:t>
       </w:r>
-    </w:p>
-    <w:p>
-      <w:pPr>
-        <w:pStyle w:val="Heading2"/>
-        <w:ind w:left="0"/>
-      </w:pPr>
-    </w:p>
-    <w:p>
-      <w:pPr>
-        <w:pStyle w:val="BodyText"/>
-        <w:spacing w:line="276" w:lineRule="auto"/>
-        <w:ind w:left="100" w:right="129"/>
-      </w:pPr>
-    </w:p>
-    <w:p>
-      <w:pPr>
-        <w:pStyle w:val="BodyText"/>
-        <w:spacing w:line="276" w:lineRule="auto"/>
-        <w:ind w:right="104"/>
-      </w:pPr>
-    </w:p>
-    <w:p>
-      <w:pPr>
-        <w:pStyle w:val="Heading2"/>
-        <w:spacing w:before="218"/>
-        <w:ind w:left="0"/>
-      </w:pPr>
     </w:p>
     <w:p>
       <w:pPr>
@@ -17848,6 +17804,19 @@
 </file>
 
 <file path=customXml/item1.xml><?xml version="1.0" encoding="utf-8"?>
+<b:Sources xmlns:b="http://schemas.openxmlformats.org/officeDocument/2006/bibliography" xmlns="http://schemas.openxmlformats.org/officeDocument/2006/bibliography" SelectedStyle="\APASixthEditionOfficeOnline.xsl" StyleName="APA" Version="6"/>
+</file>
+
+<file path=customXml/item2.xml><?xml version="1.0" encoding="utf-8"?>
+<?mso-contentType ?>
+<FormTemplates xmlns="http://schemas.microsoft.com/sharepoint/v3/contenttype/forms">
+  <Display>DocumentLibraryForm</Display>
+  <Edit>DocumentLibraryForm</Edit>
+  <New>DocumentLibraryForm</New>
+</FormTemplates>
+</file>
+
+<file path=customXml/item3.xml><?xml version="1.0" encoding="utf-8"?>
 <ct:contentTypeSchema xmlns:ct="http://schemas.microsoft.com/office/2006/metadata/contentType" xmlns:ma="http://schemas.microsoft.com/office/2006/metadata/properties/metaAttributes" ct:_="" ma:_="" ma:contentTypeName="Document" ma:contentTypeID="0x0101003FC816171AB6CF4ABB2AD4D505B0E947" ma:contentTypeVersion="2" ma:contentTypeDescription="Create a new document." ma:contentTypeScope="" ma:versionID="e6287cb7ab8eb6198fbf3d3fb4cd480c">
   <xsd:schema xmlns:xsd="http://www.w3.org/2001/XMLSchema" xmlns:xs="http://www.w3.org/2001/XMLSchema" xmlns:p="http://schemas.microsoft.com/office/2006/metadata/properties" xmlns:ns3="ecc94e3d-2bd8-4c69-9300-59ebf1570c52" targetNamespace="http://schemas.microsoft.com/office/2006/metadata/properties" ma:root="true" ma:fieldsID="387f118866e993a300d7e416e236a506" ns3:_="">
     <xsd:import namespace="ecc94e3d-2bd8-4c69-9300-59ebf1570c52"/>
@@ -17979,19 +17948,6 @@
 </ct:contentTypeSchema>
 </file>
 
-<file path=customXml/item2.xml><?xml version="1.0" encoding="utf-8"?>
-<?mso-contentType ?>
-<FormTemplates xmlns="http://schemas.microsoft.com/sharepoint/v3/contenttype/forms">
-  <Display>DocumentLibraryForm</Display>
-  <Edit>DocumentLibraryForm</Edit>
-  <New>DocumentLibraryForm</New>
-</FormTemplates>
-</file>
-
-<file path=customXml/item3.xml><?xml version="1.0" encoding="utf-8"?>
-<b:Sources xmlns:b="http://schemas.openxmlformats.org/officeDocument/2006/bibliography" xmlns="http://schemas.openxmlformats.org/officeDocument/2006/bibliography" SelectedStyle="\APASixthEditionOfficeOnline.xsl" StyleName="APA" Version="6"/>
-</file>
-
 <file path=customXml/item4.xml><?xml version="1.0" encoding="utf-8"?>
 <p:properties xmlns:p="http://schemas.microsoft.com/office/2006/metadata/properties" xmlns:xsi="http://www.w3.org/2001/XMLSchema-instance" xmlns:pc="http://schemas.microsoft.com/office/infopath/2007/PartnerControls">
   <documentManagement/>
@@ -17999,6 +17955,22 @@
 </file>
 
 <file path=customXml/itemProps1.xml><?xml version="1.0" encoding="utf-8"?>
+<ds:datastoreItem xmlns:ds="http://schemas.openxmlformats.org/officeDocument/2006/customXml" ds:itemID="{A33C258F-466F-4248-AE66-0B1E2885644E}">
+  <ds:schemaRefs>
+    <ds:schemaRef ds:uri="http://schemas.openxmlformats.org/officeDocument/2006/bibliography"/>
+  </ds:schemaRefs>
+</ds:datastoreItem>
+</file>
+
+<file path=customXml/itemProps2.xml><?xml version="1.0" encoding="utf-8"?>
+<ds:datastoreItem xmlns:ds="http://schemas.openxmlformats.org/officeDocument/2006/customXml" ds:itemID="{2AC86F22-C933-43EF-8B86-03EB1E72D629}">
+  <ds:schemaRefs>
+    <ds:schemaRef ds:uri="http://schemas.microsoft.com/sharepoint/v3/contenttype/forms"/>
+  </ds:schemaRefs>
+</ds:datastoreItem>
+</file>
+
+<file path=customXml/itemProps3.xml><?xml version="1.0" encoding="utf-8"?>
 <ds:datastoreItem xmlns:ds="http://schemas.openxmlformats.org/officeDocument/2006/customXml" ds:itemID="{7783DE2A-5BCB-42AD-81F5-3FCFC08602CD}">
   <ds:schemaRefs>
     <ds:schemaRef ds:uri="http://schemas.microsoft.com/office/2006/metadata/contentType"/>
@@ -18016,22 +17988,6 @@
 </ds:datastoreItem>
 </file>
 
-<file path=customXml/itemProps2.xml><?xml version="1.0" encoding="utf-8"?>
-<ds:datastoreItem xmlns:ds="http://schemas.openxmlformats.org/officeDocument/2006/customXml" ds:itemID="{2AC86F22-C933-43EF-8B86-03EB1E72D629}">
-  <ds:schemaRefs>
-    <ds:schemaRef ds:uri="http://schemas.microsoft.com/sharepoint/v3/contenttype/forms"/>
-  </ds:schemaRefs>
-</ds:datastoreItem>
-</file>
-
-<file path=customXml/itemProps3.xml><?xml version="1.0" encoding="utf-8"?>
-<ds:datastoreItem xmlns:ds="http://schemas.openxmlformats.org/officeDocument/2006/customXml" ds:itemID="{A33C258F-466F-4248-AE66-0B1E2885644E}">
-  <ds:schemaRefs>
-    <ds:schemaRef ds:uri="http://schemas.openxmlformats.org/officeDocument/2006/bibliography"/>
-  </ds:schemaRefs>
-</ds:datastoreItem>
-</file>
-
 <file path=customXml/itemProps4.xml><?xml version="1.0" encoding="utf-8"?>
 <ds:datastoreItem xmlns:ds="http://schemas.openxmlformats.org/officeDocument/2006/customXml" ds:itemID="{1A736789-89CF-4164-BB2F-93980A4BF3DE}">
   <ds:schemaRefs>

</xml_diff>